<commit_message>
Updated and outlined Modules in Design document
</commit_message>
<xml_diff>
--- a/docs/Notes on Bynar.docx
+++ b/docs/Notes on Bynar.docx
@@ -16,6 +16,238 @@
         <w:t xml:space="preserve"> Documentation</w:t>
       </w:r>
     </w:p>
+    <w:p>
+      <w:pPr>
+        <w:rPr>
+          <w:rFonts w:asciiTheme="majorHAnsi" w:eastAsiaTheme="majorEastAsia" w:hAnsiTheme="majorHAnsi" w:cstheme="majorBidi"/>
+          <w:color w:val="2F5496" w:themeColor="accent1" w:themeShade="BF"/>
+          <w:sz w:val="30"/>
+          <w:szCs w:val="30"/>
+        </w:rPr>
+      </w:pPr>
+      <w:r>
+        <w:br w:type="page"/>
+      </w:r>
+    </w:p>
+    <w:p>
+      <w:pPr>
+        <w:pStyle w:val="Heading1"/>
+      </w:pPr>
+      <w:bookmarkStart w:id="0" w:name="_Toc21506823"/>
+      <w:r>
+        <w:lastRenderedPageBreak/>
+        <w:t>Revision History</w:t>
+      </w:r>
+      <w:bookmarkEnd w:id="0"/>
+    </w:p>
+    <w:tbl>
+      <w:tblPr>
+        <w:tblStyle w:val="TableGrid"/>
+        <w:tblW w:w="0" w:type="auto"/>
+        <w:tblLayout w:type="fixed"/>
+        <w:tblLook w:val="06A0" w:firstRow="1" w:lastRow="0" w:firstColumn="1" w:lastColumn="0" w:noHBand="1" w:noVBand="1"/>
+      </w:tblPr>
+      <w:tblGrid>
+        <w:gridCol w:w="2340"/>
+        <w:gridCol w:w="2340"/>
+        <w:gridCol w:w="2340"/>
+        <w:gridCol w:w="2340"/>
+      </w:tblGrid>
+      <w:tr>
+        <w:tc>
+          <w:tcPr>
+            <w:tcW w:w="2340" w:type="dxa"/>
+          </w:tcPr>
+          <w:p>
+            <w:r>
+              <w:t>Name</w:t>
+            </w:r>
+          </w:p>
+        </w:tc>
+        <w:tc>
+          <w:tcPr>
+            <w:tcW w:w="2340" w:type="dxa"/>
+          </w:tcPr>
+          <w:p>
+            <w:r>
+              <w:t>Date</w:t>
+            </w:r>
+          </w:p>
+        </w:tc>
+        <w:tc>
+          <w:tcPr>
+            <w:tcW w:w="2340" w:type="dxa"/>
+          </w:tcPr>
+          <w:p>
+            <w:r>
+              <w:t>Reason for Change</w:t>
+            </w:r>
+          </w:p>
+        </w:tc>
+        <w:tc>
+          <w:tcPr>
+            <w:tcW w:w="2340" w:type="dxa"/>
+          </w:tcPr>
+          <w:p>
+            <w:r>
+              <w:t>Version</w:t>
+            </w:r>
+          </w:p>
+        </w:tc>
+      </w:tr>
+      <w:tr>
+        <w:tc>
+          <w:tcPr>
+            <w:tcW w:w="2340" w:type="dxa"/>
+          </w:tcPr>
+          <w:p>
+            <w:r>
+              <w:t>Michelle Zhong</w:t>
+            </w:r>
+          </w:p>
+        </w:tc>
+        <w:tc>
+          <w:tcPr>
+            <w:tcW w:w="2340" w:type="dxa"/>
+          </w:tcPr>
+          <w:p>
+            <w:r>
+              <w:t>10/8/2019</w:t>
+            </w:r>
+          </w:p>
+        </w:tc>
+        <w:tc>
+          <w:tcPr>
+            <w:tcW w:w="2340" w:type="dxa"/>
+          </w:tcPr>
+          <w:p>
+            <w:r>
+              <w:t>Outline the Document</w:t>
+            </w:r>
+          </w:p>
+        </w:tc>
+        <w:tc>
+          <w:tcPr>
+            <w:tcW w:w="2340" w:type="dxa"/>
+          </w:tcPr>
+          <w:p>
+            <w:r>
+              <w:t>0.1</w:t>
+            </w:r>
+          </w:p>
+        </w:tc>
+      </w:tr>
+      <w:tr>
+        <w:tc>
+          <w:tcPr>
+            <w:tcW w:w="2340" w:type="dxa"/>
+          </w:tcPr>
+          <w:p>
+            <w:r>
+              <w:t>Michelle Zhong</w:t>
+            </w:r>
+          </w:p>
+        </w:tc>
+        <w:tc>
+          <w:tcPr>
+            <w:tcW w:w="2340" w:type="dxa"/>
+          </w:tcPr>
+          <w:p>
+            <w:r>
+              <w:t>10/8/2019</w:t>
+            </w:r>
+          </w:p>
+        </w:tc>
+        <w:tc>
+          <w:tcPr>
+            <w:tcW w:w="2340" w:type="dxa"/>
+          </w:tcPr>
+          <w:p>
+            <w:r>
+              <w:t xml:space="preserve">Outline </w:t>
+            </w:r>
+            <w:r>
+              <w:t>t</w:t>
+            </w:r>
+            <w:r>
+              <w:t>he Document</w:t>
+            </w:r>
+            <w:r>
+              <w:t xml:space="preserve"> Modules</w:t>
+            </w:r>
+          </w:p>
+        </w:tc>
+        <w:tc>
+          <w:tcPr>
+            <w:tcW w:w="2340" w:type="dxa"/>
+          </w:tcPr>
+          <w:p>
+            <w:r>
+              <w:t>0.2</w:t>
+            </w:r>
+          </w:p>
+        </w:tc>
+      </w:tr>
+      <w:tr>
+        <w:tc>
+          <w:tcPr>
+            <w:tcW w:w="2340" w:type="dxa"/>
+          </w:tcPr>
+          <w:p/>
+        </w:tc>
+        <w:tc>
+          <w:tcPr>
+            <w:tcW w:w="2340" w:type="dxa"/>
+          </w:tcPr>
+          <w:p/>
+        </w:tc>
+        <w:tc>
+          <w:tcPr>
+            <w:tcW w:w="2340" w:type="dxa"/>
+          </w:tcPr>
+          <w:p/>
+        </w:tc>
+        <w:tc>
+          <w:tcPr>
+            <w:tcW w:w="2340" w:type="dxa"/>
+          </w:tcPr>
+          <w:p/>
+        </w:tc>
+      </w:tr>
+      <w:tr>
+        <w:tc>
+          <w:tcPr>
+            <w:tcW w:w="2340" w:type="dxa"/>
+          </w:tcPr>
+          <w:p/>
+        </w:tc>
+        <w:tc>
+          <w:tcPr>
+            <w:tcW w:w="2340" w:type="dxa"/>
+          </w:tcPr>
+          <w:p/>
+        </w:tc>
+        <w:tc>
+          <w:tcPr>
+            <w:tcW w:w="2340" w:type="dxa"/>
+          </w:tcPr>
+          <w:p/>
+        </w:tc>
+        <w:tc>
+          <w:tcPr>
+            <w:tcW w:w="2340" w:type="dxa"/>
+          </w:tcPr>
+          <w:p/>
+        </w:tc>
+      </w:tr>
+    </w:tbl>
+    <w:p/>
+    <w:p>
+      <w:r>
+        <w:br w:type="page"/>
+      </w:r>
+    </w:p>
+    <w:bookmarkStart w:id="1" w:name="_Toc21506824" w:displacedByCustomXml="next"/>
     <w:sdt>
       <w:sdtPr>
         <w:rPr>
@@ -38,214 +270,19 @@
         </w:rPr>
       </w:sdtEndPr>
       <w:sdtContent>
-        <w:bookmarkStart w:id="0" w:name="_Toc21503227" w:displacedByCustomXml="prev"/>
         <w:p>
           <w:pPr>
             <w:pStyle w:val="Heading1"/>
           </w:pPr>
           <w:r>
-            <w:br w:type="page"/>
+            <w:t>Table of C</w:t>
           </w:r>
+          <w:bookmarkStart w:id="2" w:name="_GoBack"/>
+          <w:bookmarkEnd w:id="2"/>
           <w:r>
-            <w:lastRenderedPageBreak/>
-            <w:t>Revision History</w:t>
+            <w:t>ontents</w:t>
           </w:r>
-          <w:bookmarkEnd w:id="0"/>
-        </w:p>
-        <w:tbl>
-          <w:tblPr>
-            <w:tblStyle w:val="TableGrid"/>
-            <w:tblW w:w="0" w:type="auto"/>
-            <w:tblLayout w:type="fixed"/>
-            <w:tblLook w:val="06A0" w:firstRow="1" w:lastRow="0" w:firstColumn="1" w:lastColumn="0" w:noHBand="1" w:noVBand="1"/>
-          </w:tblPr>
-          <w:tblGrid>
-            <w:gridCol w:w="2340"/>
-            <w:gridCol w:w="2340"/>
-            <w:gridCol w:w="2340"/>
-            <w:gridCol w:w="2340"/>
-          </w:tblGrid>
-          <w:tr>
-            <w:tc>
-              <w:tcPr>
-                <w:tcW w:w="2340" w:type="dxa"/>
-              </w:tcPr>
-              <w:p>
-                <w:r>
-                  <w:t>Name</w:t>
-                </w:r>
-              </w:p>
-            </w:tc>
-            <w:tc>
-              <w:tcPr>
-                <w:tcW w:w="2340" w:type="dxa"/>
-              </w:tcPr>
-              <w:p>
-                <w:r>
-                  <w:t>Date</w:t>
-                </w:r>
-              </w:p>
-            </w:tc>
-            <w:tc>
-              <w:tcPr>
-                <w:tcW w:w="2340" w:type="dxa"/>
-              </w:tcPr>
-              <w:p>
-                <w:r>
-                  <w:t>Reason for Change</w:t>
-                </w:r>
-              </w:p>
-            </w:tc>
-            <w:tc>
-              <w:tcPr>
-                <w:tcW w:w="2340" w:type="dxa"/>
-              </w:tcPr>
-              <w:p>
-                <w:r>
-                  <w:t>Version</w:t>
-                </w:r>
-              </w:p>
-            </w:tc>
-          </w:tr>
-          <w:tr>
-            <w:tc>
-              <w:tcPr>
-                <w:tcW w:w="2340" w:type="dxa"/>
-              </w:tcPr>
-              <w:p>
-                <w:r>
-                  <w:t>Michelle Zhong</w:t>
-                </w:r>
-              </w:p>
-            </w:tc>
-            <w:tc>
-              <w:tcPr>
-                <w:tcW w:w="2340" w:type="dxa"/>
-              </w:tcPr>
-              <w:p>
-                <w:r>
-                  <w:t>10/18/2019</w:t>
-                </w:r>
-              </w:p>
-            </w:tc>
-            <w:tc>
-              <w:tcPr>
-                <w:tcW w:w="2340" w:type="dxa"/>
-              </w:tcPr>
-              <w:p>
-                <w:r>
-                  <w:t>Outline the Document</w:t>
-                </w:r>
-              </w:p>
-            </w:tc>
-            <w:tc>
-              <w:tcPr>
-                <w:tcW w:w="2340" w:type="dxa"/>
-              </w:tcPr>
-              <w:p>
-                <w:r>
-                  <w:t>0.1</w:t>
-                </w:r>
-              </w:p>
-            </w:tc>
-          </w:tr>
-          <w:tr>
-            <w:tc>
-              <w:tcPr>
-                <w:tcW w:w="2340" w:type="dxa"/>
-              </w:tcPr>
-              <w:p/>
-            </w:tc>
-            <w:tc>
-              <w:tcPr>
-                <w:tcW w:w="2340" w:type="dxa"/>
-              </w:tcPr>
-              <w:p/>
-            </w:tc>
-            <w:tc>
-              <w:tcPr>
-                <w:tcW w:w="2340" w:type="dxa"/>
-              </w:tcPr>
-              <w:p/>
-            </w:tc>
-            <w:tc>
-              <w:tcPr>
-                <w:tcW w:w="2340" w:type="dxa"/>
-              </w:tcPr>
-              <w:p/>
-            </w:tc>
-          </w:tr>
-          <w:tr>
-            <w:tc>
-              <w:tcPr>
-                <w:tcW w:w="2340" w:type="dxa"/>
-              </w:tcPr>
-              <w:p/>
-            </w:tc>
-            <w:tc>
-              <w:tcPr>
-                <w:tcW w:w="2340" w:type="dxa"/>
-              </w:tcPr>
-              <w:p/>
-            </w:tc>
-            <w:tc>
-              <w:tcPr>
-                <w:tcW w:w="2340" w:type="dxa"/>
-              </w:tcPr>
-              <w:p/>
-            </w:tc>
-            <w:tc>
-              <w:tcPr>
-                <w:tcW w:w="2340" w:type="dxa"/>
-              </w:tcPr>
-              <w:p/>
-            </w:tc>
-          </w:tr>
-          <w:tr>
-            <w:tc>
-              <w:tcPr>
-                <w:tcW w:w="2340" w:type="dxa"/>
-              </w:tcPr>
-              <w:p/>
-            </w:tc>
-            <w:tc>
-              <w:tcPr>
-                <w:tcW w:w="2340" w:type="dxa"/>
-              </w:tcPr>
-              <w:p/>
-            </w:tc>
-            <w:tc>
-              <w:tcPr>
-                <w:tcW w:w="2340" w:type="dxa"/>
-              </w:tcPr>
-              <w:p/>
-            </w:tc>
-            <w:tc>
-              <w:tcPr>
-                <w:tcW w:w="2340" w:type="dxa"/>
-              </w:tcPr>
-              <w:p/>
-            </w:tc>
-          </w:tr>
-        </w:tbl>
-        <w:p>
-          <w:r>
-            <w:br w:type="page"/>
-          </w:r>
-        </w:p>
-        <w:p>
-          <w:pPr>
-            <w:pStyle w:val="TOCHeading"/>
-          </w:pPr>
-          <w:r>
-            <w:lastRenderedPageBreak/>
-            <w:t>Table of Co</w:t>
-          </w:r>
-          <w:bookmarkStart w:id="1" w:name="_GoBack"/>
           <w:bookmarkEnd w:id="1"/>
-          <w:r>
-            <w:t>ntents</w:t>
-          </w:r>
         </w:p>
         <w:p>
           <w:pPr>
@@ -266,7 +303,7 @@
           <w:r>
             <w:fldChar w:fldCharType="separate"/>
           </w:r>
-          <w:hyperlink w:anchor="_Toc21503227" w:history="1">
+          <w:hyperlink w:anchor="_Toc21506823" w:history="1">
             <w:r>
               <w:rPr>
                 <w:rStyle w:val="Hyperlink"/>
@@ -293,7 +330,7 @@
                 <w:noProof/>
                 <w:webHidden/>
               </w:rPr>
-              <w:instrText xml:space="preserve"> PAGEREF _Toc21503227 \h </w:instrText>
+              <w:instrText xml:space="preserve"> PAGEREF _Toc21506823 \h </w:instrText>
             </w:r>
             <w:r>
               <w:rPr>
@@ -334,12 +371,80 @@
               <w:noProof/>
             </w:rPr>
           </w:pPr>
-          <w:hyperlink w:anchor="_Toc21503228" w:history="1">
+          <w:hyperlink w:anchor="_Toc21506824" w:history="1">
             <w:r>
               <w:rPr>
                 <w:rStyle w:val="Hyperlink"/>
                 <w:noProof/>
               </w:rPr>
+              <w:t>Table of Contents</w:t>
+            </w:r>
+            <w:r>
+              <w:rPr>
+                <w:noProof/>
+                <w:webHidden/>
+              </w:rPr>
+              <w:tab/>
+            </w:r>
+            <w:r>
+              <w:rPr>
+                <w:noProof/>
+                <w:webHidden/>
+              </w:rPr>
+              <w:fldChar w:fldCharType="begin"/>
+            </w:r>
+            <w:r>
+              <w:rPr>
+                <w:noProof/>
+                <w:webHidden/>
+              </w:rPr>
+              <w:instrText xml:space="preserve"> PAGEREF _Toc21506824 \h </w:instrText>
+            </w:r>
+            <w:r>
+              <w:rPr>
+                <w:noProof/>
+                <w:webHidden/>
+              </w:rPr>
+            </w:r>
+            <w:r>
+              <w:rPr>
+                <w:noProof/>
+                <w:webHidden/>
+              </w:rPr>
+              <w:fldChar w:fldCharType="separate"/>
+            </w:r>
+            <w:r>
+              <w:rPr>
+                <w:noProof/>
+                <w:webHidden/>
+              </w:rPr>
+              <w:t>3</w:t>
+            </w:r>
+            <w:r>
+              <w:rPr>
+                <w:noProof/>
+                <w:webHidden/>
+              </w:rPr>
+              <w:fldChar w:fldCharType="end"/>
+            </w:r>
+          </w:hyperlink>
+        </w:p>
+        <w:p>
+          <w:pPr>
+            <w:pStyle w:val="TOC1"/>
+            <w:tabs>
+              <w:tab w:val="right" w:leader="dot" w:pos="9350"/>
+            </w:tabs>
+            <w:rPr>
+              <w:noProof/>
+            </w:rPr>
+          </w:pPr>
+          <w:hyperlink w:anchor="_Toc21506825" w:history="1">
+            <w:r>
+              <w:rPr>
+                <w:rStyle w:val="Hyperlink"/>
+                <w:noProof/>
+              </w:rPr>
               <w:t>API</w:t>
             </w:r>
             <w:r>
@@ -361,7 +466,7 @@
                 <w:noProof/>
                 <w:webHidden/>
               </w:rPr>
-              <w:instrText xml:space="preserve"> PAGEREF _Toc21503228 \h </w:instrText>
+              <w:instrText xml:space="preserve"> PAGEREF _Toc21506825 \h </w:instrText>
             </w:r>
             <w:r>
               <w:rPr>
@@ -381,7 +486,7 @@
                 <w:noProof/>
                 <w:webHidden/>
               </w:rPr>
-              <w:t>4</w:t>
+              <w:t>5</w:t>
             </w:r>
             <w:r>
               <w:rPr>
@@ -402,7 +507,7 @@
               <w:noProof/>
             </w:rPr>
           </w:pPr>
-          <w:hyperlink w:anchor="_Toc21503229" w:history="1">
+          <w:hyperlink w:anchor="_Toc21506826" w:history="1">
             <w:r>
               <w:rPr>
                 <w:rStyle w:val="Hyperlink"/>
@@ -429,7 +534,7 @@
                 <w:noProof/>
                 <w:webHidden/>
               </w:rPr>
-              <w:instrText xml:space="preserve"> PAGEREF _Toc21503229 \h </w:instrText>
+              <w:instrText xml:space="preserve"> PAGEREF _Toc21506826 \h </w:instrText>
             </w:r>
             <w:r>
               <w:rPr>
@@ -449,7 +554,7 @@
                 <w:noProof/>
                 <w:webHidden/>
               </w:rPr>
-              <w:t>4</w:t>
+              <w:t>5</w:t>
             </w:r>
             <w:r>
               <w:rPr>
@@ -470,7 +575,7 @@
               <w:noProof/>
             </w:rPr>
           </w:pPr>
-          <w:hyperlink w:anchor="_Toc21503230" w:history="1">
+          <w:hyperlink w:anchor="_Toc21506827" w:history="1">
             <w:r>
               <w:rPr>
                 <w:rStyle w:val="Hyperlink"/>
@@ -497,7 +602,7 @@
                 <w:noProof/>
                 <w:webHidden/>
               </w:rPr>
-              <w:instrText xml:space="preserve"> PAGEREF _Toc21503230 \h </w:instrText>
+              <w:instrText xml:space="preserve"> PAGEREF _Toc21506827 \h </w:instrText>
             </w:r>
             <w:r>
               <w:rPr>
@@ -517,7 +622,7 @@
                 <w:noProof/>
                 <w:webHidden/>
               </w:rPr>
-              <w:t>4</w:t>
+              <w:t>5</w:t>
             </w:r>
             <w:r>
               <w:rPr>
@@ -538,7 +643,7 @@
               <w:noProof/>
             </w:rPr>
           </w:pPr>
-          <w:hyperlink w:anchor="_Toc21503231" w:history="1">
+          <w:hyperlink w:anchor="_Toc21506828" w:history="1">
             <w:r>
               <w:rPr>
                 <w:rStyle w:val="Hyperlink"/>
@@ -565,7 +670,7 @@
                 <w:noProof/>
                 <w:webHidden/>
               </w:rPr>
-              <w:instrText xml:space="preserve"> PAGEREF _Toc21503231 \h </w:instrText>
+              <w:instrText xml:space="preserve"> PAGEREF _Toc21506828 \h </w:instrText>
             </w:r>
             <w:r>
               <w:rPr>
@@ -585,7 +690,7 @@
                 <w:noProof/>
                 <w:webHidden/>
               </w:rPr>
-              <w:t>4</w:t>
+              <w:t>5</w:t>
             </w:r>
             <w:r>
               <w:rPr>
@@ -606,7 +711,7 @@
               <w:noProof/>
             </w:rPr>
           </w:pPr>
-          <w:hyperlink w:anchor="_Toc21503232" w:history="1">
+          <w:hyperlink w:anchor="_Toc21506829" w:history="1">
             <w:r>
               <w:rPr>
                 <w:rStyle w:val="Hyperlink"/>
@@ -633,7 +738,7 @@
                 <w:noProof/>
                 <w:webHidden/>
               </w:rPr>
-              <w:instrText xml:space="preserve"> PAGEREF _Toc21503232 \h </w:instrText>
+              <w:instrText xml:space="preserve"> PAGEREF _Toc21506829 \h </w:instrText>
             </w:r>
             <w:r>
               <w:rPr>
@@ -653,7 +758,7 @@
                 <w:noProof/>
                 <w:webHidden/>
               </w:rPr>
-              <w:t>4</w:t>
+              <w:t>5</w:t>
             </w:r>
             <w:r>
               <w:rPr>
@@ -674,7 +779,7 @@
               <w:noProof/>
             </w:rPr>
           </w:pPr>
-          <w:hyperlink w:anchor="_Toc21503233" w:history="1">
+          <w:hyperlink w:anchor="_Toc21506830" w:history="1">
             <w:r>
               <w:rPr>
                 <w:rStyle w:val="Hyperlink"/>
@@ -701,7 +806,7 @@
                 <w:noProof/>
                 <w:webHidden/>
               </w:rPr>
-              <w:instrText xml:space="preserve"> PAGEREF _Toc21503233 \h </w:instrText>
+              <w:instrText xml:space="preserve"> PAGEREF _Toc21506830 \h </w:instrText>
             </w:r>
             <w:r>
               <w:rPr>
@@ -721,7 +826,7 @@
                 <w:noProof/>
                 <w:webHidden/>
               </w:rPr>
-              <w:t>4</w:t>
+              <w:t>5</w:t>
             </w:r>
             <w:r>
               <w:rPr>
@@ -742,7 +847,7 @@
               <w:noProof/>
             </w:rPr>
           </w:pPr>
-          <w:hyperlink w:anchor="_Toc21503234" w:history="1">
+          <w:hyperlink w:anchor="_Toc21506831" w:history="1">
             <w:r>
               <w:rPr>
                 <w:rStyle w:val="Hyperlink"/>
@@ -769,7 +874,7 @@
                 <w:noProof/>
                 <w:webHidden/>
               </w:rPr>
-              <w:instrText xml:space="preserve"> PAGEREF _Toc21503234 \h </w:instrText>
+              <w:instrText xml:space="preserve"> PAGEREF _Toc21506831 \h </w:instrText>
             </w:r>
             <w:r>
               <w:rPr>
@@ -789,7 +894,7 @@
                 <w:noProof/>
                 <w:webHidden/>
               </w:rPr>
-              <w:t>4</w:t>
+              <w:t>5</w:t>
             </w:r>
             <w:r>
               <w:rPr>
@@ -810,7 +915,7 @@
               <w:noProof/>
             </w:rPr>
           </w:pPr>
-          <w:hyperlink w:anchor="_Toc21503235" w:history="1">
+          <w:hyperlink w:anchor="_Toc21506832" w:history="1">
             <w:r>
               <w:rPr>
                 <w:rStyle w:val="Hyperlink"/>
@@ -837,7 +942,7 @@
                 <w:noProof/>
                 <w:webHidden/>
               </w:rPr>
-              <w:instrText xml:space="preserve"> PAGEREF _Toc21503235 \h </w:instrText>
+              <w:instrText xml:space="preserve"> PAGEREF _Toc21506832 \h </w:instrText>
             </w:r>
             <w:r>
               <w:rPr>
@@ -857,7 +962,7 @@
                 <w:noProof/>
                 <w:webHidden/>
               </w:rPr>
-              <w:t>4</w:t>
+              <w:t>5</w:t>
             </w:r>
             <w:r>
               <w:rPr>
@@ -878,7 +983,7 @@
               <w:noProof/>
             </w:rPr>
           </w:pPr>
-          <w:hyperlink w:anchor="_Toc21503236" w:history="1">
+          <w:hyperlink w:anchor="_Toc21506833" w:history="1">
             <w:r>
               <w:rPr>
                 <w:rStyle w:val="Hyperlink"/>
@@ -905,7 +1010,7 @@
                 <w:noProof/>
                 <w:webHidden/>
               </w:rPr>
-              <w:instrText xml:space="preserve"> PAGEREF _Toc21503236 \h </w:instrText>
+              <w:instrText xml:space="preserve"> PAGEREF _Toc21506833 \h </w:instrText>
             </w:r>
             <w:r>
               <w:rPr>
@@ -925,7 +1030,7 @@
                 <w:noProof/>
                 <w:webHidden/>
               </w:rPr>
-              <w:t>5</w:t>
+              <w:t>6</w:t>
             </w:r>
             <w:r>
               <w:rPr>
@@ -946,7 +1051,7 @@
               <w:noProof/>
             </w:rPr>
           </w:pPr>
-          <w:hyperlink w:anchor="_Toc21503237" w:history="1">
+          <w:hyperlink w:anchor="_Toc21506834" w:history="1">
             <w:r>
               <w:rPr>
                 <w:rStyle w:val="Hyperlink"/>
@@ -973,7 +1078,7 @@
                 <w:noProof/>
                 <w:webHidden/>
               </w:rPr>
-              <w:instrText xml:space="preserve"> PAGEREF _Toc21503237 \h </w:instrText>
+              <w:instrText xml:space="preserve"> PAGEREF _Toc21506834 \h </w:instrText>
             </w:r>
             <w:r>
               <w:rPr>
@@ -993,7 +1098,7 @@
                 <w:noProof/>
                 <w:webHidden/>
               </w:rPr>
-              <w:t>5</w:t>
+              <w:t>6</w:t>
             </w:r>
             <w:r>
               <w:rPr>
@@ -1014,7 +1119,7 @@
               <w:noProof/>
             </w:rPr>
           </w:pPr>
-          <w:hyperlink w:anchor="_Toc21503238" w:history="1">
+          <w:hyperlink w:anchor="_Toc21506835" w:history="1">
             <w:r>
               <w:rPr>
                 <w:rStyle w:val="Hyperlink"/>
@@ -1041,7 +1146,7 @@
                 <w:noProof/>
                 <w:webHidden/>
               </w:rPr>
-              <w:instrText xml:space="preserve"> PAGEREF _Toc21503238 \h </w:instrText>
+              <w:instrText xml:space="preserve"> PAGEREF _Toc21506835 \h </w:instrText>
             </w:r>
             <w:r>
               <w:rPr>
@@ -1061,7 +1166,7 @@
                 <w:noProof/>
                 <w:webHidden/>
               </w:rPr>
-              <w:t>5</w:t>
+              <w:t>6</w:t>
             </w:r>
             <w:r>
               <w:rPr>
@@ -1082,7 +1187,7 @@
               <w:noProof/>
             </w:rPr>
           </w:pPr>
-          <w:hyperlink w:anchor="_Toc21503239" w:history="1">
+          <w:hyperlink w:anchor="_Toc21506836" w:history="1">
             <w:r>
               <w:rPr>
                 <w:rStyle w:val="Hyperlink"/>
@@ -1109,7 +1214,7 @@
                 <w:noProof/>
                 <w:webHidden/>
               </w:rPr>
-              <w:instrText xml:space="preserve"> PAGEREF _Toc21503239 \h </w:instrText>
+              <w:instrText xml:space="preserve"> PAGEREF _Toc21506836 \h </w:instrText>
             </w:r>
             <w:r>
               <w:rPr>
@@ -1129,7 +1234,7 @@
                 <w:noProof/>
                 <w:webHidden/>
               </w:rPr>
-              <w:t>5</w:t>
+              <w:t>6</w:t>
             </w:r>
             <w:r>
               <w:rPr>
@@ -1150,7 +1255,7 @@
               <w:noProof/>
             </w:rPr>
           </w:pPr>
-          <w:hyperlink w:anchor="_Toc21503240" w:history="1">
+          <w:hyperlink w:anchor="_Toc21506837" w:history="1">
             <w:r>
               <w:rPr>
                 <w:rStyle w:val="Hyperlink"/>
@@ -1177,7 +1282,7 @@
                 <w:noProof/>
                 <w:webHidden/>
               </w:rPr>
-              <w:instrText xml:space="preserve"> PAGEREF _Toc21503240 \h </w:instrText>
+              <w:instrText xml:space="preserve"> PAGEREF _Toc21506837 \h </w:instrText>
             </w:r>
             <w:r>
               <w:rPr>
@@ -1197,7 +1302,7 @@
                 <w:noProof/>
                 <w:webHidden/>
               </w:rPr>
-              <w:t>5</w:t>
+              <w:t>6</w:t>
             </w:r>
             <w:r>
               <w:rPr>
@@ -1218,7 +1323,7 @@
               <w:noProof/>
             </w:rPr>
           </w:pPr>
-          <w:hyperlink w:anchor="_Toc21503241" w:history="1">
+          <w:hyperlink w:anchor="_Toc21506838" w:history="1">
             <w:r>
               <w:rPr>
                 <w:rStyle w:val="Hyperlink"/>
@@ -1245,7 +1350,7 @@
                 <w:noProof/>
                 <w:webHidden/>
               </w:rPr>
-              <w:instrText xml:space="preserve"> PAGEREF _Toc21503241 \h </w:instrText>
+              <w:instrText xml:space="preserve"> PAGEREF _Toc21506838 \h </w:instrText>
             </w:r>
             <w:r>
               <w:rPr>
@@ -1265,7 +1370,2659 @@
                 <w:noProof/>
                 <w:webHidden/>
               </w:rPr>
-              <w:t>5</w:t>
+              <w:t>6</w:t>
+            </w:r>
+            <w:r>
+              <w:rPr>
+                <w:noProof/>
+                <w:webHidden/>
+              </w:rPr>
+              <w:fldChar w:fldCharType="end"/>
+            </w:r>
+          </w:hyperlink>
+        </w:p>
+        <w:p>
+          <w:pPr>
+            <w:pStyle w:val="TOC1"/>
+            <w:tabs>
+              <w:tab w:val="right" w:leader="dot" w:pos="9350"/>
+            </w:tabs>
+            <w:rPr>
+              <w:noProof/>
+            </w:rPr>
+          </w:pPr>
+          <w:hyperlink w:anchor="_Toc21506839" w:history="1">
+            <w:r>
+              <w:rPr>
+                <w:rStyle w:val="Hyperlink"/>
+                <w:noProof/>
+              </w:rPr>
+              <w:t>Configuration Files</w:t>
+            </w:r>
+            <w:r>
+              <w:rPr>
+                <w:noProof/>
+                <w:webHidden/>
+              </w:rPr>
+              <w:tab/>
+            </w:r>
+            <w:r>
+              <w:rPr>
+                <w:noProof/>
+                <w:webHidden/>
+              </w:rPr>
+              <w:fldChar w:fldCharType="begin"/>
+            </w:r>
+            <w:r>
+              <w:rPr>
+                <w:noProof/>
+                <w:webHidden/>
+              </w:rPr>
+              <w:instrText xml:space="preserve"> PAGEREF _Toc21506839 \h </w:instrText>
+            </w:r>
+            <w:r>
+              <w:rPr>
+                <w:noProof/>
+                <w:webHidden/>
+              </w:rPr>
+            </w:r>
+            <w:r>
+              <w:rPr>
+                <w:noProof/>
+                <w:webHidden/>
+              </w:rPr>
+              <w:fldChar w:fldCharType="separate"/>
+            </w:r>
+            <w:r>
+              <w:rPr>
+                <w:noProof/>
+                <w:webHidden/>
+              </w:rPr>
+              <w:t>7</w:t>
+            </w:r>
+            <w:r>
+              <w:rPr>
+                <w:noProof/>
+                <w:webHidden/>
+              </w:rPr>
+              <w:fldChar w:fldCharType="end"/>
+            </w:r>
+          </w:hyperlink>
+        </w:p>
+        <w:p>
+          <w:pPr>
+            <w:pStyle w:val="TOC2"/>
+            <w:tabs>
+              <w:tab w:val="right" w:leader="dot" w:pos="9350"/>
+            </w:tabs>
+            <w:rPr>
+              <w:noProof/>
+            </w:rPr>
+          </w:pPr>
+          <w:hyperlink w:anchor="_Toc21506840" w:history="1">
+            <w:r>
+              <w:rPr>
+                <w:rStyle w:val="Hyperlink"/>
+                <w:noProof/>
+              </w:rPr>
+              <w:t>Introduction</w:t>
+            </w:r>
+            <w:r>
+              <w:rPr>
+                <w:noProof/>
+                <w:webHidden/>
+              </w:rPr>
+              <w:tab/>
+            </w:r>
+            <w:r>
+              <w:rPr>
+                <w:noProof/>
+                <w:webHidden/>
+              </w:rPr>
+              <w:fldChar w:fldCharType="begin"/>
+            </w:r>
+            <w:r>
+              <w:rPr>
+                <w:noProof/>
+                <w:webHidden/>
+              </w:rPr>
+              <w:instrText xml:space="preserve"> PAGEREF _Toc21506840 \h </w:instrText>
+            </w:r>
+            <w:r>
+              <w:rPr>
+                <w:noProof/>
+                <w:webHidden/>
+              </w:rPr>
+            </w:r>
+            <w:r>
+              <w:rPr>
+                <w:noProof/>
+                <w:webHidden/>
+              </w:rPr>
+              <w:fldChar w:fldCharType="separate"/>
+            </w:r>
+            <w:r>
+              <w:rPr>
+                <w:noProof/>
+                <w:webHidden/>
+              </w:rPr>
+              <w:t>7</w:t>
+            </w:r>
+            <w:r>
+              <w:rPr>
+                <w:noProof/>
+                <w:webHidden/>
+              </w:rPr>
+              <w:fldChar w:fldCharType="end"/>
+            </w:r>
+          </w:hyperlink>
+        </w:p>
+        <w:p>
+          <w:pPr>
+            <w:pStyle w:val="TOC2"/>
+            <w:tabs>
+              <w:tab w:val="right" w:leader="dot" w:pos="9350"/>
+            </w:tabs>
+            <w:rPr>
+              <w:noProof/>
+            </w:rPr>
+          </w:pPr>
+          <w:hyperlink w:anchor="_Toc21506841" w:history="1">
+            <w:r>
+              <w:rPr>
+                <w:rStyle w:val="Hyperlink"/>
+                <w:noProof/>
+              </w:rPr>
+              <w:t>List of Config Files</w:t>
+            </w:r>
+            <w:r>
+              <w:rPr>
+                <w:noProof/>
+                <w:webHidden/>
+              </w:rPr>
+              <w:tab/>
+            </w:r>
+            <w:r>
+              <w:rPr>
+                <w:noProof/>
+                <w:webHidden/>
+              </w:rPr>
+              <w:fldChar w:fldCharType="begin"/>
+            </w:r>
+            <w:r>
+              <w:rPr>
+                <w:noProof/>
+                <w:webHidden/>
+              </w:rPr>
+              <w:instrText xml:space="preserve"> PAGEREF _Toc21506841 \h </w:instrText>
+            </w:r>
+            <w:r>
+              <w:rPr>
+                <w:noProof/>
+                <w:webHidden/>
+              </w:rPr>
+            </w:r>
+            <w:r>
+              <w:rPr>
+                <w:noProof/>
+                <w:webHidden/>
+              </w:rPr>
+              <w:fldChar w:fldCharType="separate"/>
+            </w:r>
+            <w:r>
+              <w:rPr>
+                <w:noProof/>
+                <w:webHidden/>
+              </w:rPr>
+              <w:t>7</w:t>
+            </w:r>
+            <w:r>
+              <w:rPr>
+                <w:noProof/>
+                <w:webHidden/>
+              </w:rPr>
+              <w:fldChar w:fldCharType="end"/>
+            </w:r>
+          </w:hyperlink>
+        </w:p>
+        <w:p>
+          <w:pPr>
+            <w:pStyle w:val="TOC3"/>
+            <w:tabs>
+              <w:tab w:val="right" w:leader="dot" w:pos="9350"/>
+            </w:tabs>
+            <w:rPr>
+              <w:noProof/>
+            </w:rPr>
+          </w:pPr>
+          <w:hyperlink w:anchor="_Toc21506842" w:history="1">
+            <w:r>
+              <w:rPr>
+                <w:rStyle w:val="Hyperlink"/>
+                <w:noProof/>
+              </w:rPr>
+              <w:t>Bynar JSON</w:t>
+            </w:r>
+            <w:r>
+              <w:rPr>
+                <w:noProof/>
+                <w:webHidden/>
+              </w:rPr>
+              <w:tab/>
+            </w:r>
+            <w:r>
+              <w:rPr>
+                <w:noProof/>
+                <w:webHidden/>
+              </w:rPr>
+              <w:fldChar w:fldCharType="begin"/>
+            </w:r>
+            <w:r>
+              <w:rPr>
+                <w:noProof/>
+                <w:webHidden/>
+              </w:rPr>
+              <w:instrText xml:space="preserve"> PAGEREF _Toc21506842 \h </w:instrText>
+            </w:r>
+            <w:r>
+              <w:rPr>
+                <w:noProof/>
+                <w:webHidden/>
+              </w:rPr>
+            </w:r>
+            <w:r>
+              <w:rPr>
+                <w:noProof/>
+                <w:webHidden/>
+              </w:rPr>
+              <w:fldChar w:fldCharType="separate"/>
+            </w:r>
+            <w:r>
+              <w:rPr>
+                <w:noProof/>
+                <w:webHidden/>
+              </w:rPr>
+              <w:t>7</w:t>
+            </w:r>
+            <w:r>
+              <w:rPr>
+                <w:noProof/>
+                <w:webHidden/>
+              </w:rPr>
+              <w:fldChar w:fldCharType="end"/>
+            </w:r>
+          </w:hyperlink>
+        </w:p>
+        <w:p>
+          <w:pPr>
+            <w:pStyle w:val="TOC3"/>
+            <w:tabs>
+              <w:tab w:val="right" w:leader="dot" w:pos="9350"/>
+            </w:tabs>
+            <w:rPr>
+              <w:noProof/>
+            </w:rPr>
+          </w:pPr>
+          <w:hyperlink w:anchor="_Toc21506843" w:history="1">
+            <w:r>
+              <w:rPr>
+                <w:rStyle w:val="Hyperlink"/>
+                <w:noProof/>
+              </w:rPr>
+              <w:t>Ceph JSON</w:t>
+            </w:r>
+            <w:r>
+              <w:rPr>
+                <w:noProof/>
+                <w:webHidden/>
+              </w:rPr>
+              <w:tab/>
+            </w:r>
+            <w:r>
+              <w:rPr>
+                <w:noProof/>
+                <w:webHidden/>
+              </w:rPr>
+              <w:fldChar w:fldCharType="begin"/>
+            </w:r>
+            <w:r>
+              <w:rPr>
+                <w:noProof/>
+                <w:webHidden/>
+              </w:rPr>
+              <w:instrText xml:space="preserve"> PAGEREF _Toc21506843 \h </w:instrText>
+            </w:r>
+            <w:r>
+              <w:rPr>
+                <w:noProof/>
+                <w:webHidden/>
+              </w:rPr>
+            </w:r>
+            <w:r>
+              <w:rPr>
+                <w:noProof/>
+                <w:webHidden/>
+              </w:rPr>
+              <w:fldChar w:fldCharType="separate"/>
+            </w:r>
+            <w:r>
+              <w:rPr>
+                <w:noProof/>
+                <w:webHidden/>
+              </w:rPr>
+              <w:t>7</w:t>
+            </w:r>
+            <w:r>
+              <w:rPr>
+                <w:noProof/>
+                <w:webHidden/>
+              </w:rPr>
+              <w:fldChar w:fldCharType="end"/>
+            </w:r>
+          </w:hyperlink>
+        </w:p>
+        <w:p>
+          <w:pPr>
+            <w:pStyle w:val="TOC3"/>
+            <w:tabs>
+              <w:tab w:val="right" w:leader="dot" w:pos="9350"/>
+            </w:tabs>
+            <w:rPr>
+              <w:noProof/>
+            </w:rPr>
+          </w:pPr>
+          <w:hyperlink w:anchor="_Toc21506844" w:history="1">
+            <w:r>
+              <w:rPr>
+                <w:rStyle w:val="Hyperlink"/>
+                <w:noProof/>
+              </w:rPr>
+              <w:t>Disk-Manager JSON</w:t>
+            </w:r>
+            <w:r>
+              <w:rPr>
+                <w:noProof/>
+                <w:webHidden/>
+              </w:rPr>
+              <w:tab/>
+            </w:r>
+            <w:r>
+              <w:rPr>
+                <w:noProof/>
+                <w:webHidden/>
+              </w:rPr>
+              <w:fldChar w:fldCharType="begin"/>
+            </w:r>
+            <w:r>
+              <w:rPr>
+                <w:noProof/>
+                <w:webHidden/>
+              </w:rPr>
+              <w:instrText xml:space="preserve"> PAGEREF _Toc21506844 \h </w:instrText>
+            </w:r>
+            <w:r>
+              <w:rPr>
+                <w:noProof/>
+                <w:webHidden/>
+              </w:rPr>
+            </w:r>
+            <w:r>
+              <w:rPr>
+                <w:noProof/>
+                <w:webHidden/>
+              </w:rPr>
+              <w:fldChar w:fldCharType="separate"/>
+            </w:r>
+            <w:r>
+              <w:rPr>
+                <w:noProof/>
+                <w:webHidden/>
+              </w:rPr>
+              <w:t>7</w:t>
+            </w:r>
+            <w:r>
+              <w:rPr>
+                <w:noProof/>
+                <w:webHidden/>
+              </w:rPr>
+              <w:fldChar w:fldCharType="end"/>
+            </w:r>
+          </w:hyperlink>
+        </w:p>
+        <w:p>
+          <w:pPr>
+            <w:pStyle w:val="TOC1"/>
+            <w:tabs>
+              <w:tab w:val="right" w:leader="dot" w:pos="9350"/>
+            </w:tabs>
+            <w:rPr>
+              <w:noProof/>
+            </w:rPr>
+          </w:pPr>
+          <w:hyperlink w:anchor="_Toc21506845" w:history="1">
+            <w:r>
+              <w:rPr>
+                <w:rStyle w:val="Hyperlink"/>
+                <w:noProof/>
+              </w:rPr>
+              <w:t>Backend</w:t>
+            </w:r>
+            <w:r>
+              <w:rPr>
+                <w:noProof/>
+                <w:webHidden/>
+              </w:rPr>
+              <w:tab/>
+            </w:r>
+            <w:r>
+              <w:rPr>
+                <w:noProof/>
+                <w:webHidden/>
+              </w:rPr>
+              <w:fldChar w:fldCharType="begin"/>
+            </w:r>
+            <w:r>
+              <w:rPr>
+                <w:noProof/>
+                <w:webHidden/>
+              </w:rPr>
+              <w:instrText xml:space="preserve"> PAGEREF _Toc21506845 \h </w:instrText>
+            </w:r>
+            <w:r>
+              <w:rPr>
+                <w:noProof/>
+                <w:webHidden/>
+              </w:rPr>
+            </w:r>
+            <w:r>
+              <w:rPr>
+                <w:noProof/>
+                <w:webHidden/>
+              </w:rPr>
+              <w:fldChar w:fldCharType="separate"/>
+            </w:r>
+            <w:r>
+              <w:rPr>
+                <w:noProof/>
+                <w:webHidden/>
+              </w:rPr>
+              <w:t>7</w:t>
+            </w:r>
+            <w:r>
+              <w:rPr>
+                <w:noProof/>
+                <w:webHidden/>
+              </w:rPr>
+              <w:fldChar w:fldCharType="end"/>
+            </w:r>
+          </w:hyperlink>
+        </w:p>
+        <w:p>
+          <w:pPr>
+            <w:pStyle w:val="TOC2"/>
+            <w:tabs>
+              <w:tab w:val="right" w:leader="dot" w:pos="9350"/>
+            </w:tabs>
+            <w:rPr>
+              <w:noProof/>
+            </w:rPr>
+          </w:pPr>
+          <w:hyperlink w:anchor="_Toc21506846" w:history="1">
+            <w:r>
+              <w:rPr>
+                <w:rStyle w:val="Hyperlink"/>
+                <w:noProof/>
+              </w:rPr>
+              <w:t>Introduction</w:t>
+            </w:r>
+            <w:r>
+              <w:rPr>
+                <w:noProof/>
+                <w:webHidden/>
+              </w:rPr>
+              <w:tab/>
+            </w:r>
+            <w:r>
+              <w:rPr>
+                <w:noProof/>
+                <w:webHidden/>
+              </w:rPr>
+              <w:fldChar w:fldCharType="begin"/>
+            </w:r>
+            <w:r>
+              <w:rPr>
+                <w:noProof/>
+                <w:webHidden/>
+              </w:rPr>
+              <w:instrText xml:space="preserve"> PAGEREF _Toc21506846 \h </w:instrText>
+            </w:r>
+            <w:r>
+              <w:rPr>
+                <w:noProof/>
+                <w:webHidden/>
+              </w:rPr>
+            </w:r>
+            <w:r>
+              <w:rPr>
+                <w:noProof/>
+                <w:webHidden/>
+              </w:rPr>
+              <w:fldChar w:fldCharType="separate"/>
+            </w:r>
+            <w:r>
+              <w:rPr>
+                <w:noProof/>
+                <w:webHidden/>
+              </w:rPr>
+              <w:t>7</w:t>
+            </w:r>
+            <w:r>
+              <w:rPr>
+                <w:noProof/>
+                <w:webHidden/>
+              </w:rPr>
+              <w:fldChar w:fldCharType="end"/>
+            </w:r>
+          </w:hyperlink>
+        </w:p>
+        <w:p>
+          <w:pPr>
+            <w:pStyle w:val="TOC3"/>
+            <w:tabs>
+              <w:tab w:val="right" w:leader="dot" w:pos="9350"/>
+            </w:tabs>
+            <w:rPr>
+              <w:noProof/>
+            </w:rPr>
+          </w:pPr>
+          <w:hyperlink w:anchor="_Toc21506847" w:history="1">
+            <w:r>
+              <w:rPr>
+                <w:rStyle w:val="Hyperlink"/>
+                <w:noProof/>
+              </w:rPr>
+              <w:t>Backend Module</w:t>
+            </w:r>
+            <w:r>
+              <w:rPr>
+                <w:noProof/>
+                <w:webHidden/>
+              </w:rPr>
+              <w:tab/>
+            </w:r>
+            <w:r>
+              <w:rPr>
+                <w:noProof/>
+                <w:webHidden/>
+              </w:rPr>
+              <w:fldChar w:fldCharType="begin"/>
+            </w:r>
+            <w:r>
+              <w:rPr>
+                <w:noProof/>
+                <w:webHidden/>
+              </w:rPr>
+              <w:instrText xml:space="preserve"> PAGEREF _Toc21506847 \h </w:instrText>
+            </w:r>
+            <w:r>
+              <w:rPr>
+                <w:noProof/>
+                <w:webHidden/>
+              </w:rPr>
+            </w:r>
+            <w:r>
+              <w:rPr>
+                <w:noProof/>
+                <w:webHidden/>
+              </w:rPr>
+              <w:fldChar w:fldCharType="separate"/>
+            </w:r>
+            <w:r>
+              <w:rPr>
+                <w:noProof/>
+                <w:webHidden/>
+              </w:rPr>
+              <w:t>7</w:t>
+            </w:r>
+            <w:r>
+              <w:rPr>
+                <w:noProof/>
+                <w:webHidden/>
+              </w:rPr>
+              <w:fldChar w:fldCharType="end"/>
+            </w:r>
+          </w:hyperlink>
+        </w:p>
+        <w:p>
+          <w:pPr>
+            <w:pStyle w:val="TOC3"/>
+            <w:tabs>
+              <w:tab w:val="right" w:leader="dot" w:pos="9350"/>
+            </w:tabs>
+            <w:rPr>
+              <w:noProof/>
+            </w:rPr>
+          </w:pPr>
+          <w:hyperlink w:anchor="_Toc21506848" w:history="1">
+            <w:r>
+              <w:rPr>
+                <w:rStyle w:val="Hyperlink"/>
+                <w:noProof/>
+              </w:rPr>
+              <w:t>Ceph</w:t>
+            </w:r>
+            <w:r>
+              <w:rPr>
+                <w:noProof/>
+                <w:webHidden/>
+              </w:rPr>
+              <w:tab/>
+            </w:r>
+            <w:r>
+              <w:rPr>
+                <w:noProof/>
+                <w:webHidden/>
+              </w:rPr>
+              <w:fldChar w:fldCharType="begin"/>
+            </w:r>
+            <w:r>
+              <w:rPr>
+                <w:noProof/>
+                <w:webHidden/>
+              </w:rPr>
+              <w:instrText xml:space="preserve"> PAGEREF _Toc21506848 \h </w:instrText>
+            </w:r>
+            <w:r>
+              <w:rPr>
+                <w:noProof/>
+                <w:webHidden/>
+              </w:rPr>
+            </w:r>
+            <w:r>
+              <w:rPr>
+                <w:noProof/>
+                <w:webHidden/>
+              </w:rPr>
+              <w:fldChar w:fldCharType="separate"/>
+            </w:r>
+            <w:r>
+              <w:rPr>
+                <w:noProof/>
+                <w:webHidden/>
+              </w:rPr>
+              <w:t>7</w:t>
+            </w:r>
+            <w:r>
+              <w:rPr>
+                <w:noProof/>
+                <w:webHidden/>
+              </w:rPr>
+              <w:fldChar w:fldCharType="end"/>
+            </w:r>
+          </w:hyperlink>
+        </w:p>
+        <w:p>
+          <w:pPr>
+            <w:pStyle w:val="TOC1"/>
+            <w:tabs>
+              <w:tab w:val="right" w:leader="dot" w:pos="9350"/>
+            </w:tabs>
+            <w:rPr>
+              <w:noProof/>
+            </w:rPr>
+          </w:pPr>
+          <w:hyperlink w:anchor="_Toc21506849" w:history="1">
+            <w:r>
+              <w:rPr>
+                <w:rStyle w:val="Hyperlink"/>
+                <w:noProof/>
+              </w:rPr>
+              <w:t>Database Schema</w:t>
+            </w:r>
+            <w:r>
+              <w:rPr>
+                <w:noProof/>
+                <w:webHidden/>
+              </w:rPr>
+              <w:tab/>
+            </w:r>
+            <w:r>
+              <w:rPr>
+                <w:noProof/>
+                <w:webHidden/>
+              </w:rPr>
+              <w:fldChar w:fldCharType="begin"/>
+            </w:r>
+            <w:r>
+              <w:rPr>
+                <w:noProof/>
+                <w:webHidden/>
+              </w:rPr>
+              <w:instrText xml:space="preserve"> PAGEREF _Toc21506849 \h </w:instrText>
+            </w:r>
+            <w:r>
+              <w:rPr>
+                <w:noProof/>
+                <w:webHidden/>
+              </w:rPr>
+            </w:r>
+            <w:r>
+              <w:rPr>
+                <w:noProof/>
+                <w:webHidden/>
+              </w:rPr>
+              <w:fldChar w:fldCharType="separate"/>
+            </w:r>
+            <w:r>
+              <w:rPr>
+                <w:noProof/>
+                <w:webHidden/>
+              </w:rPr>
+              <w:t>7</w:t>
+            </w:r>
+            <w:r>
+              <w:rPr>
+                <w:noProof/>
+                <w:webHidden/>
+              </w:rPr>
+              <w:fldChar w:fldCharType="end"/>
+            </w:r>
+          </w:hyperlink>
+        </w:p>
+        <w:p>
+          <w:pPr>
+            <w:pStyle w:val="TOC2"/>
+            <w:tabs>
+              <w:tab w:val="right" w:leader="dot" w:pos="9350"/>
+            </w:tabs>
+            <w:rPr>
+              <w:noProof/>
+            </w:rPr>
+          </w:pPr>
+          <w:hyperlink w:anchor="_Toc21506850" w:history="1">
+            <w:r>
+              <w:rPr>
+                <w:rStyle w:val="Hyperlink"/>
+                <w:noProof/>
+              </w:rPr>
+              <w:t>Introduction</w:t>
+            </w:r>
+            <w:r>
+              <w:rPr>
+                <w:noProof/>
+                <w:webHidden/>
+              </w:rPr>
+              <w:tab/>
+            </w:r>
+            <w:r>
+              <w:rPr>
+                <w:noProof/>
+                <w:webHidden/>
+              </w:rPr>
+              <w:fldChar w:fldCharType="begin"/>
+            </w:r>
+            <w:r>
+              <w:rPr>
+                <w:noProof/>
+                <w:webHidden/>
+              </w:rPr>
+              <w:instrText xml:space="preserve"> PAGEREF _Toc21506850 \h </w:instrText>
+            </w:r>
+            <w:r>
+              <w:rPr>
+                <w:noProof/>
+                <w:webHidden/>
+              </w:rPr>
+            </w:r>
+            <w:r>
+              <w:rPr>
+                <w:noProof/>
+                <w:webHidden/>
+              </w:rPr>
+              <w:fldChar w:fldCharType="separate"/>
+            </w:r>
+            <w:r>
+              <w:rPr>
+                <w:noProof/>
+                <w:webHidden/>
+              </w:rPr>
+              <w:t>7</w:t>
+            </w:r>
+            <w:r>
+              <w:rPr>
+                <w:noProof/>
+                <w:webHidden/>
+              </w:rPr>
+              <w:fldChar w:fldCharType="end"/>
+            </w:r>
+          </w:hyperlink>
+        </w:p>
+        <w:p>
+          <w:pPr>
+            <w:pStyle w:val="TOC3"/>
+            <w:tabs>
+              <w:tab w:val="right" w:leader="dot" w:pos="9350"/>
+            </w:tabs>
+            <w:rPr>
+              <w:noProof/>
+            </w:rPr>
+          </w:pPr>
+          <w:hyperlink w:anchor="_Toc21506851" w:history="1">
+            <w:r>
+              <w:rPr>
+                <w:rStyle w:val="Hyperlink"/>
+                <w:noProof/>
+              </w:rPr>
+              <w:t>Postgres</w:t>
+            </w:r>
+            <w:r>
+              <w:rPr>
+                <w:noProof/>
+                <w:webHidden/>
+              </w:rPr>
+              <w:tab/>
+            </w:r>
+            <w:r>
+              <w:rPr>
+                <w:noProof/>
+                <w:webHidden/>
+              </w:rPr>
+              <w:fldChar w:fldCharType="begin"/>
+            </w:r>
+            <w:r>
+              <w:rPr>
+                <w:noProof/>
+                <w:webHidden/>
+              </w:rPr>
+              <w:instrText xml:space="preserve"> PAGEREF _Toc21506851 \h </w:instrText>
+            </w:r>
+            <w:r>
+              <w:rPr>
+                <w:noProof/>
+                <w:webHidden/>
+              </w:rPr>
+            </w:r>
+            <w:r>
+              <w:rPr>
+                <w:noProof/>
+                <w:webHidden/>
+              </w:rPr>
+              <w:fldChar w:fldCharType="separate"/>
+            </w:r>
+            <w:r>
+              <w:rPr>
+                <w:noProof/>
+                <w:webHidden/>
+              </w:rPr>
+              <w:t>7</w:t>
+            </w:r>
+            <w:r>
+              <w:rPr>
+                <w:noProof/>
+                <w:webHidden/>
+              </w:rPr>
+              <w:fldChar w:fldCharType="end"/>
+            </w:r>
+          </w:hyperlink>
+        </w:p>
+        <w:p>
+          <w:pPr>
+            <w:pStyle w:val="TOC1"/>
+            <w:tabs>
+              <w:tab w:val="right" w:leader="dot" w:pos="9350"/>
+            </w:tabs>
+            <w:rPr>
+              <w:noProof/>
+            </w:rPr>
+          </w:pPr>
+          <w:hyperlink w:anchor="_Toc21506852" w:history="1">
+            <w:r>
+              <w:rPr>
+                <w:rStyle w:val="Hyperlink"/>
+                <w:noProof/>
+              </w:rPr>
+              <w:t>Database Logging</w:t>
+            </w:r>
+            <w:r>
+              <w:rPr>
+                <w:noProof/>
+                <w:webHidden/>
+              </w:rPr>
+              <w:tab/>
+            </w:r>
+            <w:r>
+              <w:rPr>
+                <w:noProof/>
+                <w:webHidden/>
+              </w:rPr>
+              <w:fldChar w:fldCharType="begin"/>
+            </w:r>
+            <w:r>
+              <w:rPr>
+                <w:noProof/>
+                <w:webHidden/>
+              </w:rPr>
+              <w:instrText xml:space="preserve"> PAGEREF _Toc21506852 \h </w:instrText>
+            </w:r>
+            <w:r>
+              <w:rPr>
+                <w:noProof/>
+                <w:webHidden/>
+              </w:rPr>
+            </w:r>
+            <w:r>
+              <w:rPr>
+                <w:noProof/>
+                <w:webHidden/>
+              </w:rPr>
+              <w:fldChar w:fldCharType="separate"/>
+            </w:r>
+            <w:r>
+              <w:rPr>
+                <w:noProof/>
+                <w:webHidden/>
+              </w:rPr>
+              <w:t>7</w:t>
+            </w:r>
+            <w:r>
+              <w:rPr>
+                <w:noProof/>
+                <w:webHidden/>
+              </w:rPr>
+              <w:fldChar w:fldCharType="end"/>
+            </w:r>
+          </w:hyperlink>
+        </w:p>
+        <w:p>
+          <w:pPr>
+            <w:pStyle w:val="TOC2"/>
+            <w:tabs>
+              <w:tab w:val="right" w:leader="dot" w:pos="9350"/>
+            </w:tabs>
+            <w:rPr>
+              <w:noProof/>
+            </w:rPr>
+          </w:pPr>
+          <w:hyperlink w:anchor="_Toc21506853" w:history="1">
+            <w:r>
+              <w:rPr>
+                <w:rStyle w:val="Hyperlink"/>
+                <w:noProof/>
+              </w:rPr>
+              <w:t>Introduction</w:t>
+            </w:r>
+            <w:r>
+              <w:rPr>
+                <w:noProof/>
+                <w:webHidden/>
+              </w:rPr>
+              <w:tab/>
+            </w:r>
+            <w:r>
+              <w:rPr>
+                <w:noProof/>
+                <w:webHidden/>
+              </w:rPr>
+              <w:fldChar w:fldCharType="begin"/>
+            </w:r>
+            <w:r>
+              <w:rPr>
+                <w:noProof/>
+                <w:webHidden/>
+              </w:rPr>
+              <w:instrText xml:space="preserve"> PAGEREF _Toc21506853 \h </w:instrText>
+            </w:r>
+            <w:r>
+              <w:rPr>
+                <w:noProof/>
+                <w:webHidden/>
+              </w:rPr>
+            </w:r>
+            <w:r>
+              <w:rPr>
+                <w:noProof/>
+                <w:webHidden/>
+              </w:rPr>
+              <w:fldChar w:fldCharType="separate"/>
+            </w:r>
+            <w:r>
+              <w:rPr>
+                <w:noProof/>
+                <w:webHidden/>
+              </w:rPr>
+              <w:t>7</w:t>
+            </w:r>
+            <w:r>
+              <w:rPr>
+                <w:noProof/>
+                <w:webHidden/>
+              </w:rPr>
+              <w:fldChar w:fldCharType="end"/>
+            </w:r>
+          </w:hyperlink>
+        </w:p>
+        <w:p>
+          <w:pPr>
+            <w:pStyle w:val="TOC3"/>
+            <w:tabs>
+              <w:tab w:val="right" w:leader="dot" w:pos="9350"/>
+            </w:tabs>
+            <w:rPr>
+              <w:noProof/>
+            </w:rPr>
+          </w:pPr>
+          <w:hyperlink w:anchor="_Toc21506854" w:history="1">
+            <w:r>
+              <w:rPr>
+                <w:rStyle w:val="Hyperlink"/>
+                <w:noProof/>
+              </w:rPr>
+              <w:t>Logging</w:t>
+            </w:r>
+            <w:r>
+              <w:rPr>
+                <w:noProof/>
+                <w:webHidden/>
+              </w:rPr>
+              <w:tab/>
+            </w:r>
+            <w:r>
+              <w:rPr>
+                <w:noProof/>
+                <w:webHidden/>
+              </w:rPr>
+              <w:fldChar w:fldCharType="begin"/>
+            </w:r>
+            <w:r>
+              <w:rPr>
+                <w:noProof/>
+                <w:webHidden/>
+              </w:rPr>
+              <w:instrText xml:space="preserve"> PAGEREF _Toc21506854 \h </w:instrText>
+            </w:r>
+            <w:r>
+              <w:rPr>
+                <w:noProof/>
+                <w:webHidden/>
+              </w:rPr>
+            </w:r>
+            <w:r>
+              <w:rPr>
+                <w:noProof/>
+                <w:webHidden/>
+              </w:rPr>
+              <w:fldChar w:fldCharType="separate"/>
+            </w:r>
+            <w:r>
+              <w:rPr>
+                <w:noProof/>
+                <w:webHidden/>
+              </w:rPr>
+              <w:t>7</w:t>
+            </w:r>
+            <w:r>
+              <w:rPr>
+                <w:noProof/>
+                <w:webHidden/>
+              </w:rPr>
+              <w:fldChar w:fldCharType="end"/>
+            </w:r>
+          </w:hyperlink>
+        </w:p>
+        <w:p>
+          <w:pPr>
+            <w:pStyle w:val="TOC1"/>
+            <w:tabs>
+              <w:tab w:val="right" w:leader="dot" w:pos="9350"/>
+            </w:tabs>
+            <w:rPr>
+              <w:noProof/>
+            </w:rPr>
+          </w:pPr>
+          <w:hyperlink w:anchor="_Toc21506855" w:history="1">
+            <w:r>
+              <w:rPr>
+                <w:rStyle w:val="Hyperlink"/>
+                <w:noProof/>
+              </w:rPr>
+              <w:t>Helper Functions</w:t>
+            </w:r>
+            <w:r>
+              <w:rPr>
+                <w:noProof/>
+                <w:webHidden/>
+              </w:rPr>
+              <w:tab/>
+            </w:r>
+            <w:r>
+              <w:rPr>
+                <w:noProof/>
+                <w:webHidden/>
+              </w:rPr>
+              <w:fldChar w:fldCharType="begin"/>
+            </w:r>
+            <w:r>
+              <w:rPr>
+                <w:noProof/>
+                <w:webHidden/>
+              </w:rPr>
+              <w:instrText xml:space="preserve"> PAGEREF _Toc21506855 \h </w:instrText>
+            </w:r>
+            <w:r>
+              <w:rPr>
+                <w:noProof/>
+                <w:webHidden/>
+              </w:rPr>
+            </w:r>
+            <w:r>
+              <w:rPr>
+                <w:noProof/>
+                <w:webHidden/>
+              </w:rPr>
+              <w:fldChar w:fldCharType="separate"/>
+            </w:r>
+            <w:r>
+              <w:rPr>
+                <w:noProof/>
+                <w:webHidden/>
+              </w:rPr>
+              <w:t>7</w:t>
+            </w:r>
+            <w:r>
+              <w:rPr>
+                <w:noProof/>
+                <w:webHidden/>
+              </w:rPr>
+              <w:fldChar w:fldCharType="end"/>
+            </w:r>
+          </w:hyperlink>
+        </w:p>
+        <w:p>
+          <w:pPr>
+            <w:pStyle w:val="TOC2"/>
+            <w:tabs>
+              <w:tab w:val="right" w:leader="dot" w:pos="9350"/>
+            </w:tabs>
+            <w:rPr>
+              <w:noProof/>
+            </w:rPr>
+          </w:pPr>
+          <w:hyperlink w:anchor="_Toc21506856" w:history="1">
+            <w:r>
+              <w:rPr>
+                <w:rStyle w:val="Hyperlink"/>
+                <w:noProof/>
+              </w:rPr>
+              <w:t>Introduction</w:t>
+            </w:r>
+            <w:r>
+              <w:rPr>
+                <w:noProof/>
+                <w:webHidden/>
+              </w:rPr>
+              <w:tab/>
+            </w:r>
+            <w:r>
+              <w:rPr>
+                <w:noProof/>
+                <w:webHidden/>
+              </w:rPr>
+              <w:fldChar w:fldCharType="begin"/>
+            </w:r>
+            <w:r>
+              <w:rPr>
+                <w:noProof/>
+                <w:webHidden/>
+              </w:rPr>
+              <w:instrText xml:space="preserve"> PAGEREF _Toc21506856 \h </w:instrText>
+            </w:r>
+            <w:r>
+              <w:rPr>
+                <w:noProof/>
+                <w:webHidden/>
+              </w:rPr>
+            </w:r>
+            <w:r>
+              <w:rPr>
+                <w:noProof/>
+                <w:webHidden/>
+              </w:rPr>
+              <w:fldChar w:fldCharType="separate"/>
+            </w:r>
+            <w:r>
+              <w:rPr>
+                <w:noProof/>
+                <w:webHidden/>
+              </w:rPr>
+              <w:t>7</w:t>
+            </w:r>
+            <w:r>
+              <w:rPr>
+                <w:noProof/>
+                <w:webHidden/>
+              </w:rPr>
+              <w:fldChar w:fldCharType="end"/>
+            </w:r>
+          </w:hyperlink>
+        </w:p>
+        <w:p>
+          <w:pPr>
+            <w:pStyle w:val="TOC3"/>
+            <w:tabs>
+              <w:tab w:val="right" w:leader="dot" w:pos="9350"/>
+            </w:tabs>
+            <w:rPr>
+              <w:noProof/>
+            </w:rPr>
+          </w:pPr>
+          <w:hyperlink w:anchor="_Toc21506857" w:history="1">
+            <w:r>
+              <w:rPr>
+                <w:rStyle w:val="Hyperlink"/>
+                <w:noProof/>
+              </w:rPr>
+              <w:t>Error Module</w:t>
+            </w:r>
+            <w:r>
+              <w:rPr>
+                <w:noProof/>
+                <w:webHidden/>
+              </w:rPr>
+              <w:tab/>
+            </w:r>
+            <w:r>
+              <w:rPr>
+                <w:noProof/>
+                <w:webHidden/>
+              </w:rPr>
+              <w:fldChar w:fldCharType="begin"/>
+            </w:r>
+            <w:r>
+              <w:rPr>
+                <w:noProof/>
+                <w:webHidden/>
+              </w:rPr>
+              <w:instrText xml:space="preserve"> PAGEREF _Toc21506857 \h </w:instrText>
+            </w:r>
+            <w:r>
+              <w:rPr>
+                <w:noProof/>
+                <w:webHidden/>
+              </w:rPr>
+            </w:r>
+            <w:r>
+              <w:rPr>
+                <w:noProof/>
+                <w:webHidden/>
+              </w:rPr>
+              <w:fldChar w:fldCharType="separate"/>
+            </w:r>
+            <w:r>
+              <w:rPr>
+                <w:noProof/>
+                <w:webHidden/>
+              </w:rPr>
+              <w:t>7</w:t>
+            </w:r>
+            <w:r>
+              <w:rPr>
+                <w:noProof/>
+                <w:webHidden/>
+              </w:rPr>
+              <w:fldChar w:fldCharType="end"/>
+            </w:r>
+          </w:hyperlink>
+        </w:p>
+        <w:p>
+          <w:pPr>
+            <w:pStyle w:val="TOC3"/>
+            <w:tabs>
+              <w:tab w:val="right" w:leader="dot" w:pos="9350"/>
+            </w:tabs>
+            <w:rPr>
+              <w:noProof/>
+            </w:rPr>
+          </w:pPr>
+          <w:hyperlink w:anchor="_Toc21506858" w:history="1">
+            <w:r>
+              <w:rPr>
+                <w:rStyle w:val="Hyperlink"/>
+                <w:noProof/>
+              </w:rPr>
+              <w:t>Host Information</w:t>
+            </w:r>
+            <w:r>
+              <w:rPr>
+                <w:noProof/>
+                <w:webHidden/>
+              </w:rPr>
+              <w:tab/>
+            </w:r>
+            <w:r>
+              <w:rPr>
+                <w:noProof/>
+                <w:webHidden/>
+              </w:rPr>
+              <w:fldChar w:fldCharType="begin"/>
+            </w:r>
+            <w:r>
+              <w:rPr>
+                <w:noProof/>
+                <w:webHidden/>
+              </w:rPr>
+              <w:instrText xml:space="preserve"> PAGEREF _Toc21506858 \h </w:instrText>
+            </w:r>
+            <w:r>
+              <w:rPr>
+                <w:noProof/>
+                <w:webHidden/>
+              </w:rPr>
+            </w:r>
+            <w:r>
+              <w:rPr>
+                <w:noProof/>
+                <w:webHidden/>
+              </w:rPr>
+              <w:fldChar w:fldCharType="separate"/>
+            </w:r>
+            <w:r>
+              <w:rPr>
+                <w:noProof/>
+                <w:webHidden/>
+              </w:rPr>
+              <w:t>7</w:t>
+            </w:r>
+            <w:r>
+              <w:rPr>
+                <w:noProof/>
+                <w:webHidden/>
+              </w:rPr>
+              <w:fldChar w:fldCharType="end"/>
+            </w:r>
+          </w:hyperlink>
+        </w:p>
+        <w:p>
+          <w:pPr>
+            <w:pStyle w:val="TOC3"/>
+            <w:tabs>
+              <w:tab w:val="right" w:leader="dot" w:pos="9350"/>
+            </w:tabs>
+            <w:rPr>
+              <w:noProof/>
+            </w:rPr>
+          </w:pPr>
+          <w:hyperlink w:anchor="_Toc21506859" w:history="1">
+            <w:r>
+              <w:rPr>
+                <w:rStyle w:val="Hyperlink"/>
+                <w:noProof/>
+              </w:rPr>
+              <w:t>Helper Module</w:t>
+            </w:r>
+            <w:r>
+              <w:rPr>
+                <w:noProof/>
+                <w:webHidden/>
+              </w:rPr>
+              <w:tab/>
+            </w:r>
+            <w:r>
+              <w:rPr>
+                <w:noProof/>
+                <w:webHidden/>
+              </w:rPr>
+              <w:fldChar w:fldCharType="begin"/>
+            </w:r>
+            <w:r>
+              <w:rPr>
+                <w:noProof/>
+                <w:webHidden/>
+              </w:rPr>
+              <w:instrText xml:space="preserve"> PAGEREF _Toc21506859 \h </w:instrText>
+            </w:r>
+            <w:r>
+              <w:rPr>
+                <w:noProof/>
+                <w:webHidden/>
+              </w:rPr>
+            </w:r>
+            <w:r>
+              <w:rPr>
+                <w:noProof/>
+                <w:webHidden/>
+              </w:rPr>
+              <w:fldChar w:fldCharType="separate"/>
+            </w:r>
+            <w:r>
+              <w:rPr>
+                <w:noProof/>
+                <w:webHidden/>
+              </w:rPr>
+              <w:t>7</w:t>
+            </w:r>
+            <w:r>
+              <w:rPr>
+                <w:noProof/>
+                <w:webHidden/>
+              </w:rPr>
+              <w:fldChar w:fldCharType="end"/>
+            </w:r>
+          </w:hyperlink>
+        </w:p>
+        <w:p>
+          <w:pPr>
+            <w:pStyle w:val="TOC1"/>
+            <w:tabs>
+              <w:tab w:val="right" w:leader="dot" w:pos="9350"/>
+            </w:tabs>
+            <w:rPr>
+              <w:noProof/>
+            </w:rPr>
+          </w:pPr>
+          <w:hyperlink w:anchor="_Toc21506860" w:history="1">
+            <w:r>
+              <w:rPr>
+                <w:rStyle w:val="Hyperlink"/>
+                <w:noProof/>
+              </w:rPr>
+              <w:t>Client</w:t>
+            </w:r>
+            <w:r>
+              <w:rPr>
+                <w:noProof/>
+                <w:webHidden/>
+              </w:rPr>
+              <w:tab/>
+            </w:r>
+            <w:r>
+              <w:rPr>
+                <w:noProof/>
+                <w:webHidden/>
+              </w:rPr>
+              <w:fldChar w:fldCharType="begin"/>
+            </w:r>
+            <w:r>
+              <w:rPr>
+                <w:noProof/>
+                <w:webHidden/>
+              </w:rPr>
+              <w:instrText xml:space="preserve"> PAGEREF _Toc21506860 \h </w:instrText>
+            </w:r>
+            <w:r>
+              <w:rPr>
+                <w:noProof/>
+                <w:webHidden/>
+              </w:rPr>
+            </w:r>
+            <w:r>
+              <w:rPr>
+                <w:noProof/>
+                <w:webHidden/>
+              </w:rPr>
+              <w:fldChar w:fldCharType="separate"/>
+            </w:r>
+            <w:r>
+              <w:rPr>
+                <w:noProof/>
+                <w:webHidden/>
+              </w:rPr>
+              <w:t>7</w:t>
+            </w:r>
+            <w:r>
+              <w:rPr>
+                <w:noProof/>
+                <w:webHidden/>
+              </w:rPr>
+              <w:fldChar w:fldCharType="end"/>
+            </w:r>
+          </w:hyperlink>
+        </w:p>
+        <w:p>
+          <w:pPr>
+            <w:pStyle w:val="TOC2"/>
+            <w:tabs>
+              <w:tab w:val="right" w:leader="dot" w:pos="9350"/>
+            </w:tabs>
+            <w:rPr>
+              <w:noProof/>
+            </w:rPr>
+          </w:pPr>
+          <w:hyperlink w:anchor="_Toc21506861" w:history="1">
+            <w:r>
+              <w:rPr>
+                <w:rStyle w:val="Hyperlink"/>
+                <w:noProof/>
+              </w:rPr>
+              <w:t>Introduction</w:t>
+            </w:r>
+            <w:r>
+              <w:rPr>
+                <w:noProof/>
+                <w:webHidden/>
+              </w:rPr>
+              <w:tab/>
+            </w:r>
+            <w:r>
+              <w:rPr>
+                <w:noProof/>
+                <w:webHidden/>
+              </w:rPr>
+              <w:fldChar w:fldCharType="begin"/>
+            </w:r>
+            <w:r>
+              <w:rPr>
+                <w:noProof/>
+                <w:webHidden/>
+              </w:rPr>
+              <w:instrText xml:space="preserve"> PAGEREF _Toc21506861 \h </w:instrText>
+            </w:r>
+            <w:r>
+              <w:rPr>
+                <w:noProof/>
+                <w:webHidden/>
+              </w:rPr>
+            </w:r>
+            <w:r>
+              <w:rPr>
+                <w:noProof/>
+                <w:webHidden/>
+              </w:rPr>
+              <w:fldChar w:fldCharType="separate"/>
+            </w:r>
+            <w:r>
+              <w:rPr>
+                <w:noProof/>
+                <w:webHidden/>
+              </w:rPr>
+              <w:t>7</w:t>
+            </w:r>
+            <w:r>
+              <w:rPr>
+                <w:noProof/>
+                <w:webHidden/>
+              </w:rPr>
+              <w:fldChar w:fldCharType="end"/>
+            </w:r>
+          </w:hyperlink>
+        </w:p>
+        <w:p>
+          <w:pPr>
+            <w:pStyle w:val="TOC3"/>
+            <w:tabs>
+              <w:tab w:val="right" w:leader="dot" w:pos="9350"/>
+            </w:tabs>
+            <w:rPr>
+              <w:noProof/>
+            </w:rPr>
+          </w:pPr>
+          <w:hyperlink w:anchor="_Toc21506862" w:history="1">
+            <w:r>
+              <w:rPr>
+                <w:rStyle w:val="Hyperlink"/>
+                <w:noProof/>
+              </w:rPr>
+              <w:t>Client Interface</w:t>
+            </w:r>
+            <w:r>
+              <w:rPr>
+                <w:noProof/>
+                <w:webHidden/>
+              </w:rPr>
+              <w:tab/>
+            </w:r>
+            <w:r>
+              <w:rPr>
+                <w:noProof/>
+                <w:webHidden/>
+              </w:rPr>
+              <w:fldChar w:fldCharType="begin"/>
+            </w:r>
+            <w:r>
+              <w:rPr>
+                <w:noProof/>
+                <w:webHidden/>
+              </w:rPr>
+              <w:instrText xml:space="preserve"> PAGEREF _Toc21506862 \h </w:instrText>
+            </w:r>
+            <w:r>
+              <w:rPr>
+                <w:noProof/>
+                <w:webHidden/>
+              </w:rPr>
+            </w:r>
+            <w:r>
+              <w:rPr>
+                <w:noProof/>
+                <w:webHidden/>
+              </w:rPr>
+              <w:fldChar w:fldCharType="separate"/>
+            </w:r>
+            <w:r>
+              <w:rPr>
+                <w:noProof/>
+                <w:webHidden/>
+              </w:rPr>
+              <w:t>7</w:t>
+            </w:r>
+            <w:r>
+              <w:rPr>
+                <w:noProof/>
+                <w:webHidden/>
+              </w:rPr>
+              <w:fldChar w:fldCharType="end"/>
+            </w:r>
+          </w:hyperlink>
+        </w:p>
+        <w:p>
+          <w:pPr>
+            <w:pStyle w:val="TOC1"/>
+            <w:tabs>
+              <w:tab w:val="right" w:leader="dot" w:pos="9350"/>
+            </w:tabs>
+            <w:rPr>
+              <w:noProof/>
+            </w:rPr>
+          </w:pPr>
+          <w:hyperlink w:anchor="_Toc21506863" w:history="1">
+            <w:r>
+              <w:rPr>
+                <w:rStyle w:val="Hyperlink"/>
+                <w:noProof/>
+              </w:rPr>
+              <w:t>Support Tickets</w:t>
+            </w:r>
+            <w:r>
+              <w:rPr>
+                <w:noProof/>
+                <w:webHidden/>
+              </w:rPr>
+              <w:tab/>
+            </w:r>
+            <w:r>
+              <w:rPr>
+                <w:noProof/>
+                <w:webHidden/>
+              </w:rPr>
+              <w:fldChar w:fldCharType="begin"/>
+            </w:r>
+            <w:r>
+              <w:rPr>
+                <w:noProof/>
+                <w:webHidden/>
+              </w:rPr>
+              <w:instrText xml:space="preserve"> PAGEREF _Toc21506863 \h </w:instrText>
+            </w:r>
+            <w:r>
+              <w:rPr>
+                <w:noProof/>
+                <w:webHidden/>
+              </w:rPr>
+            </w:r>
+            <w:r>
+              <w:rPr>
+                <w:noProof/>
+                <w:webHidden/>
+              </w:rPr>
+              <w:fldChar w:fldCharType="separate"/>
+            </w:r>
+            <w:r>
+              <w:rPr>
+                <w:noProof/>
+                <w:webHidden/>
+              </w:rPr>
+              <w:t>7</w:t>
+            </w:r>
+            <w:r>
+              <w:rPr>
+                <w:noProof/>
+                <w:webHidden/>
+              </w:rPr>
+              <w:fldChar w:fldCharType="end"/>
+            </w:r>
+          </w:hyperlink>
+        </w:p>
+        <w:p>
+          <w:pPr>
+            <w:pStyle w:val="TOC2"/>
+            <w:tabs>
+              <w:tab w:val="right" w:leader="dot" w:pos="9350"/>
+            </w:tabs>
+            <w:rPr>
+              <w:noProof/>
+            </w:rPr>
+          </w:pPr>
+          <w:hyperlink w:anchor="_Toc21506864" w:history="1">
+            <w:r>
+              <w:rPr>
+                <w:rStyle w:val="Hyperlink"/>
+                <w:noProof/>
+              </w:rPr>
+              <w:t>Introduction</w:t>
+            </w:r>
+            <w:r>
+              <w:rPr>
+                <w:noProof/>
+                <w:webHidden/>
+              </w:rPr>
+              <w:tab/>
+            </w:r>
+            <w:r>
+              <w:rPr>
+                <w:noProof/>
+                <w:webHidden/>
+              </w:rPr>
+              <w:fldChar w:fldCharType="begin"/>
+            </w:r>
+            <w:r>
+              <w:rPr>
+                <w:noProof/>
+                <w:webHidden/>
+              </w:rPr>
+              <w:instrText xml:space="preserve"> PAGEREF _Toc21506864 \h </w:instrText>
+            </w:r>
+            <w:r>
+              <w:rPr>
+                <w:noProof/>
+                <w:webHidden/>
+              </w:rPr>
+            </w:r>
+            <w:r>
+              <w:rPr>
+                <w:noProof/>
+                <w:webHidden/>
+              </w:rPr>
+              <w:fldChar w:fldCharType="separate"/>
+            </w:r>
+            <w:r>
+              <w:rPr>
+                <w:noProof/>
+                <w:webHidden/>
+              </w:rPr>
+              <w:t>7</w:t>
+            </w:r>
+            <w:r>
+              <w:rPr>
+                <w:noProof/>
+                <w:webHidden/>
+              </w:rPr>
+              <w:fldChar w:fldCharType="end"/>
+            </w:r>
+          </w:hyperlink>
+        </w:p>
+        <w:p>
+          <w:pPr>
+            <w:pStyle w:val="TOC3"/>
+            <w:tabs>
+              <w:tab w:val="right" w:leader="dot" w:pos="9350"/>
+            </w:tabs>
+            <w:rPr>
+              <w:noProof/>
+            </w:rPr>
+          </w:pPr>
+          <w:hyperlink w:anchor="_Toc21506865" w:history="1">
+            <w:r>
+              <w:rPr>
+                <w:rStyle w:val="Hyperlink"/>
+                <w:noProof/>
+              </w:rPr>
+              <w:t>JIRA Support</w:t>
+            </w:r>
+            <w:r>
+              <w:rPr>
+                <w:noProof/>
+                <w:webHidden/>
+              </w:rPr>
+              <w:tab/>
+            </w:r>
+            <w:r>
+              <w:rPr>
+                <w:noProof/>
+                <w:webHidden/>
+              </w:rPr>
+              <w:fldChar w:fldCharType="begin"/>
+            </w:r>
+            <w:r>
+              <w:rPr>
+                <w:noProof/>
+                <w:webHidden/>
+              </w:rPr>
+              <w:instrText xml:space="preserve"> PAGEREF _Toc21506865 \h </w:instrText>
+            </w:r>
+            <w:r>
+              <w:rPr>
+                <w:noProof/>
+                <w:webHidden/>
+              </w:rPr>
+            </w:r>
+            <w:r>
+              <w:rPr>
+                <w:noProof/>
+                <w:webHidden/>
+              </w:rPr>
+              <w:fldChar w:fldCharType="separate"/>
+            </w:r>
+            <w:r>
+              <w:rPr>
+                <w:noProof/>
+                <w:webHidden/>
+              </w:rPr>
+              <w:t>7</w:t>
+            </w:r>
+            <w:r>
+              <w:rPr>
+                <w:noProof/>
+                <w:webHidden/>
+              </w:rPr>
+              <w:fldChar w:fldCharType="end"/>
+            </w:r>
+          </w:hyperlink>
+        </w:p>
+        <w:p>
+          <w:pPr>
+            <w:pStyle w:val="TOC1"/>
+            <w:tabs>
+              <w:tab w:val="right" w:leader="dot" w:pos="9350"/>
+            </w:tabs>
+            <w:rPr>
+              <w:noProof/>
+            </w:rPr>
+          </w:pPr>
+          <w:hyperlink w:anchor="_Toc21506866" w:history="1">
+            <w:r>
+              <w:rPr>
+                <w:rStyle w:val="Hyperlink"/>
+                <w:noProof/>
+              </w:rPr>
+              <w:t>Disk Manager</w:t>
+            </w:r>
+            <w:r>
+              <w:rPr>
+                <w:noProof/>
+                <w:webHidden/>
+              </w:rPr>
+              <w:tab/>
+            </w:r>
+            <w:r>
+              <w:rPr>
+                <w:noProof/>
+                <w:webHidden/>
+              </w:rPr>
+              <w:fldChar w:fldCharType="begin"/>
+            </w:r>
+            <w:r>
+              <w:rPr>
+                <w:noProof/>
+                <w:webHidden/>
+              </w:rPr>
+              <w:instrText xml:space="preserve"> PAGEREF _Toc21506866 \h </w:instrText>
+            </w:r>
+            <w:r>
+              <w:rPr>
+                <w:noProof/>
+                <w:webHidden/>
+              </w:rPr>
+            </w:r>
+            <w:r>
+              <w:rPr>
+                <w:noProof/>
+                <w:webHidden/>
+              </w:rPr>
+              <w:fldChar w:fldCharType="separate"/>
+            </w:r>
+            <w:r>
+              <w:rPr>
+                <w:noProof/>
+                <w:webHidden/>
+              </w:rPr>
+              <w:t>7</w:t>
+            </w:r>
+            <w:r>
+              <w:rPr>
+                <w:noProof/>
+                <w:webHidden/>
+              </w:rPr>
+              <w:fldChar w:fldCharType="end"/>
+            </w:r>
+          </w:hyperlink>
+        </w:p>
+        <w:p>
+          <w:pPr>
+            <w:pStyle w:val="TOC2"/>
+            <w:tabs>
+              <w:tab w:val="right" w:leader="dot" w:pos="9350"/>
+            </w:tabs>
+            <w:rPr>
+              <w:noProof/>
+            </w:rPr>
+          </w:pPr>
+          <w:hyperlink w:anchor="_Toc21506867" w:history="1">
+            <w:r>
+              <w:rPr>
+                <w:rStyle w:val="Hyperlink"/>
+                <w:noProof/>
+              </w:rPr>
+              <w:t>Introduction</w:t>
+            </w:r>
+            <w:r>
+              <w:rPr>
+                <w:noProof/>
+                <w:webHidden/>
+              </w:rPr>
+              <w:tab/>
+            </w:r>
+            <w:r>
+              <w:rPr>
+                <w:noProof/>
+                <w:webHidden/>
+              </w:rPr>
+              <w:fldChar w:fldCharType="begin"/>
+            </w:r>
+            <w:r>
+              <w:rPr>
+                <w:noProof/>
+                <w:webHidden/>
+              </w:rPr>
+              <w:instrText xml:space="preserve"> PAGEREF _Toc21506867 \h </w:instrText>
+            </w:r>
+            <w:r>
+              <w:rPr>
+                <w:noProof/>
+                <w:webHidden/>
+              </w:rPr>
+            </w:r>
+            <w:r>
+              <w:rPr>
+                <w:noProof/>
+                <w:webHidden/>
+              </w:rPr>
+              <w:fldChar w:fldCharType="separate"/>
+            </w:r>
+            <w:r>
+              <w:rPr>
+                <w:noProof/>
+                <w:webHidden/>
+              </w:rPr>
+              <w:t>7</w:t>
+            </w:r>
+            <w:r>
+              <w:rPr>
+                <w:noProof/>
+                <w:webHidden/>
+              </w:rPr>
+              <w:fldChar w:fldCharType="end"/>
+            </w:r>
+          </w:hyperlink>
+        </w:p>
+        <w:p>
+          <w:pPr>
+            <w:pStyle w:val="TOC3"/>
+            <w:tabs>
+              <w:tab w:val="right" w:leader="dot" w:pos="9350"/>
+            </w:tabs>
+            <w:rPr>
+              <w:noProof/>
+            </w:rPr>
+          </w:pPr>
+          <w:hyperlink w:anchor="_Toc21506868" w:history="1">
+            <w:r>
+              <w:rPr>
+                <w:rStyle w:val="Hyperlink"/>
+                <w:noProof/>
+              </w:rPr>
+              <w:t>Disk Manager</w:t>
+            </w:r>
+            <w:r>
+              <w:rPr>
+                <w:noProof/>
+                <w:webHidden/>
+              </w:rPr>
+              <w:tab/>
+            </w:r>
+            <w:r>
+              <w:rPr>
+                <w:noProof/>
+                <w:webHidden/>
+              </w:rPr>
+              <w:fldChar w:fldCharType="begin"/>
+            </w:r>
+            <w:r>
+              <w:rPr>
+                <w:noProof/>
+                <w:webHidden/>
+              </w:rPr>
+              <w:instrText xml:space="preserve"> PAGEREF _Toc21506868 \h </w:instrText>
+            </w:r>
+            <w:r>
+              <w:rPr>
+                <w:noProof/>
+                <w:webHidden/>
+              </w:rPr>
+            </w:r>
+            <w:r>
+              <w:rPr>
+                <w:noProof/>
+                <w:webHidden/>
+              </w:rPr>
+              <w:fldChar w:fldCharType="separate"/>
+            </w:r>
+            <w:r>
+              <w:rPr>
+                <w:noProof/>
+                <w:webHidden/>
+              </w:rPr>
+              <w:t>7</w:t>
+            </w:r>
+            <w:r>
+              <w:rPr>
+                <w:noProof/>
+                <w:webHidden/>
+              </w:rPr>
+              <w:fldChar w:fldCharType="end"/>
+            </w:r>
+          </w:hyperlink>
+        </w:p>
+        <w:p>
+          <w:pPr>
+            <w:pStyle w:val="TOC1"/>
+            <w:tabs>
+              <w:tab w:val="right" w:leader="dot" w:pos="9350"/>
+            </w:tabs>
+            <w:rPr>
+              <w:noProof/>
+            </w:rPr>
+          </w:pPr>
+          <w:hyperlink w:anchor="_Toc21506869" w:history="1">
+            <w:r>
+              <w:rPr>
+                <w:rStyle w:val="Hyperlink"/>
+                <w:noProof/>
+              </w:rPr>
+              <w:t>Disk Testing</w:t>
+            </w:r>
+            <w:r>
+              <w:rPr>
+                <w:noProof/>
+                <w:webHidden/>
+              </w:rPr>
+              <w:tab/>
+            </w:r>
+            <w:r>
+              <w:rPr>
+                <w:noProof/>
+                <w:webHidden/>
+              </w:rPr>
+              <w:fldChar w:fldCharType="begin"/>
+            </w:r>
+            <w:r>
+              <w:rPr>
+                <w:noProof/>
+                <w:webHidden/>
+              </w:rPr>
+              <w:instrText xml:space="preserve"> PAGEREF _Toc21506869 \h </w:instrText>
+            </w:r>
+            <w:r>
+              <w:rPr>
+                <w:noProof/>
+                <w:webHidden/>
+              </w:rPr>
+            </w:r>
+            <w:r>
+              <w:rPr>
+                <w:noProof/>
+                <w:webHidden/>
+              </w:rPr>
+              <w:fldChar w:fldCharType="separate"/>
+            </w:r>
+            <w:r>
+              <w:rPr>
+                <w:noProof/>
+                <w:webHidden/>
+              </w:rPr>
+              <w:t>8</w:t>
+            </w:r>
+            <w:r>
+              <w:rPr>
+                <w:noProof/>
+                <w:webHidden/>
+              </w:rPr>
+              <w:fldChar w:fldCharType="end"/>
+            </w:r>
+          </w:hyperlink>
+        </w:p>
+        <w:p>
+          <w:pPr>
+            <w:pStyle w:val="TOC2"/>
+            <w:tabs>
+              <w:tab w:val="right" w:leader="dot" w:pos="9350"/>
+            </w:tabs>
+            <w:rPr>
+              <w:noProof/>
+            </w:rPr>
+          </w:pPr>
+          <w:hyperlink w:anchor="_Toc21506870" w:history="1">
+            <w:r>
+              <w:rPr>
+                <w:rStyle w:val="Hyperlink"/>
+                <w:noProof/>
+              </w:rPr>
+              <w:t>Introduction</w:t>
+            </w:r>
+            <w:r>
+              <w:rPr>
+                <w:noProof/>
+                <w:webHidden/>
+              </w:rPr>
+              <w:tab/>
+            </w:r>
+            <w:r>
+              <w:rPr>
+                <w:noProof/>
+                <w:webHidden/>
+              </w:rPr>
+              <w:fldChar w:fldCharType="begin"/>
+            </w:r>
+            <w:r>
+              <w:rPr>
+                <w:noProof/>
+                <w:webHidden/>
+              </w:rPr>
+              <w:instrText xml:space="preserve"> PAGEREF _Toc21506870 \h </w:instrText>
+            </w:r>
+            <w:r>
+              <w:rPr>
+                <w:noProof/>
+                <w:webHidden/>
+              </w:rPr>
+            </w:r>
+            <w:r>
+              <w:rPr>
+                <w:noProof/>
+                <w:webHidden/>
+              </w:rPr>
+              <w:fldChar w:fldCharType="separate"/>
+            </w:r>
+            <w:r>
+              <w:rPr>
+                <w:noProof/>
+                <w:webHidden/>
+              </w:rPr>
+              <w:t>8</w:t>
+            </w:r>
+            <w:r>
+              <w:rPr>
+                <w:noProof/>
+                <w:webHidden/>
+              </w:rPr>
+              <w:fldChar w:fldCharType="end"/>
+            </w:r>
+          </w:hyperlink>
+        </w:p>
+        <w:p>
+          <w:pPr>
+            <w:pStyle w:val="TOC3"/>
+            <w:tabs>
+              <w:tab w:val="right" w:leader="dot" w:pos="9350"/>
+            </w:tabs>
+            <w:rPr>
+              <w:noProof/>
+            </w:rPr>
+          </w:pPr>
+          <w:hyperlink w:anchor="_Toc21506871" w:history="1">
+            <w:r>
+              <w:rPr>
+                <w:rStyle w:val="Hyperlink"/>
+                <w:noProof/>
+              </w:rPr>
+              <w:t>State Machine</w:t>
+            </w:r>
+            <w:r>
+              <w:rPr>
+                <w:noProof/>
+                <w:webHidden/>
+              </w:rPr>
+              <w:tab/>
+            </w:r>
+            <w:r>
+              <w:rPr>
+                <w:noProof/>
+                <w:webHidden/>
+              </w:rPr>
+              <w:fldChar w:fldCharType="begin"/>
+            </w:r>
+            <w:r>
+              <w:rPr>
+                <w:noProof/>
+                <w:webHidden/>
+              </w:rPr>
+              <w:instrText xml:space="preserve"> PAGEREF _Toc21506871 \h </w:instrText>
+            </w:r>
+            <w:r>
+              <w:rPr>
+                <w:noProof/>
+                <w:webHidden/>
+              </w:rPr>
+            </w:r>
+            <w:r>
+              <w:rPr>
+                <w:noProof/>
+                <w:webHidden/>
+              </w:rPr>
+              <w:fldChar w:fldCharType="separate"/>
+            </w:r>
+            <w:r>
+              <w:rPr>
+                <w:noProof/>
+                <w:webHidden/>
+              </w:rPr>
+              <w:t>8</w:t>
+            </w:r>
+            <w:r>
+              <w:rPr>
+                <w:noProof/>
+                <w:webHidden/>
+              </w:rPr>
+              <w:fldChar w:fldCharType="end"/>
+            </w:r>
+          </w:hyperlink>
+        </w:p>
+        <w:p>
+          <w:pPr>
+            <w:pStyle w:val="TOC1"/>
+            <w:tabs>
+              <w:tab w:val="right" w:leader="dot" w:pos="9350"/>
+            </w:tabs>
+            <w:rPr>
+              <w:noProof/>
+            </w:rPr>
+          </w:pPr>
+          <w:hyperlink w:anchor="_Toc21506872" w:history="1">
+            <w:r>
+              <w:rPr>
+                <w:rStyle w:val="Hyperlink"/>
+                <w:noProof/>
+              </w:rPr>
+              <w:t>Hardware Testing</w:t>
+            </w:r>
+            <w:r>
+              <w:rPr>
+                <w:noProof/>
+                <w:webHidden/>
+              </w:rPr>
+              <w:tab/>
+            </w:r>
+            <w:r>
+              <w:rPr>
+                <w:noProof/>
+                <w:webHidden/>
+              </w:rPr>
+              <w:fldChar w:fldCharType="begin"/>
+            </w:r>
+            <w:r>
+              <w:rPr>
+                <w:noProof/>
+                <w:webHidden/>
+              </w:rPr>
+              <w:instrText xml:space="preserve"> PAGEREF _Toc21506872 \h </w:instrText>
+            </w:r>
+            <w:r>
+              <w:rPr>
+                <w:noProof/>
+                <w:webHidden/>
+              </w:rPr>
+            </w:r>
+            <w:r>
+              <w:rPr>
+                <w:noProof/>
+                <w:webHidden/>
+              </w:rPr>
+              <w:fldChar w:fldCharType="separate"/>
+            </w:r>
+            <w:r>
+              <w:rPr>
+                <w:noProof/>
+                <w:webHidden/>
+              </w:rPr>
+              <w:t>8</w:t>
+            </w:r>
+            <w:r>
+              <w:rPr>
+                <w:noProof/>
+                <w:webHidden/>
+              </w:rPr>
+              <w:fldChar w:fldCharType="end"/>
+            </w:r>
+          </w:hyperlink>
+        </w:p>
+        <w:p>
+          <w:pPr>
+            <w:pStyle w:val="TOC2"/>
+            <w:tabs>
+              <w:tab w:val="right" w:leader="dot" w:pos="9350"/>
+            </w:tabs>
+            <w:rPr>
+              <w:noProof/>
+            </w:rPr>
+          </w:pPr>
+          <w:hyperlink w:anchor="_Toc21506873" w:history="1">
+            <w:r>
+              <w:rPr>
+                <w:rStyle w:val="Hyperlink"/>
+                <w:noProof/>
+              </w:rPr>
+              <w:t>Introduction</w:t>
+            </w:r>
+            <w:r>
+              <w:rPr>
+                <w:noProof/>
+                <w:webHidden/>
+              </w:rPr>
+              <w:tab/>
+            </w:r>
+            <w:r>
+              <w:rPr>
+                <w:noProof/>
+                <w:webHidden/>
+              </w:rPr>
+              <w:fldChar w:fldCharType="begin"/>
+            </w:r>
+            <w:r>
+              <w:rPr>
+                <w:noProof/>
+                <w:webHidden/>
+              </w:rPr>
+              <w:instrText xml:space="preserve"> PAGEREF _Toc21506873 \h </w:instrText>
+            </w:r>
+            <w:r>
+              <w:rPr>
+                <w:noProof/>
+                <w:webHidden/>
+              </w:rPr>
+            </w:r>
+            <w:r>
+              <w:rPr>
+                <w:noProof/>
+                <w:webHidden/>
+              </w:rPr>
+              <w:fldChar w:fldCharType="separate"/>
+            </w:r>
+            <w:r>
+              <w:rPr>
+                <w:noProof/>
+                <w:webHidden/>
+              </w:rPr>
+              <w:t>8</w:t>
+            </w:r>
+            <w:r>
+              <w:rPr>
+                <w:noProof/>
+                <w:webHidden/>
+              </w:rPr>
+              <w:fldChar w:fldCharType="end"/>
+            </w:r>
+          </w:hyperlink>
+        </w:p>
+        <w:p>
+          <w:pPr>
+            <w:pStyle w:val="TOC3"/>
+            <w:tabs>
+              <w:tab w:val="right" w:leader="dot" w:pos="9350"/>
+            </w:tabs>
+            <w:rPr>
+              <w:noProof/>
+            </w:rPr>
+          </w:pPr>
+          <w:hyperlink w:anchor="_Toc21506874" w:history="1">
+            <w:r>
+              <w:rPr>
+                <w:rStyle w:val="Hyperlink"/>
+                <w:noProof/>
+              </w:rPr>
+              <w:t>Hardware Tests</w:t>
+            </w:r>
+            <w:r>
+              <w:rPr>
+                <w:noProof/>
+                <w:webHidden/>
+              </w:rPr>
+              <w:tab/>
+            </w:r>
+            <w:r>
+              <w:rPr>
+                <w:noProof/>
+                <w:webHidden/>
+              </w:rPr>
+              <w:fldChar w:fldCharType="begin"/>
+            </w:r>
+            <w:r>
+              <w:rPr>
+                <w:noProof/>
+                <w:webHidden/>
+              </w:rPr>
+              <w:instrText xml:space="preserve"> PAGEREF _Toc21506874 \h </w:instrText>
+            </w:r>
+            <w:r>
+              <w:rPr>
+                <w:noProof/>
+                <w:webHidden/>
+              </w:rPr>
+            </w:r>
+            <w:r>
+              <w:rPr>
+                <w:noProof/>
+                <w:webHidden/>
+              </w:rPr>
+              <w:fldChar w:fldCharType="separate"/>
+            </w:r>
+            <w:r>
+              <w:rPr>
+                <w:noProof/>
+                <w:webHidden/>
+              </w:rPr>
+              <w:t>8</w:t>
+            </w:r>
+            <w:r>
+              <w:rPr>
+                <w:noProof/>
+                <w:webHidden/>
+              </w:rPr>
+              <w:fldChar w:fldCharType="end"/>
+            </w:r>
+          </w:hyperlink>
+        </w:p>
+        <w:p>
+          <w:pPr>
+            <w:pStyle w:val="TOC1"/>
+            <w:tabs>
+              <w:tab w:val="right" w:leader="dot" w:pos="9350"/>
+            </w:tabs>
+            <w:rPr>
+              <w:noProof/>
+            </w:rPr>
+          </w:pPr>
+          <w:hyperlink w:anchor="_Toc21506875" w:history="1">
+            <w:r>
+              <w:rPr>
+                <w:rStyle w:val="Hyperlink"/>
+                <w:noProof/>
+              </w:rPr>
+              <w:t>Bynar</w:t>
+            </w:r>
+            <w:r>
+              <w:rPr>
+                <w:noProof/>
+                <w:webHidden/>
+              </w:rPr>
+              <w:tab/>
+            </w:r>
+            <w:r>
+              <w:rPr>
+                <w:noProof/>
+                <w:webHidden/>
+              </w:rPr>
+              <w:fldChar w:fldCharType="begin"/>
+            </w:r>
+            <w:r>
+              <w:rPr>
+                <w:noProof/>
+                <w:webHidden/>
+              </w:rPr>
+              <w:instrText xml:space="preserve"> PAGEREF _Toc21506875 \h </w:instrText>
+            </w:r>
+            <w:r>
+              <w:rPr>
+                <w:noProof/>
+                <w:webHidden/>
+              </w:rPr>
+            </w:r>
+            <w:r>
+              <w:rPr>
+                <w:noProof/>
+                <w:webHidden/>
+              </w:rPr>
+              <w:fldChar w:fldCharType="separate"/>
+            </w:r>
+            <w:r>
+              <w:rPr>
+                <w:noProof/>
+                <w:webHidden/>
+              </w:rPr>
+              <w:t>8</w:t>
+            </w:r>
+            <w:r>
+              <w:rPr>
+                <w:noProof/>
+                <w:webHidden/>
+              </w:rPr>
+              <w:fldChar w:fldCharType="end"/>
+            </w:r>
+          </w:hyperlink>
+        </w:p>
+        <w:p>
+          <w:pPr>
+            <w:pStyle w:val="TOC2"/>
+            <w:tabs>
+              <w:tab w:val="right" w:leader="dot" w:pos="9350"/>
+            </w:tabs>
+            <w:rPr>
+              <w:noProof/>
+            </w:rPr>
+          </w:pPr>
+          <w:hyperlink w:anchor="_Toc21506876" w:history="1">
+            <w:r>
+              <w:rPr>
+                <w:rStyle w:val="Hyperlink"/>
+                <w:noProof/>
+              </w:rPr>
+              <w:t>Introduction</w:t>
+            </w:r>
+            <w:r>
+              <w:rPr>
+                <w:noProof/>
+                <w:webHidden/>
+              </w:rPr>
+              <w:tab/>
+            </w:r>
+            <w:r>
+              <w:rPr>
+                <w:noProof/>
+                <w:webHidden/>
+              </w:rPr>
+              <w:fldChar w:fldCharType="begin"/>
+            </w:r>
+            <w:r>
+              <w:rPr>
+                <w:noProof/>
+                <w:webHidden/>
+              </w:rPr>
+              <w:instrText xml:space="preserve"> PAGEREF _Toc21506876 \h </w:instrText>
+            </w:r>
+            <w:r>
+              <w:rPr>
+                <w:noProof/>
+                <w:webHidden/>
+              </w:rPr>
+            </w:r>
+            <w:r>
+              <w:rPr>
+                <w:noProof/>
+                <w:webHidden/>
+              </w:rPr>
+              <w:fldChar w:fldCharType="separate"/>
+            </w:r>
+            <w:r>
+              <w:rPr>
+                <w:noProof/>
+                <w:webHidden/>
+              </w:rPr>
+              <w:t>8</w:t>
+            </w:r>
+            <w:r>
+              <w:rPr>
+                <w:noProof/>
+                <w:webHidden/>
+              </w:rPr>
+              <w:fldChar w:fldCharType="end"/>
+            </w:r>
+          </w:hyperlink>
+        </w:p>
+        <w:p>
+          <w:pPr>
+            <w:pStyle w:val="TOC3"/>
+            <w:tabs>
+              <w:tab w:val="right" w:leader="dot" w:pos="9350"/>
+            </w:tabs>
+            <w:rPr>
+              <w:noProof/>
+            </w:rPr>
+          </w:pPr>
+          <w:hyperlink w:anchor="_Toc21506877" w:history="1">
+            <w:r>
+              <w:rPr>
+                <w:rStyle w:val="Hyperlink"/>
+                <w:noProof/>
+              </w:rPr>
+              <w:t>Main Process</w:t>
+            </w:r>
+            <w:r>
+              <w:rPr>
+                <w:noProof/>
+                <w:webHidden/>
+              </w:rPr>
+              <w:tab/>
+            </w:r>
+            <w:r>
+              <w:rPr>
+                <w:noProof/>
+                <w:webHidden/>
+              </w:rPr>
+              <w:fldChar w:fldCharType="begin"/>
+            </w:r>
+            <w:r>
+              <w:rPr>
+                <w:noProof/>
+                <w:webHidden/>
+              </w:rPr>
+              <w:instrText xml:space="preserve"> PAGEREF _Toc21506877 \h </w:instrText>
+            </w:r>
+            <w:r>
+              <w:rPr>
+                <w:noProof/>
+                <w:webHidden/>
+              </w:rPr>
+            </w:r>
+            <w:r>
+              <w:rPr>
+                <w:noProof/>
+                <w:webHidden/>
+              </w:rPr>
+              <w:fldChar w:fldCharType="separate"/>
+            </w:r>
+            <w:r>
+              <w:rPr>
+                <w:noProof/>
+                <w:webHidden/>
+              </w:rPr>
+              <w:t>8</w:t>
             </w:r>
             <w:r>
               <w:rPr>
@@ -1297,22 +4054,22 @@
       <w:pPr>
         <w:pStyle w:val="Heading1"/>
       </w:pPr>
-      <w:bookmarkStart w:id="2" w:name="_Toc21503228"/>
+      <w:bookmarkStart w:id="3" w:name="_Toc21506825"/>
       <w:r>
         <w:lastRenderedPageBreak/>
         <w:t>API</w:t>
       </w:r>
-      <w:bookmarkEnd w:id="2"/>
+      <w:bookmarkEnd w:id="3"/>
     </w:p>
     <w:p>
       <w:pPr>
         <w:pStyle w:val="Heading2"/>
       </w:pPr>
-      <w:bookmarkStart w:id="3" w:name="_Toc21503229"/>
+      <w:bookmarkStart w:id="4" w:name="_Toc21506826"/>
       <w:r>
         <w:t>Introduction</w:t>
       </w:r>
-      <w:bookmarkEnd w:id="3"/>
+      <w:bookmarkEnd w:id="4"/>
     </w:p>
     <w:p>
       <w:r>
@@ -1347,7 +4104,7 @@
       <w:pPr>
         <w:pStyle w:val="Heading2"/>
       </w:pPr>
-      <w:bookmarkStart w:id="4" w:name="_Toc21503230"/>
+      <w:bookmarkStart w:id="5" w:name="_Toc21506827"/>
       <w:r>
         <w:t xml:space="preserve">List of Message </w:t>
       </w:r>
@@ -1355,20 +4112,34 @@
       <w:r>
         <w:t>Enums</w:t>
       </w:r>
-      <w:bookmarkEnd w:id="4"/>
+      <w:bookmarkEnd w:id="5"/>
       <w:proofErr w:type="spellEnd"/>
     </w:p>
     <w:p>
       <w:pPr>
         <w:pStyle w:val="Heading3"/>
       </w:pPr>
-      <w:bookmarkStart w:id="5" w:name="_Toc21503231"/>
+      <w:bookmarkStart w:id="6" w:name="_Toc21506828"/>
       <w:proofErr w:type="spellStart"/>
       <w:r>
         <w:t>DiskType</w:t>
       </w:r>
-      <w:bookmarkEnd w:id="5"/>
+      <w:bookmarkEnd w:id="6"/>
       <w:proofErr w:type="spellEnd"/>
+    </w:p>
+    <w:p>
+      <w:pPr>
+        <w:pStyle w:val="Heading4"/>
+        <w:jc w:val="center"/>
+      </w:pPr>
+      <w:proofErr w:type="spellStart"/>
+      <w:r>
+        <w:t>Enum</w:t>
+      </w:r>
+      <w:proofErr w:type="spellEnd"/>
+      <w:r>
+        <w:t xml:space="preserve"> Values</w:t>
+      </w:r>
     </w:p>
     <w:tbl>
       <w:tblPr>
@@ -1384,36 +4155,6 @@
       <w:tr>
         <w:tc>
           <w:tcPr>
-            <w:tcW w:w="9360" w:type="dxa"/>
-            <w:gridSpan w:val="2"/>
-          </w:tcPr>
-          <w:p>
-            <w:pPr>
-              <w:jc w:val="center"/>
-              <w:rPr>
-                <w:color w:val="4472C4" w:themeColor="accent1"/>
-              </w:rPr>
-            </w:pPr>
-            <w:proofErr w:type="spellStart"/>
-            <w:r>
-              <w:rPr>
-                <w:color w:val="4472C4" w:themeColor="accent1"/>
-              </w:rPr>
-              <w:t>Enum</w:t>
-            </w:r>
-            <w:proofErr w:type="spellEnd"/>
-            <w:r>
-              <w:rPr>
-                <w:color w:val="4472C4" w:themeColor="accent1"/>
-              </w:rPr>
-              <w:t xml:space="preserve"> Values</w:t>
-            </w:r>
-          </w:p>
-        </w:tc>
-      </w:tr>
-      <w:tr>
-        <w:tc>
-          <w:tcPr>
             <w:tcW w:w="4110" w:type="dxa"/>
           </w:tcPr>
           <w:p>
@@ -1666,13 +4407,27 @@
       <w:pPr>
         <w:pStyle w:val="Heading3"/>
       </w:pPr>
-      <w:bookmarkStart w:id="6" w:name="_Toc21503232"/>
+      <w:bookmarkStart w:id="7" w:name="_Toc21506829"/>
       <w:proofErr w:type="spellStart"/>
       <w:r>
         <w:t>ResultType</w:t>
       </w:r>
-      <w:bookmarkEnd w:id="6"/>
+      <w:bookmarkEnd w:id="7"/>
       <w:proofErr w:type="spellEnd"/>
+    </w:p>
+    <w:p>
+      <w:pPr>
+        <w:pStyle w:val="Heading4"/>
+        <w:jc w:val="center"/>
+      </w:pPr>
+      <w:proofErr w:type="spellStart"/>
+      <w:r>
+        <w:t>Enum</w:t>
+      </w:r>
+      <w:proofErr w:type="spellEnd"/>
+      <w:r>
+        <w:t xml:space="preserve"> Values</w:t>
+      </w:r>
     </w:p>
     <w:tbl>
       <w:tblPr>
@@ -1687,36 +4442,6 @@
       <w:tr>
         <w:tc>
           <w:tcPr>
-            <w:tcW w:w="9360" w:type="dxa"/>
-            <w:gridSpan w:val="2"/>
-          </w:tcPr>
-          <w:p>
-            <w:pPr>
-              <w:jc w:val="center"/>
-              <w:rPr>
-                <w:color w:val="4472C4" w:themeColor="accent1"/>
-              </w:rPr>
-            </w:pPr>
-            <w:proofErr w:type="spellStart"/>
-            <w:r>
-              <w:rPr>
-                <w:color w:val="4472C4" w:themeColor="accent1"/>
-              </w:rPr>
-              <w:t>Enum</w:t>
-            </w:r>
-            <w:proofErr w:type="spellEnd"/>
-            <w:r>
-              <w:rPr>
-                <w:color w:val="4472C4" w:themeColor="accent1"/>
-              </w:rPr>
-              <w:t xml:space="preserve"> Values</w:t>
-            </w:r>
-          </w:p>
-        </w:tc>
-      </w:tr>
-      <w:tr>
-        <w:tc>
-          <w:tcPr>
             <w:tcW w:w="4110" w:type="dxa"/>
           </w:tcPr>
           <w:p>
@@ -1816,23 +4541,32 @@
       <w:pPr>
         <w:pStyle w:val="Heading2"/>
       </w:pPr>
-      <w:bookmarkStart w:id="7" w:name="_Toc21503233"/>
+      <w:bookmarkStart w:id="8" w:name="_Toc21506830"/>
       <w:r>
         <w:t>List of Message Structs</w:t>
       </w:r>
-      <w:bookmarkEnd w:id="7"/>
+      <w:bookmarkEnd w:id="8"/>
     </w:p>
     <w:p>
       <w:pPr>
         <w:pStyle w:val="Heading3"/>
       </w:pPr>
-      <w:bookmarkStart w:id="8" w:name="_Toc21503234"/>
+      <w:bookmarkStart w:id="9" w:name="_Toc21506831"/>
       <w:proofErr w:type="spellStart"/>
       <w:r>
         <w:t>Osd</w:t>
       </w:r>
-      <w:bookmarkEnd w:id="8"/>
+      <w:bookmarkEnd w:id="9"/>
       <w:proofErr w:type="spellEnd"/>
+    </w:p>
+    <w:p>
+      <w:pPr>
+        <w:pStyle w:val="Heading4"/>
+        <w:jc w:val="center"/>
+      </w:pPr>
+      <w:r>
+        <w:t>Attributes</w:t>
+      </w:r>
     </w:p>
     <w:tbl>
       <w:tblPr>
@@ -1849,28 +4583,6 @@
       <w:tr>
         <w:tc>
           <w:tcPr>
-            <w:tcW w:w="9360" w:type="dxa"/>
-            <w:gridSpan w:val="3"/>
-          </w:tcPr>
-          <w:p>
-            <w:pPr>
-              <w:jc w:val="center"/>
-              <w:rPr>
-                <w:color w:val="4472C4" w:themeColor="accent1"/>
-              </w:rPr>
-            </w:pPr>
-            <w:r>
-              <w:rPr>
-                <w:color w:val="4472C4" w:themeColor="accent1"/>
-              </w:rPr>
-              <w:t>Attributes</w:t>
-            </w:r>
-          </w:p>
-        </w:tc>
-      </w:tr>
-      <w:tr>
-        <w:tc>
-          <w:tcPr>
             <w:tcW w:w="3120" w:type="dxa"/>
           </w:tcPr>
           <w:p>
@@ -2183,11 +4895,20 @@
       <w:pPr>
         <w:pStyle w:val="Heading3"/>
       </w:pPr>
-      <w:bookmarkStart w:id="9" w:name="_Toc21503235"/>
+      <w:bookmarkStart w:id="10" w:name="_Toc21506832"/>
       <w:r>
         <w:t>Partition</w:t>
       </w:r>
-      <w:bookmarkEnd w:id="9"/>
+      <w:bookmarkEnd w:id="10"/>
+    </w:p>
+    <w:p>
+      <w:pPr>
+        <w:pStyle w:val="Heading4"/>
+        <w:jc w:val="center"/>
+      </w:pPr>
+      <w:r>
+        <w:t>Attributes</w:t>
+      </w:r>
     </w:p>
     <w:tbl>
       <w:tblPr>
@@ -2203,28 +4924,6 @@
       <w:tr>
         <w:tc>
           <w:tcPr>
-            <w:tcW w:w="9360" w:type="dxa"/>
-            <w:gridSpan w:val="3"/>
-          </w:tcPr>
-          <w:p>
-            <w:pPr>
-              <w:jc w:val="center"/>
-              <w:rPr>
-                <w:color w:val="4472C4" w:themeColor="accent1"/>
-              </w:rPr>
-            </w:pPr>
-            <w:r>
-              <w:rPr>
-                <w:color w:val="4472C4" w:themeColor="accent1"/>
-              </w:rPr>
-              <w:t>Attributes</w:t>
-            </w:r>
-          </w:p>
-        </w:tc>
-      </w:tr>
-      <w:tr>
-        <w:tc>
-          <w:tcPr>
             <w:tcW w:w="3120" w:type="dxa"/>
           </w:tcPr>
           <w:p>
@@ -2464,14 +5163,23 @@
       <w:pPr>
         <w:pStyle w:val="Heading3"/>
       </w:pPr>
-      <w:bookmarkStart w:id="10" w:name="_Toc21503236"/>
+      <w:bookmarkStart w:id="11" w:name="_Toc21506833"/>
       <w:proofErr w:type="spellStart"/>
       <w:r>
         <w:lastRenderedPageBreak/>
         <w:t>PartitionInfo</w:t>
       </w:r>
-      <w:bookmarkEnd w:id="10"/>
+      <w:bookmarkEnd w:id="11"/>
       <w:proofErr w:type="spellEnd"/>
+    </w:p>
+    <w:p>
+      <w:pPr>
+        <w:pStyle w:val="Heading4"/>
+        <w:jc w:val="center"/>
+      </w:pPr>
+      <w:r>
+        <w:t>Attributes</w:t>
+      </w:r>
     </w:p>
     <w:tbl>
       <w:tblPr>
@@ -2487,28 +5195,6 @@
       <w:tr>
         <w:tc>
           <w:tcPr>
-            <w:tcW w:w="9350" w:type="dxa"/>
-            <w:gridSpan w:val="3"/>
-          </w:tcPr>
-          <w:p>
-            <w:pPr>
-              <w:jc w:val="center"/>
-              <w:rPr>
-                <w:color w:val="4472C4" w:themeColor="accent1"/>
-              </w:rPr>
-            </w:pPr>
-            <w:r>
-              <w:rPr>
-                <w:color w:val="4472C4" w:themeColor="accent1"/>
-              </w:rPr>
-              <w:t>Attributes</w:t>
-            </w:r>
-          </w:p>
-        </w:tc>
-      </w:tr>
-      <w:tr>
-        <w:tc>
-          <w:tcPr>
             <w:tcW w:w="3117" w:type="dxa"/>
           </w:tcPr>
           <w:p>
@@ -2613,11 +5299,20 @@
       <w:pPr>
         <w:pStyle w:val="Heading3"/>
       </w:pPr>
-      <w:bookmarkStart w:id="11" w:name="_Toc21503237"/>
+      <w:bookmarkStart w:id="12" w:name="_Toc21506834"/>
       <w:r>
         <w:t>Disk</w:t>
       </w:r>
-      <w:bookmarkEnd w:id="11"/>
+      <w:bookmarkEnd w:id="12"/>
+    </w:p>
+    <w:p>
+      <w:pPr>
+        <w:pStyle w:val="Heading4"/>
+        <w:jc w:val="center"/>
+      </w:pPr>
+      <w:r>
+        <w:t>Attributes</w:t>
+      </w:r>
     </w:p>
     <w:tbl>
       <w:tblPr>
@@ -2633,28 +5328,6 @@
       <w:tr>
         <w:tc>
           <w:tcPr>
-            <w:tcW w:w="9350" w:type="dxa"/>
-            <w:gridSpan w:val="3"/>
-          </w:tcPr>
-          <w:p>
-            <w:pPr>
-              <w:jc w:val="center"/>
-              <w:rPr>
-                <w:color w:val="4472C4" w:themeColor="accent1"/>
-              </w:rPr>
-            </w:pPr>
-            <w:r>
-              <w:rPr>
-                <w:color w:val="4472C4" w:themeColor="accent1"/>
-              </w:rPr>
-              <w:t>Attributes</w:t>
-            </w:r>
-          </w:p>
-        </w:tc>
-      </w:tr>
-      <w:tr>
-        <w:tc>
-          <w:tcPr>
             <w:tcW w:w="3117" w:type="dxa"/>
           </w:tcPr>
           <w:p>
@@ -2867,13 +5540,22 @@
       <w:pPr>
         <w:pStyle w:val="Heading3"/>
       </w:pPr>
-      <w:bookmarkStart w:id="12" w:name="_Toc21503238"/>
+      <w:bookmarkStart w:id="13" w:name="_Toc21506835"/>
       <w:proofErr w:type="spellStart"/>
       <w:r>
         <w:t>OpResult</w:t>
       </w:r>
-      <w:bookmarkEnd w:id="12"/>
+      <w:bookmarkEnd w:id="13"/>
       <w:proofErr w:type="spellEnd"/>
+    </w:p>
+    <w:p>
+      <w:pPr>
+        <w:pStyle w:val="Heading4"/>
+        <w:jc w:val="center"/>
+      </w:pPr>
+      <w:r>
+        <w:t>Attributes</w:t>
+      </w:r>
     </w:p>
     <w:tbl>
       <w:tblPr>
@@ -2889,28 +5571,6 @@
       <w:tr>
         <w:tc>
           <w:tcPr>
-            <w:tcW w:w="9350" w:type="dxa"/>
-            <w:gridSpan w:val="3"/>
-          </w:tcPr>
-          <w:p>
-            <w:pPr>
-              <w:jc w:val="center"/>
-              <w:rPr>
-                <w:color w:val="4472C4" w:themeColor="accent1"/>
-              </w:rPr>
-            </w:pPr>
-            <w:r>
-              <w:rPr>
-                <w:color w:val="4472C4" w:themeColor="accent1"/>
-              </w:rPr>
-              <w:t>Attributes</w:t>
-            </w:r>
-          </w:p>
-        </w:tc>
-      </w:tr>
-      <w:tr>
-        <w:tc>
-          <w:tcPr>
             <w:tcW w:w="3117" w:type="dxa"/>
           </w:tcPr>
           <w:p>
@@ -3055,13 +5715,22 @@
       <w:pPr>
         <w:pStyle w:val="Heading3"/>
       </w:pPr>
-      <w:bookmarkStart w:id="13" w:name="_Toc21503239"/>
+      <w:bookmarkStart w:id="14" w:name="_Toc21506836"/>
       <w:proofErr w:type="spellStart"/>
       <w:r>
         <w:t>OpBoolResult</w:t>
       </w:r>
-      <w:bookmarkEnd w:id="13"/>
+      <w:bookmarkEnd w:id="14"/>
       <w:proofErr w:type="spellEnd"/>
+    </w:p>
+    <w:p>
+      <w:pPr>
+        <w:pStyle w:val="Heading4"/>
+        <w:jc w:val="center"/>
+      </w:pPr>
+      <w:r>
+        <w:t>Attributes</w:t>
+      </w:r>
     </w:p>
     <w:tbl>
       <w:tblPr>
@@ -3077,28 +5746,6 @@
       <w:tr>
         <w:tc>
           <w:tcPr>
-            <w:tcW w:w="9350" w:type="dxa"/>
-            <w:gridSpan w:val="3"/>
-          </w:tcPr>
-          <w:p>
-            <w:pPr>
-              <w:jc w:val="center"/>
-              <w:rPr>
-                <w:color w:val="4472C4" w:themeColor="accent1"/>
-              </w:rPr>
-            </w:pPr>
-            <w:r>
-              <w:rPr>
-                <w:color w:val="4472C4" w:themeColor="accent1"/>
-              </w:rPr>
-              <w:t>Attributes</w:t>
-            </w:r>
-          </w:p>
-        </w:tc>
-      </w:tr>
-      <w:tr>
-        <w:tc>
-          <w:tcPr>
             <w:tcW w:w="3117" w:type="dxa"/>
           </w:tcPr>
           <w:p>
@@ -3275,13 +5922,22 @@
       <w:pPr>
         <w:pStyle w:val="Heading3"/>
       </w:pPr>
-      <w:bookmarkStart w:id="14" w:name="_Toc21503240"/>
+      <w:bookmarkStart w:id="15" w:name="_Toc21506837"/>
       <w:proofErr w:type="spellStart"/>
       <w:r>
         <w:t>OpStringResult</w:t>
       </w:r>
-      <w:bookmarkEnd w:id="14"/>
+      <w:bookmarkEnd w:id="15"/>
       <w:proofErr w:type="spellEnd"/>
+    </w:p>
+    <w:p>
+      <w:pPr>
+        <w:pStyle w:val="Heading4"/>
+        <w:jc w:val="center"/>
+      </w:pPr>
+      <w:r>
+        <w:t>Attributes</w:t>
+      </w:r>
     </w:p>
     <w:tbl>
       <w:tblPr>
@@ -3297,28 +5953,6 @@
       <w:tr>
         <w:tc>
           <w:tcPr>
-            <w:tcW w:w="9350" w:type="dxa"/>
-            <w:gridSpan w:val="3"/>
-          </w:tcPr>
-          <w:p>
-            <w:pPr>
-              <w:jc w:val="center"/>
-              <w:rPr>
-                <w:color w:val="4472C4" w:themeColor="accent1"/>
-              </w:rPr>
-            </w:pPr>
-            <w:r>
-              <w:rPr>
-                <w:color w:val="4472C4" w:themeColor="accent1"/>
-              </w:rPr>
-              <w:t>Attributes</w:t>
-            </w:r>
-          </w:p>
-        </w:tc>
-      </w:tr>
-      <w:tr>
-        <w:tc>
-          <w:tcPr>
             <w:tcW w:w="3117" w:type="dxa"/>
           </w:tcPr>
           <w:p>
@@ -3498,13 +6132,22 @@
       <w:pPr>
         <w:pStyle w:val="Heading3"/>
       </w:pPr>
-      <w:bookmarkStart w:id="15" w:name="_Toc21503241"/>
+      <w:bookmarkStart w:id="16" w:name="_Toc21506838"/>
       <w:proofErr w:type="spellStart"/>
       <w:r>
         <w:t>JiraInfo</w:t>
       </w:r>
-      <w:bookmarkEnd w:id="15"/>
+      <w:bookmarkEnd w:id="16"/>
       <w:proofErr w:type="spellEnd"/>
+    </w:p>
+    <w:p>
+      <w:pPr>
+        <w:pStyle w:val="Heading4"/>
+        <w:jc w:val="center"/>
+      </w:pPr>
+      <w:r>
+        <w:t>Attributes</w:t>
+      </w:r>
     </w:p>
     <w:tbl>
       <w:tblPr>
@@ -3520,28 +6163,6 @@
       <w:tr>
         <w:tc>
           <w:tcPr>
-            <w:tcW w:w="9350" w:type="dxa"/>
-            <w:gridSpan w:val="3"/>
-          </w:tcPr>
-          <w:p>
-            <w:pPr>
-              <w:jc w:val="center"/>
-              <w:rPr>
-                <w:color w:val="4472C4" w:themeColor="accent1"/>
-              </w:rPr>
-            </w:pPr>
-            <w:r>
-              <w:rPr>
-                <w:color w:val="4472C4" w:themeColor="accent1"/>
-              </w:rPr>
-              <w:t>Attributes</w:t>
-            </w:r>
-          </w:p>
-        </w:tc>
-      </w:tr>
-      <w:tr>
-        <w:tc>
-          <w:tcPr>
             <w:tcW w:w="3117" w:type="dxa"/>
           </w:tcPr>
           <w:p>
@@ -3676,7 +6297,415 @@
         </w:tc>
       </w:tr>
     </w:tbl>
-    <w:p/>
+    <w:p>
+      <w:pPr>
+        <w:pStyle w:val="Heading1"/>
+      </w:pPr>
+      <w:bookmarkStart w:id="17" w:name="_Toc21506839"/>
+      <w:r>
+        <w:lastRenderedPageBreak/>
+        <w:t>Configuration Files</w:t>
+      </w:r>
+      <w:bookmarkEnd w:id="17"/>
+    </w:p>
+    <w:p>
+      <w:pPr>
+        <w:pStyle w:val="Heading2"/>
+      </w:pPr>
+      <w:bookmarkStart w:id="18" w:name="_Toc21506840"/>
+      <w:r>
+        <w:t>Introduction</w:t>
+      </w:r>
+      <w:bookmarkEnd w:id="18"/>
+    </w:p>
+    <w:p>
+      <w:pPr>
+        <w:pStyle w:val="Heading2"/>
+      </w:pPr>
+      <w:bookmarkStart w:id="19" w:name="_Toc21506841"/>
+      <w:r>
+        <w:t>List of Config Files</w:t>
+      </w:r>
+      <w:bookmarkEnd w:id="19"/>
+    </w:p>
+    <w:p>
+      <w:pPr>
+        <w:pStyle w:val="Heading3"/>
+      </w:pPr>
+      <w:bookmarkStart w:id="20" w:name="_Toc21506842"/>
+      <w:proofErr w:type="spellStart"/>
+      <w:r>
+        <w:t>Bynar</w:t>
+      </w:r>
+      <w:proofErr w:type="spellEnd"/>
+      <w:r>
+        <w:t xml:space="preserve"> JSON</w:t>
+      </w:r>
+      <w:bookmarkEnd w:id="20"/>
+    </w:p>
+    <w:p>
+      <w:pPr>
+        <w:pStyle w:val="Heading3"/>
+      </w:pPr>
+      <w:bookmarkStart w:id="21" w:name="_Toc21506843"/>
+      <w:proofErr w:type="spellStart"/>
+      <w:r>
+        <w:t>Ceph</w:t>
+      </w:r>
+      <w:proofErr w:type="spellEnd"/>
+      <w:r>
+        <w:t xml:space="preserve"> JSON</w:t>
+      </w:r>
+      <w:bookmarkEnd w:id="21"/>
+    </w:p>
+    <w:p>
+      <w:pPr>
+        <w:pStyle w:val="Heading3"/>
+      </w:pPr>
+      <w:bookmarkStart w:id="22" w:name="_Toc21506844"/>
+      <w:r>
+        <w:t>Disk-Manager JSON</w:t>
+      </w:r>
+      <w:bookmarkEnd w:id="22"/>
+    </w:p>
+    <w:p>
+      <w:pPr>
+        <w:pStyle w:val="Heading1"/>
+      </w:pPr>
+      <w:bookmarkStart w:id="23" w:name="_Toc21506845"/>
+      <w:r>
+        <w:t>Backend</w:t>
+      </w:r>
+      <w:bookmarkEnd w:id="23"/>
+    </w:p>
+    <w:p>
+      <w:pPr>
+        <w:pStyle w:val="Heading2"/>
+      </w:pPr>
+      <w:bookmarkStart w:id="24" w:name="_Toc21506846"/>
+      <w:r>
+        <w:t>Introduction</w:t>
+      </w:r>
+      <w:bookmarkEnd w:id="24"/>
+    </w:p>
+    <w:p>
+      <w:pPr>
+        <w:pStyle w:val="Heading3"/>
+      </w:pPr>
+      <w:bookmarkStart w:id="25" w:name="_Toc21506847"/>
+      <w:r>
+        <w:t>Backend Module</w:t>
+      </w:r>
+      <w:bookmarkEnd w:id="25"/>
+    </w:p>
+    <w:p>
+      <w:pPr>
+        <w:pStyle w:val="Heading3"/>
+      </w:pPr>
+      <w:bookmarkStart w:id="26" w:name="_Toc21506848"/>
+      <w:proofErr w:type="spellStart"/>
+      <w:r>
+        <w:t>Ceph</w:t>
+      </w:r>
+      <w:bookmarkEnd w:id="26"/>
+      <w:proofErr w:type="spellEnd"/>
+    </w:p>
+    <w:p>
+      <w:pPr>
+        <w:pStyle w:val="Heading1"/>
+      </w:pPr>
+      <w:bookmarkStart w:id="27" w:name="_Toc21506849"/>
+      <w:r>
+        <w:t>Database Schema</w:t>
+      </w:r>
+      <w:bookmarkEnd w:id="27"/>
+    </w:p>
+    <w:p>
+      <w:pPr>
+        <w:pStyle w:val="Heading2"/>
+      </w:pPr>
+      <w:bookmarkStart w:id="28" w:name="_Toc21506850"/>
+      <w:r>
+        <w:t>Introduction</w:t>
+      </w:r>
+      <w:bookmarkEnd w:id="28"/>
+    </w:p>
+    <w:p>
+      <w:pPr>
+        <w:pStyle w:val="Heading3"/>
+      </w:pPr>
+      <w:bookmarkStart w:id="29" w:name="_Toc21506851"/>
+      <w:r>
+        <w:t>Postgres</w:t>
+      </w:r>
+      <w:bookmarkEnd w:id="29"/>
+    </w:p>
+    <w:p>
+      <w:pPr>
+        <w:pStyle w:val="Heading1"/>
+      </w:pPr>
+      <w:bookmarkStart w:id="30" w:name="_Toc21506852"/>
+      <w:r>
+        <w:t>Database Logging</w:t>
+      </w:r>
+      <w:bookmarkEnd w:id="30"/>
+    </w:p>
+    <w:p>
+      <w:pPr>
+        <w:pStyle w:val="Heading2"/>
+      </w:pPr>
+      <w:bookmarkStart w:id="31" w:name="_Toc21506853"/>
+      <w:r>
+        <w:t>Introduction</w:t>
+      </w:r>
+      <w:bookmarkEnd w:id="31"/>
+    </w:p>
+    <w:p>
+      <w:pPr>
+        <w:pStyle w:val="Heading3"/>
+      </w:pPr>
+      <w:bookmarkStart w:id="32" w:name="_Toc21506854"/>
+      <w:r>
+        <w:t>Logging</w:t>
+      </w:r>
+      <w:bookmarkEnd w:id="32"/>
+    </w:p>
+    <w:p>
+      <w:pPr>
+        <w:pStyle w:val="Heading1"/>
+      </w:pPr>
+      <w:bookmarkStart w:id="33" w:name="_Toc21506855"/>
+      <w:r>
+        <w:t>Helper Functions</w:t>
+      </w:r>
+      <w:bookmarkEnd w:id="33"/>
+    </w:p>
+    <w:p>
+      <w:pPr>
+        <w:pStyle w:val="Heading2"/>
+      </w:pPr>
+      <w:bookmarkStart w:id="34" w:name="_Toc21506856"/>
+      <w:r>
+        <w:t>Introduction</w:t>
+      </w:r>
+      <w:bookmarkEnd w:id="34"/>
+    </w:p>
+    <w:p>
+      <w:pPr>
+        <w:pStyle w:val="Heading3"/>
+      </w:pPr>
+      <w:bookmarkStart w:id="35" w:name="_Toc21506857"/>
+      <w:r>
+        <w:t>Error Module</w:t>
+      </w:r>
+      <w:bookmarkEnd w:id="35"/>
+    </w:p>
+    <w:p>
+      <w:pPr>
+        <w:pStyle w:val="Heading3"/>
+      </w:pPr>
+      <w:bookmarkStart w:id="36" w:name="_Toc21506858"/>
+      <w:r>
+        <w:t>Host Information</w:t>
+      </w:r>
+      <w:bookmarkEnd w:id="36"/>
+    </w:p>
+    <w:p>
+      <w:pPr>
+        <w:pStyle w:val="Heading3"/>
+      </w:pPr>
+      <w:bookmarkStart w:id="37" w:name="_Toc21506859"/>
+      <w:r>
+        <w:t>Helper Module</w:t>
+      </w:r>
+      <w:bookmarkEnd w:id="37"/>
+    </w:p>
+    <w:p>
+      <w:pPr>
+        <w:pStyle w:val="Heading1"/>
+      </w:pPr>
+      <w:bookmarkStart w:id="38" w:name="_Toc21506860"/>
+      <w:r>
+        <w:t>Client</w:t>
+      </w:r>
+      <w:bookmarkEnd w:id="38"/>
+      <w:r>
+        <w:t xml:space="preserve"> </w:t>
+      </w:r>
+    </w:p>
+    <w:p>
+      <w:pPr>
+        <w:pStyle w:val="Heading2"/>
+      </w:pPr>
+      <w:bookmarkStart w:id="39" w:name="_Toc21506861"/>
+      <w:r>
+        <w:t>Introduction</w:t>
+      </w:r>
+      <w:bookmarkEnd w:id="39"/>
+    </w:p>
+    <w:p>
+      <w:pPr>
+        <w:pStyle w:val="Heading3"/>
+      </w:pPr>
+      <w:bookmarkStart w:id="40" w:name="_Toc21506862"/>
+      <w:r>
+        <w:t>Client Interface</w:t>
+      </w:r>
+      <w:bookmarkEnd w:id="40"/>
+    </w:p>
+    <w:p>
+      <w:pPr>
+        <w:pStyle w:val="Heading1"/>
+      </w:pPr>
+      <w:bookmarkStart w:id="41" w:name="_Toc21506863"/>
+      <w:r>
+        <w:t>Support Tickets</w:t>
+      </w:r>
+      <w:bookmarkEnd w:id="41"/>
+    </w:p>
+    <w:p>
+      <w:pPr>
+        <w:pStyle w:val="Heading2"/>
+      </w:pPr>
+      <w:bookmarkStart w:id="42" w:name="_Toc21506864"/>
+      <w:r>
+        <w:t>Introduction</w:t>
+      </w:r>
+      <w:bookmarkEnd w:id="42"/>
+    </w:p>
+    <w:p>
+      <w:pPr>
+        <w:pStyle w:val="Heading3"/>
+      </w:pPr>
+      <w:bookmarkStart w:id="43" w:name="_Toc21506865"/>
+      <w:r>
+        <w:t>JIRA Support</w:t>
+      </w:r>
+      <w:bookmarkEnd w:id="43"/>
+    </w:p>
+    <w:p>
+      <w:pPr>
+        <w:pStyle w:val="Heading1"/>
+      </w:pPr>
+      <w:bookmarkStart w:id="44" w:name="_Toc21506866"/>
+      <w:r>
+        <w:t>Disk Manager</w:t>
+      </w:r>
+      <w:bookmarkEnd w:id="44"/>
+    </w:p>
+    <w:p>
+      <w:pPr>
+        <w:pStyle w:val="Heading2"/>
+      </w:pPr>
+      <w:bookmarkStart w:id="45" w:name="_Toc21506867"/>
+      <w:r>
+        <w:t>Introduction</w:t>
+      </w:r>
+      <w:bookmarkEnd w:id="45"/>
+    </w:p>
+    <w:p>
+      <w:pPr>
+        <w:pStyle w:val="Heading3"/>
+      </w:pPr>
+      <w:bookmarkStart w:id="46" w:name="_Toc21506868"/>
+      <w:r>
+        <w:t>Disk Manager</w:t>
+      </w:r>
+      <w:bookmarkEnd w:id="46"/>
+    </w:p>
+    <w:p>
+      <w:pPr>
+        <w:pStyle w:val="Heading1"/>
+      </w:pPr>
+      <w:bookmarkStart w:id="47" w:name="_Toc21506869"/>
+      <w:r>
+        <w:lastRenderedPageBreak/>
+        <w:t>Disk Testing</w:t>
+      </w:r>
+      <w:bookmarkEnd w:id="47"/>
+    </w:p>
+    <w:p>
+      <w:pPr>
+        <w:pStyle w:val="Heading2"/>
+      </w:pPr>
+      <w:bookmarkStart w:id="48" w:name="_Toc21506870"/>
+      <w:r>
+        <w:t>Introduction</w:t>
+      </w:r>
+      <w:bookmarkEnd w:id="48"/>
+    </w:p>
+    <w:p>
+      <w:pPr>
+        <w:pStyle w:val="Heading3"/>
+      </w:pPr>
+      <w:bookmarkStart w:id="49" w:name="_Toc21506871"/>
+      <w:r>
+        <w:t>State Machine</w:t>
+      </w:r>
+      <w:bookmarkEnd w:id="49"/>
+    </w:p>
+    <w:p>
+      <w:pPr>
+        <w:pStyle w:val="Heading1"/>
+      </w:pPr>
+      <w:bookmarkStart w:id="50" w:name="_Toc21506872"/>
+      <w:r>
+        <w:t>Hardware Testing</w:t>
+      </w:r>
+      <w:bookmarkEnd w:id="50"/>
+    </w:p>
+    <w:p>
+      <w:pPr>
+        <w:pStyle w:val="Heading2"/>
+      </w:pPr>
+      <w:bookmarkStart w:id="51" w:name="_Toc21506873"/>
+      <w:r>
+        <w:t>Introduction</w:t>
+      </w:r>
+      <w:bookmarkEnd w:id="51"/>
+    </w:p>
+    <w:p>
+      <w:pPr>
+        <w:pStyle w:val="Heading3"/>
+      </w:pPr>
+      <w:bookmarkStart w:id="52" w:name="_Toc21506874"/>
+      <w:r>
+        <w:t>Hardware Tests</w:t>
+      </w:r>
+      <w:bookmarkEnd w:id="52"/>
+    </w:p>
+    <w:p>
+      <w:pPr>
+        <w:pStyle w:val="Heading1"/>
+      </w:pPr>
+      <w:bookmarkStart w:id="53" w:name="_Toc21506875"/>
+      <w:proofErr w:type="spellStart"/>
+      <w:r>
+        <w:t>Bynar</w:t>
+      </w:r>
+      <w:bookmarkEnd w:id="53"/>
+      <w:proofErr w:type="spellEnd"/>
+    </w:p>
+    <w:p>
+      <w:pPr>
+        <w:pStyle w:val="Heading2"/>
+      </w:pPr>
+      <w:bookmarkStart w:id="54" w:name="_Toc21506876"/>
+      <w:r>
+        <w:t>Introduction</w:t>
+      </w:r>
+      <w:bookmarkEnd w:id="54"/>
+    </w:p>
+    <w:p>
+      <w:pPr>
+        <w:pStyle w:val="Heading3"/>
+      </w:pPr>
+      <w:bookmarkStart w:id="55" w:name="_Toc21506877"/>
+      <w:r>
+        <w:t>Main Process</w:t>
+      </w:r>
+      <w:bookmarkEnd w:id="55"/>
+    </w:p>
     <w:p/>
     <w:p/>
     <w:p/>
@@ -4324,7 +7353,6 @@
     <w:next w:val="Normal"/>
     <w:link w:val="Heading3Char"/>
     <w:uiPriority w:val="9"/>
-    <w:semiHidden/>
     <w:unhideWhenUsed/>
     <w:qFormat/>
     <w:rsid w:val="000C1A01"/>
@@ -4539,7 +7567,6 @@
     <w:basedOn w:val="DefaultParagraphFont"/>
     <w:link w:val="Heading3"/>
     <w:uiPriority w:val="9"/>
-    <w:semiHidden/>
     <w:rsid w:val="000C1A01"/>
     <w:rPr>
       <w:rFonts w:asciiTheme="majorHAnsi" w:eastAsiaTheme="majorEastAsia" w:hAnsiTheme="majorHAnsi" w:cstheme="majorBidi"/>
@@ -5267,7 +8294,7 @@
 </file>
 
 <file path=customXml/itemProps1.xml><?xml version="1.0" encoding="utf-8"?>
-<ds:datastoreItem xmlns:ds="http://schemas.openxmlformats.org/officeDocument/2006/customXml" ds:itemID="{33256589-4808-4C7A-9D0E-28849D823C4C}">
+<ds:datastoreItem xmlns:ds="http://schemas.openxmlformats.org/officeDocument/2006/customXml" ds:itemID="{7B909975-ADEA-405A-985A-169382439F34}">
   <ds:schemaRefs>
     <ds:schemaRef ds:uri="http://schemas.openxmlformats.org/officeDocument/2006/bibliography"/>
   </ds:schemaRefs>

</xml_diff>

<commit_message>
Add in the API section of the Design Document
</commit_message>
<xml_diff>
--- a/docs/Notes on Bynar.docx
+++ b/docs/Notes on Bynar.docx
@@ -7,19 +7,14 @@
         <w:pStyle w:val="Title"/>
         <w:jc w:val="center"/>
       </w:pPr>
-      <w:proofErr w:type="spellStart"/>
-      <w:r>
-        <w:t>Bynar</w:t>
-      </w:r>
-      <w:proofErr w:type="spellEnd"/>
-      <w:r>
-        <w:t xml:space="preserve"> Documentation</w:t>
+      <w:r>
+        <w:t>Bynar Documentation</w:t>
       </w:r>
     </w:p>
     <w:p>
       <w:pPr>
         <w:rPr>
-          <w:rFonts w:asciiTheme="majorHAnsi" w:eastAsiaTheme="majorEastAsia" w:hAnsiTheme="majorHAnsi" w:cstheme="majorBidi"/>
+          <w:rFonts w:asciiTheme="majorHAnsi" w:hAnsiTheme="majorHAnsi" w:eastAsiaTheme="majorEastAsia" w:cstheme="majorBidi"/>
           <w:color w:val="2F5496" w:themeColor="accent1" w:themeShade="BF"/>
           <w:sz w:val="30"/>
           <w:szCs w:val="30"/>
@@ -33,7 +28,7 @@
       <w:pPr>
         <w:pStyle w:val="Heading1"/>
       </w:pPr>
-      <w:bookmarkStart w:id="0" w:name="_Toc21506823"/>
+      <w:bookmarkStart w:name="_Toc21508658" w:id="0"/>
       <w:r>
         <w:lastRenderedPageBreak/>
         <w:t>Revision History</w:t>
@@ -57,6 +52,7 @@
         <w:tc>
           <w:tcPr>
             <w:tcW w:w="2340" w:type="dxa"/>
+            <w:tcMar/>
           </w:tcPr>
           <w:p>
             <w:r>
@@ -67,6 +63,7 @@
         <w:tc>
           <w:tcPr>
             <w:tcW w:w="2340" w:type="dxa"/>
+            <w:tcMar/>
           </w:tcPr>
           <w:p>
             <w:r>
@@ -77,6 +74,7 @@
         <w:tc>
           <w:tcPr>
             <w:tcW w:w="2340" w:type="dxa"/>
+            <w:tcMar/>
           </w:tcPr>
           <w:p>
             <w:r>
@@ -87,6 +85,7 @@
         <w:tc>
           <w:tcPr>
             <w:tcW w:w="2340" w:type="dxa"/>
+            <w:tcMar/>
           </w:tcPr>
           <w:p>
             <w:r>
@@ -99,6 +98,7 @@
         <w:tc>
           <w:tcPr>
             <w:tcW w:w="2340" w:type="dxa"/>
+            <w:tcMar/>
           </w:tcPr>
           <w:p>
             <w:r>
@@ -109,6 +109,7 @@
         <w:tc>
           <w:tcPr>
             <w:tcW w:w="2340" w:type="dxa"/>
+            <w:tcMar/>
           </w:tcPr>
           <w:p>
             <w:r>
@@ -119,6 +120,7 @@
         <w:tc>
           <w:tcPr>
             <w:tcW w:w="2340" w:type="dxa"/>
+            <w:tcMar/>
           </w:tcPr>
           <w:p>
             <w:r>
@@ -129,6 +131,7 @@
         <w:tc>
           <w:tcPr>
             <w:tcW w:w="2340" w:type="dxa"/>
+            <w:tcMar/>
           </w:tcPr>
           <w:p>
             <w:r>
@@ -141,6 +144,7 @@
         <w:tc>
           <w:tcPr>
             <w:tcW w:w="2340" w:type="dxa"/>
+            <w:tcMar/>
           </w:tcPr>
           <w:p>
             <w:r>
@@ -151,35 +155,40 @@
         <w:tc>
           <w:tcPr>
             <w:tcW w:w="2340" w:type="dxa"/>
-          </w:tcPr>
-          <w:p>
-            <w:r>
-              <w:t>10/8/2019</w:t>
+            <w:tcMar/>
+          </w:tcPr>
+          <w:p>
+            <w:r>
+              <w:t>10/</w:t>
+            </w:r>
+            <w:r>
+              <w:t>9</w:t>
+            </w:r>
+            <w:r>
+              <w:t>/2019</w:t>
             </w:r>
           </w:p>
         </w:tc>
         <w:tc>
           <w:tcPr>
             <w:tcW w:w="2340" w:type="dxa"/>
-          </w:tcPr>
-          <w:p>
-            <w:r>
-              <w:t xml:space="preserve">Outline </w:t>
-            </w:r>
-            <w:r>
-              <w:t>t</w:t>
-            </w:r>
-            <w:r>
-              <w:t>he Document</w:t>
-            </w:r>
-            <w:r>
-              <w:t xml:space="preserve"> Modules</w:t>
+            <w:tcMar/>
+          </w:tcPr>
+          <w:p>
+            <w:r>
+              <w:rPr/>
+              <w:t>Outline the Document Modules</w:t>
+            </w:r>
+            <w:r>
+              <w:rPr/>
+              <w:t>, fill in the API section</w:t>
             </w:r>
           </w:p>
         </w:tc>
         <w:tc>
           <w:tcPr>
             <w:tcW w:w="2340" w:type="dxa"/>
+            <w:tcMar/>
           </w:tcPr>
           <w:p>
             <w:r>
@@ -192,24 +201,28 @@
         <w:tc>
           <w:tcPr>
             <w:tcW w:w="2340" w:type="dxa"/>
+            <w:tcMar/>
           </w:tcPr>
           <w:p/>
         </w:tc>
         <w:tc>
           <w:tcPr>
             <w:tcW w:w="2340" w:type="dxa"/>
+            <w:tcMar/>
           </w:tcPr>
           <w:p/>
         </w:tc>
         <w:tc>
           <w:tcPr>
             <w:tcW w:w="2340" w:type="dxa"/>
+            <w:tcMar/>
           </w:tcPr>
           <w:p/>
         </w:tc>
         <w:tc>
           <w:tcPr>
             <w:tcW w:w="2340" w:type="dxa"/>
+            <w:tcMar/>
           </w:tcPr>
           <w:p/>
         </w:tc>
@@ -218,24 +231,28 @@
         <w:tc>
           <w:tcPr>
             <w:tcW w:w="2340" w:type="dxa"/>
+            <w:tcMar/>
           </w:tcPr>
           <w:p/>
         </w:tc>
         <w:tc>
           <w:tcPr>
             <w:tcW w:w="2340" w:type="dxa"/>
+            <w:tcMar/>
           </w:tcPr>
           <w:p/>
         </w:tc>
         <w:tc>
           <w:tcPr>
             <w:tcW w:w="2340" w:type="dxa"/>
+            <w:tcMar/>
           </w:tcPr>
           <w:p/>
         </w:tc>
         <w:tc>
           <w:tcPr>
             <w:tcW w:w="2340" w:type="dxa"/>
+            <w:tcMar/>
           </w:tcPr>
           <w:p/>
         </w:tc>
@@ -247,11 +264,11 @@
         <w:br w:type="page"/>
       </w:r>
     </w:p>
-    <w:bookmarkStart w:id="1" w:name="_Toc21506824" w:displacedByCustomXml="next"/>
+    <w:bookmarkStart w:name="_Toc21508659" w:displacedByCustomXml="next" w:id="1"/>
     <w:sdt>
       <w:sdtPr>
         <w:rPr>
-          <w:rFonts w:asciiTheme="minorHAnsi" w:eastAsiaTheme="minorEastAsia" w:hAnsiTheme="minorHAnsi" w:cstheme="minorBidi"/>
+          <w:rFonts w:asciiTheme="minorHAnsi" w:hAnsiTheme="minorHAnsi" w:eastAsiaTheme="minorEastAsia" w:cstheme="minorBidi"/>
           <w:color w:val="auto"/>
           <w:sz w:val="22"/>
           <w:szCs w:val="22"/>
@@ -275,12 +292,7 @@
             <w:pStyle w:val="Heading1"/>
           </w:pPr>
           <w:r>
-            <w:t>Table of C</w:t>
-          </w:r>
-          <w:bookmarkStart w:id="2" w:name="_GoBack"/>
-          <w:bookmarkEnd w:id="2"/>
-          <w:r>
-            <w:t>ontents</w:t>
+            <w:t>Table of Contents</w:t>
           </w:r>
           <w:bookmarkEnd w:id="1"/>
         </w:p>
@@ -303,7 +315,7 @@
           <w:r>
             <w:fldChar w:fldCharType="separate"/>
           </w:r>
-          <w:hyperlink w:anchor="_Toc21506823" w:history="1">
+          <w:hyperlink w:history="1" w:anchor="_Toc21508658">
             <w:r>
               <w:rPr>
                 <w:rStyle w:val="Hyperlink"/>
@@ -330,7 +342,7 @@
                 <w:noProof/>
                 <w:webHidden/>
               </w:rPr>
-              <w:instrText xml:space="preserve"> PAGEREF _Toc21506823 \h </w:instrText>
+              <w:instrText xml:space="preserve"> PAGEREF _Toc21508658 \h </w:instrText>
             </w:r>
             <w:r>
               <w:rPr>
@@ -371,7 +383,7 @@
               <w:noProof/>
             </w:rPr>
           </w:pPr>
-          <w:hyperlink w:anchor="_Toc21506824" w:history="1">
+          <w:hyperlink w:history="1" w:anchor="_Toc21508659">
             <w:r>
               <w:rPr>
                 <w:rStyle w:val="Hyperlink"/>
@@ -398,7 +410,7 @@
                 <w:noProof/>
                 <w:webHidden/>
               </w:rPr>
-              <w:instrText xml:space="preserve"> PAGEREF _Toc21506824 \h </w:instrText>
+              <w:instrText xml:space="preserve"> PAGEREF _Toc21508659 \h </w:instrText>
             </w:r>
             <w:r>
               <w:rPr>
@@ -439,7 +451,7 @@
               <w:noProof/>
             </w:rPr>
           </w:pPr>
-          <w:hyperlink w:anchor="_Toc21506825" w:history="1">
+          <w:hyperlink w:history="1" w:anchor="_Toc21508660">
             <w:r>
               <w:rPr>
                 <w:rStyle w:val="Hyperlink"/>
@@ -466,7 +478,7 @@
                 <w:noProof/>
                 <w:webHidden/>
               </w:rPr>
-              <w:instrText xml:space="preserve"> PAGEREF _Toc21506825 \h </w:instrText>
+              <w:instrText xml:space="preserve"> PAGEREF _Toc21508660 \h </w:instrText>
             </w:r>
             <w:r>
               <w:rPr>
@@ -507,7 +519,7 @@
               <w:noProof/>
             </w:rPr>
           </w:pPr>
-          <w:hyperlink w:anchor="_Toc21506826" w:history="1">
+          <w:hyperlink w:history="1" w:anchor="_Toc21508661">
             <w:r>
               <w:rPr>
                 <w:rStyle w:val="Hyperlink"/>
@@ -534,7 +546,7 @@
                 <w:noProof/>
                 <w:webHidden/>
               </w:rPr>
-              <w:instrText xml:space="preserve"> PAGEREF _Toc21506826 \h </w:instrText>
+              <w:instrText xml:space="preserve"> PAGEREF _Toc21508661 \h </w:instrText>
             </w:r>
             <w:r>
               <w:rPr>
@@ -575,7 +587,7 @@
               <w:noProof/>
             </w:rPr>
           </w:pPr>
-          <w:hyperlink w:anchor="_Toc21506827" w:history="1">
+          <w:hyperlink w:history="1" w:anchor="_Toc21508662">
             <w:r>
               <w:rPr>
                 <w:rStyle w:val="Hyperlink"/>
@@ -602,7 +614,7 @@
                 <w:noProof/>
                 <w:webHidden/>
               </w:rPr>
-              <w:instrText xml:space="preserve"> PAGEREF _Toc21506827 \h </w:instrText>
+              <w:instrText xml:space="preserve"> PAGEREF _Toc21508662 \h </w:instrText>
             </w:r>
             <w:r>
               <w:rPr>
@@ -643,7 +655,7 @@
               <w:noProof/>
             </w:rPr>
           </w:pPr>
-          <w:hyperlink w:anchor="_Toc21506828" w:history="1">
+          <w:hyperlink w:history="1" w:anchor="_Toc21508663">
             <w:r>
               <w:rPr>
                 <w:rStyle w:val="Hyperlink"/>
@@ -670,7 +682,7 @@
                 <w:noProof/>
                 <w:webHidden/>
               </w:rPr>
-              <w:instrText xml:space="preserve"> PAGEREF _Toc21506828 \h </w:instrText>
+              <w:instrText xml:space="preserve"> PAGEREF _Toc21508663 \h </w:instrText>
             </w:r>
             <w:r>
               <w:rPr>
@@ -711,7 +723,7 @@
               <w:noProof/>
             </w:rPr>
           </w:pPr>
-          <w:hyperlink w:anchor="_Toc21506829" w:history="1">
+          <w:hyperlink w:history="1" w:anchor="_Toc21508664">
             <w:r>
               <w:rPr>
                 <w:rStyle w:val="Hyperlink"/>
@@ -738,7 +750,143 @@
                 <w:noProof/>
                 <w:webHidden/>
               </w:rPr>
-              <w:instrText xml:space="preserve"> PAGEREF _Toc21506829 \h </w:instrText>
+              <w:instrText xml:space="preserve"> PAGEREF _Toc21508664 \h </w:instrText>
+            </w:r>
+            <w:r>
+              <w:rPr>
+                <w:noProof/>
+                <w:webHidden/>
+              </w:rPr>
+            </w:r>
+            <w:r>
+              <w:rPr>
+                <w:noProof/>
+                <w:webHidden/>
+              </w:rPr>
+              <w:fldChar w:fldCharType="separate"/>
+            </w:r>
+            <w:r>
+              <w:rPr>
+                <w:noProof/>
+                <w:webHidden/>
+              </w:rPr>
+              <w:t>5</w:t>
+            </w:r>
+            <w:r>
+              <w:rPr>
+                <w:noProof/>
+                <w:webHidden/>
+              </w:rPr>
+              <w:fldChar w:fldCharType="end"/>
+            </w:r>
+          </w:hyperlink>
+        </w:p>
+        <w:p>
+          <w:pPr>
+            <w:pStyle w:val="TOC3"/>
+            <w:tabs>
+              <w:tab w:val="right" w:leader="dot" w:pos="9350"/>
+            </w:tabs>
+            <w:rPr>
+              <w:noProof/>
+            </w:rPr>
+          </w:pPr>
+          <w:hyperlink w:history="1" w:anchor="_Toc21508665">
+            <w:r>
+              <w:rPr>
+                <w:rStyle w:val="Hyperlink"/>
+                <w:noProof/>
+              </w:rPr>
+              <w:t>Op</w:t>
+            </w:r>
+            <w:r>
+              <w:rPr>
+                <w:noProof/>
+                <w:webHidden/>
+              </w:rPr>
+              <w:tab/>
+            </w:r>
+            <w:r>
+              <w:rPr>
+                <w:noProof/>
+                <w:webHidden/>
+              </w:rPr>
+              <w:fldChar w:fldCharType="begin"/>
+            </w:r>
+            <w:r>
+              <w:rPr>
+                <w:noProof/>
+                <w:webHidden/>
+              </w:rPr>
+              <w:instrText xml:space="preserve"> PAGEREF _Toc21508665 \h </w:instrText>
+            </w:r>
+            <w:r>
+              <w:rPr>
+                <w:noProof/>
+                <w:webHidden/>
+              </w:rPr>
+            </w:r>
+            <w:r>
+              <w:rPr>
+                <w:noProof/>
+                <w:webHidden/>
+              </w:rPr>
+              <w:fldChar w:fldCharType="separate"/>
+            </w:r>
+            <w:r>
+              <w:rPr>
+                <w:noProof/>
+                <w:webHidden/>
+              </w:rPr>
+              <w:t>5</w:t>
+            </w:r>
+            <w:r>
+              <w:rPr>
+                <w:noProof/>
+                <w:webHidden/>
+              </w:rPr>
+              <w:fldChar w:fldCharType="end"/>
+            </w:r>
+          </w:hyperlink>
+        </w:p>
+        <w:p>
+          <w:pPr>
+            <w:pStyle w:val="TOC3"/>
+            <w:tabs>
+              <w:tab w:val="right" w:leader="dot" w:pos="9350"/>
+            </w:tabs>
+            <w:rPr>
+              <w:noProof/>
+            </w:rPr>
+          </w:pPr>
+          <w:hyperlink w:history="1" w:anchor="_Toc21508666">
+            <w:r>
+              <w:rPr>
+                <w:rStyle w:val="Hyperlink"/>
+                <w:noProof/>
+              </w:rPr>
+              <w:t>DatacenterOp</w:t>
+            </w:r>
+            <w:r>
+              <w:rPr>
+                <w:noProof/>
+                <w:webHidden/>
+              </w:rPr>
+              <w:tab/>
+            </w:r>
+            <w:r>
+              <w:rPr>
+                <w:noProof/>
+                <w:webHidden/>
+              </w:rPr>
+              <w:fldChar w:fldCharType="begin"/>
+            </w:r>
+            <w:r>
+              <w:rPr>
+                <w:noProof/>
+                <w:webHidden/>
+              </w:rPr>
+              <w:instrText xml:space="preserve"> PAGEREF _Toc21508666 \h </w:instrText>
             </w:r>
             <w:r>
               <w:rPr>
@@ -779,7 +927,7 @@
               <w:noProof/>
             </w:rPr>
           </w:pPr>
-          <w:hyperlink w:anchor="_Toc21506830" w:history="1">
+          <w:hyperlink w:history="1" w:anchor="_Toc21508667">
             <w:r>
               <w:rPr>
                 <w:rStyle w:val="Hyperlink"/>
@@ -806,7 +954,7 @@
                 <w:noProof/>
                 <w:webHidden/>
               </w:rPr>
-              <w:instrText xml:space="preserve"> PAGEREF _Toc21506830 \h </w:instrText>
+              <w:instrText xml:space="preserve"> PAGEREF _Toc21508667 \h </w:instrText>
             </w:r>
             <w:r>
               <w:rPr>
@@ -826,7 +974,7 @@
                 <w:noProof/>
                 <w:webHidden/>
               </w:rPr>
-              <w:t>5</w:t>
+              <w:t>6</w:t>
             </w:r>
             <w:r>
               <w:rPr>
@@ -847,7 +995,7 @@
               <w:noProof/>
             </w:rPr>
           </w:pPr>
-          <w:hyperlink w:anchor="_Toc21506831" w:history="1">
+          <w:hyperlink w:history="1" w:anchor="_Toc21508668">
             <w:r>
               <w:rPr>
                 <w:rStyle w:val="Hyperlink"/>
@@ -874,7 +1022,7 @@
                 <w:noProof/>
                 <w:webHidden/>
               </w:rPr>
-              <w:instrText xml:space="preserve"> PAGEREF _Toc21506831 \h </w:instrText>
+              <w:instrText xml:space="preserve"> PAGEREF _Toc21508668 \h </w:instrText>
             </w:r>
             <w:r>
               <w:rPr>
@@ -894,7 +1042,7 @@
                 <w:noProof/>
                 <w:webHidden/>
               </w:rPr>
-              <w:t>5</w:t>
+              <w:t>6</w:t>
             </w:r>
             <w:r>
               <w:rPr>
@@ -915,7 +1063,7 @@
               <w:noProof/>
             </w:rPr>
           </w:pPr>
-          <w:hyperlink w:anchor="_Toc21506832" w:history="1">
+          <w:hyperlink w:history="1" w:anchor="_Toc21508669">
             <w:r>
               <w:rPr>
                 <w:rStyle w:val="Hyperlink"/>
@@ -942,7 +1090,7 @@
                 <w:noProof/>
                 <w:webHidden/>
               </w:rPr>
-              <w:instrText xml:space="preserve"> PAGEREF _Toc21506832 \h </w:instrText>
+              <w:instrText xml:space="preserve"> PAGEREF _Toc21508669 \h </w:instrText>
             </w:r>
             <w:r>
               <w:rPr>
@@ -962,7 +1110,7 @@
                 <w:noProof/>
                 <w:webHidden/>
               </w:rPr>
-              <w:t>5</w:t>
+              <w:t>6</w:t>
             </w:r>
             <w:r>
               <w:rPr>
@@ -983,7 +1131,7 @@
               <w:noProof/>
             </w:rPr>
           </w:pPr>
-          <w:hyperlink w:anchor="_Toc21506833" w:history="1">
+          <w:hyperlink w:history="1" w:anchor="_Toc21508670">
             <w:r>
               <w:rPr>
                 <w:rStyle w:val="Hyperlink"/>
@@ -1010,7 +1158,7 @@
                 <w:noProof/>
                 <w:webHidden/>
               </w:rPr>
-              <w:instrText xml:space="preserve"> PAGEREF _Toc21506833 \h </w:instrText>
+              <w:instrText xml:space="preserve"> PAGEREF _Toc21508670 \h </w:instrText>
             </w:r>
             <w:r>
               <w:rPr>
@@ -1051,7 +1199,7 @@
               <w:noProof/>
             </w:rPr>
           </w:pPr>
-          <w:hyperlink w:anchor="_Toc21506834" w:history="1">
+          <w:hyperlink w:history="1" w:anchor="_Toc21508671">
             <w:r>
               <w:rPr>
                 <w:rStyle w:val="Hyperlink"/>
@@ -1078,7 +1226,7 @@
                 <w:noProof/>
                 <w:webHidden/>
               </w:rPr>
-              <w:instrText xml:space="preserve"> PAGEREF _Toc21506834 \h </w:instrText>
+              <w:instrText xml:space="preserve"> PAGEREF _Toc21508671 \h </w:instrText>
             </w:r>
             <w:r>
               <w:rPr>
@@ -1119,7 +1267,7 @@
               <w:noProof/>
             </w:rPr>
           </w:pPr>
-          <w:hyperlink w:anchor="_Toc21506835" w:history="1">
+          <w:hyperlink w:history="1" w:anchor="_Toc21508672">
             <w:r>
               <w:rPr>
                 <w:rStyle w:val="Hyperlink"/>
@@ -1146,7 +1294,7 @@
                 <w:noProof/>
                 <w:webHidden/>
               </w:rPr>
-              <w:instrText xml:space="preserve"> PAGEREF _Toc21506835 \h </w:instrText>
+              <w:instrText xml:space="preserve"> PAGEREF _Toc21508672 \h </w:instrText>
             </w:r>
             <w:r>
               <w:rPr>
@@ -1187,7 +1335,7 @@
               <w:noProof/>
             </w:rPr>
           </w:pPr>
-          <w:hyperlink w:anchor="_Toc21506836" w:history="1">
+          <w:hyperlink w:history="1" w:anchor="_Toc21508673">
             <w:r>
               <w:rPr>
                 <w:rStyle w:val="Hyperlink"/>
@@ -1214,7 +1362,7 @@
                 <w:noProof/>
                 <w:webHidden/>
               </w:rPr>
-              <w:instrText xml:space="preserve"> PAGEREF _Toc21506836 \h </w:instrText>
+              <w:instrText xml:space="preserve"> PAGEREF _Toc21508673 \h </w:instrText>
             </w:r>
             <w:r>
               <w:rPr>
@@ -1234,7 +1382,7 @@
                 <w:noProof/>
                 <w:webHidden/>
               </w:rPr>
-              <w:t>6</w:t>
+              <w:t>7</w:t>
             </w:r>
             <w:r>
               <w:rPr>
@@ -1255,7 +1403,7 @@
               <w:noProof/>
             </w:rPr>
           </w:pPr>
-          <w:hyperlink w:anchor="_Toc21506837" w:history="1">
+          <w:hyperlink w:history="1" w:anchor="_Toc21508674">
             <w:r>
               <w:rPr>
                 <w:rStyle w:val="Hyperlink"/>
@@ -1282,7 +1430,7 @@
                 <w:noProof/>
                 <w:webHidden/>
               </w:rPr>
-              <w:instrText xml:space="preserve"> PAGEREF _Toc21506837 \h </w:instrText>
+              <w:instrText xml:space="preserve"> PAGEREF _Toc21508674 \h </w:instrText>
             </w:r>
             <w:r>
               <w:rPr>
@@ -1302,7 +1450,7 @@
                 <w:noProof/>
                 <w:webHidden/>
               </w:rPr>
-              <w:t>6</w:t>
+              <w:t>7</w:t>
             </w:r>
             <w:r>
               <w:rPr>
@@ -1323,7 +1471,7 @@
               <w:noProof/>
             </w:rPr>
           </w:pPr>
-          <w:hyperlink w:anchor="_Toc21506838" w:history="1">
+          <w:hyperlink w:history="1" w:anchor="_Toc21508675">
             <w:r>
               <w:rPr>
                 <w:rStyle w:val="Hyperlink"/>
@@ -1350,7 +1498,7 @@
                 <w:noProof/>
                 <w:webHidden/>
               </w:rPr>
-              <w:instrText xml:space="preserve"> PAGEREF _Toc21506838 \h </w:instrText>
+              <w:instrText xml:space="preserve"> PAGEREF _Toc21508675 \h </w:instrText>
             </w:r>
             <w:r>
               <w:rPr>
@@ -1370,7 +1518,211 @@
                 <w:noProof/>
                 <w:webHidden/>
               </w:rPr>
-              <w:t>6</w:t>
+              <w:t>7</w:t>
+            </w:r>
+            <w:r>
+              <w:rPr>
+                <w:noProof/>
+                <w:webHidden/>
+              </w:rPr>
+              <w:fldChar w:fldCharType="end"/>
+            </w:r>
+          </w:hyperlink>
+        </w:p>
+        <w:p>
+          <w:pPr>
+            <w:pStyle w:val="TOC3"/>
+            <w:tabs>
+              <w:tab w:val="right" w:leader="dot" w:pos="9350"/>
+            </w:tabs>
+            <w:rPr>
+              <w:noProof/>
+            </w:rPr>
+          </w:pPr>
+          <w:hyperlink w:history="1" w:anchor="_Toc21508676">
+            <w:r>
+              <w:rPr>
+                <w:rStyle w:val="Hyperlink"/>
+                <w:noProof/>
+              </w:rPr>
+              <w:t>OpJiraTicketsResult</w:t>
+            </w:r>
+            <w:r>
+              <w:rPr>
+                <w:noProof/>
+                <w:webHidden/>
+              </w:rPr>
+              <w:tab/>
+            </w:r>
+            <w:r>
+              <w:rPr>
+                <w:noProof/>
+                <w:webHidden/>
+              </w:rPr>
+              <w:fldChar w:fldCharType="begin"/>
+            </w:r>
+            <w:r>
+              <w:rPr>
+                <w:noProof/>
+                <w:webHidden/>
+              </w:rPr>
+              <w:instrText xml:space="preserve"> PAGEREF _Toc21508676 \h </w:instrText>
+            </w:r>
+            <w:r>
+              <w:rPr>
+                <w:noProof/>
+                <w:webHidden/>
+              </w:rPr>
+            </w:r>
+            <w:r>
+              <w:rPr>
+                <w:noProof/>
+                <w:webHidden/>
+              </w:rPr>
+              <w:fldChar w:fldCharType="separate"/>
+            </w:r>
+            <w:r>
+              <w:rPr>
+                <w:noProof/>
+                <w:webHidden/>
+              </w:rPr>
+              <w:t>7</w:t>
+            </w:r>
+            <w:r>
+              <w:rPr>
+                <w:noProof/>
+                <w:webHidden/>
+              </w:rPr>
+              <w:fldChar w:fldCharType="end"/>
+            </w:r>
+          </w:hyperlink>
+        </w:p>
+        <w:p>
+          <w:pPr>
+            <w:pStyle w:val="TOC3"/>
+            <w:tabs>
+              <w:tab w:val="right" w:leader="dot" w:pos="9350"/>
+            </w:tabs>
+            <w:rPr>
+              <w:noProof/>
+            </w:rPr>
+          </w:pPr>
+          <w:hyperlink w:history="1" w:anchor="_Toc21508677">
+            <w:r>
+              <w:rPr>
+                <w:rStyle w:val="Hyperlink"/>
+                <w:noProof/>
+              </w:rPr>
+              <w:t>DatacenterOperation</w:t>
+            </w:r>
+            <w:r>
+              <w:rPr>
+                <w:noProof/>
+                <w:webHidden/>
+              </w:rPr>
+              <w:tab/>
+            </w:r>
+            <w:r>
+              <w:rPr>
+                <w:noProof/>
+                <w:webHidden/>
+              </w:rPr>
+              <w:fldChar w:fldCharType="begin"/>
+            </w:r>
+            <w:r>
+              <w:rPr>
+                <w:noProof/>
+                <w:webHidden/>
+              </w:rPr>
+              <w:instrText xml:space="preserve"> PAGEREF _Toc21508677 \h </w:instrText>
+            </w:r>
+            <w:r>
+              <w:rPr>
+                <w:noProof/>
+                <w:webHidden/>
+              </w:rPr>
+            </w:r>
+            <w:r>
+              <w:rPr>
+                <w:noProof/>
+                <w:webHidden/>
+              </w:rPr>
+              <w:fldChar w:fldCharType="separate"/>
+            </w:r>
+            <w:r>
+              <w:rPr>
+                <w:noProof/>
+                <w:webHidden/>
+              </w:rPr>
+              <w:t>7</w:t>
+            </w:r>
+            <w:r>
+              <w:rPr>
+                <w:noProof/>
+                <w:webHidden/>
+              </w:rPr>
+              <w:fldChar w:fldCharType="end"/>
+            </w:r>
+          </w:hyperlink>
+        </w:p>
+        <w:p>
+          <w:pPr>
+            <w:pStyle w:val="TOC3"/>
+            <w:tabs>
+              <w:tab w:val="right" w:leader="dot" w:pos="9350"/>
+            </w:tabs>
+            <w:rPr>
+              <w:noProof/>
+            </w:rPr>
+          </w:pPr>
+          <w:hyperlink w:history="1" w:anchor="_Toc21508678">
+            <w:r>
+              <w:rPr>
+                <w:rStyle w:val="Hyperlink"/>
+                <w:noProof/>
+              </w:rPr>
+              <w:t>Operation</w:t>
+            </w:r>
+            <w:r>
+              <w:rPr>
+                <w:noProof/>
+                <w:webHidden/>
+              </w:rPr>
+              <w:tab/>
+            </w:r>
+            <w:r>
+              <w:rPr>
+                <w:noProof/>
+                <w:webHidden/>
+              </w:rPr>
+              <w:fldChar w:fldCharType="begin"/>
+            </w:r>
+            <w:r>
+              <w:rPr>
+                <w:noProof/>
+                <w:webHidden/>
+              </w:rPr>
+              <w:instrText xml:space="preserve"> PAGEREF _Toc21508678 \h </w:instrText>
+            </w:r>
+            <w:r>
+              <w:rPr>
+                <w:noProof/>
+                <w:webHidden/>
+              </w:rPr>
+            </w:r>
+            <w:r>
+              <w:rPr>
+                <w:noProof/>
+                <w:webHidden/>
+              </w:rPr>
+              <w:fldChar w:fldCharType="separate"/>
+            </w:r>
+            <w:r>
+              <w:rPr>
+                <w:noProof/>
+                <w:webHidden/>
+              </w:rPr>
+              <w:t>7</w:t>
             </w:r>
             <w:r>
               <w:rPr>
@@ -1391,7 +1743,7 @@
               <w:noProof/>
             </w:rPr>
           </w:pPr>
-          <w:hyperlink w:anchor="_Toc21506839" w:history="1">
+          <w:hyperlink w:history="1" w:anchor="_Toc21508679">
             <w:r>
               <w:rPr>
                 <w:rStyle w:val="Hyperlink"/>
@@ -1418,7 +1770,7 @@
                 <w:noProof/>
                 <w:webHidden/>
               </w:rPr>
-              <w:instrText xml:space="preserve"> PAGEREF _Toc21506839 \h </w:instrText>
+              <w:instrText xml:space="preserve"> PAGEREF _Toc21508679 \h </w:instrText>
             </w:r>
             <w:r>
               <w:rPr>
@@ -1438,7 +1790,7 @@
                 <w:noProof/>
                 <w:webHidden/>
               </w:rPr>
-              <w:t>7</w:t>
+              <w:t>8</w:t>
             </w:r>
             <w:r>
               <w:rPr>
@@ -1459,7 +1811,7 @@
               <w:noProof/>
             </w:rPr>
           </w:pPr>
-          <w:hyperlink w:anchor="_Toc21506840" w:history="1">
+          <w:hyperlink w:history="1" w:anchor="_Toc21508680">
             <w:r>
               <w:rPr>
                 <w:rStyle w:val="Hyperlink"/>
@@ -1486,7 +1838,7 @@
                 <w:noProof/>
                 <w:webHidden/>
               </w:rPr>
-              <w:instrText xml:space="preserve"> PAGEREF _Toc21506840 \h </w:instrText>
+              <w:instrText xml:space="preserve"> PAGEREF _Toc21508680 \h </w:instrText>
             </w:r>
             <w:r>
               <w:rPr>
@@ -1506,7 +1858,7 @@
                 <w:noProof/>
                 <w:webHidden/>
               </w:rPr>
-              <w:t>7</w:t>
+              <w:t>8</w:t>
             </w:r>
             <w:r>
               <w:rPr>
@@ -1527,7 +1879,7 @@
               <w:noProof/>
             </w:rPr>
           </w:pPr>
-          <w:hyperlink w:anchor="_Toc21506841" w:history="1">
+          <w:hyperlink w:history="1" w:anchor="_Toc21508681">
             <w:r>
               <w:rPr>
                 <w:rStyle w:val="Hyperlink"/>
@@ -1554,7 +1906,7 @@
                 <w:noProof/>
                 <w:webHidden/>
               </w:rPr>
-              <w:instrText xml:space="preserve"> PAGEREF _Toc21506841 \h </w:instrText>
+              <w:instrText xml:space="preserve"> PAGEREF _Toc21508681 \h </w:instrText>
             </w:r>
             <w:r>
               <w:rPr>
@@ -1574,7 +1926,7 @@
                 <w:noProof/>
                 <w:webHidden/>
               </w:rPr>
-              <w:t>7</w:t>
+              <w:t>9</w:t>
             </w:r>
             <w:r>
               <w:rPr>
@@ -1595,7 +1947,7 @@
               <w:noProof/>
             </w:rPr>
           </w:pPr>
-          <w:hyperlink w:anchor="_Toc21506842" w:history="1">
+          <w:hyperlink w:history="1" w:anchor="_Toc21508682">
             <w:r>
               <w:rPr>
                 <w:rStyle w:val="Hyperlink"/>
@@ -1622,7 +1974,7 @@
                 <w:noProof/>
                 <w:webHidden/>
               </w:rPr>
-              <w:instrText xml:space="preserve"> PAGEREF _Toc21506842 \h </w:instrText>
+              <w:instrText xml:space="preserve"> PAGEREF _Toc21508682 \h </w:instrText>
             </w:r>
             <w:r>
               <w:rPr>
@@ -1642,7 +1994,7 @@
                 <w:noProof/>
                 <w:webHidden/>
               </w:rPr>
-              <w:t>7</w:t>
+              <w:t>9</w:t>
             </w:r>
             <w:r>
               <w:rPr>
@@ -1663,7 +2015,7 @@
               <w:noProof/>
             </w:rPr>
           </w:pPr>
-          <w:hyperlink w:anchor="_Toc21506843" w:history="1">
+          <w:hyperlink w:history="1" w:anchor="_Toc21508683">
             <w:r>
               <w:rPr>
                 <w:rStyle w:val="Hyperlink"/>
@@ -1690,7 +2042,7 @@
                 <w:noProof/>
                 <w:webHidden/>
               </w:rPr>
-              <w:instrText xml:space="preserve"> PAGEREF _Toc21506843 \h </w:instrText>
+              <w:instrText xml:space="preserve"> PAGEREF _Toc21508683 \h </w:instrText>
             </w:r>
             <w:r>
               <w:rPr>
@@ -1710,7 +2062,7 @@
                 <w:noProof/>
                 <w:webHidden/>
               </w:rPr>
-              <w:t>7</w:t>
+              <w:t>9</w:t>
             </w:r>
             <w:r>
               <w:rPr>
@@ -1731,7 +2083,7 @@
               <w:noProof/>
             </w:rPr>
           </w:pPr>
-          <w:hyperlink w:anchor="_Toc21506844" w:history="1">
+          <w:hyperlink w:history="1" w:anchor="_Toc21508684">
             <w:r>
               <w:rPr>
                 <w:rStyle w:val="Hyperlink"/>
@@ -1758,7 +2110,7 @@
                 <w:noProof/>
                 <w:webHidden/>
               </w:rPr>
-              <w:instrText xml:space="preserve"> PAGEREF _Toc21506844 \h </w:instrText>
+              <w:instrText xml:space="preserve"> PAGEREF _Toc21508684 \h </w:instrText>
             </w:r>
             <w:r>
               <w:rPr>
@@ -1778,7 +2130,7 @@
                 <w:noProof/>
                 <w:webHidden/>
               </w:rPr>
-              <w:t>7</w:t>
+              <w:t>9</w:t>
             </w:r>
             <w:r>
               <w:rPr>
@@ -1799,7 +2151,7 @@
               <w:noProof/>
             </w:rPr>
           </w:pPr>
-          <w:hyperlink w:anchor="_Toc21506845" w:history="1">
+          <w:hyperlink w:history="1" w:anchor="_Toc21508685">
             <w:r>
               <w:rPr>
                 <w:rStyle w:val="Hyperlink"/>
@@ -1826,7 +2178,7 @@
                 <w:noProof/>
                 <w:webHidden/>
               </w:rPr>
-              <w:instrText xml:space="preserve"> PAGEREF _Toc21506845 \h </w:instrText>
+              <w:instrText xml:space="preserve"> PAGEREF _Toc21508685 \h </w:instrText>
             </w:r>
             <w:r>
               <w:rPr>
@@ -1846,7 +2198,7 @@
                 <w:noProof/>
                 <w:webHidden/>
               </w:rPr>
-              <w:t>7</w:t>
+              <w:t>9</w:t>
             </w:r>
             <w:r>
               <w:rPr>
@@ -1867,7 +2219,7 @@
               <w:noProof/>
             </w:rPr>
           </w:pPr>
-          <w:hyperlink w:anchor="_Toc21506846" w:history="1">
+          <w:hyperlink w:history="1" w:anchor="_Toc21508686">
             <w:r>
               <w:rPr>
                 <w:rStyle w:val="Hyperlink"/>
@@ -1894,7 +2246,7 @@
                 <w:noProof/>
                 <w:webHidden/>
               </w:rPr>
-              <w:instrText xml:space="preserve"> PAGEREF _Toc21506846 \h </w:instrText>
+              <w:instrText xml:space="preserve"> PAGEREF _Toc21508686 \h </w:instrText>
             </w:r>
             <w:r>
               <w:rPr>
@@ -1914,7 +2266,7 @@
                 <w:noProof/>
                 <w:webHidden/>
               </w:rPr>
-              <w:t>7</w:t>
+              <w:t>9</w:t>
             </w:r>
             <w:r>
               <w:rPr>
@@ -1935,7 +2287,7 @@
               <w:noProof/>
             </w:rPr>
           </w:pPr>
-          <w:hyperlink w:anchor="_Toc21506847" w:history="1">
+          <w:hyperlink w:history="1" w:anchor="_Toc21508687">
             <w:r>
               <w:rPr>
                 <w:rStyle w:val="Hyperlink"/>
@@ -1962,7 +2314,7 @@
                 <w:noProof/>
                 <w:webHidden/>
               </w:rPr>
-              <w:instrText xml:space="preserve"> PAGEREF _Toc21506847 \h </w:instrText>
+              <w:instrText xml:space="preserve"> PAGEREF _Toc21508687 \h </w:instrText>
             </w:r>
             <w:r>
               <w:rPr>
@@ -1982,7 +2334,7 @@
                 <w:noProof/>
                 <w:webHidden/>
               </w:rPr>
-              <w:t>7</w:t>
+              <w:t>9</w:t>
             </w:r>
             <w:r>
               <w:rPr>
@@ -2003,7 +2355,7 @@
               <w:noProof/>
             </w:rPr>
           </w:pPr>
-          <w:hyperlink w:anchor="_Toc21506848" w:history="1">
+          <w:hyperlink w:history="1" w:anchor="_Toc21508688">
             <w:r>
               <w:rPr>
                 <w:rStyle w:val="Hyperlink"/>
@@ -2030,7 +2382,7 @@
                 <w:noProof/>
                 <w:webHidden/>
               </w:rPr>
-              <w:instrText xml:space="preserve"> PAGEREF _Toc21506848 \h </w:instrText>
+              <w:instrText xml:space="preserve"> PAGEREF _Toc21508688 \h </w:instrText>
             </w:r>
             <w:r>
               <w:rPr>
@@ -2050,7 +2402,7 @@
                 <w:noProof/>
                 <w:webHidden/>
               </w:rPr>
-              <w:t>7</w:t>
+              <w:t>9</w:t>
             </w:r>
             <w:r>
               <w:rPr>
@@ -2071,7 +2423,7 @@
               <w:noProof/>
             </w:rPr>
           </w:pPr>
-          <w:hyperlink w:anchor="_Toc21506849" w:history="1">
+          <w:hyperlink w:history="1" w:anchor="_Toc21508689">
             <w:r>
               <w:rPr>
                 <w:rStyle w:val="Hyperlink"/>
@@ -2098,7 +2450,7 @@
                 <w:noProof/>
                 <w:webHidden/>
               </w:rPr>
-              <w:instrText xml:space="preserve"> PAGEREF _Toc21506849 \h </w:instrText>
+              <w:instrText xml:space="preserve"> PAGEREF _Toc21508689 \h </w:instrText>
             </w:r>
             <w:r>
               <w:rPr>
@@ -2118,7 +2470,7 @@
                 <w:noProof/>
                 <w:webHidden/>
               </w:rPr>
-              <w:t>7</w:t>
+              <w:t>9</w:t>
             </w:r>
             <w:r>
               <w:rPr>
@@ -2139,7 +2491,7 @@
               <w:noProof/>
             </w:rPr>
           </w:pPr>
-          <w:hyperlink w:anchor="_Toc21506850" w:history="1">
+          <w:hyperlink w:history="1" w:anchor="_Toc21508690">
             <w:r>
               <w:rPr>
                 <w:rStyle w:val="Hyperlink"/>
@@ -2166,7 +2518,7 @@
                 <w:noProof/>
                 <w:webHidden/>
               </w:rPr>
-              <w:instrText xml:space="preserve"> PAGEREF _Toc21506850 \h </w:instrText>
+              <w:instrText xml:space="preserve"> PAGEREF _Toc21508690 \h </w:instrText>
             </w:r>
             <w:r>
               <w:rPr>
@@ -2186,7 +2538,7 @@
                 <w:noProof/>
                 <w:webHidden/>
               </w:rPr>
-              <w:t>7</w:t>
+              <w:t>9</w:t>
             </w:r>
             <w:r>
               <w:rPr>
@@ -2207,7 +2559,7 @@
               <w:noProof/>
             </w:rPr>
           </w:pPr>
-          <w:hyperlink w:anchor="_Toc21506851" w:history="1">
+          <w:hyperlink w:history="1" w:anchor="_Toc21508691">
             <w:r>
               <w:rPr>
                 <w:rStyle w:val="Hyperlink"/>
@@ -2234,7 +2586,7 @@
                 <w:noProof/>
                 <w:webHidden/>
               </w:rPr>
-              <w:instrText xml:space="preserve"> PAGEREF _Toc21506851 \h </w:instrText>
+              <w:instrText xml:space="preserve"> PAGEREF _Toc21508691 \h </w:instrText>
             </w:r>
             <w:r>
               <w:rPr>
@@ -2254,7 +2606,7 @@
                 <w:noProof/>
                 <w:webHidden/>
               </w:rPr>
-              <w:t>7</w:t>
+              <w:t>9</w:t>
             </w:r>
             <w:r>
               <w:rPr>
@@ -2275,7 +2627,7 @@
               <w:noProof/>
             </w:rPr>
           </w:pPr>
-          <w:hyperlink w:anchor="_Toc21506852" w:history="1">
+          <w:hyperlink w:history="1" w:anchor="_Toc21508692">
             <w:r>
               <w:rPr>
                 <w:rStyle w:val="Hyperlink"/>
@@ -2302,7 +2654,7 @@
                 <w:noProof/>
                 <w:webHidden/>
               </w:rPr>
-              <w:instrText xml:space="preserve"> PAGEREF _Toc21506852 \h </w:instrText>
+              <w:instrText xml:space="preserve"> PAGEREF _Toc21508692 \h </w:instrText>
             </w:r>
             <w:r>
               <w:rPr>
@@ -2322,7 +2674,7 @@
                 <w:noProof/>
                 <w:webHidden/>
               </w:rPr>
-              <w:t>7</w:t>
+              <w:t>9</w:t>
             </w:r>
             <w:r>
               <w:rPr>
@@ -2343,7 +2695,7 @@
               <w:noProof/>
             </w:rPr>
           </w:pPr>
-          <w:hyperlink w:anchor="_Toc21506853" w:history="1">
+          <w:hyperlink w:history="1" w:anchor="_Toc21508693">
             <w:r>
               <w:rPr>
                 <w:rStyle w:val="Hyperlink"/>
@@ -2370,7 +2722,7 @@
                 <w:noProof/>
                 <w:webHidden/>
               </w:rPr>
-              <w:instrText xml:space="preserve"> PAGEREF _Toc21506853 \h </w:instrText>
+              <w:instrText xml:space="preserve"> PAGEREF _Toc21508693 \h </w:instrText>
             </w:r>
             <w:r>
               <w:rPr>
@@ -2390,7 +2742,7 @@
                 <w:noProof/>
                 <w:webHidden/>
               </w:rPr>
-              <w:t>7</w:t>
+              <w:t>9</w:t>
             </w:r>
             <w:r>
               <w:rPr>
@@ -2411,7 +2763,7 @@
               <w:noProof/>
             </w:rPr>
           </w:pPr>
-          <w:hyperlink w:anchor="_Toc21506854" w:history="1">
+          <w:hyperlink w:history="1" w:anchor="_Toc21508694">
             <w:r>
               <w:rPr>
                 <w:rStyle w:val="Hyperlink"/>
@@ -2438,7 +2790,7 @@
                 <w:noProof/>
                 <w:webHidden/>
               </w:rPr>
-              <w:instrText xml:space="preserve"> PAGEREF _Toc21506854 \h </w:instrText>
+              <w:instrText xml:space="preserve"> PAGEREF _Toc21508694 \h </w:instrText>
             </w:r>
             <w:r>
               <w:rPr>
@@ -2458,7 +2810,7 @@
                 <w:noProof/>
                 <w:webHidden/>
               </w:rPr>
-              <w:t>7</w:t>
+              <w:t>9</w:t>
             </w:r>
             <w:r>
               <w:rPr>
@@ -2479,7 +2831,7 @@
               <w:noProof/>
             </w:rPr>
           </w:pPr>
-          <w:hyperlink w:anchor="_Toc21506855" w:history="1">
+          <w:hyperlink w:history="1" w:anchor="_Toc21508695">
             <w:r>
               <w:rPr>
                 <w:rStyle w:val="Hyperlink"/>
@@ -2506,7 +2858,7 @@
                 <w:noProof/>
                 <w:webHidden/>
               </w:rPr>
-              <w:instrText xml:space="preserve"> PAGEREF _Toc21506855 \h </w:instrText>
+              <w:instrText xml:space="preserve"> PAGEREF _Toc21508695 \h </w:instrText>
             </w:r>
             <w:r>
               <w:rPr>
@@ -2526,7 +2878,7 @@
                 <w:noProof/>
                 <w:webHidden/>
               </w:rPr>
-              <w:t>7</w:t>
+              <w:t>9</w:t>
             </w:r>
             <w:r>
               <w:rPr>
@@ -2547,7 +2899,7 @@
               <w:noProof/>
             </w:rPr>
           </w:pPr>
-          <w:hyperlink w:anchor="_Toc21506856" w:history="1">
+          <w:hyperlink w:history="1" w:anchor="_Toc21508696">
             <w:r>
               <w:rPr>
                 <w:rStyle w:val="Hyperlink"/>
@@ -2574,7 +2926,7 @@
                 <w:noProof/>
                 <w:webHidden/>
               </w:rPr>
-              <w:instrText xml:space="preserve"> PAGEREF _Toc21506856 \h </w:instrText>
+              <w:instrText xml:space="preserve"> PAGEREF _Toc21508696 \h </w:instrText>
             </w:r>
             <w:r>
               <w:rPr>
@@ -2594,7 +2946,7 @@
                 <w:noProof/>
                 <w:webHidden/>
               </w:rPr>
-              <w:t>7</w:t>
+              <w:t>9</w:t>
             </w:r>
             <w:r>
               <w:rPr>
@@ -2615,7 +2967,7 @@
               <w:noProof/>
             </w:rPr>
           </w:pPr>
-          <w:hyperlink w:anchor="_Toc21506857" w:history="1">
+          <w:hyperlink w:history="1" w:anchor="_Toc21508697">
             <w:r>
               <w:rPr>
                 <w:rStyle w:val="Hyperlink"/>
@@ -2642,7 +2994,7 @@
                 <w:noProof/>
                 <w:webHidden/>
               </w:rPr>
-              <w:instrText xml:space="preserve"> PAGEREF _Toc21506857 \h </w:instrText>
+              <w:instrText xml:space="preserve"> PAGEREF _Toc21508697 \h </w:instrText>
             </w:r>
             <w:r>
               <w:rPr>
@@ -2662,7 +3014,7 @@
                 <w:noProof/>
                 <w:webHidden/>
               </w:rPr>
-              <w:t>7</w:t>
+              <w:t>9</w:t>
             </w:r>
             <w:r>
               <w:rPr>
@@ -2683,7 +3035,7 @@
               <w:noProof/>
             </w:rPr>
           </w:pPr>
-          <w:hyperlink w:anchor="_Toc21506858" w:history="1">
+          <w:hyperlink w:history="1" w:anchor="_Toc21508698">
             <w:r>
               <w:rPr>
                 <w:rStyle w:val="Hyperlink"/>
@@ -2710,7 +3062,7 @@
                 <w:noProof/>
                 <w:webHidden/>
               </w:rPr>
-              <w:instrText xml:space="preserve"> PAGEREF _Toc21506858 \h </w:instrText>
+              <w:instrText xml:space="preserve"> PAGEREF _Toc21508698 \h </w:instrText>
             </w:r>
             <w:r>
               <w:rPr>
@@ -2730,7 +3082,7 @@
                 <w:noProof/>
                 <w:webHidden/>
               </w:rPr>
-              <w:t>7</w:t>
+              <w:t>9</w:t>
             </w:r>
             <w:r>
               <w:rPr>
@@ -2751,7 +3103,7 @@
               <w:noProof/>
             </w:rPr>
           </w:pPr>
-          <w:hyperlink w:anchor="_Toc21506859" w:history="1">
+          <w:hyperlink w:history="1" w:anchor="_Toc21508699">
             <w:r>
               <w:rPr>
                 <w:rStyle w:val="Hyperlink"/>
@@ -2778,7 +3130,7 @@
                 <w:noProof/>
                 <w:webHidden/>
               </w:rPr>
-              <w:instrText xml:space="preserve"> PAGEREF _Toc21506859 \h </w:instrText>
+              <w:instrText xml:space="preserve"> PAGEREF _Toc21508699 \h </w:instrText>
             </w:r>
             <w:r>
               <w:rPr>
@@ -2798,7 +3150,7 @@
                 <w:noProof/>
                 <w:webHidden/>
               </w:rPr>
-              <w:t>7</w:t>
+              <w:t>9</w:t>
             </w:r>
             <w:r>
               <w:rPr>
@@ -2819,7 +3171,7 @@
               <w:noProof/>
             </w:rPr>
           </w:pPr>
-          <w:hyperlink w:anchor="_Toc21506860" w:history="1">
+          <w:hyperlink w:history="1" w:anchor="_Toc21508700">
             <w:r>
               <w:rPr>
                 <w:rStyle w:val="Hyperlink"/>
@@ -2846,7 +3198,7 @@
                 <w:noProof/>
                 <w:webHidden/>
               </w:rPr>
-              <w:instrText xml:space="preserve"> PAGEREF _Toc21506860 \h </w:instrText>
+              <w:instrText xml:space="preserve"> PAGEREF _Toc21508700 \h </w:instrText>
             </w:r>
             <w:r>
               <w:rPr>
@@ -2866,7 +3218,7 @@
                 <w:noProof/>
                 <w:webHidden/>
               </w:rPr>
-              <w:t>7</w:t>
+              <w:t>9</w:t>
             </w:r>
             <w:r>
               <w:rPr>
@@ -2887,7 +3239,7 @@
               <w:noProof/>
             </w:rPr>
           </w:pPr>
-          <w:hyperlink w:anchor="_Toc21506861" w:history="1">
+          <w:hyperlink w:history="1" w:anchor="_Toc21508701">
             <w:r>
               <w:rPr>
                 <w:rStyle w:val="Hyperlink"/>
@@ -2914,7 +3266,7 @@
                 <w:noProof/>
                 <w:webHidden/>
               </w:rPr>
-              <w:instrText xml:space="preserve"> PAGEREF _Toc21506861 \h </w:instrText>
+              <w:instrText xml:space="preserve"> PAGEREF _Toc21508701 \h </w:instrText>
             </w:r>
             <w:r>
               <w:rPr>
@@ -2934,7 +3286,7 @@
                 <w:noProof/>
                 <w:webHidden/>
               </w:rPr>
-              <w:t>7</w:t>
+              <w:t>9</w:t>
             </w:r>
             <w:r>
               <w:rPr>
@@ -2955,7 +3307,7 @@
               <w:noProof/>
             </w:rPr>
           </w:pPr>
-          <w:hyperlink w:anchor="_Toc21506862" w:history="1">
+          <w:hyperlink w:history="1" w:anchor="_Toc21508702">
             <w:r>
               <w:rPr>
                 <w:rStyle w:val="Hyperlink"/>
@@ -2982,7 +3334,7 @@
                 <w:noProof/>
                 <w:webHidden/>
               </w:rPr>
-              <w:instrText xml:space="preserve"> PAGEREF _Toc21506862 \h </w:instrText>
+              <w:instrText xml:space="preserve"> PAGEREF _Toc21508702 \h </w:instrText>
             </w:r>
             <w:r>
               <w:rPr>
@@ -3002,7 +3354,7 @@
                 <w:noProof/>
                 <w:webHidden/>
               </w:rPr>
-              <w:t>7</w:t>
+              <w:t>9</w:t>
             </w:r>
             <w:r>
               <w:rPr>
@@ -3023,7 +3375,7 @@
               <w:noProof/>
             </w:rPr>
           </w:pPr>
-          <w:hyperlink w:anchor="_Toc21506863" w:history="1">
+          <w:hyperlink w:history="1" w:anchor="_Toc21508703">
             <w:r>
               <w:rPr>
                 <w:rStyle w:val="Hyperlink"/>
@@ -3050,7 +3402,7 @@
                 <w:noProof/>
                 <w:webHidden/>
               </w:rPr>
-              <w:instrText xml:space="preserve"> PAGEREF _Toc21506863 \h </w:instrText>
+              <w:instrText xml:space="preserve"> PAGEREF _Toc21508703 \h </w:instrText>
             </w:r>
             <w:r>
               <w:rPr>
@@ -3070,7 +3422,7 @@
                 <w:noProof/>
                 <w:webHidden/>
               </w:rPr>
-              <w:t>7</w:t>
+              <w:t>9</w:t>
             </w:r>
             <w:r>
               <w:rPr>
@@ -3091,7 +3443,7 @@
               <w:noProof/>
             </w:rPr>
           </w:pPr>
-          <w:hyperlink w:anchor="_Toc21506864" w:history="1">
+          <w:hyperlink w:history="1" w:anchor="_Toc21508704">
             <w:r>
               <w:rPr>
                 <w:rStyle w:val="Hyperlink"/>
@@ -3118,7 +3470,7 @@
                 <w:noProof/>
                 <w:webHidden/>
               </w:rPr>
-              <w:instrText xml:space="preserve"> PAGEREF _Toc21506864 \h </w:instrText>
+              <w:instrText xml:space="preserve"> PAGEREF _Toc21508704 \h </w:instrText>
             </w:r>
             <w:r>
               <w:rPr>
@@ -3138,7 +3490,7 @@
                 <w:noProof/>
                 <w:webHidden/>
               </w:rPr>
-              <w:t>7</w:t>
+              <w:t>9</w:t>
             </w:r>
             <w:r>
               <w:rPr>
@@ -3159,7 +3511,7 @@
               <w:noProof/>
             </w:rPr>
           </w:pPr>
-          <w:hyperlink w:anchor="_Toc21506865" w:history="1">
+          <w:hyperlink w:history="1" w:anchor="_Toc21508705">
             <w:r>
               <w:rPr>
                 <w:rStyle w:val="Hyperlink"/>
@@ -3186,7 +3538,7 @@
                 <w:noProof/>
                 <w:webHidden/>
               </w:rPr>
-              <w:instrText xml:space="preserve"> PAGEREF _Toc21506865 \h </w:instrText>
+              <w:instrText xml:space="preserve"> PAGEREF _Toc21508705 \h </w:instrText>
             </w:r>
             <w:r>
               <w:rPr>
@@ -3206,7 +3558,7 @@
                 <w:noProof/>
                 <w:webHidden/>
               </w:rPr>
-              <w:t>7</w:t>
+              <w:t>9</w:t>
             </w:r>
             <w:r>
               <w:rPr>
@@ -3227,7 +3579,7 @@
               <w:noProof/>
             </w:rPr>
           </w:pPr>
-          <w:hyperlink w:anchor="_Toc21506866" w:history="1">
+          <w:hyperlink w:history="1" w:anchor="_Toc21508706">
             <w:r>
               <w:rPr>
                 <w:rStyle w:val="Hyperlink"/>
@@ -3254,7 +3606,7 @@
                 <w:noProof/>
                 <w:webHidden/>
               </w:rPr>
-              <w:instrText xml:space="preserve"> PAGEREF _Toc21506866 \h </w:instrText>
+              <w:instrText xml:space="preserve"> PAGEREF _Toc21508706 \h </w:instrText>
             </w:r>
             <w:r>
               <w:rPr>
@@ -3274,7 +3626,7 @@
                 <w:noProof/>
                 <w:webHidden/>
               </w:rPr>
-              <w:t>7</w:t>
+              <w:t>9</w:t>
             </w:r>
             <w:r>
               <w:rPr>
@@ -3295,7 +3647,7 @@
               <w:noProof/>
             </w:rPr>
           </w:pPr>
-          <w:hyperlink w:anchor="_Toc21506867" w:history="1">
+          <w:hyperlink w:history="1" w:anchor="_Toc21508707">
             <w:r>
               <w:rPr>
                 <w:rStyle w:val="Hyperlink"/>
@@ -3322,7 +3674,7 @@
                 <w:noProof/>
                 <w:webHidden/>
               </w:rPr>
-              <w:instrText xml:space="preserve"> PAGEREF _Toc21506867 \h </w:instrText>
+              <w:instrText xml:space="preserve"> PAGEREF _Toc21508707 \h </w:instrText>
             </w:r>
             <w:r>
               <w:rPr>
@@ -3342,7 +3694,7 @@
                 <w:noProof/>
                 <w:webHidden/>
               </w:rPr>
-              <w:t>7</w:t>
+              <w:t>9</w:t>
             </w:r>
             <w:r>
               <w:rPr>
@@ -3363,7 +3715,7 @@
               <w:noProof/>
             </w:rPr>
           </w:pPr>
-          <w:hyperlink w:anchor="_Toc21506868" w:history="1">
+          <w:hyperlink w:history="1" w:anchor="_Toc21508708">
             <w:r>
               <w:rPr>
                 <w:rStyle w:val="Hyperlink"/>
@@ -3390,7 +3742,7 @@
                 <w:noProof/>
                 <w:webHidden/>
               </w:rPr>
-              <w:instrText xml:space="preserve"> PAGEREF _Toc21506868 \h </w:instrText>
+              <w:instrText xml:space="preserve"> PAGEREF _Toc21508708 \h </w:instrText>
             </w:r>
             <w:r>
               <w:rPr>
@@ -3410,7 +3762,7 @@
                 <w:noProof/>
                 <w:webHidden/>
               </w:rPr>
-              <w:t>7</w:t>
+              <w:t>9</w:t>
             </w:r>
             <w:r>
               <w:rPr>
@@ -3431,7 +3783,7 @@
               <w:noProof/>
             </w:rPr>
           </w:pPr>
-          <w:hyperlink w:anchor="_Toc21506869" w:history="1">
+          <w:hyperlink w:history="1" w:anchor="_Toc21508709">
             <w:r>
               <w:rPr>
                 <w:rStyle w:val="Hyperlink"/>
@@ -3458,7 +3810,7 @@
                 <w:noProof/>
                 <w:webHidden/>
               </w:rPr>
-              <w:instrText xml:space="preserve"> PAGEREF _Toc21506869 \h </w:instrText>
+              <w:instrText xml:space="preserve"> PAGEREF _Toc21508709 \h </w:instrText>
             </w:r>
             <w:r>
               <w:rPr>
@@ -3478,7 +3830,7 @@
                 <w:noProof/>
                 <w:webHidden/>
               </w:rPr>
-              <w:t>8</w:t>
+              <w:t>9</w:t>
             </w:r>
             <w:r>
               <w:rPr>
@@ -3499,7 +3851,7 @@
               <w:noProof/>
             </w:rPr>
           </w:pPr>
-          <w:hyperlink w:anchor="_Toc21506870" w:history="1">
+          <w:hyperlink w:history="1" w:anchor="_Toc21508710">
             <w:r>
               <w:rPr>
                 <w:rStyle w:val="Hyperlink"/>
@@ -3526,7 +3878,7 @@
                 <w:noProof/>
                 <w:webHidden/>
               </w:rPr>
-              <w:instrText xml:space="preserve"> PAGEREF _Toc21506870 \h </w:instrText>
+              <w:instrText xml:space="preserve"> PAGEREF _Toc21508710 \h </w:instrText>
             </w:r>
             <w:r>
               <w:rPr>
@@ -3546,7 +3898,7 @@
                 <w:noProof/>
                 <w:webHidden/>
               </w:rPr>
-              <w:t>8</w:t>
+              <w:t>10</w:t>
             </w:r>
             <w:r>
               <w:rPr>
@@ -3567,7 +3919,7 @@
               <w:noProof/>
             </w:rPr>
           </w:pPr>
-          <w:hyperlink w:anchor="_Toc21506871" w:history="1">
+          <w:hyperlink w:history="1" w:anchor="_Toc21508711">
             <w:r>
               <w:rPr>
                 <w:rStyle w:val="Hyperlink"/>
@@ -3594,7 +3946,7 @@
                 <w:noProof/>
                 <w:webHidden/>
               </w:rPr>
-              <w:instrText xml:space="preserve"> PAGEREF _Toc21506871 \h </w:instrText>
+              <w:instrText xml:space="preserve"> PAGEREF _Toc21508711 \h </w:instrText>
             </w:r>
             <w:r>
               <w:rPr>
@@ -3614,7 +3966,7 @@
                 <w:noProof/>
                 <w:webHidden/>
               </w:rPr>
-              <w:t>8</w:t>
+              <w:t>10</w:t>
             </w:r>
             <w:r>
               <w:rPr>
@@ -3635,7 +3987,7 @@
               <w:noProof/>
             </w:rPr>
           </w:pPr>
-          <w:hyperlink w:anchor="_Toc21506872" w:history="1">
+          <w:hyperlink w:history="1" w:anchor="_Toc21508712">
             <w:r>
               <w:rPr>
                 <w:rStyle w:val="Hyperlink"/>
@@ -3662,7 +4014,7 @@
                 <w:noProof/>
                 <w:webHidden/>
               </w:rPr>
-              <w:instrText xml:space="preserve"> PAGEREF _Toc21506872 \h </w:instrText>
+              <w:instrText xml:space="preserve"> PAGEREF _Toc21508712 \h </w:instrText>
             </w:r>
             <w:r>
               <w:rPr>
@@ -3682,7 +4034,7 @@
                 <w:noProof/>
                 <w:webHidden/>
               </w:rPr>
-              <w:t>8</w:t>
+              <w:t>10</w:t>
             </w:r>
             <w:r>
               <w:rPr>
@@ -3703,7 +4055,7 @@
               <w:noProof/>
             </w:rPr>
           </w:pPr>
-          <w:hyperlink w:anchor="_Toc21506873" w:history="1">
+          <w:hyperlink w:history="1" w:anchor="_Toc21508713">
             <w:r>
               <w:rPr>
                 <w:rStyle w:val="Hyperlink"/>
@@ -3730,7 +4082,7 @@
                 <w:noProof/>
                 <w:webHidden/>
               </w:rPr>
-              <w:instrText xml:space="preserve"> PAGEREF _Toc21506873 \h </w:instrText>
+              <w:instrText xml:space="preserve"> PAGEREF _Toc21508713 \h </w:instrText>
             </w:r>
             <w:r>
               <w:rPr>
@@ -3750,7 +4102,7 @@
                 <w:noProof/>
                 <w:webHidden/>
               </w:rPr>
-              <w:t>8</w:t>
+              <w:t>10</w:t>
             </w:r>
             <w:r>
               <w:rPr>
@@ -3771,7 +4123,7 @@
               <w:noProof/>
             </w:rPr>
           </w:pPr>
-          <w:hyperlink w:anchor="_Toc21506874" w:history="1">
+          <w:hyperlink w:history="1" w:anchor="_Toc21508714">
             <w:r>
               <w:rPr>
                 <w:rStyle w:val="Hyperlink"/>
@@ -3798,7 +4150,7 @@
                 <w:noProof/>
                 <w:webHidden/>
               </w:rPr>
-              <w:instrText xml:space="preserve"> PAGEREF _Toc21506874 \h </w:instrText>
+              <w:instrText xml:space="preserve"> PAGEREF _Toc21508714 \h </w:instrText>
             </w:r>
             <w:r>
               <w:rPr>
@@ -3818,7 +4170,7 @@
                 <w:noProof/>
                 <w:webHidden/>
               </w:rPr>
-              <w:t>8</w:t>
+              <w:t>10</w:t>
             </w:r>
             <w:r>
               <w:rPr>
@@ -3839,7 +4191,7 @@
               <w:noProof/>
             </w:rPr>
           </w:pPr>
-          <w:hyperlink w:anchor="_Toc21506875" w:history="1">
+          <w:hyperlink w:history="1" w:anchor="_Toc21508715">
             <w:r>
               <w:rPr>
                 <w:rStyle w:val="Hyperlink"/>
@@ -3866,7 +4218,7 @@
                 <w:noProof/>
                 <w:webHidden/>
               </w:rPr>
-              <w:instrText xml:space="preserve"> PAGEREF _Toc21506875 \h </w:instrText>
+              <w:instrText xml:space="preserve"> PAGEREF _Toc21508715 \h </w:instrText>
             </w:r>
             <w:r>
               <w:rPr>
@@ -3886,7 +4238,7 @@
                 <w:noProof/>
                 <w:webHidden/>
               </w:rPr>
-              <w:t>8</w:t>
+              <w:t>10</w:t>
             </w:r>
             <w:r>
               <w:rPr>
@@ -3907,7 +4259,7 @@
               <w:noProof/>
             </w:rPr>
           </w:pPr>
-          <w:hyperlink w:anchor="_Toc21506876" w:history="1">
+          <w:hyperlink w:history="1" w:anchor="_Toc21508716">
             <w:r>
               <w:rPr>
                 <w:rStyle w:val="Hyperlink"/>
@@ -3934,7 +4286,7 @@
                 <w:noProof/>
                 <w:webHidden/>
               </w:rPr>
-              <w:instrText xml:space="preserve"> PAGEREF _Toc21506876 \h </w:instrText>
+              <w:instrText xml:space="preserve"> PAGEREF _Toc21508716 \h </w:instrText>
             </w:r>
             <w:r>
               <w:rPr>
@@ -3954,7 +4306,7 @@
                 <w:noProof/>
                 <w:webHidden/>
               </w:rPr>
-              <w:t>8</w:t>
+              <w:t>10</w:t>
             </w:r>
             <w:r>
               <w:rPr>
@@ -3975,7 +4327,7 @@
               <w:noProof/>
             </w:rPr>
           </w:pPr>
-          <w:hyperlink w:anchor="_Toc21506877" w:history="1">
+          <w:hyperlink w:history="1" w:anchor="_Toc21508717">
             <w:r>
               <w:rPr>
                 <w:rStyle w:val="Hyperlink"/>
@@ -4002,7 +4354,7 @@
                 <w:noProof/>
                 <w:webHidden/>
               </w:rPr>
-              <w:instrText xml:space="preserve"> PAGEREF _Toc21506877 \h </w:instrText>
+              <w:instrText xml:space="preserve"> PAGEREF _Toc21508717 \h </w:instrText>
             </w:r>
             <w:r>
               <w:rPr>
@@ -4022,7 +4374,7 @@
                 <w:noProof/>
                 <w:webHidden/>
               </w:rPr>
-              <w:t>8</w:t>
+              <w:t>10</w:t>
             </w:r>
             <w:r>
               <w:rPr>
@@ -4054,91 +4406,66 @@
       <w:pPr>
         <w:pStyle w:val="Heading1"/>
       </w:pPr>
-      <w:bookmarkStart w:id="3" w:name="_Toc21506825"/>
+      <w:bookmarkStart w:name="_Toc21508660" w:id="2"/>
       <w:r>
         <w:lastRenderedPageBreak/>
         <w:t>API</w:t>
       </w:r>
-      <w:bookmarkEnd w:id="3"/>
+      <w:bookmarkEnd w:id="2"/>
     </w:p>
     <w:p>
       <w:pPr>
         <w:pStyle w:val="Heading2"/>
       </w:pPr>
-      <w:bookmarkStart w:id="4" w:name="_Toc21506826"/>
+      <w:bookmarkStart w:name="_Toc21508661" w:id="3"/>
       <w:r>
         <w:t>Introduction</w:t>
       </w:r>
-      <w:bookmarkEnd w:id="4"/>
-    </w:p>
-    <w:p>
-      <w:r>
-        <w:t xml:space="preserve">This package uses </w:t>
-      </w:r>
-      <w:proofErr w:type="spellStart"/>
-      <w:r>
-        <w:t>Protobuf</w:t>
-      </w:r>
-      <w:proofErr w:type="spellEnd"/>
-      <w:r>
-        <w:t xml:space="preserve"> version 2 to create Messages that can be sent over the network.  </w:t>
-      </w:r>
-      <w:proofErr w:type="spellStart"/>
-      <w:r>
-        <w:t>Protobuf</w:t>
-      </w:r>
-      <w:proofErr w:type="spellEnd"/>
-      <w:r>
-        <w:t xml:space="preserve"> is a fast and small protocol for serializing structs (or structured data).  Serialized messages can be sent between Sockets, unpackaged, and read easily and quickly.  The </w:t>
-      </w:r>
-      <w:proofErr w:type="spellStart"/>
-      <w:r>
-        <w:t>protobuf</w:t>
-      </w:r>
-      <w:proofErr w:type="spellEnd"/>
-      <w:r>
-        <w:t xml:space="preserve"> package generates the rust code needed to create, modify, and destroy Messages as well as their attributes.  </w:t>
+      <w:bookmarkEnd w:id="3"/>
+    </w:p>
+    <w:p>
+      <w:r>
+        <w:t>This package uses Protobuf version 2 to create Messages that can be sent over the network.  Protobuf is a fast and small protocol for serializing structs (or structured data).  Serialized messages can be sent between Sockets, unpackaged, and read easily and quickly.  The protobuf package</w:t>
+      </w:r>
+      <w:r>
+        <w:t xml:space="preserve"> automatically</w:t>
+      </w:r>
+      <w:r>
+        <w:t xml:space="preserve"> generates the rust code needed to create, modify, and destroy Messages as well as their attributes.  </w:t>
       </w:r>
     </w:p>
     <w:p>
       <w:pPr>
         <w:pStyle w:val="Heading2"/>
       </w:pPr>
-      <w:bookmarkStart w:id="5" w:name="_Toc21506827"/>
-      <w:r>
-        <w:t xml:space="preserve">List of Message </w:t>
-      </w:r>
-      <w:proofErr w:type="spellStart"/>
-      <w:r>
-        <w:t>Enums</w:t>
-      </w:r>
-      <w:bookmarkEnd w:id="5"/>
-      <w:proofErr w:type="spellEnd"/>
+      <w:bookmarkStart w:name="_Toc21508662" w:id="4"/>
+      <w:r>
+        <w:t>List of Message Enums</w:t>
+      </w:r>
+      <w:bookmarkEnd w:id="4"/>
     </w:p>
     <w:p>
       <w:pPr>
         <w:pStyle w:val="Heading3"/>
       </w:pPr>
-      <w:bookmarkStart w:id="6" w:name="_Toc21506828"/>
-      <w:proofErr w:type="spellStart"/>
+      <w:bookmarkStart w:name="_Toc21508663" w:id="5"/>
       <w:r>
         <w:t>DiskType</w:t>
       </w:r>
-      <w:bookmarkEnd w:id="6"/>
-      <w:proofErr w:type="spellEnd"/>
+      <w:bookmarkEnd w:id="5"/>
+    </w:p>
+    <w:p>
+      <w:r>
+        <w:t>The type of disk or device</w:t>
+      </w:r>
     </w:p>
     <w:p>
       <w:pPr>
         <w:pStyle w:val="Heading4"/>
         <w:jc w:val="center"/>
       </w:pPr>
-      <w:proofErr w:type="spellStart"/>
-      <w:r>
-        <w:t>Enum</w:t>
-      </w:r>
-      <w:proofErr w:type="spellEnd"/>
-      <w:r>
-        <w:t xml:space="preserve"> Values</w:t>
+      <w:r>
+        <w:t>Enum Values</w:t>
       </w:r>
     </w:p>
     <w:tbl>
@@ -4294,11 +4621,9 @@
             <w:tcW w:w="5250" w:type="dxa"/>
           </w:tcPr>
           <w:p>
-            <w:proofErr w:type="spellStart"/>
             <w:r>
               <w:t>Ramdisk</w:t>
             </w:r>
-            <w:proofErr w:type="spellEnd"/>
           </w:p>
         </w:tc>
       </w:tr>
@@ -4407,26 +4732,24 @@
       <w:pPr>
         <w:pStyle w:val="Heading3"/>
       </w:pPr>
-      <w:bookmarkStart w:id="7" w:name="_Toc21506829"/>
-      <w:proofErr w:type="spellStart"/>
+      <w:bookmarkStart w:name="_Toc21508664" w:id="6"/>
       <w:r>
         <w:t>ResultType</w:t>
       </w:r>
-      <w:bookmarkEnd w:id="7"/>
-      <w:proofErr w:type="spellEnd"/>
+      <w:bookmarkEnd w:id="6"/>
+    </w:p>
+    <w:p>
+      <w:r>
+        <w:t>A result value</w:t>
+      </w:r>
     </w:p>
     <w:p>
       <w:pPr>
         <w:pStyle w:val="Heading4"/>
         <w:jc w:val="center"/>
       </w:pPr>
-      <w:proofErr w:type="spellStart"/>
-      <w:r>
-        <w:t>Enum</w:t>
-      </w:r>
-      <w:proofErr w:type="spellEnd"/>
-      <w:r>
-        <w:t xml:space="preserve"> Values</w:t>
+      <w:r>
+        <w:t>Enum Values</w:t>
       </w:r>
     </w:p>
     <w:tbl>
@@ -4539,25 +4862,398 @@
     </w:tbl>
     <w:p>
       <w:pPr>
-        <w:pStyle w:val="Heading2"/>
+        <w:pStyle w:val="Heading3"/>
       </w:pPr>
-      <w:bookmarkStart w:id="8" w:name="_Toc21506830"/>
-      <w:r>
-        <w:t>List of Message Structs</w:t>
-      </w:r>
-      <w:bookmarkEnd w:id="8"/>
-    </w:p>
+      <w:bookmarkStart w:name="_Toc21508665" w:id="7"/>
+      <w:r>
+        <w:t>Op</w:t>
+      </w:r>
+      <w:bookmarkEnd w:id="7"/>
+    </w:p>
+    <w:p>
+      <w:r>
+        <w:t>An operation on a disk</w:t>
+      </w:r>
+    </w:p>
+    <w:p>
+      <w:pPr>
+        <w:pStyle w:val="Heading4"/>
+        <w:jc w:val="center"/>
+      </w:pPr>
+      <w:r>
+        <w:t>Enum Values</w:t>
+      </w:r>
+    </w:p>
+    <w:tbl>
+      <w:tblPr>
+        <w:tblStyle w:val="TableGrid"/>
+        <w:tblW w:w="0" w:type="auto"/>
+        <w:tblLook w:val="06A0" w:firstRow="1" w:lastRow="0" w:firstColumn="1" w:lastColumn="0" w:noHBand="1" w:noVBand="1"/>
+      </w:tblPr>
+      <w:tblGrid>
+        <w:gridCol w:w="4106"/>
+        <w:gridCol w:w="5244"/>
+      </w:tblGrid>
+      <w:tr>
+        <w:tc>
+          <w:tcPr>
+            <w:tcW w:w="4110" w:type="dxa"/>
+          </w:tcPr>
+          <w:p>
+            <w:pPr>
+              <w:rPr>
+                <w:color w:val="4472C4" w:themeColor="accent1"/>
+              </w:rPr>
+            </w:pPr>
+            <w:r>
+              <w:rPr>
+                <w:color w:val="4472C4" w:themeColor="accent1"/>
+              </w:rPr>
+              <w:t>Name</w:t>
+            </w:r>
+          </w:p>
+        </w:tc>
+        <w:tc>
+          <w:tcPr>
+            <w:tcW w:w="5250" w:type="dxa"/>
+          </w:tcPr>
+          <w:p>
+            <w:pPr>
+              <w:rPr>
+                <w:color w:val="4472C4" w:themeColor="accent1"/>
+              </w:rPr>
+            </w:pPr>
+            <w:r>
+              <w:rPr>
+                <w:color w:val="4472C4" w:themeColor="accent1"/>
+              </w:rPr>
+              <w:t>Description</w:t>
+            </w:r>
+          </w:p>
+        </w:tc>
+      </w:tr>
+      <w:tr>
+        <w:tc>
+          <w:tcPr>
+            <w:tcW w:w="4110" w:type="dxa"/>
+          </w:tcPr>
+          <w:p>
+            <w:r>
+              <w:t>Add</w:t>
+            </w:r>
+          </w:p>
+        </w:tc>
+        <w:tc>
+          <w:tcPr>
+            <w:tcW w:w="5250" w:type="dxa"/>
+          </w:tcPr>
+          <w:p>
+            <w:r>
+              <w:t>Generic Add Disk command, returns an OpResult</w:t>
+            </w:r>
+          </w:p>
+        </w:tc>
+      </w:tr>
+      <w:tr>
+        <w:tc>
+          <w:tcPr>
+            <w:tcW w:w="4110" w:type="dxa"/>
+          </w:tcPr>
+          <w:p>
+            <w:r>
+              <w:t>AddPartition</w:t>
+            </w:r>
+          </w:p>
+        </w:tc>
+        <w:tc>
+          <w:tcPr>
+            <w:tcW w:w="5250" w:type="dxa"/>
+          </w:tcPr>
+          <w:p>
+            <w:r>
+              <w:t>Add a Partition Command, returns an OpResult</w:t>
+            </w:r>
+          </w:p>
+        </w:tc>
+      </w:tr>
+      <w:tr>
+        <w:tc>
+          <w:tcPr>
+            <w:tcW w:w="4110" w:type="dxa"/>
+          </w:tcPr>
+          <w:p>
+            <w:r>
+              <w:t>List</w:t>
+            </w:r>
+          </w:p>
+        </w:tc>
+        <w:tc>
+          <w:tcPr>
+            <w:tcW w:w="5250" w:type="dxa"/>
+          </w:tcPr>
+          <w:p>
+            <w:r>
+              <w:t>List the Disks, returns a list of Disks</w:t>
+            </w:r>
+          </w:p>
+        </w:tc>
+      </w:tr>
+      <w:tr>
+        <w:tc>
+          <w:tcPr>
+            <w:tcW w:w="4110" w:type="dxa"/>
+          </w:tcPr>
+          <w:p>
+            <w:r>
+              <w:t>Remove</w:t>
+            </w:r>
+          </w:p>
+        </w:tc>
+        <w:tc>
+          <w:tcPr>
+            <w:tcW w:w="5250" w:type="dxa"/>
+          </w:tcPr>
+          <w:p>
+            <w:r>
+              <w:t>Remove a Disk, returns an OpResult</w:t>
+            </w:r>
+          </w:p>
+        </w:tc>
+      </w:tr>
+      <w:tr>
+        <w:tc>
+          <w:tcPr>
+            <w:tcW w:w="4110" w:type="dxa"/>
+          </w:tcPr>
+          <w:p>
+            <w:r>
+              <w:t>SafeToRemove</w:t>
+            </w:r>
+          </w:p>
+        </w:tc>
+        <w:tc>
+          <w:tcPr>
+            <w:tcW w:w="5250" w:type="dxa"/>
+          </w:tcPr>
+          <w:p>
+            <w:r>
+              <w:t>Checks if a Disk is safe to remove, returns a bool</w:t>
+            </w:r>
+          </w:p>
+        </w:tc>
+      </w:tr>
+      <w:tr>
+        <w:tc>
+          <w:tcPr>
+            <w:tcW w:w="4110" w:type="dxa"/>
+          </w:tcPr>
+          <w:p>
+            <w:pPr>
+              <w:spacing w:line="259" w:lineRule="auto"/>
+            </w:pPr>
+            <w:r>
+              <w:t>GetCreatedTickets</w:t>
+            </w:r>
+          </w:p>
+        </w:tc>
+        <w:tc>
+          <w:tcPr>
+            <w:tcW w:w="5250" w:type="dxa"/>
+          </w:tcPr>
+          <w:p>
+            <w:r>
+              <w:t>list created tickets, returns a list of created tickets</w:t>
+            </w:r>
+          </w:p>
+        </w:tc>
+      </w:tr>
+    </w:tbl>
     <w:p>
       <w:pPr>
         <w:pStyle w:val="Heading3"/>
       </w:pPr>
-      <w:bookmarkStart w:id="9" w:name="_Toc21506831"/>
-      <w:proofErr w:type="spellStart"/>
+      <w:bookmarkStart w:name="_Toc21508666" w:id="8"/>
+      <w:r>
+        <w:t>DatacenterOp</w:t>
+      </w:r>
+      <w:bookmarkEnd w:id="8"/>
+    </w:p>
+    <w:p>
+      <w:r>
+        <w:t>Datacenter API’s, these all require server_id as a parameter for the operation</w:t>
+      </w:r>
+    </w:p>
+    <w:p>
+      <w:pPr>
+        <w:pStyle w:val="Heading4"/>
+        <w:jc w:val="center"/>
+      </w:pPr>
+      <w:r>
+        <w:t>Enum Values</w:t>
+      </w:r>
+    </w:p>
+    <w:tbl>
+      <w:tblPr>
+        <w:tblStyle w:val="TableGrid"/>
+        <w:tblW w:w="0" w:type="auto"/>
+        <w:tblLook w:val="06A0" w:firstRow="1" w:lastRow="0" w:firstColumn="1" w:lastColumn="0" w:noHBand="1" w:noVBand="1"/>
+      </w:tblPr>
+      <w:tblGrid>
+        <w:gridCol w:w="4106"/>
+        <w:gridCol w:w="5244"/>
+      </w:tblGrid>
+      <w:tr>
+        <w:tc>
+          <w:tcPr>
+            <w:tcW w:w="4110" w:type="dxa"/>
+          </w:tcPr>
+          <w:p>
+            <w:pPr>
+              <w:rPr>
+                <w:color w:val="4472C4" w:themeColor="accent1"/>
+              </w:rPr>
+            </w:pPr>
+            <w:r>
+              <w:rPr>
+                <w:color w:val="4472C4" w:themeColor="accent1"/>
+              </w:rPr>
+              <w:t>Name</w:t>
+            </w:r>
+          </w:p>
+        </w:tc>
+        <w:tc>
+          <w:tcPr>
+            <w:tcW w:w="5250" w:type="dxa"/>
+          </w:tcPr>
+          <w:p>
+            <w:pPr>
+              <w:rPr>
+                <w:color w:val="4472C4" w:themeColor="accent1"/>
+              </w:rPr>
+            </w:pPr>
+            <w:r>
+              <w:rPr>
+                <w:color w:val="4472C4" w:themeColor="accent1"/>
+              </w:rPr>
+              <w:t>Description</w:t>
+            </w:r>
+          </w:p>
+        </w:tc>
+      </w:tr>
+      <w:tr>
+        <w:tc>
+          <w:tcPr>
+            <w:tcW w:w="4110" w:type="dxa"/>
+          </w:tcPr>
+          <w:p>
+            <w:r>
+              <w:t>GetDc</w:t>
+            </w:r>
+          </w:p>
+        </w:tc>
+        <w:tc>
+          <w:tcPr>
+            <w:tcW w:w="5250" w:type="dxa"/>
+          </w:tcPr>
+          <w:p>
+            <w:r>
+              <w:t>Get ? Returns an OpStringResult</w:t>
+            </w:r>
+          </w:p>
+        </w:tc>
+      </w:tr>
+      <w:tr>
+        <w:tc>
+          <w:tcPr>
+            <w:tcW w:w="4110" w:type="dxa"/>
+          </w:tcPr>
+          <w:p>
+            <w:r>
+              <w:t>GetRack</w:t>
+            </w:r>
+          </w:p>
+        </w:tc>
+        <w:tc>
+          <w:tcPr>
+            <w:tcW w:w="5250" w:type="dxa"/>
+          </w:tcPr>
+          <w:p>
+            <w:r>
+              <w:t>Get the rack of a server, returns an OpStringResult</w:t>
+            </w:r>
+          </w:p>
+        </w:tc>
+      </w:tr>
+      <w:tr>
+        <w:tc>
+          <w:tcPr>
+            <w:tcW w:w="4110" w:type="dxa"/>
+          </w:tcPr>
+          <w:p>
+            <w:r>
+              <w:lastRenderedPageBreak/>
+              <w:t>GetRow</w:t>
+            </w:r>
+          </w:p>
+        </w:tc>
+        <w:tc>
+          <w:tcPr>
+            <w:tcW w:w="5250" w:type="dxa"/>
+          </w:tcPr>
+          <w:p>
+            <w:r>
+              <w:t>Get the row of a server, returns an OpStringResult</w:t>
+            </w:r>
+          </w:p>
+        </w:tc>
+      </w:tr>
+      <w:tr>
+        <w:tc>
+          <w:tcPr>
+            <w:tcW w:w="4110" w:type="dxa"/>
+          </w:tcPr>
+          <w:p>
+            <w:r>
+              <w:t>GetElevation</w:t>
+            </w:r>
+          </w:p>
+        </w:tc>
+        <w:tc>
+          <w:tcPr>
+            <w:tcW w:w="5250" w:type="dxa"/>
+          </w:tcPr>
+          <w:p>
+            <w:r>
+              <w:t>Get the elevation of a server, returns an OpStringResult</w:t>
+            </w:r>
+          </w:p>
+        </w:tc>
+      </w:tr>
+    </w:tbl>
+    <w:p>
+      <w:pPr>
+        <w:pStyle w:val="Heading2"/>
+      </w:pPr>
+      <w:bookmarkStart w:name="_Toc21508667" w:id="9"/>
+      <w:r>
+        <w:t>List of Message Structs</w:t>
+      </w:r>
+      <w:bookmarkEnd w:id="9"/>
+    </w:p>
+    <w:p>
+      <w:pPr>
+        <w:pStyle w:val="Heading3"/>
+      </w:pPr>
+      <w:bookmarkStart w:name="_Toc21508668" w:id="10"/>
       <w:r>
         <w:t>Osd</w:t>
       </w:r>
-      <w:bookmarkEnd w:id="9"/>
-      <w:proofErr w:type="spellEnd"/>
+      <w:bookmarkEnd w:id="10"/>
+    </w:p>
+    <w:p>
+      <w:r>
+        <w:t>A Ceph OSD object descriptor</w:t>
+      </w:r>
     </w:p>
     <w:p>
       <w:pPr>
@@ -4642,11 +5338,9 @@
             <w:tcW w:w="3120" w:type="dxa"/>
           </w:tcPr>
           <w:p>
-            <w:proofErr w:type="spellStart"/>
             <w:r>
               <w:t>fsid</w:t>
             </w:r>
-            <w:proofErr w:type="spellEnd"/>
           </w:p>
         </w:tc>
         <w:tc>
@@ -4654,13 +5348,8 @@
             <w:tcW w:w="1830" w:type="dxa"/>
           </w:tcPr>
           <w:p>
-            <w:proofErr w:type="gramStart"/>
-            <w:r>
-              <w:t>Option(</w:t>
-            </w:r>
-            <w:proofErr w:type="gramEnd"/>
-            <w:r>
-              <w:t>String)</w:t>
+            <w:r>
+              <w:t>Option(String)</w:t>
             </w:r>
           </w:p>
         </w:tc>
@@ -4716,14 +5405,12 @@
             <w:tcW w:w="3120" w:type="dxa"/>
           </w:tcPr>
           <w:p>
-            <w:proofErr w:type="spellStart"/>
             <w:r>
               <w:t>block</w:t>
             </w:r>
             <w:r>
               <w:t>_device</w:t>
             </w:r>
-            <w:proofErr w:type="spellEnd"/>
           </w:p>
         </w:tc>
         <w:tc>
@@ -4763,13 +5450,8 @@
             <w:tcW w:w="1830" w:type="dxa"/>
           </w:tcPr>
           <w:p>
-            <w:proofErr w:type="gramStart"/>
-            <w:r>
-              <w:t>Option(</w:t>
-            </w:r>
-            <w:proofErr w:type="gramEnd"/>
-            <w:r>
-              <w:t>String)</w:t>
+            <w:r>
+              <w:t>Option(String)</w:t>
             </w:r>
           </w:p>
         </w:tc>
@@ -4822,14 +5504,12 @@
             <w:tcW w:w="3120" w:type="dxa"/>
           </w:tcPr>
           <w:p>
-            <w:proofErr w:type="spellStart"/>
             <w:r>
               <w:t>used</w:t>
             </w:r>
             <w:r>
               <w:t>_space</w:t>
             </w:r>
-            <w:proofErr w:type="spellEnd"/>
           </w:p>
         </w:tc>
         <w:tc>
@@ -4859,14 +5539,12 @@
             <w:tcW w:w="3120" w:type="dxa"/>
           </w:tcPr>
           <w:p>
-            <w:proofErr w:type="spellStart"/>
             <w:r>
               <w:t>total</w:t>
             </w:r>
             <w:r>
               <w:t>_space</w:t>
             </w:r>
-            <w:proofErr w:type="spellEnd"/>
           </w:p>
         </w:tc>
         <w:tc>
@@ -4895,11 +5573,16 @@
       <w:pPr>
         <w:pStyle w:val="Heading3"/>
       </w:pPr>
-      <w:bookmarkStart w:id="10" w:name="_Toc21506832"/>
+      <w:bookmarkStart w:name="_Toc21508669" w:id="11"/>
       <w:r>
         <w:t>Partition</w:t>
       </w:r>
-      <w:bookmarkEnd w:id="10"/>
+      <w:bookmarkEnd w:id="11"/>
+    </w:p>
+    <w:p>
+      <w:r>
+        <w:t>A single partition descriptor</w:t>
+      </w:r>
     </w:p>
     <w:p>
       <w:pPr>
@@ -4986,11 +5669,9 @@
             <w:pPr>
               <w:spacing w:line="259" w:lineRule="auto"/>
             </w:pPr>
-            <w:proofErr w:type="spellStart"/>
             <w:r>
               <w:t>uuid</w:t>
             </w:r>
-            <w:proofErr w:type="spellEnd"/>
           </w:p>
         </w:tc>
         <w:tc>
@@ -5026,11 +5707,9 @@
             <w:tcW w:w="3120" w:type="dxa"/>
           </w:tcPr>
           <w:p>
-            <w:proofErr w:type="spellStart"/>
             <w:r>
               <w:t>first_lba</w:t>
             </w:r>
-            <w:proofErr w:type="spellEnd"/>
           </w:p>
         </w:tc>
         <w:tc>
@@ -5066,11 +5745,9 @@
             <w:tcW w:w="3120" w:type="dxa"/>
           </w:tcPr>
           <w:p>
-            <w:proofErr w:type="spellStart"/>
             <w:r>
               <w:t>last_lba</w:t>
             </w:r>
-            <w:proofErr w:type="spellEnd"/>
           </w:p>
         </w:tc>
         <w:tc>
@@ -5163,14 +5840,16 @@
       <w:pPr>
         <w:pStyle w:val="Heading3"/>
       </w:pPr>
-      <w:bookmarkStart w:id="11" w:name="_Toc21506833"/>
-      <w:proofErr w:type="spellStart"/>
-      <w:r>
-        <w:lastRenderedPageBreak/>
+      <w:bookmarkStart w:name="_Toc21508670" w:id="12"/>
+      <w:r>
         <w:t>PartitionInfo</w:t>
       </w:r>
-      <w:bookmarkEnd w:id="11"/>
-      <w:proofErr w:type="spellEnd"/>
+      <w:bookmarkEnd w:id="12"/>
+    </w:p>
+    <w:p>
+      <w:r>
+        <w:t>A list of Partitions</w:t>
+      </w:r>
     </w:p>
     <w:p>
       <w:pPr>
@@ -5270,13 +5949,8 @@
             <w:pPr>
               <w:spacing w:line="259" w:lineRule="auto"/>
             </w:pPr>
-            <w:proofErr w:type="spellStart"/>
-            <w:r>
-              <w:t>Vec</w:t>
-            </w:r>
-            <w:proofErr w:type="spellEnd"/>
-            <w:r>
-              <w:t>&lt;Partition&gt;</w:t>
+            <w:r>
+              <w:t>Vec&lt;Partition&gt;</w:t>
             </w:r>
           </w:p>
         </w:tc>
@@ -5299,11 +5973,16 @@
       <w:pPr>
         <w:pStyle w:val="Heading3"/>
       </w:pPr>
-      <w:bookmarkStart w:id="12" w:name="_Toc21506834"/>
+      <w:bookmarkStart w:name="_Toc21508671" w:id="13"/>
       <w:r>
         <w:t>Disk</w:t>
       </w:r>
-      <w:bookmarkEnd w:id="12"/>
+      <w:bookmarkEnd w:id="13"/>
+    </w:p>
+    <w:p>
+      <w:r>
+        <w:t>A disk object descriptor</w:t>
+      </w:r>
     </w:p>
     <w:p>
       <w:pPr>
@@ -5403,11 +6082,9 @@
             <w:pPr>
               <w:spacing w:line="259" w:lineRule="auto"/>
             </w:pPr>
-            <w:proofErr w:type="spellStart"/>
             <w:r>
               <w:t>DiskType</w:t>
             </w:r>
-            <w:proofErr w:type="spellEnd"/>
           </w:p>
         </w:tc>
         <w:tc>
@@ -5430,11 +6107,9 @@
             <w:tcW w:w="3117" w:type="dxa"/>
           </w:tcPr>
           <w:p>
-            <w:proofErr w:type="spellStart"/>
             <w:r>
               <w:t>dev_path</w:t>
             </w:r>
-            <w:proofErr w:type="spellEnd"/>
           </w:p>
         </w:tc>
         <w:tc>
@@ -5477,11 +6152,9 @@
             <w:tcW w:w="1829" w:type="dxa"/>
           </w:tcPr>
           <w:p>
-            <w:proofErr w:type="spellStart"/>
             <w:r>
               <w:t>PartitionInfo</w:t>
             </w:r>
-            <w:proofErr w:type="spellEnd"/>
           </w:p>
         </w:tc>
         <w:tc>
@@ -5504,11 +6177,9 @@
             <w:tcW w:w="3117" w:type="dxa"/>
           </w:tcPr>
           <w:p>
-            <w:proofErr w:type="spellStart"/>
             <w:r>
               <w:t>serial_number</w:t>
             </w:r>
-            <w:proofErr w:type="spellEnd"/>
           </w:p>
         </w:tc>
         <w:tc>
@@ -5540,13 +6211,16 @@
       <w:pPr>
         <w:pStyle w:val="Heading3"/>
       </w:pPr>
-      <w:bookmarkStart w:id="13" w:name="_Toc21506835"/>
-      <w:proofErr w:type="spellStart"/>
+      <w:bookmarkStart w:name="_Toc21508672" w:id="14"/>
       <w:r>
         <w:t>OpResult</w:t>
       </w:r>
-      <w:bookmarkEnd w:id="13"/>
-      <w:proofErr w:type="spellEnd"/>
+      <w:bookmarkEnd w:id="14"/>
+    </w:p>
+    <w:p>
+      <w:r>
+        <w:t>A result of an Op message</w:t>
+      </w:r>
     </w:p>
     <w:p>
       <w:pPr>
@@ -5646,11 +6320,9 @@
             <w:pPr>
               <w:spacing w:line="259" w:lineRule="auto"/>
             </w:pPr>
-            <w:proofErr w:type="spellStart"/>
             <w:r>
               <w:t>ResultType</w:t>
             </w:r>
-            <w:proofErr w:type="spellEnd"/>
           </w:p>
         </w:tc>
         <w:tc>
@@ -5676,11 +6348,10 @@
             <w:pPr>
               <w:spacing w:line="259" w:lineRule="auto"/>
             </w:pPr>
-            <w:proofErr w:type="spellStart"/>
-            <w:r>
+            <w:r>
+              <w:lastRenderedPageBreak/>
               <w:t>error_msg</w:t>
             </w:r>
-            <w:proofErr w:type="spellEnd"/>
           </w:p>
         </w:tc>
         <w:tc>
@@ -5715,13 +6386,16 @@
       <w:pPr>
         <w:pStyle w:val="Heading3"/>
       </w:pPr>
-      <w:bookmarkStart w:id="14" w:name="_Toc21506836"/>
-      <w:proofErr w:type="spellStart"/>
+      <w:bookmarkStart w:name="_Toc21508673" w:id="15"/>
       <w:r>
         <w:t>OpBoolResult</w:t>
       </w:r>
-      <w:bookmarkEnd w:id="14"/>
-      <w:proofErr w:type="spellEnd"/>
+      <w:bookmarkEnd w:id="15"/>
+    </w:p>
+    <w:p>
+      <w:r>
+        <w:t>A boolean result of an Op message</w:t>
+      </w:r>
     </w:p>
     <w:p>
       <w:pPr>
@@ -5821,11 +6495,9 @@
             <w:pPr>
               <w:spacing w:line="259" w:lineRule="auto"/>
             </w:pPr>
-            <w:proofErr w:type="spellStart"/>
             <w:r>
               <w:t>ResultType</w:t>
             </w:r>
-            <w:proofErr w:type="spellEnd"/>
           </w:p>
         </w:tc>
         <w:tc>
@@ -5883,11 +6555,9 @@
             <w:tcW w:w="3117" w:type="dxa"/>
           </w:tcPr>
           <w:p>
-            <w:proofErr w:type="spellStart"/>
             <w:r>
               <w:t>error_msg</w:t>
             </w:r>
-            <w:proofErr w:type="spellEnd"/>
           </w:p>
         </w:tc>
         <w:tc>
@@ -5922,13 +6592,16 @@
       <w:pPr>
         <w:pStyle w:val="Heading3"/>
       </w:pPr>
-      <w:bookmarkStart w:id="15" w:name="_Toc21506837"/>
-      <w:proofErr w:type="spellStart"/>
+      <w:bookmarkStart w:name="_Toc21508674" w:id="16"/>
       <w:r>
         <w:t>OpStringResult</w:t>
       </w:r>
-      <w:bookmarkEnd w:id="15"/>
-      <w:proofErr w:type="spellEnd"/>
+      <w:bookmarkEnd w:id="16"/>
+    </w:p>
+    <w:p>
+      <w:r>
+        <w:t>A String result of an Op message</w:t>
+      </w:r>
     </w:p>
     <w:p>
       <w:pPr>
@@ -6028,11 +6701,9 @@
             <w:pPr>
               <w:spacing w:line="259" w:lineRule="auto"/>
             </w:pPr>
-            <w:proofErr w:type="spellStart"/>
             <w:r>
               <w:t>ResultType</w:t>
             </w:r>
-            <w:proofErr w:type="spellEnd"/>
           </w:p>
         </w:tc>
         <w:tc>
@@ -6096,11 +6767,9 @@
             <w:tcW w:w="3117" w:type="dxa"/>
           </w:tcPr>
           <w:p>
-            <w:proofErr w:type="spellStart"/>
             <w:r>
               <w:t>error_msg</w:t>
             </w:r>
-            <w:proofErr w:type="spellEnd"/>
           </w:p>
         </w:tc>
         <w:tc>
@@ -6132,13 +6801,16 @@
       <w:pPr>
         <w:pStyle w:val="Heading3"/>
       </w:pPr>
-      <w:bookmarkStart w:id="16" w:name="_Toc21506838"/>
-      <w:proofErr w:type="spellStart"/>
+      <w:bookmarkStart w:name="_Toc21508675" w:id="17"/>
       <w:r>
         <w:t>JiraInfo</w:t>
       </w:r>
-      <w:bookmarkEnd w:id="16"/>
-      <w:proofErr w:type="spellEnd"/>
+      <w:bookmarkEnd w:id="17"/>
+    </w:p>
+    <w:p>
+      <w:r>
+        <w:t>A Jira Ticket information descriptor</w:t>
+      </w:r>
     </w:p>
     <w:p>
       <w:pPr>
@@ -6225,11 +6897,9 @@
             <w:pPr>
               <w:spacing w:line="259" w:lineRule="auto"/>
             </w:pPr>
-            <w:proofErr w:type="spellStart"/>
             <w:r>
               <w:t>ticket_id</w:t>
             </w:r>
-            <w:proofErr w:type="spellEnd"/>
           </w:p>
         </w:tc>
         <w:tc>
@@ -6265,11 +6935,9 @@
             <w:tcW w:w="3117" w:type="dxa"/>
           </w:tcPr>
           <w:p>
-            <w:proofErr w:type="spellStart"/>
             <w:r>
               <w:t>server_name</w:t>
             </w:r>
-            <w:proofErr w:type="spellEnd"/>
           </w:p>
         </w:tc>
         <w:tc>
@@ -6292,6 +6960,843 @@
           <w:p>
             <w:r>
               <w:t>A value is set if OK</w:t>
+            </w:r>
+          </w:p>
+        </w:tc>
+      </w:tr>
+    </w:tbl>
+    <w:p>
+      <w:pPr>
+        <w:pStyle w:val="Heading3"/>
+      </w:pPr>
+      <w:bookmarkStart w:name="_Toc21508676" w:id="18"/>
+      <w:r>
+        <w:t>OpJiraTicketsResult</w:t>
+      </w:r>
+      <w:bookmarkEnd w:id="18"/>
+    </w:p>
+    <w:p>
+      <w:r>
+        <w:t>A Jira ticket result</w:t>
+      </w:r>
+    </w:p>
+    <w:p>
+      <w:pPr>
+        <w:pStyle w:val="Heading4"/>
+        <w:jc w:val="center"/>
+      </w:pPr>
+      <w:r>
+        <w:t>Attributes</w:t>
+      </w:r>
+    </w:p>
+    <w:tbl>
+      <w:tblPr>
+        <w:tblStyle w:val="TableGrid"/>
+        <w:tblW w:w="0" w:type="auto"/>
+        <w:tblLook w:val="06A0" w:firstRow="1" w:lastRow="0" w:firstColumn="1" w:lastColumn="0" w:noHBand="1" w:noVBand="1"/>
+      </w:tblPr>
+      <w:tblGrid>
+        <w:gridCol w:w="3117"/>
+        <w:gridCol w:w="1829"/>
+        <w:gridCol w:w="4404"/>
+      </w:tblGrid>
+      <w:tr>
+        <w:tc>
+          <w:tcPr>
+            <w:tcW w:w="3117" w:type="dxa"/>
+          </w:tcPr>
+          <w:p>
+            <w:pPr>
+              <w:rPr>
+                <w:color w:val="4472C4" w:themeColor="accent1"/>
+              </w:rPr>
+            </w:pPr>
+            <w:r>
+              <w:rPr>
+                <w:color w:val="4472C4" w:themeColor="accent1"/>
+              </w:rPr>
+              <w:t>Name</w:t>
+            </w:r>
+          </w:p>
+        </w:tc>
+        <w:tc>
+          <w:tcPr>
+            <w:tcW w:w="1829" w:type="dxa"/>
+          </w:tcPr>
+          <w:p>
+            <w:pPr>
+              <w:rPr>
+                <w:color w:val="4472C4" w:themeColor="accent1"/>
+              </w:rPr>
+            </w:pPr>
+            <w:r>
+              <w:rPr>
+                <w:color w:val="4472C4" w:themeColor="accent1"/>
+              </w:rPr>
+              <w:t>Type</w:t>
+            </w:r>
+          </w:p>
+        </w:tc>
+        <w:tc>
+          <w:tcPr>
+            <w:tcW w:w="4404" w:type="dxa"/>
+          </w:tcPr>
+          <w:p>
+            <w:pPr>
+              <w:rPr>
+                <w:color w:val="4472C4" w:themeColor="accent1"/>
+              </w:rPr>
+            </w:pPr>
+            <w:r>
+              <w:rPr>
+                <w:color w:val="4472C4" w:themeColor="accent1"/>
+              </w:rPr>
+              <w:t>Description</w:t>
+            </w:r>
+          </w:p>
+        </w:tc>
+      </w:tr>
+      <w:tr>
+        <w:tc>
+          <w:tcPr>
+            <w:tcW w:w="3117" w:type="dxa"/>
+          </w:tcPr>
+          <w:p>
+            <w:pPr>
+              <w:spacing w:line="259" w:lineRule="auto"/>
+            </w:pPr>
+            <w:r>
+              <w:t>result</w:t>
+            </w:r>
+          </w:p>
+        </w:tc>
+        <w:tc>
+          <w:tcPr>
+            <w:tcW w:w="1829" w:type="dxa"/>
+          </w:tcPr>
+          <w:p>
+            <w:pPr>
+              <w:spacing w:line="259" w:lineRule="auto"/>
+            </w:pPr>
+            <w:r>
+              <w:t>ResultType</w:t>
+            </w:r>
+          </w:p>
+        </w:tc>
+        <w:tc>
+          <w:tcPr>
+            <w:tcW w:w="4404" w:type="dxa"/>
+          </w:tcPr>
+          <w:p>
+            <w:pPr>
+              <w:spacing w:line="259" w:lineRule="auto"/>
+            </w:pPr>
+            <w:r>
+              <w:t>Whether Ok or Error</w:t>
+            </w:r>
+          </w:p>
+        </w:tc>
+      </w:tr>
+      <w:tr>
+        <w:tc>
+          <w:tcPr>
+            <w:tcW w:w="3117" w:type="dxa"/>
+          </w:tcPr>
+          <w:p>
+            <w:r>
+              <w:t>value</w:t>
+            </w:r>
+          </w:p>
+        </w:tc>
+        <w:tc>
+          <w:tcPr>
+            <w:tcW w:w="1829" w:type="dxa"/>
+          </w:tcPr>
+          <w:p>
+            <w:pPr>
+              <w:spacing w:line="259" w:lineRule="auto"/>
+            </w:pPr>
+            <w:r>
+              <w:t>Option&lt;String&gt;</w:t>
+            </w:r>
+          </w:p>
+        </w:tc>
+        <w:tc>
+          <w:tcPr>
+            <w:tcW w:w="4404" w:type="dxa"/>
+          </w:tcPr>
+          <w:p>
+            <w:r>
+              <w:t>A value is set if OK</w:t>
+            </w:r>
+          </w:p>
+        </w:tc>
+      </w:tr>
+      <w:tr>
+        <w:tc>
+          <w:tcPr>
+            <w:tcW w:w="3117" w:type="dxa"/>
+          </w:tcPr>
+          <w:p>
+            <w:r>
+              <w:t>error_msg</w:t>
+            </w:r>
+          </w:p>
+        </w:tc>
+        <w:tc>
+          <w:tcPr>
+            <w:tcW w:w="1829" w:type="dxa"/>
+          </w:tcPr>
+          <w:p>
+            <w:r>
+              <w:t>Option&lt;String&gt;</w:t>
+            </w:r>
+          </w:p>
+        </w:tc>
+        <w:tc>
+          <w:tcPr>
+            <w:tcW w:w="4404" w:type="dxa"/>
+          </w:tcPr>
+          <w:p>
+            <w:pPr>
+              <w:spacing w:line="259" w:lineRule="auto"/>
+            </w:pPr>
+            <w:r>
+              <w:t>Error message is set if there is an Error</w:t>
+            </w:r>
+          </w:p>
+        </w:tc>
+      </w:tr>
+    </w:tbl>
+    <w:p>
+      <w:pPr>
+        <w:pStyle w:val="Heading3"/>
+      </w:pPr>
+      <w:bookmarkStart w:name="_Toc21508677" w:id="19"/>
+      <w:r>
+        <w:t>DatacenterOperation</w:t>
+      </w:r>
+      <w:bookmarkEnd w:id="19"/>
+    </w:p>
+    <w:p>
+      <w:r>
+        <w:t>A Datacenter operation message</w:t>
+      </w:r>
+    </w:p>
+    <w:p>
+      <w:pPr>
+        <w:pStyle w:val="Heading4"/>
+        <w:jc w:val="center"/>
+      </w:pPr>
+      <w:r>
+        <w:t>Attributes</w:t>
+      </w:r>
+    </w:p>
+    <w:tbl>
+      <w:tblPr>
+        <w:tblStyle w:val="TableGrid"/>
+        <w:tblW w:w="0" w:type="auto"/>
+        <w:tblLook w:val="06A0" w:firstRow="1" w:lastRow="0" w:firstColumn="1" w:lastColumn="0" w:noHBand="1" w:noVBand="1"/>
+      </w:tblPr>
+      <w:tblGrid>
+        <w:gridCol w:w="3117"/>
+        <w:gridCol w:w="1829"/>
+        <w:gridCol w:w="4404"/>
+      </w:tblGrid>
+      <w:tr>
+        <w:tc>
+          <w:tcPr>
+            <w:tcW w:w="3117" w:type="dxa"/>
+          </w:tcPr>
+          <w:p>
+            <w:pPr>
+              <w:rPr>
+                <w:color w:val="4472C4" w:themeColor="accent1"/>
+              </w:rPr>
+            </w:pPr>
+            <w:r>
+              <w:rPr>
+                <w:color w:val="4472C4" w:themeColor="accent1"/>
+              </w:rPr>
+              <w:t>Name</w:t>
+            </w:r>
+          </w:p>
+        </w:tc>
+        <w:tc>
+          <w:tcPr>
+            <w:tcW w:w="1829" w:type="dxa"/>
+          </w:tcPr>
+          <w:p>
+            <w:pPr>
+              <w:rPr>
+                <w:color w:val="4472C4" w:themeColor="accent1"/>
+              </w:rPr>
+            </w:pPr>
+            <w:r>
+              <w:rPr>
+                <w:color w:val="4472C4" w:themeColor="accent1"/>
+              </w:rPr>
+              <w:t>Type</w:t>
+            </w:r>
+          </w:p>
+        </w:tc>
+        <w:tc>
+          <w:tcPr>
+            <w:tcW w:w="4404" w:type="dxa"/>
+          </w:tcPr>
+          <w:p>
+            <w:pPr>
+              <w:rPr>
+                <w:color w:val="4472C4" w:themeColor="accent1"/>
+              </w:rPr>
+            </w:pPr>
+            <w:r>
+              <w:rPr>
+                <w:color w:val="4472C4" w:themeColor="accent1"/>
+              </w:rPr>
+              <w:t>Description</w:t>
+            </w:r>
+          </w:p>
+        </w:tc>
+      </w:tr>
+      <w:tr>
+        <w:tc>
+          <w:tcPr>
+            <w:tcW w:w="3117" w:type="dxa"/>
+          </w:tcPr>
+          <w:p>
+            <w:pPr>
+              <w:spacing w:line="259" w:lineRule="auto"/>
+            </w:pPr>
+            <w:r>
+              <w:t>Op_type</w:t>
+            </w:r>
+          </w:p>
+        </w:tc>
+        <w:tc>
+          <w:tcPr>
+            <w:tcW w:w="1829" w:type="dxa"/>
+          </w:tcPr>
+          <w:p>
+            <w:pPr>
+              <w:spacing w:line="259" w:lineRule="auto"/>
+            </w:pPr>
+            <w:r>
+              <w:t>DatacenterOp</w:t>
+            </w:r>
+          </w:p>
+        </w:tc>
+        <w:tc>
+          <w:tcPr>
+            <w:tcW w:w="4404" w:type="dxa"/>
+          </w:tcPr>
+          <w:p>
+            <w:pPr>
+              <w:spacing w:line="259" w:lineRule="auto"/>
+            </w:pPr>
+            <w:r>
+              <w:t>The type of operation to be performed</w:t>
+            </w:r>
+          </w:p>
+        </w:tc>
+      </w:tr>
+      <w:tr>
+        <w:tc>
+          <w:tcPr>
+            <w:tcW w:w="3117" w:type="dxa"/>
+          </w:tcPr>
+          <w:p>
+            <w:r>
+              <w:t>server_id</w:t>
+            </w:r>
+          </w:p>
+        </w:tc>
+        <w:tc>
+          <w:tcPr>
+            <w:tcW w:w="1829" w:type="dxa"/>
+          </w:tcPr>
+          <w:p>
+            <w:pPr>
+              <w:spacing w:line="259" w:lineRule="auto"/>
+            </w:pPr>
+            <w:r>
+              <w:t>String</w:t>
+            </w:r>
+          </w:p>
+        </w:tc>
+        <w:tc>
+          <w:tcPr>
+            <w:tcW w:w="4404" w:type="dxa"/>
+          </w:tcPr>
+          <w:p>
+            <w:r>
+              <w:t>The ID of the server to be operated on</w:t>
+            </w:r>
+          </w:p>
+        </w:tc>
+      </w:tr>
+    </w:tbl>
+    <w:p>
+      <w:pPr>
+        <w:pStyle w:val="Heading3"/>
+      </w:pPr>
+      <w:bookmarkStart w:name="_Toc21508678" w:id="20"/>
+      <w:r>
+        <w:t>Operation</w:t>
+      </w:r>
+      <w:bookmarkEnd w:id="20"/>
+    </w:p>
+    <w:p>
+      <w:r>
+        <w:rPr/>
+        <w:t>A service operation that can be performed</w:t>
+      </w:r>
+    </w:p>
+    <w:p>
+      <w:pPr>
+        <w:pStyle w:val="Heading4"/>
+        <w:jc w:val="center"/>
+      </w:pPr>
+      <w:r>
+        <w:t>Attributes</w:t>
+      </w:r>
+    </w:p>
+    <w:tbl>
+      <w:tblPr>
+        <w:tblStyle w:val="TableGrid"/>
+        <w:tblW w:w="0" w:type="auto"/>
+        <w:tblLook w:val="06A0" w:firstRow="1" w:lastRow="0" w:firstColumn="1" w:lastColumn="0" w:noHBand="1" w:noVBand="1"/>
+      </w:tblPr>
+      <w:tblGrid>
+        <w:gridCol w:w="1605"/>
+        <w:gridCol w:w="2760"/>
+        <w:gridCol w:w="4985"/>
+      </w:tblGrid>
+      <w:tr>
+        <w:tc>
+          <w:tcPr>
+            <w:tcW w:w="1605" w:type="dxa"/>
+            <w:tcMar/>
+          </w:tcPr>
+          <w:p>
+            <w:pPr>
+              <w:rPr>
+                <w:color w:val="4472C4" w:themeColor="accent1"/>
+              </w:rPr>
+            </w:pPr>
+            <w:r>
+              <w:rPr>
+                <w:color w:val="4472C4" w:themeColor="accent1"/>
+              </w:rPr>
+              <w:t>Name</w:t>
+            </w:r>
+          </w:p>
+        </w:tc>
+        <w:tc>
+          <w:tcPr>
+            <w:tcW w:w="2760" w:type="dxa"/>
+            <w:tcMar/>
+          </w:tcPr>
+          <w:p>
+            <w:pPr>
+              <w:rPr>
+                <w:color w:val="4472C4" w:themeColor="accent1"/>
+              </w:rPr>
+            </w:pPr>
+            <w:r>
+              <w:rPr>
+                <w:color w:val="4472C4" w:themeColor="accent1"/>
+              </w:rPr>
+              <w:t>Type</w:t>
+            </w:r>
+          </w:p>
+        </w:tc>
+        <w:tc>
+          <w:tcPr>
+            <w:tcW w:w="4985" w:type="dxa"/>
+            <w:tcMar/>
+          </w:tcPr>
+          <w:p>
+            <w:pPr>
+              <w:rPr>
+                <w:color w:val="4472C4" w:themeColor="accent1"/>
+              </w:rPr>
+            </w:pPr>
+            <w:r>
+              <w:rPr>
+                <w:color w:val="4472C4" w:themeColor="accent1"/>
+              </w:rPr>
+              <w:t>Description</w:t>
+            </w:r>
+          </w:p>
+        </w:tc>
+      </w:tr>
+      <w:tr>
+        <w:tc>
+          <w:tcPr>
+            <w:tcW w:w="1605" w:type="dxa"/>
+            <w:tcMar/>
+          </w:tcPr>
+          <w:p>
+            <w:pPr>
+              <w:spacing w:line="259" w:lineRule="auto"/>
+            </w:pPr>
+            <w:r>
+              <w:t>Op_type</w:t>
+            </w:r>
+          </w:p>
+        </w:tc>
+        <w:tc>
+          <w:tcPr>
+            <w:tcW w:w="2760" w:type="dxa"/>
+            <w:tcMar/>
+          </w:tcPr>
+          <w:p>
+            <w:pPr>
+              <w:spacing w:line="259" w:lineRule="auto"/>
+            </w:pPr>
+            <w:r>
+              <w:t>Op</w:t>
+            </w:r>
+          </w:p>
+        </w:tc>
+        <w:tc>
+          <w:tcPr>
+            <w:tcW w:w="4985" w:type="dxa"/>
+            <w:tcMar/>
+          </w:tcPr>
+          <w:p>
+            <w:pPr>
+              <w:spacing w:line="259" w:lineRule="auto"/>
+            </w:pPr>
+            <w:r>
+              <w:t>The operation type</w:t>
+            </w:r>
+          </w:p>
+        </w:tc>
+      </w:tr>
+      <w:tr>
+        <w:tc>
+          <w:tcPr>
+            <w:tcW w:w="1605" w:type="dxa"/>
+            <w:tcMar/>
+          </w:tcPr>
+          <w:p>
+            <w:pPr>
+              <w:spacing w:line="259" w:lineRule="auto"/>
+            </w:pPr>
+            <w:r>
+              <w:rPr/>
+              <w:t>disk</w:t>
+            </w:r>
+          </w:p>
+        </w:tc>
+        <w:tc>
+          <w:tcPr>
+            <w:tcW w:w="2760" w:type="dxa"/>
+            <w:tcMar/>
+          </w:tcPr>
+          <w:p>
+            <w:pPr>
+              <w:spacing w:line="259" w:lineRule="auto"/>
+            </w:pPr>
+            <w:r>
+              <w:rPr/>
+              <w:t>Option&lt;String&gt;</w:t>
+            </w:r>
+          </w:p>
+        </w:tc>
+        <w:tc>
+          <w:tcPr>
+            <w:tcW w:w="4985" w:type="dxa"/>
+            <w:tcMar/>
+          </w:tcPr>
+          <w:p>
+            <w:pPr>
+              <w:spacing w:line="259" w:lineRule="auto"/>
+            </w:pPr>
+            <w:r>
+              <w:rPr/>
+              <w:t>The disk name, used for an Add or Remove</w:t>
+            </w:r>
+          </w:p>
+        </w:tc>
+      </w:tr>
+      <w:tr>
+        <w:tc>
+          <w:tcPr>
+            <w:tcW w:w="1605" w:type="dxa"/>
+            <w:tcMar/>
+          </w:tcPr>
+          <w:p>
+            <w:pPr>
+              <w:spacing w:line="259" w:lineRule="auto"/>
+            </w:pPr>
+            <w:r>
+              <w:rPr/>
+              <w:t>simulate</w:t>
+            </w:r>
+          </w:p>
+        </w:tc>
+        <w:tc>
+          <w:tcPr>
+            <w:tcW w:w="2760" w:type="dxa"/>
+            <w:tcMar/>
+          </w:tcPr>
+          <w:p>
+            <w:pPr>
+              <w:spacing w:line="259" w:lineRule="auto"/>
+            </w:pPr>
+            <w:r>
+              <w:rPr/>
+              <w:t>Option&lt;bool&gt;</w:t>
+            </w:r>
+          </w:p>
+        </w:tc>
+        <w:tc>
+          <w:tcPr>
+            <w:tcW w:w="4985" w:type="dxa"/>
+            <w:tcMar/>
+          </w:tcPr>
+          <w:p>
+            <w:pPr>
+              <w:spacing w:line="259" w:lineRule="auto"/>
+            </w:pPr>
+            <w:r>
+              <w:rPr/>
+              <w:t>Whether the operation is a simulation, used for Add, Remove, and SafeToRemove</w:t>
+            </w:r>
+          </w:p>
+        </w:tc>
+      </w:tr>
+      <w:tr>
+        <w:tc>
+          <w:tcPr>
+            <w:tcW w:w="1605" w:type="dxa"/>
+            <w:tcMar/>
+          </w:tcPr>
+          <w:p>
+            <w:pPr>
+              <w:spacing w:line="259" w:lineRule="auto"/>
+            </w:pPr>
+            <w:r>
+              <w:rPr/>
+              <w:t>partition_start</w:t>
+            </w:r>
+          </w:p>
+        </w:tc>
+        <w:tc>
+          <w:tcPr>
+            <w:tcW w:w="2760" w:type="dxa"/>
+            <w:tcMar/>
+          </w:tcPr>
+          <w:p>
+            <w:pPr>
+              <w:spacing w:line="259" w:lineRule="auto"/>
+            </w:pPr>
+            <w:r>
+              <w:rPr/>
+              <w:t>Option&lt;u64&gt;</w:t>
+            </w:r>
+          </w:p>
+        </w:tc>
+        <w:tc>
+          <w:tcPr>
+            <w:tcW w:w="4985" w:type="dxa"/>
+            <w:tcMar/>
+          </w:tcPr>
+          <w:p>
+            <w:pPr>
+              <w:spacing w:line="259" w:lineRule="auto"/>
+            </w:pPr>
+            <w:r>
+              <w:rPr/>
+              <w:t>Optional field for AddPartition, start of a partition</w:t>
+            </w:r>
+          </w:p>
+        </w:tc>
+      </w:tr>
+      <w:tr>
+        <w:tc>
+          <w:tcPr>
+            <w:tcW w:w="1605" w:type="dxa"/>
+            <w:tcMar/>
+          </w:tcPr>
+          <w:p>
+            <w:pPr>
+              <w:spacing w:line="259" w:lineRule="auto"/>
+            </w:pPr>
+            <w:r>
+              <w:rPr/>
+              <w:t>partition_end</w:t>
+            </w:r>
+          </w:p>
+        </w:tc>
+        <w:tc>
+          <w:tcPr>
+            <w:tcW w:w="2760" w:type="dxa"/>
+            <w:tcMar/>
+          </w:tcPr>
+          <w:p>
+            <w:pPr>
+              <w:spacing w:line="259" w:lineRule="auto"/>
+            </w:pPr>
+            <w:r>
+              <w:rPr/>
+              <w:t>Option&lt;u64&gt;</w:t>
+            </w:r>
+          </w:p>
+        </w:tc>
+        <w:tc>
+          <w:tcPr>
+            <w:tcW w:w="4985" w:type="dxa"/>
+            <w:tcMar/>
+          </w:tcPr>
+          <w:p>
+            <w:pPr>
+              <w:spacing w:line="259" w:lineRule="auto"/>
+            </w:pPr>
+            <w:r>
+              <w:rPr/>
+              <w:t>Optional field for AddPartition, end of a partition</w:t>
+            </w:r>
+          </w:p>
+        </w:tc>
+      </w:tr>
+      <w:tr>
+        <w:tc>
+          <w:tcPr>
+            <w:tcW w:w="1605" w:type="dxa"/>
+            <w:tcMar/>
+          </w:tcPr>
+          <w:p>
+            <w:pPr>
+              <w:spacing w:line="259" w:lineRule="auto"/>
+            </w:pPr>
+            <w:r>
+              <w:rPr/>
+              <w:t>partition_name</w:t>
+            </w:r>
+          </w:p>
+        </w:tc>
+        <w:tc>
+          <w:tcPr>
+            <w:tcW w:w="2760" w:type="dxa"/>
+            <w:tcMar/>
+          </w:tcPr>
+          <w:p>
+            <w:pPr>
+              <w:spacing w:line="259" w:lineRule="auto"/>
+            </w:pPr>
+            <w:r>
+              <w:rPr/>
+              <w:t>Option&lt;String&gt;</w:t>
+            </w:r>
+          </w:p>
+        </w:tc>
+        <w:tc>
+          <w:tcPr>
+            <w:tcW w:w="4985" w:type="dxa"/>
+            <w:tcMar/>
+          </w:tcPr>
+          <w:p>
+            <w:pPr>
+              <w:spacing w:line="259" w:lineRule="auto"/>
+            </w:pPr>
+            <w:r>
+              <w:rPr/>
+              <w:t>Optional field for AddPartition, partition name</w:t>
+            </w:r>
+          </w:p>
+        </w:tc>
+      </w:tr>
+      <w:tr>
+        <w:tc>
+          <w:tcPr>
+            <w:tcW w:w="1605" w:type="dxa"/>
+            <w:tcMar/>
+          </w:tcPr>
+          <w:p>
+            <w:pPr>
+              <w:spacing w:line="259" w:lineRule="auto"/>
+            </w:pPr>
+            <w:r>
+              <w:rPr/>
+              <w:t>osd_id</w:t>
+            </w:r>
+          </w:p>
+        </w:tc>
+        <w:tc>
+          <w:tcPr>
+            <w:tcW w:w="2760" w:type="dxa"/>
+            <w:tcMar/>
+          </w:tcPr>
+          <w:p>
+            <w:pPr>
+              <w:spacing w:line="259" w:lineRule="auto"/>
+            </w:pPr>
+            <w:r>
+              <w:rPr/>
+              <w:t>Option&lt;u64&gt;</w:t>
+            </w:r>
+          </w:p>
+        </w:tc>
+        <w:tc>
+          <w:tcPr>
+            <w:tcW w:w="4985" w:type="dxa"/>
+            <w:tcMar/>
+          </w:tcPr>
+          <w:p>
+            <w:pPr>
+              <w:spacing w:line="259" w:lineRule="auto"/>
+            </w:pPr>
+            <w:r>
+              <w:rPr/>
+              <w:t>Optional Ceph related field, the id of an OSD</w:t>
+            </w:r>
+          </w:p>
+        </w:tc>
+      </w:tr>
+      <w:tr>
+        <w:tc>
+          <w:tcPr>
+            <w:tcW w:w="1605" w:type="dxa"/>
+            <w:tcMar/>
+          </w:tcPr>
+          <w:p>
+            <w:r>
+              <w:t>replica_set</w:t>
+            </w:r>
+          </w:p>
+        </w:tc>
+        <w:tc>
+          <w:tcPr>
+            <w:tcW w:w="2760" w:type="dxa"/>
+            <w:tcMar/>
+          </w:tcPr>
+          <w:p>
+            <w:pPr>
+              <w:spacing w:line="259" w:lineRule="auto"/>
+            </w:pPr>
+            <w:r>
+              <w:t>Vector&lt;</w:t>
+            </w:r>
+            <w:r>
+              <w:t>String</w:t>
+            </w:r>
+            <w:r>
+              <w:t>&gt;</w:t>
+            </w:r>
+          </w:p>
+        </w:tc>
+        <w:tc>
+          <w:tcPr>
+            <w:tcW w:w="4985" w:type="dxa"/>
+            <w:tcMar/>
+          </w:tcPr>
+          <w:p>
+            <w:r>
+              <w:t>Host:/dev/disk strings list for gluster replica sets</w:t>
             </w:r>
           </w:p>
         </w:tc>
@@ -6301,234 +7806,237 @@
       <w:pPr>
         <w:pStyle w:val="Heading1"/>
       </w:pPr>
-      <w:bookmarkStart w:id="17" w:name="_Toc21506839"/>
-      <w:r>
-        <w:lastRenderedPageBreak/>
+      <w:bookmarkStart w:name="_Toc21508679" w:id="21"/>
+      <w:r>
+        <w:rPr/>
         <w:t>Configuration Files</w:t>
       </w:r>
-      <w:bookmarkEnd w:id="17"/>
+      <w:bookmarkEnd w:id="21"/>
     </w:p>
     <w:p>
       <w:pPr>
         <w:pStyle w:val="Heading2"/>
       </w:pPr>
-      <w:bookmarkStart w:id="18" w:name="_Toc21506840"/>
+      <w:bookmarkStart w:name="_Toc21508680" w:id="22"/>
       <w:r>
         <w:t>Introduction</w:t>
       </w:r>
-      <w:bookmarkEnd w:id="18"/>
+      <w:bookmarkEnd w:id="22"/>
+    </w:p>
+    <w:p>
+      <w:bookmarkStart w:name="_GoBack" w:id="23"/>
+      <w:bookmarkEnd w:id="23"/>
+      <w:r>
+        <w:rPr/>
+        <w:t xml:space="preserve">Bynar uses a set of configuration files </w:t>
+      </w:r>
     </w:p>
     <w:p>
       <w:pPr>
         <w:pStyle w:val="Heading2"/>
       </w:pPr>
-      <w:bookmarkStart w:id="19" w:name="_Toc21506841"/>
-      <w:r>
-        <w:t>List of Config Files</w:t>
-      </w:r>
-      <w:bookmarkEnd w:id="19"/>
+      <w:bookmarkStart w:name="_Toc21508681" w:id="24"/>
+      <w:r>
+        <w:t>List of C</w:t>
+      </w:r>
+      <w:r>
+        <w:lastRenderedPageBreak/>
+        <w:t>onfig Files</w:t>
+      </w:r>
+      <w:bookmarkEnd w:id="24"/>
     </w:p>
     <w:p>
       <w:pPr>
         <w:pStyle w:val="Heading3"/>
       </w:pPr>
-      <w:bookmarkStart w:id="20" w:name="_Toc21506842"/>
-      <w:proofErr w:type="spellStart"/>
+      <w:bookmarkStart w:name="_Toc21508682" w:id="25"/>
       <w:r>
         <w:t>Bynar</w:t>
       </w:r>
-      <w:proofErr w:type="spellEnd"/>
       <w:r>
         <w:t xml:space="preserve"> JSON</w:t>
       </w:r>
-      <w:bookmarkEnd w:id="20"/>
+      <w:bookmarkEnd w:id="25"/>
     </w:p>
     <w:p>
       <w:pPr>
         <w:pStyle w:val="Heading3"/>
       </w:pPr>
-      <w:bookmarkStart w:id="21" w:name="_Toc21506843"/>
-      <w:proofErr w:type="spellStart"/>
-      <w:r>
-        <w:t>Ceph</w:t>
-      </w:r>
-      <w:proofErr w:type="spellEnd"/>
-      <w:r>
-        <w:t xml:space="preserve"> JSON</w:t>
-      </w:r>
-      <w:bookmarkEnd w:id="21"/>
+      <w:bookmarkStart w:name="_Toc21508683" w:id="26"/>
+      <w:r>
+        <w:t>Ceph JSON</w:t>
+      </w:r>
+      <w:bookmarkEnd w:id="26"/>
     </w:p>
     <w:p>
       <w:pPr>
         <w:pStyle w:val="Heading3"/>
       </w:pPr>
-      <w:bookmarkStart w:id="22" w:name="_Toc21506844"/>
+      <w:bookmarkStart w:name="_Toc21508684" w:id="27"/>
       <w:r>
         <w:t>Disk-Manager JSON</w:t>
       </w:r>
-      <w:bookmarkEnd w:id="22"/>
+      <w:bookmarkEnd w:id="27"/>
     </w:p>
     <w:p>
       <w:pPr>
         <w:pStyle w:val="Heading1"/>
       </w:pPr>
-      <w:bookmarkStart w:id="23" w:name="_Toc21506845"/>
+      <w:bookmarkStart w:name="_Toc21508685" w:id="28"/>
       <w:r>
         <w:t>Backend</w:t>
       </w:r>
-      <w:bookmarkEnd w:id="23"/>
+      <w:bookmarkEnd w:id="28"/>
     </w:p>
     <w:p>
       <w:pPr>
         <w:pStyle w:val="Heading2"/>
       </w:pPr>
-      <w:bookmarkStart w:id="24" w:name="_Toc21506846"/>
+      <w:bookmarkStart w:name="_Toc21508686" w:id="29"/>
       <w:r>
         <w:t>Introduction</w:t>
       </w:r>
-      <w:bookmarkEnd w:id="24"/>
+      <w:bookmarkEnd w:id="29"/>
     </w:p>
     <w:p>
       <w:pPr>
         <w:pStyle w:val="Heading3"/>
       </w:pPr>
-      <w:bookmarkStart w:id="25" w:name="_Toc21506847"/>
+      <w:bookmarkStart w:name="_Toc21508687" w:id="30"/>
       <w:r>
         <w:t>Backend Module</w:t>
       </w:r>
-      <w:bookmarkEnd w:id="25"/>
+      <w:bookmarkEnd w:id="30"/>
     </w:p>
     <w:p>
       <w:pPr>
         <w:pStyle w:val="Heading3"/>
       </w:pPr>
-      <w:bookmarkStart w:id="26" w:name="_Toc21506848"/>
-      <w:proofErr w:type="spellStart"/>
+      <w:bookmarkStart w:name="_Toc21508688" w:id="31"/>
       <w:r>
         <w:t>Ceph</w:t>
       </w:r>
-      <w:bookmarkEnd w:id="26"/>
-      <w:proofErr w:type="spellEnd"/>
+      <w:bookmarkEnd w:id="31"/>
     </w:p>
     <w:p>
       <w:pPr>
         <w:pStyle w:val="Heading1"/>
       </w:pPr>
-      <w:bookmarkStart w:id="27" w:name="_Toc21506849"/>
+      <w:bookmarkStart w:name="_Toc21508689" w:id="32"/>
       <w:r>
         <w:t>Database Schema</w:t>
       </w:r>
-      <w:bookmarkEnd w:id="27"/>
+      <w:bookmarkEnd w:id="32"/>
     </w:p>
     <w:p>
       <w:pPr>
         <w:pStyle w:val="Heading2"/>
       </w:pPr>
-      <w:bookmarkStart w:id="28" w:name="_Toc21506850"/>
+      <w:bookmarkStart w:name="_Toc21508690" w:id="33"/>
       <w:r>
         <w:t>Introduction</w:t>
       </w:r>
-      <w:bookmarkEnd w:id="28"/>
+      <w:bookmarkEnd w:id="33"/>
     </w:p>
     <w:p>
       <w:pPr>
         <w:pStyle w:val="Heading3"/>
       </w:pPr>
-      <w:bookmarkStart w:id="29" w:name="_Toc21506851"/>
+      <w:bookmarkStart w:name="_Toc21508691" w:id="34"/>
       <w:r>
         <w:t>Postgres</w:t>
       </w:r>
-      <w:bookmarkEnd w:id="29"/>
+      <w:bookmarkEnd w:id="34"/>
     </w:p>
     <w:p>
       <w:pPr>
         <w:pStyle w:val="Heading1"/>
       </w:pPr>
-      <w:bookmarkStart w:id="30" w:name="_Toc21506852"/>
+      <w:bookmarkStart w:name="_Toc21508692" w:id="35"/>
       <w:r>
         <w:t>Database Logging</w:t>
       </w:r>
-      <w:bookmarkEnd w:id="30"/>
+      <w:bookmarkEnd w:id="35"/>
     </w:p>
     <w:p>
       <w:pPr>
         <w:pStyle w:val="Heading2"/>
       </w:pPr>
-      <w:bookmarkStart w:id="31" w:name="_Toc21506853"/>
+      <w:bookmarkStart w:name="_Toc21508693" w:id="36"/>
       <w:r>
         <w:t>Introduction</w:t>
       </w:r>
-      <w:bookmarkEnd w:id="31"/>
+      <w:bookmarkEnd w:id="36"/>
     </w:p>
     <w:p>
       <w:pPr>
         <w:pStyle w:val="Heading3"/>
       </w:pPr>
-      <w:bookmarkStart w:id="32" w:name="_Toc21506854"/>
+      <w:bookmarkStart w:name="_Toc21508694" w:id="37"/>
       <w:r>
         <w:t>Logging</w:t>
       </w:r>
-      <w:bookmarkEnd w:id="32"/>
+      <w:bookmarkEnd w:id="37"/>
     </w:p>
     <w:p>
       <w:pPr>
         <w:pStyle w:val="Heading1"/>
       </w:pPr>
-      <w:bookmarkStart w:id="33" w:name="_Toc21506855"/>
+      <w:bookmarkStart w:name="_Toc21508695" w:id="38"/>
       <w:r>
         <w:t>Helper Functions</w:t>
       </w:r>
-      <w:bookmarkEnd w:id="33"/>
+      <w:bookmarkEnd w:id="38"/>
     </w:p>
     <w:p>
       <w:pPr>
         <w:pStyle w:val="Heading2"/>
       </w:pPr>
-      <w:bookmarkStart w:id="34" w:name="_Toc21506856"/>
+      <w:bookmarkStart w:name="_Toc21508696" w:id="39"/>
       <w:r>
         <w:t>Introduction</w:t>
       </w:r>
-      <w:bookmarkEnd w:id="34"/>
+      <w:bookmarkEnd w:id="39"/>
     </w:p>
     <w:p>
       <w:pPr>
         <w:pStyle w:val="Heading3"/>
       </w:pPr>
-      <w:bookmarkStart w:id="35" w:name="_Toc21506857"/>
+      <w:bookmarkStart w:name="_Toc21508697" w:id="40"/>
       <w:r>
         <w:t>Error Module</w:t>
       </w:r>
-      <w:bookmarkEnd w:id="35"/>
+      <w:bookmarkEnd w:id="40"/>
     </w:p>
     <w:p>
       <w:pPr>
         <w:pStyle w:val="Heading3"/>
       </w:pPr>
-      <w:bookmarkStart w:id="36" w:name="_Toc21506858"/>
+      <w:bookmarkStart w:name="_Toc21508698" w:id="41"/>
       <w:r>
         <w:t>Host Information</w:t>
       </w:r>
-      <w:bookmarkEnd w:id="36"/>
+      <w:bookmarkEnd w:id="41"/>
     </w:p>
     <w:p>
       <w:pPr>
         <w:pStyle w:val="Heading3"/>
       </w:pPr>
-      <w:bookmarkStart w:id="37" w:name="_Toc21506859"/>
+      <w:bookmarkStart w:name="_Toc21508699" w:id="42"/>
       <w:r>
         <w:t>Helper Module</w:t>
       </w:r>
-      <w:bookmarkEnd w:id="37"/>
+      <w:bookmarkEnd w:id="42"/>
     </w:p>
     <w:p>
       <w:pPr>
         <w:pStyle w:val="Heading1"/>
       </w:pPr>
-      <w:bookmarkStart w:id="38" w:name="_Toc21506860"/>
+      <w:bookmarkStart w:name="_Toc21508700" w:id="43"/>
       <w:r>
         <w:t>Client</w:t>
       </w:r>
-      <w:bookmarkEnd w:id="38"/>
+      <w:bookmarkEnd w:id="43"/>
       <w:r>
         <w:t xml:space="preserve"> </w:t>
       </w:r>
@@ -6537,174 +8045,172 @@
       <w:pPr>
         <w:pStyle w:val="Heading2"/>
       </w:pPr>
-      <w:bookmarkStart w:id="39" w:name="_Toc21506861"/>
+      <w:bookmarkStart w:name="_Toc21508701" w:id="44"/>
       <w:r>
         <w:t>Introduction</w:t>
       </w:r>
-      <w:bookmarkEnd w:id="39"/>
+      <w:bookmarkEnd w:id="44"/>
     </w:p>
     <w:p>
       <w:pPr>
         <w:pStyle w:val="Heading3"/>
       </w:pPr>
-      <w:bookmarkStart w:id="40" w:name="_Toc21506862"/>
+      <w:bookmarkStart w:name="_Toc21508702" w:id="45"/>
       <w:r>
         <w:t>Client Interface</w:t>
       </w:r>
-      <w:bookmarkEnd w:id="40"/>
+      <w:bookmarkEnd w:id="45"/>
     </w:p>
     <w:p>
       <w:pPr>
         <w:pStyle w:val="Heading1"/>
       </w:pPr>
-      <w:bookmarkStart w:id="41" w:name="_Toc21506863"/>
+      <w:bookmarkStart w:name="_Toc21508703" w:id="46"/>
       <w:r>
         <w:t>Support Tickets</w:t>
       </w:r>
-      <w:bookmarkEnd w:id="41"/>
+      <w:bookmarkEnd w:id="46"/>
     </w:p>
     <w:p>
       <w:pPr>
         <w:pStyle w:val="Heading2"/>
       </w:pPr>
-      <w:bookmarkStart w:id="42" w:name="_Toc21506864"/>
+      <w:bookmarkStart w:name="_Toc21508704" w:id="47"/>
       <w:r>
         <w:t>Introduction</w:t>
       </w:r>
-      <w:bookmarkEnd w:id="42"/>
+      <w:bookmarkEnd w:id="47"/>
     </w:p>
     <w:p>
       <w:pPr>
         <w:pStyle w:val="Heading3"/>
       </w:pPr>
-      <w:bookmarkStart w:id="43" w:name="_Toc21506865"/>
+      <w:bookmarkStart w:name="_Toc21508705" w:id="48"/>
       <w:r>
         <w:t>JIRA Support</w:t>
       </w:r>
-      <w:bookmarkEnd w:id="43"/>
+      <w:bookmarkEnd w:id="48"/>
     </w:p>
     <w:p>
       <w:pPr>
         <w:pStyle w:val="Heading1"/>
       </w:pPr>
-      <w:bookmarkStart w:id="44" w:name="_Toc21506866"/>
+      <w:bookmarkStart w:name="_Toc21508706" w:id="49"/>
       <w:r>
         <w:t>Disk Manager</w:t>
       </w:r>
-      <w:bookmarkEnd w:id="44"/>
+      <w:bookmarkEnd w:id="49"/>
     </w:p>
     <w:p>
       <w:pPr>
         <w:pStyle w:val="Heading2"/>
       </w:pPr>
-      <w:bookmarkStart w:id="45" w:name="_Toc21506867"/>
+      <w:bookmarkStart w:name="_Toc21508707" w:id="50"/>
       <w:r>
         <w:t>Introduction</w:t>
       </w:r>
-      <w:bookmarkEnd w:id="45"/>
+      <w:bookmarkEnd w:id="50"/>
     </w:p>
     <w:p>
       <w:pPr>
         <w:pStyle w:val="Heading3"/>
       </w:pPr>
-      <w:bookmarkStart w:id="46" w:name="_Toc21506868"/>
+      <w:bookmarkStart w:name="_Toc21508708" w:id="51"/>
       <w:r>
         <w:t>Disk Manager</w:t>
       </w:r>
-      <w:bookmarkEnd w:id="46"/>
+      <w:bookmarkEnd w:id="51"/>
     </w:p>
     <w:p>
       <w:pPr>
         <w:pStyle w:val="Heading1"/>
       </w:pPr>
-      <w:bookmarkStart w:id="47" w:name="_Toc21506869"/>
-      <w:r>
-        <w:lastRenderedPageBreak/>
+      <w:bookmarkStart w:name="_Toc21508709" w:id="52"/>
+      <w:r>
         <w:t>Disk Testing</w:t>
       </w:r>
-      <w:bookmarkEnd w:id="47"/>
+      <w:bookmarkEnd w:id="52"/>
     </w:p>
     <w:p>
       <w:pPr>
         <w:pStyle w:val="Heading2"/>
       </w:pPr>
-      <w:bookmarkStart w:id="48" w:name="_Toc21506870"/>
-      <w:r>
+      <w:bookmarkStart w:name="_Toc21508710" w:id="53"/>
+      <w:r>
+        <w:lastRenderedPageBreak/>
         <w:t>Introduction</w:t>
       </w:r>
-      <w:bookmarkEnd w:id="48"/>
+      <w:bookmarkEnd w:id="53"/>
     </w:p>
     <w:p>
       <w:pPr>
         <w:pStyle w:val="Heading3"/>
       </w:pPr>
-      <w:bookmarkStart w:id="49" w:name="_Toc21506871"/>
+      <w:bookmarkStart w:name="_Toc21508711" w:id="54"/>
       <w:r>
         <w:t>State Machine</w:t>
       </w:r>
-      <w:bookmarkEnd w:id="49"/>
+      <w:bookmarkEnd w:id="54"/>
     </w:p>
     <w:p>
       <w:pPr>
         <w:pStyle w:val="Heading1"/>
       </w:pPr>
-      <w:bookmarkStart w:id="50" w:name="_Toc21506872"/>
+      <w:bookmarkStart w:name="_Toc21508712" w:id="55"/>
       <w:r>
         <w:t>Hardware Testing</w:t>
       </w:r>
-      <w:bookmarkEnd w:id="50"/>
+      <w:bookmarkEnd w:id="55"/>
     </w:p>
     <w:p>
       <w:pPr>
         <w:pStyle w:val="Heading2"/>
       </w:pPr>
-      <w:bookmarkStart w:id="51" w:name="_Toc21506873"/>
+      <w:bookmarkStart w:name="_Toc21508713" w:id="56"/>
       <w:r>
         <w:t>Introduction</w:t>
       </w:r>
-      <w:bookmarkEnd w:id="51"/>
+      <w:bookmarkEnd w:id="56"/>
     </w:p>
     <w:p>
       <w:pPr>
         <w:pStyle w:val="Heading3"/>
       </w:pPr>
-      <w:bookmarkStart w:id="52" w:name="_Toc21506874"/>
+      <w:bookmarkStart w:name="_Toc21508714" w:id="57"/>
       <w:r>
         <w:t>Hardware Tests</w:t>
       </w:r>
-      <w:bookmarkEnd w:id="52"/>
+      <w:bookmarkEnd w:id="57"/>
     </w:p>
     <w:p>
       <w:pPr>
         <w:pStyle w:val="Heading1"/>
       </w:pPr>
-      <w:bookmarkStart w:id="53" w:name="_Toc21506875"/>
-      <w:proofErr w:type="spellStart"/>
+      <w:bookmarkStart w:name="_Toc21508715" w:id="58"/>
       <w:r>
         <w:t>Bynar</w:t>
       </w:r>
-      <w:bookmarkEnd w:id="53"/>
-      <w:proofErr w:type="spellEnd"/>
+      <w:bookmarkEnd w:id="58"/>
     </w:p>
     <w:p>
       <w:pPr>
         <w:pStyle w:val="Heading2"/>
       </w:pPr>
-      <w:bookmarkStart w:id="54" w:name="_Toc21506876"/>
+      <w:bookmarkStart w:name="_Toc21508716" w:id="59"/>
       <w:r>
         <w:t>Introduction</w:t>
       </w:r>
-      <w:bookmarkEnd w:id="54"/>
+      <w:bookmarkEnd w:id="59"/>
     </w:p>
     <w:p>
       <w:pPr>
         <w:pStyle w:val="Heading3"/>
       </w:pPr>
-      <w:bookmarkStart w:id="55" w:name="_Toc21506877"/>
+      <w:bookmarkStart w:name="_Toc21508717" w:id="60"/>
       <w:r>
         <w:t>Main Process</w:t>
       </w:r>
-      <w:bookmarkEnd w:id="55"/>
+      <w:bookmarkEnd w:id="60"/>
     </w:p>
     <w:p/>
     <w:p/>
@@ -6712,7 +8218,7 @@
     <w:sectPr>
       <w:headerReference w:type="default" r:id="rId8"/>
       <w:footerReference w:type="default" r:id="rId9"/>
-      <w:pgSz w:w="12240" w:h="15840"/>
+      <w:pgSz w:w="12240" w:h="15840" w:orient="portrait"/>
       <w:pgMar w:top="1440" w:right="1440" w:bottom="1440" w:left="1440" w:header="720" w:footer="720" w:gutter="0"/>
       <w:cols w:space="720"/>
       <w:docGrid w:linePitch="360"/>
@@ -6910,7 +8416,7 @@
   <w:docDefaults>
     <w:rPrDefault>
       <w:rPr>
-        <w:rFonts w:asciiTheme="minorHAnsi" w:eastAsiaTheme="minorEastAsia" w:hAnsiTheme="minorHAnsi" w:cstheme="minorBidi"/>
+        <w:rFonts w:asciiTheme="minorHAnsi" w:hAnsiTheme="minorHAnsi" w:eastAsiaTheme="minorEastAsia" w:cstheme="minorBidi"/>
         <w:sz w:val="22"/>
         <w:szCs w:val="22"/>
         <w:lang w:val="en-US" w:eastAsia="en-US" w:bidi="ar-SA"/>
@@ -6925,14 +8431,14 @@
   <w:latentStyles w:defLockedState="0" w:defUIPriority="99" w:defSemiHidden="0" w:defUnhideWhenUsed="0" w:defQFormat="0" w:count="375">
     <w:lsdException w:name="Normal" w:uiPriority="0" w:qFormat="1"/>
     <w:lsdException w:name="heading 1" w:uiPriority="9" w:qFormat="1"/>
-    <w:lsdException w:name="heading 2" w:semiHidden="1" w:uiPriority="9" w:unhideWhenUsed="1" w:qFormat="1"/>
-    <w:lsdException w:name="heading 3" w:semiHidden="1" w:uiPriority="9" w:unhideWhenUsed="1" w:qFormat="1"/>
-    <w:lsdException w:name="heading 4" w:semiHidden="1" w:uiPriority="9" w:unhideWhenUsed="1" w:qFormat="1"/>
-    <w:lsdException w:name="heading 5" w:semiHidden="1" w:uiPriority="9" w:unhideWhenUsed="1" w:qFormat="1"/>
-    <w:lsdException w:name="heading 6" w:semiHidden="1" w:uiPriority="9" w:unhideWhenUsed="1" w:qFormat="1"/>
-    <w:lsdException w:name="heading 7" w:semiHidden="1" w:uiPriority="9" w:unhideWhenUsed="1" w:qFormat="1"/>
-    <w:lsdException w:name="heading 8" w:semiHidden="1" w:uiPriority="9" w:unhideWhenUsed="1" w:qFormat="1"/>
-    <w:lsdException w:name="heading 9" w:semiHidden="1" w:uiPriority="9" w:unhideWhenUsed="1" w:qFormat="1"/>
+    <w:lsdException w:name="heading 2" w:uiPriority="9" w:semiHidden="1" w:unhideWhenUsed="1" w:qFormat="1"/>
+    <w:lsdException w:name="heading 3" w:uiPriority="9" w:semiHidden="1" w:unhideWhenUsed="1" w:qFormat="1"/>
+    <w:lsdException w:name="heading 4" w:uiPriority="9" w:semiHidden="1" w:unhideWhenUsed="1" w:qFormat="1"/>
+    <w:lsdException w:name="heading 5" w:uiPriority="9" w:semiHidden="1" w:unhideWhenUsed="1" w:qFormat="1"/>
+    <w:lsdException w:name="heading 6" w:uiPriority="9" w:semiHidden="1" w:unhideWhenUsed="1" w:qFormat="1"/>
+    <w:lsdException w:name="heading 7" w:uiPriority="9" w:semiHidden="1" w:unhideWhenUsed="1" w:qFormat="1"/>
+    <w:lsdException w:name="heading 8" w:uiPriority="9" w:semiHidden="1" w:unhideWhenUsed="1" w:qFormat="1"/>
+    <w:lsdException w:name="heading 9" w:uiPriority="9" w:semiHidden="1" w:unhideWhenUsed="1" w:qFormat="1"/>
     <w:lsdException w:name="index 1" w:semiHidden="1" w:unhideWhenUsed="1"/>
     <w:lsdException w:name="index 2" w:semiHidden="1" w:unhideWhenUsed="1"/>
     <w:lsdException w:name="index 3" w:semiHidden="1" w:unhideWhenUsed="1"/>
@@ -6942,22 +8448,22 @@
     <w:lsdException w:name="index 7" w:semiHidden="1" w:unhideWhenUsed="1"/>
     <w:lsdException w:name="index 8" w:semiHidden="1" w:unhideWhenUsed="1"/>
     <w:lsdException w:name="index 9" w:semiHidden="1" w:unhideWhenUsed="1"/>
-    <w:lsdException w:name="toc 1" w:semiHidden="1" w:uiPriority="39" w:unhideWhenUsed="1"/>
-    <w:lsdException w:name="toc 2" w:semiHidden="1" w:uiPriority="39" w:unhideWhenUsed="1"/>
-    <w:lsdException w:name="toc 3" w:semiHidden="1" w:uiPriority="39" w:unhideWhenUsed="1"/>
-    <w:lsdException w:name="toc 4" w:semiHidden="1" w:uiPriority="39" w:unhideWhenUsed="1"/>
-    <w:lsdException w:name="toc 5" w:semiHidden="1" w:uiPriority="39" w:unhideWhenUsed="1"/>
-    <w:lsdException w:name="toc 6" w:semiHidden="1" w:uiPriority="39" w:unhideWhenUsed="1"/>
-    <w:lsdException w:name="toc 7" w:semiHidden="1" w:uiPriority="39" w:unhideWhenUsed="1"/>
-    <w:lsdException w:name="toc 8" w:semiHidden="1" w:uiPriority="39" w:unhideWhenUsed="1"/>
-    <w:lsdException w:name="toc 9" w:semiHidden="1" w:uiPriority="39" w:unhideWhenUsed="1"/>
+    <w:lsdException w:name="toc 1" w:uiPriority="39" w:semiHidden="1" w:unhideWhenUsed="1"/>
+    <w:lsdException w:name="toc 2" w:uiPriority="39" w:semiHidden="1" w:unhideWhenUsed="1"/>
+    <w:lsdException w:name="toc 3" w:uiPriority="39" w:semiHidden="1" w:unhideWhenUsed="1"/>
+    <w:lsdException w:name="toc 4" w:uiPriority="39" w:semiHidden="1" w:unhideWhenUsed="1"/>
+    <w:lsdException w:name="toc 5" w:uiPriority="39" w:semiHidden="1" w:unhideWhenUsed="1"/>
+    <w:lsdException w:name="toc 6" w:uiPriority="39" w:semiHidden="1" w:unhideWhenUsed="1"/>
+    <w:lsdException w:name="toc 7" w:uiPriority="39" w:semiHidden="1" w:unhideWhenUsed="1"/>
+    <w:lsdException w:name="toc 8" w:uiPriority="39" w:semiHidden="1" w:unhideWhenUsed="1"/>
+    <w:lsdException w:name="toc 9" w:uiPriority="39" w:semiHidden="1" w:unhideWhenUsed="1"/>
     <w:lsdException w:name="Normal Indent" w:semiHidden="1" w:unhideWhenUsed="1"/>
     <w:lsdException w:name="footnote text" w:semiHidden="1" w:unhideWhenUsed="1"/>
     <w:lsdException w:name="annotation text" w:semiHidden="1" w:unhideWhenUsed="1"/>
     <w:lsdException w:name="header" w:semiHidden="1" w:unhideWhenUsed="1"/>
     <w:lsdException w:name="footer" w:semiHidden="1" w:unhideWhenUsed="1"/>
     <w:lsdException w:name="index heading" w:semiHidden="1" w:unhideWhenUsed="1"/>
-    <w:lsdException w:name="caption" w:semiHidden="1" w:uiPriority="35" w:unhideWhenUsed="1" w:qFormat="1"/>
+    <w:lsdException w:name="caption" w:uiPriority="35" w:semiHidden="1" w:unhideWhenUsed="1" w:qFormat="1"/>
     <w:lsdException w:name="table of figures" w:semiHidden="1" w:unhideWhenUsed="1"/>
     <w:lsdException w:name="envelope address" w:semiHidden="1" w:unhideWhenUsed="1"/>
     <w:lsdException w:name="envelope return" w:semiHidden="1" w:unhideWhenUsed="1"/>
@@ -6988,7 +8494,7 @@
     <w:lsdException w:name="Title" w:uiPriority="10" w:qFormat="1"/>
     <w:lsdException w:name="Closing" w:semiHidden="1" w:unhideWhenUsed="1"/>
     <w:lsdException w:name="Signature" w:semiHidden="1" w:unhideWhenUsed="1"/>
-    <w:lsdException w:name="Default Paragraph Font" w:semiHidden="1" w:uiPriority="1" w:unhideWhenUsed="1"/>
+    <w:lsdException w:name="Default Paragraph Font" w:uiPriority="1" w:semiHidden="1" w:unhideWhenUsed="1"/>
     <w:lsdException w:name="Body Text" w:semiHidden="1" w:unhideWhenUsed="1"/>
     <w:lsdException w:name="Body Text Indent" w:semiHidden="1" w:unhideWhenUsed="1"/>
     <w:lsdException w:name="List Continue" w:semiHidden="1" w:unhideWhenUsed="1"/>
@@ -7188,8 +8694,8 @@
     <w:lsdException w:name="Subtle Reference" w:uiPriority="31" w:qFormat="1"/>
     <w:lsdException w:name="Intense Reference" w:uiPriority="32" w:qFormat="1"/>
     <w:lsdException w:name="Book Title" w:uiPriority="33" w:qFormat="1"/>
-    <w:lsdException w:name="Bibliography" w:semiHidden="1" w:uiPriority="37" w:unhideWhenUsed="1"/>
-    <w:lsdException w:name="TOC Heading" w:semiHidden="1" w:uiPriority="39" w:unhideWhenUsed="1" w:qFormat="1"/>
+    <w:lsdException w:name="Bibliography" w:uiPriority="37" w:semiHidden="1" w:unhideWhenUsed="1"/>
+    <w:lsdException w:name="TOC Heading" w:uiPriority="39" w:semiHidden="1" w:unhideWhenUsed="1" w:qFormat="1"/>
     <w:lsdException w:name="Plain Table 1" w:uiPriority="41"/>
     <w:lsdException w:name="Plain Table 2" w:uiPriority="42"/>
     <w:lsdException w:name="Plain Table 3" w:uiPriority="43"/>
@@ -7299,7 +8805,7 @@
     <w:lsdException w:name="Hashtag" w:semiHidden="1" w:unhideWhenUsed="1"/>
     <w:lsdException w:name="Unresolved Mention" w:semiHidden="1" w:unhideWhenUsed="1"/>
   </w:latentStyles>
-  <w:style w:type="paragraph" w:default="1" w:styleId="Normal">
+  <w:style w:type="paragraph" w:styleId="Normal" w:default="1">
     <w:name w:val="Normal"/>
     <w:qFormat/>
     <w:rsid w:val="000C1A01"/>
@@ -7319,7 +8825,7 @@
       <w:outlineLvl w:val="0"/>
     </w:pPr>
     <w:rPr>
-      <w:rFonts w:asciiTheme="majorHAnsi" w:eastAsiaTheme="majorEastAsia" w:hAnsiTheme="majorHAnsi" w:cstheme="majorBidi"/>
+      <w:rFonts w:asciiTheme="majorHAnsi" w:hAnsiTheme="majorHAnsi" w:eastAsiaTheme="majorEastAsia" w:cstheme="majorBidi"/>
       <w:color w:val="2F5496" w:themeColor="accent1" w:themeShade="BF"/>
       <w:sz w:val="30"/>
       <w:szCs w:val="30"/>
@@ -7341,7 +8847,7 @@
       <w:outlineLvl w:val="1"/>
     </w:pPr>
     <w:rPr>
-      <w:rFonts w:asciiTheme="majorHAnsi" w:eastAsiaTheme="majorEastAsia" w:hAnsiTheme="majorHAnsi" w:cstheme="majorBidi"/>
+      <w:rFonts w:asciiTheme="majorHAnsi" w:hAnsiTheme="majorHAnsi" w:eastAsiaTheme="majorEastAsia" w:cstheme="majorBidi"/>
       <w:color w:val="C45911" w:themeColor="accent2" w:themeShade="BF"/>
       <w:sz w:val="28"/>
       <w:szCs w:val="28"/>
@@ -7363,7 +8869,7 @@
       <w:outlineLvl w:val="2"/>
     </w:pPr>
     <w:rPr>
-      <w:rFonts w:asciiTheme="majorHAnsi" w:eastAsiaTheme="majorEastAsia" w:hAnsiTheme="majorHAnsi" w:cstheme="majorBidi"/>
+      <w:rFonts w:asciiTheme="majorHAnsi" w:hAnsiTheme="majorHAnsi" w:eastAsiaTheme="majorEastAsia" w:cstheme="majorBidi"/>
       <w:color w:val="538135" w:themeColor="accent6" w:themeShade="BF"/>
       <w:sz w:val="26"/>
       <w:szCs w:val="26"/>
@@ -7386,7 +8892,7 @@
       <w:outlineLvl w:val="3"/>
     </w:pPr>
     <w:rPr>
-      <w:rFonts w:asciiTheme="majorHAnsi" w:eastAsiaTheme="majorEastAsia" w:hAnsiTheme="majorHAnsi" w:cstheme="majorBidi"/>
+      <w:rFonts w:asciiTheme="majorHAnsi" w:hAnsiTheme="majorHAnsi" w:eastAsiaTheme="majorEastAsia" w:cstheme="majorBidi"/>
       <w:i/>
       <w:iCs/>
       <w:color w:val="2E74B5" w:themeColor="accent5" w:themeShade="BF"/>
@@ -7411,7 +8917,7 @@
       <w:outlineLvl w:val="4"/>
     </w:pPr>
     <w:rPr>
-      <w:rFonts w:asciiTheme="majorHAnsi" w:eastAsiaTheme="majorEastAsia" w:hAnsiTheme="majorHAnsi" w:cstheme="majorBidi"/>
+      <w:rFonts w:asciiTheme="majorHAnsi" w:hAnsiTheme="majorHAnsi" w:eastAsiaTheme="majorEastAsia" w:cstheme="majorBidi"/>
       <w:i/>
       <w:iCs/>
       <w:color w:val="833C0B" w:themeColor="accent2" w:themeShade="80"/>
@@ -7436,7 +8942,7 @@
       <w:outlineLvl w:val="5"/>
     </w:pPr>
     <w:rPr>
-      <w:rFonts w:asciiTheme="majorHAnsi" w:eastAsiaTheme="majorEastAsia" w:hAnsiTheme="majorHAnsi" w:cstheme="majorBidi"/>
+      <w:rFonts w:asciiTheme="majorHAnsi" w:hAnsiTheme="majorHAnsi" w:eastAsiaTheme="majorEastAsia" w:cstheme="majorBidi"/>
       <w:i/>
       <w:iCs/>
       <w:color w:val="385623" w:themeColor="accent6" w:themeShade="80"/>
@@ -7461,7 +8967,7 @@
       <w:outlineLvl w:val="6"/>
     </w:pPr>
     <w:rPr>
-      <w:rFonts w:asciiTheme="majorHAnsi" w:eastAsiaTheme="majorEastAsia" w:hAnsiTheme="majorHAnsi" w:cstheme="majorBidi"/>
+      <w:rFonts w:asciiTheme="majorHAnsi" w:hAnsiTheme="majorHAnsi" w:eastAsiaTheme="majorEastAsia" w:cstheme="majorBidi"/>
       <w:color w:val="1F3864" w:themeColor="accent1" w:themeShade="80"/>
     </w:rPr>
   </w:style>
@@ -7482,7 +8988,7 @@
       <w:outlineLvl w:val="7"/>
     </w:pPr>
     <w:rPr>
-      <w:rFonts w:asciiTheme="majorHAnsi" w:eastAsiaTheme="majorEastAsia" w:hAnsiTheme="majorHAnsi" w:cstheme="majorBidi"/>
+      <w:rFonts w:asciiTheme="majorHAnsi" w:hAnsiTheme="majorHAnsi" w:eastAsiaTheme="majorEastAsia" w:cstheme="majorBidi"/>
       <w:color w:val="833C0B" w:themeColor="accent2" w:themeShade="80"/>
       <w:sz w:val="21"/>
       <w:szCs w:val="21"/>
@@ -7505,17 +9011,17 @@
       <w:outlineLvl w:val="8"/>
     </w:pPr>
     <w:rPr>
-      <w:rFonts w:asciiTheme="majorHAnsi" w:eastAsiaTheme="majorEastAsia" w:hAnsiTheme="majorHAnsi" w:cstheme="majorBidi"/>
+      <w:rFonts w:asciiTheme="majorHAnsi" w:hAnsiTheme="majorHAnsi" w:eastAsiaTheme="majorEastAsia" w:cstheme="majorBidi"/>
       <w:color w:val="385623" w:themeColor="accent6" w:themeShade="80"/>
     </w:rPr>
   </w:style>
-  <w:style w:type="character" w:default="1" w:styleId="DefaultParagraphFont">
+  <w:style w:type="character" w:styleId="DefaultParagraphFont" w:default="1">
     <w:name w:val="Default Paragraph Font"/>
     <w:uiPriority w:val="1"/>
     <w:semiHidden/>
     <w:unhideWhenUsed/>
   </w:style>
-  <w:style w:type="table" w:default="1" w:styleId="TableNormal">
+  <w:style w:type="table" w:styleId="TableNormal" w:default="1">
     <w:name w:val="Normal Table"/>
     <w:uiPriority w:val="99"/>
     <w:semiHidden/>
@@ -7530,52 +9036,52 @@
       </w:tblCellMar>
     </w:tblPr>
   </w:style>
-  <w:style w:type="numbering" w:default="1" w:styleId="NoList">
+  <w:style w:type="numbering" w:styleId="NoList" w:default="1">
     <w:name w:val="No List"/>
     <w:uiPriority w:val="99"/>
     <w:semiHidden/>
     <w:unhideWhenUsed/>
   </w:style>
-  <w:style w:type="character" w:customStyle="1" w:styleId="Heading1Char">
+  <w:style w:type="character" w:styleId="Heading1Char" w:customStyle="1">
     <w:name w:val="Heading 1 Char"/>
     <w:basedOn w:val="DefaultParagraphFont"/>
     <w:link w:val="Heading1"/>
     <w:uiPriority w:val="9"/>
     <w:rsid w:val="000C1A01"/>
     <w:rPr>
-      <w:rFonts w:asciiTheme="majorHAnsi" w:eastAsiaTheme="majorEastAsia" w:hAnsiTheme="majorHAnsi" w:cstheme="majorBidi"/>
+      <w:rFonts w:asciiTheme="majorHAnsi" w:hAnsiTheme="majorHAnsi" w:eastAsiaTheme="majorEastAsia" w:cstheme="majorBidi"/>
       <w:color w:val="2F5496" w:themeColor="accent1" w:themeShade="BF"/>
       <w:sz w:val="30"/>
       <w:szCs w:val="30"/>
     </w:rPr>
   </w:style>
-  <w:style w:type="character" w:customStyle="1" w:styleId="Heading2Char">
+  <w:style w:type="character" w:styleId="Heading2Char" w:customStyle="1">
     <w:name w:val="Heading 2 Char"/>
     <w:basedOn w:val="DefaultParagraphFont"/>
     <w:link w:val="Heading2"/>
     <w:uiPriority w:val="9"/>
     <w:rsid w:val="000C1A01"/>
     <w:rPr>
-      <w:rFonts w:asciiTheme="majorHAnsi" w:eastAsiaTheme="majorEastAsia" w:hAnsiTheme="majorHAnsi" w:cstheme="majorBidi"/>
+      <w:rFonts w:asciiTheme="majorHAnsi" w:hAnsiTheme="majorHAnsi" w:eastAsiaTheme="majorEastAsia" w:cstheme="majorBidi"/>
       <w:color w:val="C45911" w:themeColor="accent2" w:themeShade="BF"/>
       <w:sz w:val="28"/>
       <w:szCs w:val="28"/>
     </w:rPr>
   </w:style>
-  <w:style w:type="character" w:customStyle="1" w:styleId="Heading3Char">
+  <w:style w:type="character" w:styleId="Heading3Char" w:customStyle="1">
     <w:name w:val="Heading 3 Char"/>
     <w:basedOn w:val="DefaultParagraphFont"/>
     <w:link w:val="Heading3"/>
     <w:uiPriority w:val="9"/>
     <w:rsid w:val="000C1A01"/>
     <w:rPr>
-      <w:rFonts w:asciiTheme="majorHAnsi" w:eastAsiaTheme="majorEastAsia" w:hAnsiTheme="majorHAnsi" w:cstheme="majorBidi"/>
+      <w:rFonts w:asciiTheme="majorHAnsi" w:hAnsiTheme="majorHAnsi" w:eastAsiaTheme="majorEastAsia" w:cstheme="majorBidi"/>
       <w:color w:val="538135" w:themeColor="accent6" w:themeShade="BF"/>
       <w:sz w:val="26"/>
       <w:szCs w:val="26"/>
     </w:rPr>
   </w:style>
-  <w:style w:type="character" w:customStyle="1" w:styleId="Heading4Char">
+  <w:style w:type="character" w:styleId="Heading4Char" w:customStyle="1">
     <w:name w:val="Heading 4 Char"/>
     <w:basedOn w:val="DefaultParagraphFont"/>
     <w:link w:val="Heading4"/>
@@ -7583,7 +9089,7 @@
     <w:semiHidden/>
     <w:rsid w:val="000C1A01"/>
     <w:rPr>
-      <w:rFonts w:asciiTheme="majorHAnsi" w:eastAsiaTheme="majorEastAsia" w:hAnsiTheme="majorHAnsi" w:cstheme="majorBidi"/>
+      <w:rFonts w:asciiTheme="majorHAnsi" w:hAnsiTheme="majorHAnsi" w:eastAsiaTheme="majorEastAsia" w:cstheme="majorBidi"/>
       <w:i/>
       <w:iCs/>
       <w:color w:val="2E74B5" w:themeColor="accent5" w:themeShade="BF"/>
@@ -7591,7 +9097,7 @@
       <w:szCs w:val="25"/>
     </w:rPr>
   </w:style>
-  <w:style w:type="character" w:customStyle="1" w:styleId="Heading5Char">
+  <w:style w:type="character" w:styleId="Heading5Char" w:customStyle="1">
     <w:name w:val="Heading 5 Char"/>
     <w:basedOn w:val="DefaultParagraphFont"/>
     <w:link w:val="Heading5"/>
@@ -7599,7 +9105,7 @@
     <w:semiHidden/>
     <w:rsid w:val="000C1A01"/>
     <w:rPr>
-      <w:rFonts w:asciiTheme="majorHAnsi" w:eastAsiaTheme="majorEastAsia" w:hAnsiTheme="majorHAnsi" w:cstheme="majorBidi"/>
+      <w:rFonts w:asciiTheme="majorHAnsi" w:hAnsiTheme="majorHAnsi" w:eastAsiaTheme="majorEastAsia" w:cstheme="majorBidi"/>
       <w:i/>
       <w:iCs/>
       <w:color w:val="833C0B" w:themeColor="accent2" w:themeShade="80"/>
@@ -7607,7 +9113,7 @@
       <w:szCs w:val="24"/>
     </w:rPr>
   </w:style>
-  <w:style w:type="character" w:customStyle="1" w:styleId="Heading6Char">
+  <w:style w:type="character" w:styleId="Heading6Char" w:customStyle="1">
     <w:name w:val="Heading 6 Char"/>
     <w:basedOn w:val="DefaultParagraphFont"/>
     <w:link w:val="Heading6"/>
@@ -7615,7 +9121,7 @@
     <w:semiHidden/>
     <w:rsid w:val="000C1A01"/>
     <w:rPr>
-      <w:rFonts w:asciiTheme="majorHAnsi" w:eastAsiaTheme="majorEastAsia" w:hAnsiTheme="majorHAnsi" w:cstheme="majorBidi"/>
+      <w:rFonts w:asciiTheme="majorHAnsi" w:hAnsiTheme="majorHAnsi" w:eastAsiaTheme="majorEastAsia" w:cstheme="majorBidi"/>
       <w:i/>
       <w:iCs/>
       <w:color w:val="385623" w:themeColor="accent6" w:themeShade="80"/>
@@ -7623,7 +9129,7 @@
       <w:szCs w:val="23"/>
     </w:rPr>
   </w:style>
-  <w:style w:type="character" w:customStyle="1" w:styleId="Heading7Char">
+  <w:style w:type="character" w:styleId="Heading7Char" w:customStyle="1">
     <w:name w:val="Heading 7 Char"/>
     <w:basedOn w:val="DefaultParagraphFont"/>
     <w:link w:val="Heading7"/>
@@ -7631,11 +9137,11 @@
     <w:semiHidden/>
     <w:rsid w:val="000C1A01"/>
     <w:rPr>
-      <w:rFonts w:asciiTheme="majorHAnsi" w:eastAsiaTheme="majorEastAsia" w:hAnsiTheme="majorHAnsi" w:cstheme="majorBidi"/>
+      <w:rFonts w:asciiTheme="majorHAnsi" w:hAnsiTheme="majorHAnsi" w:eastAsiaTheme="majorEastAsia" w:cstheme="majorBidi"/>
       <w:color w:val="1F3864" w:themeColor="accent1" w:themeShade="80"/>
     </w:rPr>
   </w:style>
-  <w:style w:type="character" w:customStyle="1" w:styleId="Heading8Char">
+  <w:style w:type="character" w:styleId="Heading8Char" w:customStyle="1">
     <w:name w:val="Heading 8 Char"/>
     <w:basedOn w:val="DefaultParagraphFont"/>
     <w:link w:val="Heading8"/>
@@ -7643,13 +9149,13 @@
     <w:semiHidden/>
     <w:rsid w:val="000C1A01"/>
     <w:rPr>
-      <w:rFonts w:asciiTheme="majorHAnsi" w:eastAsiaTheme="majorEastAsia" w:hAnsiTheme="majorHAnsi" w:cstheme="majorBidi"/>
+      <w:rFonts w:asciiTheme="majorHAnsi" w:hAnsiTheme="majorHAnsi" w:eastAsiaTheme="majorEastAsia" w:cstheme="majorBidi"/>
       <w:color w:val="833C0B" w:themeColor="accent2" w:themeShade="80"/>
       <w:sz w:val="21"/>
       <w:szCs w:val="21"/>
     </w:rPr>
   </w:style>
-  <w:style w:type="character" w:customStyle="1" w:styleId="Heading9Char">
+  <w:style w:type="character" w:styleId="Heading9Char" w:customStyle="1">
     <w:name w:val="Heading 9 Char"/>
     <w:basedOn w:val="DefaultParagraphFont"/>
     <w:link w:val="Heading9"/>
@@ -7657,7 +9163,7 @@
     <w:semiHidden/>
     <w:rsid w:val="000C1A01"/>
     <w:rPr>
-      <w:rFonts w:asciiTheme="majorHAnsi" w:eastAsiaTheme="majorEastAsia" w:hAnsiTheme="majorHAnsi" w:cstheme="majorBidi"/>
+      <w:rFonts w:asciiTheme="majorHAnsi" w:hAnsiTheme="majorHAnsi" w:eastAsiaTheme="majorEastAsia" w:cstheme="majorBidi"/>
       <w:color w:val="385623" w:themeColor="accent6" w:themeShade="80"/>
     </w:rPr>
   </w:style>
@@ -7694,21 +9200,21 @@
       <w:contextualSpacing/>
     </w:pPr>
     <w:rPr>
-      <w:rFonts w:asciiTheme="majorHAnsi" w:eastAsiaTheme="majorEastAsia" w:hAnsiTheme="majorHAnsi" w:cstheme="majorBidi"/>
+      <w:rFonts w:asciiTheme="majorHAnsi" w:hAnsiTheme="majorHAnsi" w:eastAsiaTheme="majorEastAsia" w:cstheme="majorBidi"/>
       <w:color w:val="2F5496" w:themeColor="accent1" w:themeShade="BF"/>
       <w:spacing w:val="-10"/>
       <w:sz w:val="52"/>
       <w:szCs w:val="52"/>
     </w:rPr>
   </w:style>
-  <w:style w:type="character" w:customStyle="1" w:styleId="TitleChar">
+  <w:style w:type="character" w:styleId="TitleChar" w:customStyle="1">
     <w:name w:val="Title Char"/>
     <w:basedOn w:val="DefaultParagraphFont"/>
     <w:link w:val="Title"/>
     <w:uiPriority w:val="10"/>
     <w:rsid w:val="000C1A01"/>
     <w:rPr>
-      <w:rFonts w:asciiTheme="majorHAnsi" w:eastAsiaTheme="majorEastAsia" w:hAnsiTheme="majorHAnsi" w:cstheme="majorBidi"/>
+      <w:rFonts w:asciiTheme="majorHAnsi" w:hAnsiTheme="majorHAnsi" w:eastAsiaTheme="majorEastAsia" w:cstheme="majorBidi"/>
       <w:color w:val="2F5496" w:themeColor="accent1" w:themeShade="BF"/>
       <w:spacing w:val="-10"/>
       <w:sz w:val="52"/>
@@ -7730,17 +9236,17 @@
       <w:spacing w:line="240" w:lineRule="auto"/>
     </w:pPr>
     <w:rPr>
-      <w:rFonts w:asciiTheme="majorHAnsi" w:eastAsiaTheme="majorEastAsia" w:hAnsiTheme="majorHAnsi" w:cstheme="majorBidi"/>
+      <w:rFonts w:asciiTheme="majorHAnsi" w:hAnsiTheme="majorHAnsi" w:eastAsiaTheme="majorEastAsia" w:cstheme="majorBidi"/>
     </w:rPr>
   </w:style>
-  <w:style w:type="character" w:customStyle="1" w:styleId="SubtitleChar">
+  <w:style w:type="character" w:styleId="SubtitleChar" w:customStyle="1">
     <w:name w:val="Subtitle Char"/>
     <w:basedOn w:val="DefaultParagraphFont"/>
     <w:link w:val="Subtitle"/>
     <w:uiPriority w:val="11"/>
     <w:rsid w:val="000C1A01"/>
     <w:rPr>
-      <w:rFonts w:asciiTheme="majorHAnsi" w:eastAsiaTheme="majorEastAsia" w:hAnsiTheme="majorHAnsi" w:cstheme="majorBidi"/>
+      <w:rFonts w:asciiTheme="majorHAnsi" w:hAnsiTheme="majorHAnsi" w:eastAsiaTheme="majorEastAsia" w:cstheme="majorBidi"/>
     </w:rPr>
   </w:style>
   <w:style w:type="character" w:styleId="Strong">
@@ -7792,7 +9298,7 @@
       <w:iCs/>
     </w:rPr>
   </w:style>
-  <w:style w:type="character" w:customStyle="1" w:styleId="QuoteChar">
+  <w:style w:type="character" w:styleId="QuoteChar" w:customStyle="1">
     <w:name w:val="Quote Char"/>
     <w:basedOn w:val="DefaultParagraphFont"/>
     <w:link w:val="Quote"/>
@@ -7817,20 +9323,20 @@
       <w:jc w:val="center"/>
     </w:pPr>
     <w:rPr>
-      <w:rFonts w:asciiTheme="majorHAnsi" w:eastAsiaTheme="majorEastAsia" w:hAnsiTheme="majorHAnsi" w:cstheme="majorBidi"/>
+      <w:rFonts w:asciiTheme="majorHAnsi" w:hAnsiTheme="majorHAnsi" w:eastAsiaTheme="majorEastAsia" w:cstheme="majorBidi"/>
       <w:color w:val="4472C4" w:themeColor="accent1"/>
       <w:sz w:val="24"/>
       <w:szCs w:val="24"/>
     </w:rPr>
   </w:style>
-  <w:style w:type="character" w:customStyle="1" w:styleId="IntenseQuoteChar">
+  <w:style w:type="character" w:styleId="IntenseQuoteChar" w:customStyle="1">
     <w:name w:val="Intense Quote Char"/>
     <w:basedOn w:val="DefaultParagraphFont"/>
     <w:link w:val="IntenseQuote"/>
     <w:uiPriority w:val="30"/>
     <w:rsid w:val="000C1A01"/>
     <w:rPr>
-      <w:rFonts w:asciiTheme="majorHAnsi" w:eastAsiaTheme="majorEastAsia" w:hAnsiTheme="majorHAnsi" w:cstheme="majorBidi"/>
+      <w:rFonts w:asciiTheme="majorHAnsi" w:hAnsiTheme="majorHAnsi" w:eastAsiaTheme="majorEastAsia" w:cstheme="majorBidi"/>
       <w:color w:val="4472C4" w:themeColor="accent1"/>
       <w:sz w:val="24"/>
       <w:szCs w:val="24"/>
@@ -7959,16 +9465,16 @@
     </w:pPr>
     <w:tblPr>
       <w:tblBorders>
-        <w:top w:val="single" w:sz="4" w:space="0" w:color="000000" w:themeColor="text1"/>
-        <w:left w:val="single" w:sz="4" w:space="0" w:color="000000" w:themeColor="text1"/>
-        <w:bottom w:val="single" w:sz="4" w:space="0" w:color="000000" w:themeColor="text1"/>
-        <w:right w:val="single" w:sz="4" w:space="0" w:color="000000" w:themeColor="text1"/>
-        <w:insideH w:val="single" w:sz="4" w:space="0" w:color="000000" w:themeColor="text1"/>
-        <w:insideV w:val="single" w:sz="4" w:space="0" w:color="000000" w:themeColor="text1"/>
+        <w:top w:val="single" w:color="000000" w:themeColor="text1" w:sz="4" w:space="0"/>
+        <w:left w:val="single" w:color="000000" w:themeColor="text1" w:sz="4" w:space="0"/>
+        <w:bottom w:val="single" w:color="000000" w:themeColor="text1" w:sz="4" w:space="0"/>
+        <w:right w:val="single" w:color="000000" w:themeColor="text1" w:sz="4" w:space="0"/>
+        <w:insideH w:val="single" w:color="000000" w:themeColor="text1" w:sz="4" w:space="0"/>
+        <w:insideV w:val="single" w:color="000000" w:themeColor="text1" w:sz="4" w:space="0"/>
       </w:tblBorders>
     </w:tblPr>
   </w:style>
-  <w:style w:type="character" w:customStyle="1" w:styleId="HeaderChar">
+  <w:style w:type="character" w:styleId="HeaderChar" w:customStyle="1">
     <w:name w:val="Header Char"/>
     <w:basedOn w:val="DefaultParagraphFont"/>
     <w:link w:val="Header"/>
@@ -7988,7 +9494,7 @@
       <w:spacing w:after="0" w:line="240" w:lineRule="auto"/>
     </w:pPr>
   </w:style>
-  <w:style w:type="character" w:customStyle="1" w:styleId="FooterChar">
+  <w:style w:type="character" w:styleId="FooterChar" w:customStyle="1">
     <w:name w:val="Footer Char"/>
     <w:basedOn w:val="DefaultParagraphFont"/>
     <w:link w:val="Footer"/>
@@ -8022,6 +9528,39 @@
     </w:pPr>
   </w:style>
 </w:styles>
+</file>
+
+<file path=word/glossary/document.xml><?xml version="1.0" encoding="utf-8"?>
+<w:glossaryDocument xmlns:w14="http://schemas.microsoft.com/office/word/2010/wordml" xmlns:w="http://schemas.openxmlformats.org/wordprocessingml/2006/main">
+  <w:docParts>
+    <w:docPart>
+      <w:docPartPr>
+        <w:name w:val="DefaultPlaceholder_1081868574"/>
+        <w:category>
+          <w:name w:val="General"/>
+          <w:gallery w:val="placeholder"/>
+        </w:category>
+        <w:types>
+          <w:type w:val="bbPlcHdr"/>
+        </w:types>
+        <w:behaviors>
+          <w:behavior w:val="content"/>
+        </w:behaviors>
+        <w:guid w:val="{53ba4bfe-ca23-44ba-92b7-43c0d58b72cb}"/>
+      </w:docPartPr>
+      <w:docPartBody>
+        <w:p>
+          <w:r>
+            <w:rPr>
+              <w:rStyle w:val="PlaceholderText"/>
+            </w:rPr>
+            <w:t/>
+          </w:r>
+        </w:p>
+      </w:docPartBody>
+    </w:docPart>
+  </w:docParts>
+</w:glossaryDocument>
 </file>
 
 <file path=word/theme/theme1.xml><?xml version="1.0" encoding="utf-8"?>
@@ -8294,7 +9833,7 @@
 </file>
 
 <file path=customXml/itemProps1.xml><?xml version="1.0" encoding="utf-8"?>
-<ds:datastoreItem xmlns:ds="http://schemas.openxmlformats.org/officeDocument/2006/customXml" ds:itemID="{7B909975-ADEA-405A-985A-169382439F34}">
+<ds:datastoreItem xmlns:ds="http://schemas.openxmlformats.org/officeDocument/2006/customXml" ds:itemID="{FC16A4A4-E7CE-4BA9-95BA-A2B778C8B752}">
   <ds:schemaRefs>
     <ds:schemaRef ds:uri="http://schemas.openxmlformats.org/officeDocument/2006/bibliography"/>
   </ds:schemaRefs>

</xml_diff>

<commit_message>
filled out the Backend section
</commit_message>
<xml_diff>
--- a/docs/Notes on Bynar.docx
+++ b/docs/Notes on Bynar.docx
@@ -30,7 +30,7 @@
       <w:pPr>
         <w:pStyle w:val="Heading1"/>
       </w:pPr>
-      <w:bookmarkStart w:id="1" w:name="_Toc21589836"/>
+      <w:bookmarkStart w:id="1" w:name="_Toc21606411"/>
       <w:r>
         <w:t>Revision History</w:t>
       </w:r>
@@ -265,7 +265,7 @@
         <w:br w:type="page"/>
       </w:r>
     </w:p>
-    <w:bookmarkStart w:id="2" w:name="_Toc21589837" w:displacedByCustomXml="next"/>
+    <w:bookmarkStart w:id="2" w:name="_Toc21606412" w:displacedByCustomXml="next"/>
     <w:sdt>
       <w:sdtPr>
         <w:rPr>
@@ -316,7 +316,7 @@
           <w:r>
             <w:fldChar w:fldCharType="separate"/>
           </w:r>
-          <w:hyperlink w:anchor="_Toc21589836" w:history="1">
+          <w:hyperlink w:anchor="_Toc21606411" w:history="1">
             <w:r>
               <w:rPr>
                 <w:rStyle w:val="Hyperlink"/>
@@ -343,7 +343,7 @@
                 <w:noProof/>
                 <w:webHidden/>
               </w:rPr>
-              <w:instrText xml:space="preserve"> PAGEREF _Toc21589836 \h </w:instrText>
+              <w:instrText xml:space="preserve"> PAGEREF _Toc21606411 \h </w:instrText>
             </w:r>
             <w:r>
               <w:rPr>
@@ -384,7 +384,7 @@
               <w:noProof/>
             </w:rPr>
           </w:pPr>
-          <w:hyperlink w:anchor="_Toc21589837" w:history="1">
+          <w:hyperlink w:anchor="_Toc21606412" w:history="1">
             <w:r>
               <w:rPr>
                 <w:rStyle w:val="Hyperlink"/>
@@ -411,7 +411,7 @@
                 <w:noProof/>
                 <w:webHidden/>
               </w:rPr>
-              <w:instrText xml:space="preserve"> PAGEREF _Toc21589837 \h </w:instrText>
+              <w:instrText xml:space="preserve"> PAGEREF _Toc21606412 \h </w:instrText>
             </w:r>
             <w:r>
               <w:rPr>
@@ -452,7 +452,7 @@
               <w:noProof/>
             </w:rPr>
           </w:pPr>
-          <w:hyperlink w:anchor="_Toc21589838" w:history="1">
+          <w:hyperlink w:anchor="_Toc21606413" w:history="1">
             <w:r>
               <w:rPr>
                 <w:rStyle w:val="Hyperlink"/>
@@ -479,7 +479,7 @@
                 <w:noProof/>
                 <w:webHidden/>
               </w:rPr>
-              <w:instrText xml:space="preserve"> PAGEREF _Toc21589838 \h </w:instrText>
+              <w:instrText xml:space="preserve"> PAGEREF _Toc21606413 \h </w:instrText>
             </w:r>
             <w:r>
               <w:rPr>
@@ -520,7 +520,7 @@
               <w:noProof/>
             </w:rPr>
           </w:pPr>
-          <w:hyperlink w:anchor="_Toc21589839" w:history="1">
+          <w:hyperlink w:anchor="_Toc21606414" w:history="1">
             <w:r>
               <w:rPr>
                 <w:rStyle w:val="Hyperlink"/>
@@ -547,7 +547,7 @@
                 <w:noProof/>
                 <w:webHidden/>
               </w:rPr>
-              <w:instrText xml:space="preserve"> PAGEREF _Toc21589839 \h </w:instrText>
+              <w:instrText xml:space="preserve"> PAGEREF _Toc21606414 \h </w:instrText>
             </w:r>
             <w:r>
               <w:rPr>
@@ -588,7 +588,7 @@
               <w:noProof/>
             </w:rPr>
           </w:pPr>
-          <w:hyperlink w:anchor="_Toc21589840" w:history="1">
+          <w:hyperlink w:anchor="_Toc21606415" w:history="1">
             <w:r>
               <w:rPr>
                 <w:rStyle w:val="Hyperlink"/>
@@ -615,7 +615,7 @@
                 <w:noProof/>
                 <w:webHidden/>
               </w:rPr>
-              <w:instrText xml:space="preserve"> PAGEREF _Toc21589840 \h </w:instrText>
+              <w:instrText xml:space="preserve"> PAGEREF _Toc21606415 \h </w:instrText>
             </w:r>
             <w:r>
               <w:rPr>
@@ -656,7 +656,7 @@
               <w:noProof/>
             </w:rPr>
           </w:pPr>
-          <w:hyperlink w:anchor="_Toc21589841" w:history="1">
+          <w:hyperlink w:anchor="_Toc21606416" w:history="1">
             <w:r>
               <w:rPr>
                 <w:rStyle w:val="Hyperlink"/>
@@ -683,7 +683,7 @@
                 <w:noProof/>
                 <w:webHidden/>
               </w:rPr>
-              <w:instrText xml:space="preserve"> PAGEREF _Toc21589841 \h </w:instrText>
+              <w:instrText xml:space="preserve"> PAGEREF _Toc21606416 \h </w:instrText>
             </w:r>
             <w:r>
               <w:rPr>
@@ -724,7 +724,7 @@
               <w:noProof/>
             </w:rPr>
           </w:pPr>
-          <w:hyperlink w:anchor="_Toc21589842" w:history="1">
+          <w:hyperlink w:anchor="_Toc21606417" w:history="1">
             <w:r>
               <w:rPr>
                 <w:rStyle w:val="Hyperlink"/>
@@ -751,7 +751,7 @@
                 <w:noProof/>
                 <w:webHidden/>
               </w:rPr>
-              <w:instrText xml:space="preserve"> PAGEREF _Toc21589842 \h </w:instrText>
+              <w:instrText xml:space="preserve"> PAGEREF _Toc21606417 \h </w:instrText>
             </w:r>
             <w:r>
               <w:rPr>
@@ -792,7 +792,7 @@
               <w:noProof/>
             </w:rPr>
           </w:pPr>
-          <w:hyperlink w:anchor="_Toc21589843" w:history="1">
+          <w:hyperlink w:anchor="_Toc21606418" w:history="1">
             <w:r>
               <w:rPr>
                 <w:rStyle w:val="Hyperlink"/>
@@ -819,7 +819,7 @@
                 <w:noProof/>
                 <w:webHidden/>
               </w:rPr>
-              <w:instrText xml:space="preserve"> PAGEREF _Toc21589843 \h </w:instrText>
+              <w:instrText xml:space="preserve"> PAGEREF _Toc21606418 \h </w:instrText>
             </w:r>
             <w:r>
               <w:rPr>
@@ -860,7 +860,7 @@
               <w:noProof/>
             </w:rPr>
           </w:pPr>
-          <w:hyperlink w:anchor="_Toc21589844" w:history="1">
+          <w:hyperlink w:anchor="_Toc21606419" w:history="1">
             <w:r>
               <w:rPr>
                 <w:rStyle w:val="Hyperlink"/>
@@ -887,7 +887,7 @@
                 <w:noProof/>
                 <w:webHidden/>
               </w:rPr>
-              <w:instrText xml:space="preserve"> PAGEREF _Toc21589844 \h </w:instrText>
+              <w:instrText xml:space="preserve"> PAGEREF _Toc21606419 \h </w:instrText>
             </w:r>
             <w:r>
               <w:rPr>
@@ -928,7 +928,7 @@
               <w:noProof/>
             </w:rPr>
           </w:pPr>
-          <w:hyperlink w:anchor="_Toc21589845" w:history="1">
+          <w:hyperlink w:anchor="_Toc21606420" w:history="1">
             <w:r>
               <w:rPr>
                 <w:rStyle w:val="Hyperlink"/>
@@ -955,7 +955,7 @@
                 <w:noProof/>
                 <w:webHidden/>
               </w:rPr>
-              <w:instrText xml:space="preserve"> PAGEREF _Toc21589845 \h </w:instrText>
+              <w:instrText xml:space="preserve"> PAGEREF _Toc21606420 \h </w:instrText>
             </w:r>
             <w:r>
               <w:rPr>
@@ -996,7 +996,7 @@
               <w:noProof/>
             </w:rPr>
           </w:pPr>
-          <w:hyperlink w:anchor="_Toc21589846" w:history="1">
+          <w:hyperlink w:anchor="_Toc21606421" w:history="1">
             <w:r>
               <w:rPr>
                 <w:rStyle w:val="Hyperlink"/>
@@ -1023,7 +1023,7 @@
                 <w:noProof/>
                 <w:webHidden/>
               </w:rPr>
-              <w:instrText xml:space="preserve"> PAGEREF _Toc21589846 \h </w:instrText>
+              <w:instrText xml:space="preserve"> PAGEREF _Toc21606421 \h </w:instrText>
             </w:r>
             <w:r>
               <w:rPr>
@@ -1064,7 +1064,7 @@
               <w:noProof/>
             </w:rPr>
           </w:pPr>
-          <w:hyperlink w:anchor="_Toc21589847" w:history="1">
+          <w:hyperlink w:anchor="_Toc21606422" w:history="1">
             <w:r>
               <w:rPr>
                 <w:rStyle w:val="Hyperlink"/>
@@ -1091,7 +1091,7 @@
                 <w:noProof/>
                 <w:webHidden/>
               </w:rPr>
-              <w:instrText xml:space="preserve"> PAGEREF _Toc21589847 \h </w:instrText>
+              <w:instrText xml:space="preserve"> PAGEREF _Toc21606422 \h </w:instrText>
             </w:r>
             <w:r>
               <w:rPr>
@@ -1132,7 +1132,7 @@
               <w:noProof/>
             </w:rPr>
           </w:pPr>
-          <w:hyperlink w:anchor="_Toc21589848" w:history="1">
+          <w:hyperlink w:anchor="_Toc21606423" w:history="1">
             <w:r>
               <w:rPr>
                 <w:rStyle w:val="Hyperlink"/>
@@ -1159,7 +1159,7 @@
                 <w:noProof/>
                 <w:webHidden/>
               </w:rPr>
-              <w:instrText xml:space="preserve"> PAGEREF _Toc21589848 \h </w:instrText>
+              <w:instrText xml:space="preserve"> PAGEREF _Toc21606423 \h </w:instrText>
             </w:r>
             <w:r>
               <w:rPr>
@@ -1200,7 +1200,7 @@
               <w:noProof/>
             </w:rPr>
           </w:pPr>
-          <w:hyperlink w:anchor="_Toc21589849" w:history="1">
+          <w:hyperlink w:anchor="_Toc21606424" w:history="1">
             <w:r>
               <w:rPr>
                 <w:rStyle w:val="Hyperlink"/>
@@ -1227,7 +1227,7 @@
                 <w:noProof/>
                 <w:webHidden/>
               </w:rPr>
-              <w:instrText xml:space="preserve"> PAGEREF _Toc21589849 \h </w:instrText>
+              <w:instrText xml:space="preserve"> PAGEREF _Toc21606424 \h </w:instrText>
             </w:r>
             <w:r>
               <w:rPr>
@@ -1268,7 +1268,7 @@
               <w:noProof/>
             </w:rPr>
           </w:pPr>
-          <w:hyperlink w:anchor="_Toc21589850" w:history="1">
+          <w:hyperlink w:anchor="_Toc21606425" w:history="1">
             <w:r>
               <w:rPr>
                 <w:rStyle w:val="Hyperlink"/>
@@ -1295,7 +1295,7 @@
                 <w:noProof/>
                 <w:webHidden/>
               </w:rPr>
-              <w:instrText xml:space="preserve"> PAGEREF _Toc21589850 \h </w:instrText>
+              <w:instrText xml:space="preserve"> PAGEREF _Toc21606425 \h </w:instrText>
             </w:r>
             <w:r>
               <w:rPr>
@@ -1336,7 +1336,7 @@
               <w:noProof/>
             </w:rPr>
           </w:pPr>
-          <w:hyperlink w:anchor="_Toc21589851" w:history="1">
+          <w:hyperlink w:anchor="_Toc21606426" w:history="1">
             <w:r>
               <w:rPr>
                 <w:rStyle w:val="Hyperlink"/>
@@ -1363,7 +1363,7 @@
                 <w:noProof/>
                 <w:webHidden/>
               </w:rPr>
-              <w:instrText xml:space="preserve"> PAGEREF _Toc21589851 \h </w:instrText>
+              <w:instrText xml:space="preserve"> PAGEREF _Toc21606426 \h </w:instrText>
             </w:r>
             <w:r>
               <w:rPr>
@@ -1404,7 +1404,7 @@
               <w:noProof/>
             </w:rPr>
           </w:pPr>
-          <w:hyperlink w:anchor="_Toc21589852" w:history="1">
+          <w:hyperlink w:anchor="_Toc21606427" w:history="1">
             <w:r>
               <w:rPr>
                 <w:rStyle w:val="Hyperlink"/>
@@ -1431,7 +1431,7 @@
                 <w:noProof/>
                 <w:webHidden/>
               </w:rPr>
-              <w:instrText xml:space="preserve"> PAGEREF _Toc21589852 \h </w:instrText>
+              <w:instrText xml:space="preserve"> PAGEREF _Toc21606427 \h </w:instrText>
             </w:r>
             <w:r>
               <w:rPr>
@@ -1472,7 +1472,7 @@
               <w:noProof/>
             </w:rPr>
           </w:pPr>
-          <w:hyperlink w:anchor="_Toc21589853" w:history="1">
+          <w:hyperlink w:anchor="_Toc21606428" w:history="1">
             <w:r>
               <w:rPr>
                 <w:rStyle w:val="Hyperlink"/>
@@ -1499,7 +1499,7 @@
                 <w:noProof/>
                 <w:webHidden/>
               </w:rPr>
-              <w:instrText xml:space="preserve"> PAGEREF _Toc21589853 \h </w:instrText>
+              <w:instrText xml:space="preserve"> PAGEREF _Toc21606428 \h </w:instrText>
             </w:r>
             <w:r>
               <w:rPr>
@@ -1540,7 +1540,7 @@
               <w:noProof/>
             </w:rPr>
           </w:pPr>
-          <w:hyperlink w:anchor="_Toc21589854" w:history="1">
+          <w:hyperlink w:anchor="_Toc21606429" w:history="1">
             <w:r>
               <w:rPr>
                 <w:rStyle w:val="Hyperlink"/>
@@ -1567,7 +1567,7 @@
                 <w:noProof/>
                 <w:webHidden/>
               </w:rPr>
-              <w:instrText xml:space="preserve"> PAGEREF _Toc21589854 \h </w:instrText>
+              <w:instrText xml:space="preserve"> PAGEREF _Toc21606429 \h </w:instrText>
             </w:r>
             <w:r>
               <w:rPr>
@@ -1608,7 +1608,7 @@
               <w:noProof/>
             </w:rPr>
           </w:pPr>
-          <w:hyperlink w:anchor="_Toc21589855" w:history="1">
+          <w:hyperlink w:anchor="_Toc21606430" w:history="1">
             <w:r>
               <w:rPr>
                 <w:rStyle w:val="Hyperlink"/>
@@ -1635,7 +1635,7 @@
                 <w:noProof/>
                 <w:webHidden/>
               </w:rPr>
-              <w:instrText xml:space="preserve"> PAGEREF _Toc21589855 \h </w:instrText>
+              <w:instrText xml:space="preserve"> PAGEREF _Toc21606430 \h </w:instrText>
             </w:r>
             <w:r>
               <w:rPr>
@@ -1676,7 +1676,7 @@
               <w:noProof/>
             </w:rPr>
           </w:pPr>
-          <w:hyperlink w:anchor="_Toc21589856" w:history="1">
+          <w:hyperlink w:anchor="_Toc21606431" w:history="1">
             <w:r>
               <w:rPr>
                 <w:rStyle w:val="Hyperlink"/>
@@ -1703,7 +1703,7 @@
                 <w:noProof/>
                 <w:webHidden/>
               </w:rPr>
-              <w:instrText xml:space="preserve"> PAGEREF _Toc21589856 \h </w:instrText>
+              <w:instrText xml:space="preserve"> PAGEREF _Toc21606431 \h </w:instrText>
             </w:r>
             <w:r>
               <w:rPr>
@@ -1744,7 +1744,7 @@
               <w:noProof/>
             </w:rPr>
           </w:pPr>
-          <w:hyperlink w:anchor="_Toc21589857" w:history="1">
+          <w:hyperlink w:anchor="_Toc21606432" w:history="1">
             <w:r>
               <w:rPr>
                 <w:rStyle w:val="Hyperlink"/>
@@ -1771,7 +1771,7 @@
                 <w:noProof/>
                 <w:webHidden/>
               </w:rPr>
-              <w:instrText xml:space="preserve"> PAGEREF _Toc21589857 \h </w:instrText>
+              <w:instrText xml:space="preserve"> PAGEREF _Toc21606432 \h </w:instrText>
             </w:r>
             <w:r>
               <w:rPr>
@@ -1791,7 +1791,7 @@
                 <w:noProof/>
                 <w:webHidden/>
               </w:rPr>
-              <w:t>15</w:t>
+              <w:t>19</w:t>
             </w:r>
             <w:r>
               <w:rPr>
@@ -1812,7 +1812,7 @@
               <w:noProof/>
             </w:rPr>
           </w:pPr>
-          <w:hyperlink w:anchor="_Toc21589858" w:history="1">
+          <w:hyperlink w:anchor="_Toc21606433" w:history="1">
             <w:r>
               <w:rPr>
                 <w:rStyle w:val="Hyperlink"/>
@@ -1839,7 +1839,7 @@
                 <w:noProof/>
                 <w:webHidden/>
               </w:rPr>
-              <w:instrText xml:space="preserve"> PAGEREF _Toc21589858 \h </w:instrText>
+              <w:instrText xml:space="preserve"> PAGEREF _Toc21606433 \h </w:instrText>
             </w:r>
             <w:r>
               <w:rPr>
@@ -1859,7 +1859,7 @@
                 <w:noProof/>
                 <w:webHidden/>
               </w:rPr>
-              <w:t>15</w:t>
+              <w:t>19</w:t>
             </w:r>
             <w:r>
               <w:rPr>
@@ -1880,7 +1880,7 @@
               <w:noProof/>
             </w:rPr>
           </w:pPr>
-          <w:hyperlink w:anchor="_Toc21589859" w:history="1">
+          <w:hyperlink w:anchor="_Toc21606434" w:history="1">
             <w:r>
               <w:rPr>
                 <w:rStyle w:val="Hyperlink"/>
@@ -1907,7 +1907,7 @@
                 <w:noProof/>
                 <w:webHidden/>
               </w:rPr>
-              <w:instrText xml:space="preserve"> PAGEREF _Toc21589859 \h </w:instrText>
+              <w:instrText xml:space="preserve"> PAGEREF _Toc21606434 \h </w:instrText>
             </w:r>
             <w:r>
               <w:rPr>
@@ -1927,7 +1927,7 @@
                 <w:noProof/>
                 <w:webHidden/>
               </w:rPr>
-              <w:t>15</w:t>
+              <w:t>19</w:t>
             </w:r>
             <w:r>
               <w:rPr>
@@ -1948,7 +1948,7 @@
               <w:noProof/>
             </w:rPr>
           </w:pPr>
-          <w:hyperlink w:anchor="_Toc21589860" w:history="1">
+          <w:hyperlink w:anchor="_Toc21606435" w:history="1">
             <w:r>
               <w:rPr>
                 <w:rStyle w:val="Hyperlink"/>
@@ -1975,7 +1975,7 @@
                 <w:noProof/>
                 <w:webHidden/>
               </w:rPr>
-              <w:instrText xml:space="preserve"> PAGEREF _Toc21589860 \h </w:instrText>
+              <w:instrText xml:space="preserve"> PAGEREF _Toc21606435 \h </w:instrText>
             </w:r>
             <w:r>
               <w:rPr>
@@ -1995,7 +1995,7 @@
                 <w:noProof/>
                 <w:webHidden/>
               </w:rPr>
-              <w:t>15</w:t>
+              <w:t>19</w:t>
             </w:r>
             <w:r>
               <w:rPr>
@@ -2016,7 +2016,7 @@
               <w:noProof/>
             </w:rPr>
           </w:pPr>
-          <w:hyperlink w:anchor="_Toc21589861" w:history="1">
+          <w:hyperlink w:anchor="_Toc21606436" w:history="1">
             <w:r>
               <w:rPr>
                 <w:rStyle w:val="Hyperlink"/>
@@ -2043,7 +2043,7 @@
                 <w:noProof/>
                 <w:webHidden/>
               </w:rPr>
-              <w:instrText xml:space="preserve"> PAGEREF _Toc21589861 \h </w:instrText>
+              <w:instrText xml:space="preserve"> PAGEREF _Toc21606436 \h </w:instrText>
             </w:r>
             <w:r>
               <w:rPr>
@@ -2063,7 +2063,7 @@
                 <w:noProof/>
                 <w:webHidden/>
               </w:rPr>
-              <w:t>15</w:t>
+              <w:t>19</w:t>
             </w:r>
             <w:r>
               <w:rPr>
@@ -2084,7 +2084,7 @@
               <w:noProof/>
             </w:rPr>
           </w:pPr>
-          <w:hyperlink w:anchor="_Toc21589862" w:history="1">
+          <w:hyperlink w:anchor="_Toc21606437" w:history="1">
             <w:r>
               <w:rPr>
                 <w:rStyle w:val="Hyperlink"/>
@@ -2111,7 +2111,7 @@
                 <w:noProof/>
                 <w:webHidden/>
               </w:rPr>
-              <w:instrText xml:space="preserve"> PAGEREF _Toc21589862 \h </w:instrText>
+              <w:instrText xml:space="preserve"> PAGEREF _Toc21606437 \h </w:instrText>
             </w:r>
             <w:r>
               <w:rPr>
@@ -2131,7 +2131,7 @@
                 <w:noProof/>
                 <w:webHidden/>
               </w:rPr>
-              <w:t>15</w:t>
+              <w:t>19</w:t>
             </w:r>
             <w:r>
               <w:rPr>
@@ -2152,7 +2152,7 @@
               <w:noProof/>
             </w:rPr>
           </w:pPr>
-          <w:hyperlink w:anchor="_Toc21589863" w:history="1">
+          <w:hyperlink w:anchor="_Toc21606438" w:history="1">
             <w:r>
               <w:rPr>
                 <w:rStyle w:val="Hyperlink"/>
@@ -2179,7 +2179,7 @@
                 <w:noProof/>
                 <w:webHidden/>
               </w:rPr>
-              <w:instrText xml:space="preserve"> PAGEREF _Toc21589863 \h </w:instrText>
+              <w:instrText xml:space="preserve"> PAGEREF _Toc21606438 \h </w:instrText>
             </w:r>
             <w:r>
               <w:rPr>
@@ -2199,7 +2199,7 @@
                 <w:noProof/>
                 <w:webHidden/>
               </w:rPr>
-              <w:t>15</w:t>
+              <w:t>19</w:t>
             </w:r>
             <w:r>
               <w:rPr>
@@ -2220,7 +2220,7 @@
               <w:noProof/>
             </w:rPr>
           </w:pPr>
-          <w:hyperlink w:anchor="_Toc21589864" w:history="1">
+          <w:hyperlink w:anchor="_Toc21606439" w:history="1">
             <w:r>
               <w:rPr>
                 <w:rStyle w:val="Hyperlink"/>
@@ -2247,7 +2247,7 @@
                 <w:noProof/>
                 <w:webHidden/>
               </w:rPr>
-              <w:instrText xml:space="preserve"> PAGEREF _Toc21589864 \h </w:instrText>
+              <w:instrText xml:space="preserve"> PAGEREF _Toc21606439 \h </w:instrText>
             </w:r>
             <w:r>
               <w:rPr>
@@ -2267,7 +2267,7 @@
                 <w:noProof/>
                 <w:webHidden/>
               </w:rPr>
-              <w:t>15</w:t>
+              <w:t>19</w:t>
             </w:r>
             <w:r>
               <w:rPr>
@@ -2288,7 +2288,7 @@
               <w:noProof/>
             </w:rPr>
           </w:pPr>
-          <w:hyperlink w:anchor="_Toc21589865" w:history="1">
+          <w:hyperlink w:anchor="_Toc21606440" w:history="1">
             <w:r>
               <w:rPr>
                 <w:rStyle w:val="Hyperlink"/>
@@ -2315,7 +2315,7 @@
                 <w:noProof/>
                 <w:webHidden/>
               </w:rPr>
-              <w:instrText xml:space="preserve"> PAGEREF _Toc21589865 \h </w:instrText>
+              <w:instrText xml:space="preserve"> PAGEREF _Toc21606440 \h </w:instrText>
             </w:r>
             <w:r>
               <w:rPr>
@@ -2335,7 +2335,7 @@
                 <w:noProof/>
                 <w:webHidden/>
               </w:rPr>
-              <w:t>15</w:t>
+              <w:t>19</w:t>
             </w:r>
             <w:r>
               <w:rPr>
@@ -2356,7 +2356,7 @@
               <w:noProof/>
             </w:rPr>
           </w:pPr>
-          <w:hyperlink w:anchor="_Toc21589866" w:history="1">
+          <w:hyperlink w:anchor="_Toc21606441" w:history="1">
             <w:r>
               <w:rPr>
                 <w:rStyle w:val="Hyperlink"/>
@@ -2383,7 +2383,7 @@
                 <w:noProof/>
                 <w:webHidden/>
               </w:rPr>
-              <w:instrText xml:space="preserve"> PAGEREF _Toc21589866 \h </w:instrText>
+              <w:instrText xml:space="preserve"> PAGEREF _Toc21606441 \h </w:instrText>
             </w:r>
             <w:r>
               <w:rPr>
@@ -2403,7 +2403,7 @@
                 <w:noProof/>
                 <w:webHidden/>
               </w:rPr>
-              <w:t>15</w:t>
+              <w:t>19</w:t>
             </w:r>
             <w:r>
               <w:rPr>
@@ -2424,7 +2424,7 @@
               <w:noProof/>
             </w:rPr>
           </w:pPr>
-          <w:hyperlink w:anchor="_Toc21589867" w:history="1">
+          <w:hyperlink w:anchor="_Toc21606442" w:history="1">
             <w:r>
               <w:rPr>
                 <w:rStyle w:val="Hyperlink"/>
@@ -2451,7 +2451,7 @@
                 <w:noProof/>
                 <w:webHidden/>
               </w:rPr>
-              <w:instrText xml:space="preserve"> PAGEREF _Toc21589867 \h </w:instrText>
+              <w:instrText xml:space="preserve"> PAGEREF _Toc21606442 \h </w:instrText>
             </w:r>
             <w:r>
               <w:rPr>
@@ -2471,7 +2471,7 @@
                 <w:noProof/>
                 <w:webHidden/>
               </w:rPr>
-              <w:t>15</w:t>
+              <w:t>19</w:t>
             </w:r>
             <w:r>
               <w:rPr>
@@ -2492,7 +2492,7 @@
               <w:noProof/>
             </w:rPr>
           </w:pPr>
-          <w:hyperlink w:anchor="_Toc21589868" w:history="1">
+          <w:hyperlink w:anchor="_Toc21606443" w:history="1">
             <w:r>
               <w:rPr>
                 <w:rStyle w:val="Hyperlink"/>
@@ -2519,7 +2519,7 @@
                 <w:noProof/>
                 <w:webHidden/>
               </w:rPr>
-              <w:instrText xml:space="preserve"> PAGEREF _Toc21589868 \h </w:instrText>
+              <w:instrText xml:space="preserve"> PAGEREF _Toc21606443 \h </w:instrText>
             </w:r>
             <w:r>
               <w:rPr>
@@ -2539,7 +2539,7 @@
                 <w:noProof/>
                 <w:webHidden/>
               </w:rPr>
-              <w:t>15</w:t>
+              <w:t>19</w:t>
             </w:r>
             <w:r>
               <w:rPr>
@@ -2560,7 +2560,7 @@
               <w:noProof/>
             </w:rPr>
           </w:pPr>
-          <w:hyperlink w:anchor="_Toc21589869" w:history="1">
+          <w:hyperlink w:anchor="_Toc21606444" w:history="1">
             <w:r>
               <w:rPr>
                 <w:rStyle w:val="Hyperlink"/>
@@ -2587,7 +2587,7 @@
                 <w:noProof/>
                 <w:webHidden/>
               </w:rPr>
-              <w:instrText xml:space="preserve"> PAGEREF _Toc21589869 \h </w:instrText>
+              <w:instrText xml:space="preserve"> PAGEREF _Toc21606444 \h </w:instrText>
             </w:r>
             <w:r>
               <w:rPr>
@@ -2607,7 +2607,7 @@
                 <w:noProof/>
                 <w:webHidden/>
               </w:rPr>
-              <w:t>15</w:t>
+              <w:t>19</w:t>
             </w:r>
             <w:r>
               <w:rPr>
@@ -2628,7 +2628,7 @@
               <w:noProof/>
             </w:rPr>
           </w:pPr>
-          <w:hyperlink w:anchor="_Toc21589870" w:history="1">
+          <w:hyperlink w:anchor="_Toc21606445" w:history="1">
             <w:r>
               <w:rPr>
                 <w:rStyle w:val="Hyperlink"/>
@@ -2655,7 +2655,7 @@
                 <w:noProof/>
                 <w:webHidden/>
               </w:rPr>
-              <w:instrText xml:space="preserve"> PAGEREF _Toc21589870 \h </w:instrText>
+              <w:instrText xml:space="preserve"> PAGEREF _Toc21606445 \h </w:instrText>
             </w:r>
             <w:r>
               <w:rPr>
@@ -2675,7 +2675,7 @@
                 <w:noProof/>
                 <w:webHidden/>
               </w:rPr>
-              <w:t>15</w:t>
+              <w:t>19</w:t>
             </w:r>
             <w:r>
               <w:rPr>
@@ -2696,7 +2696,7 @@
               <w:noProof/>
             </w:rPr>
           </w:pPr>
-          <w:hyperlink w:anchor="_Toc21589871" w:history="1">
+          <w:hyperlink w:anchor="_Toc21606446" w:history="1">
             <w:r>
               <w:rPr>
                 <w:rStyle w:val="Hyperlink"/>
@@ -2723,7 +2723,7 @@
                 <w:noProof/>
                 <w:webHidden/>
               </w:rPr>
-              <w:instrText xml:space="preserve"> PAGEREF _Toc21589871 \h </w:instrText>
+              <w:instrText xml:space="preserve"> PAGEREF _Toc21606446 \h </w:instrText>
             </w:r>
             <w:r>
               <w:rPr>
@@ -2743,7 +2743,7 @@
                 <w:noProof/>
                 <w:webHidden/>
               </w:rPr>
-              <w:t>15</w:t>
+              <w:t>19</w:t>
             </w:r>
             <w:r>
               <w:rPr>
@@ -2764,7 +2764,7 @@
               <w:noProof/>
             </w:rPr>
           </w:pPr>
-          <w:hyperlink w:anchor="_Toc21589872" w:history="1">
+          <w:hyperlink w:anchor="_Toc21606447" w:history="1">
             <w:r>
               <w:rPr>
                 <w:rStyle w:val="Hyperlink"/>
@@ -2791,7 +2791,7 @@
                 <w:noProof/>
                 <w:webHidden/>
               </w:rPr>
-              <w:instrText xml:space="preserve"> PAGEREF _Toc21589872 \h </w:instrText>
+              <w:instrText xml:space="preserve"> PAGEREF _Toc21606447 \h </w:instrText>
             </w:r>
             <w:r>
               <w:rPr>
@@ -2811,7 +2811,7 @@
                 <w:noProof/>
                 <w:webHidden/>
               </w:rPr>
-              <w:t>15</w:t>
+              <w:t>19</w:t>
             </w:r>
             <w:r>
               <w:rPr>
@@ -2832,7 +2832,7 @@
               <w:noProof/>
             </w:rPr>
           </w:pPr>
-          <w:hyperlink w:anchor="_Toc21589873" w:history="1">
+          <w:hyperlink w:anchor="_Toc21606448" w:history="1">
             <w:r>
               <w:rPr>
                 <w:rStyle w:val="Hyperlink"/>
@@ -2859,7 +2859,7 @@
                 <w:noProof/>
                 <w:webHidden/>
               </w:rPr>
-              <w:instrText xml:space="preserve"> PAGEREF _Toc21589873 \h </w:instrText>
+              <w:instrText xml:space="preserve"> PAGEREF _Toc21606448 \h </w:instrText>
             </w:r>
             <w:r>
               <w:rPr>
@@ -2879,7 +2879,7 @@
                 <w:noProof/>
                 <w:webHidden/>
               </w:rPr>
-              <w:t>15</w:t>
+              <w:t>19</w:t>
             </w:r>
             <w:r>
               <w:rPr>
@@ -2900,7 +2900,7 @@
               <w:noProof/>
             </w:rPr>
           </w:pPr>
-          <w:hyperlink w:anchor="_Toc21589874" w:history="1">
+          <w:hyperlink w:anchor="_Toc21606449" w:history="1">
             <w:r>
               <w:rPr>
                 <w:rStyle w:val="Hyperlink"/>
@@ -2927,7 +2927,7 @@
                 <w:noProof/>
                 <w:webHidden/>
               </w:rPr>
-              <w:instrText xml:space="preserve"> PAGEREF _Toc21589874 \h </w:instrText>
+              <w:instrText xml:space="preserve"> PAGEREF _Toc21606449 \h </w:instrText>
             </w:r>
             <w:r>
               <w:rPr>
@@ -2947,7 +2947,7 @@
                 <w:noProof/>
                 <w:webHidden/>
               </w:rPr>
-              <w:t>15</w:t>
+              <w:t>19</w:t>
             </w:r>
             <w:r>
               <w:rPr>
@@ -2968,7 +2968,7 @@
               <w:noProof/>
             </w:rPr>
           </w:pPr>
-          <w:hyperlink w:anchor="_Toc21589875" w:history="1">
+          <w:hyperlink w:anchor="_Toc21606450" w:history="1">
             <w:r>
               <w:rPr>
                 <w:rStyle w:val="Hyperlink"/>
@@ -2995,7 +2995,7 @@
                 <w:noProof/>
                 <w:webHidden/>
               </w:rPr>
-              <w:instrText xml:space="preserve"> PAGEREF _Toc21589875 \h </w:instrText>
+              <w:instrText xml:space="preserve"> PAGEREF _Toc21606450 \h </w:instrText>
             </w:r>
             <w:r>
               <w:rPr>
@@ -3015,7 +3015,7 @@
                 <w:noProof/>
                 <w:webHidden/>
               </w:rPr>
-              <w:t>15</w:t>
+              <w:t>19</w:t>
             </w:r>
             <w:r>
               <w:rPr>
@@ -3036,7 +3036,7 @@
               <w:noProof/>
             </w:rPr>
           </w:pPr>
-          <w:hyperlink w:anchor="_Toc21589876" w:history="1">
+          <w:hyperlink w:anchor="_Toc21606451" w:history="1">
             <w:r>
               <w:rPr>
                 <w:rStyle w:val="Hyperlink"/>
@@ -3063,7 +3063,7 @@
                 <w:noProof/>
                 <w:webHidden/>
               </w:rPr>
-              <w:instrText xml:space="preserve"> PAGEREF _Toc21589876 \h </w:instrText>
+              <w:instrText xml:space="preserve"> PAGEREF _Toc21606451 \h </w:instrText>
             </w:r>
             <w:r>
               <w:rPr>
@@ -3083,7 +3083,7 @@
                 <w:noProof/>
                 <w:webHidden/>
               </w:rPr>
-              <w:t>15</w:t>
+              <w:t>19</w:t>
             </w:r>
             <w:r>
               <w:rPr>
@@ -3104,7 +3104,7 @@
               <w:noProof/>
             </w:rPr>
           </w:pPr>
-          <w:hyperlink w:anchor="_Toc21589877" w:history="1">
+          <w:hyperlink w:anchor="_Toc21606452" w:history="1">
             <w:r>
               <w:rPr>
                 <w:rStyle w:val="Hyperlink"/>
@@ -3131,7 +3131,7 @@
                 <w:noProof/>
                 <w:webHidden/>
               </w:rPr>
-              <w:instrText xml:space="preserve"> PAGEREF _Toc21589877 \h </w:instrText>
+              <w:instrText xml:space="preserve"> PAGEREF _Toc21606452 \h </w:instrText>
             </w:r>
             <w:r>
               <w:rPr>
@@ -3151,7 +3151,7 @@
                 <w:noProof/>
                 <w:webHidden/>
               </w:rPr>
-              <w:t>15</w:t>
+              <w:t>19</w:t>
             </w:r>
             <w:r>
               <w:rPr>
@@ -3172,7 +3172,7 @@
               <w:noProof/>
             </w:rPr>
           </w:pPr>
-          <w:hyperlink w:anchor="_Toc21589878" w:history="1">
+          <w:hyperlink w:anchor="_Toc21606453" w:history="1">
             <w:r>
               <w:rPr>
                 <w:rStyle w:val="Hyperlink"/>
@@ -3199,7 +3199,7 @@
                 <w:noProof/>
                 <w:webHidden/>
               </w:rPr>
-              <w:instrText xml:space="preserve"> PAGEREF _Toc21589878 \h </w:instrText>
+              <w:instrText xml:space="preserve"> PAGEREF _Toc21606453 \h </w:instrText>
             </w:r>
             <w:r>
               <w:rPr>
@@ -3219,7 +3219,7 @@
                 <w:noProof/>
                 <w:webHidden/>
               </w:rPr>
-              <w:t>15</w:t>
+              <w:t>19</w:t>
             </w:r>
             <w:r>
               <w:rPr>
@@ -3240,7 +3240,7 @@
               <w:noProof/>
             </w:rPr>
           </w:pPr>
-          <w:hyperlink w:anchor="_Toc21589879" w:history="1">
+          <w:hyperlink w:anchor="_Toc21606454" w:history="1">
             <w:r>
               <w:rPr>
                 <w:rStyle w:val="Hyperlink"/>
@@ -3267,7 +3267,7 @@
                 <w:noProof/>
                 <w:webHidden/>
               </w:rPr>
-              <w:instrText xml:space="preserve"> PAGEREF _Toc21589879 \h </w:instrText>
+              <w:instrText xml:space="preserve"> PAGEREF _Toc21606454 \h </w:instrText>
             </w:r>
             <w:r>
               <w:rPr>
@@ -3287,7 +3287,7 @@
                 <w:noProof/>
                 <w:webHidden/>
               </w:rPr>
-              <w:t>15</w:t>
+              <w:t>19</w:t>
             </w:r>
             <w:r>
               <w:rPr>
@@ -3308,7 +3308,7 @@
               <w:noProof/>
             </w:rPr>
           </w:pPr>
-          <w:hyperlink w:anchor="_Toc21589880" w:history="1">
+          <w:hyperlink w:anchor="_Toc21606455" w:history="1">
             <w:r>
               <w:rPr>
                 <w:rStyle w:val="Hyperlink"/>
@@ -3335,7 +3335,7 @@
                 <w:noProof/>
                 <w:webHidden/>
               </w:rPr>
-              <w:instrText xml:space="preserve"> PAGEREF _Toc21589880 \h </w:instrText>
+              <w:instrText xml:space="preserve"> PAGEREF _Toc21606455 \h </w:instrText>
             </w:r>
             <w:r>
               <w:rPr>
@@ -3355,7 +3355,7 @@
                 <w:noProof/>
                 <w:webHidden/>
               </w:rPr>
-              <w:t>15</w:t>
+              <w:t>19</w:t>
             </w:r>
             <w:r>
               <w:rPr>
@@ -3376,7 +3376,7 @@
               <w:noProof/>
             </w:rPr>
           </w:pPr>
-          <w:hyperlink w:anchor="_Toc21589881" w:history="1">
+          <w:hyperlink w:anchor="_Toc21606456" w:history="1">
             <w:r>
               <w:rPr>
                 <w:rStyle w:val="Hyperlink"/>
@@ -3403,7 +3403,7 @@
                 <w:noProof/>
                 <w:webHidden/>
               </w:rPr>
-              <w:instrText xml:space="preserve"> PAGEREF _Toc21589881 \h </w:instrText>
+              <w:instrText xml:space="preserve"> PAGEREF _Toc21606456 \h </w:instrText>
             </w:r>
             <w:r>
               <w:rPr>
@@ -3423,7 +3423,7 @@
                 <w:noProof/>
                 <w:webHidden/>
               </w:rPr>
-              <w:t>15</w:t>
+              <w:t>19</w:t>
             </w:r>
             <w:r>
               <w:rPr>
@@ -3444,7 +3444,7 @@
               <w:noProof/>
             </w:rPr>
           </w:pPr>
-          <w:hyperlink w:anchor="_Toc21589882" w:history="1">
+          <w:hyperlink w:anchor="_Toc21606457" w:history="1">
             <w:r>
               <w:rPr>
                 <w:rStyle w:val="Hyperlink"/>
@@ -3471,7 +3471,7 @@
                 <w:noProof/>
                 <w:webHidden/>
               </w:rPr>
-              <w:instrText xml:space="preserve"> PAGEREF _Toc21589882 \h </w:instrText>
+              <w:instrText xml:space="preserve"> PAGEREF _Toc21606457 \h </w:instrText>
             </w:r>
             <w:r>
               <w:rPr>
@@ -3491,7 +3491,7 @@
                 <w:noProof/>
                 <w:webHidden/>
               </w:rPr>
-              <w:t>15</w:t>
+              <w:t>19</w:t>
             </w:r>
             <w:r>
               <w:rPr>
@@ -3512,7 +3512,7 @@
               <w:noProof/>
             </w:rPr>
           </w:pPr>
-          <w:hyperlink w:anchor="_Toc21589883" w:history="1">
+          <w:hyperlink w:anchor="_Toc21606458" w:history="1">
             <w:r>
               <w:rPr>
                 <w:rStyle w:val="Hyperlink"/>
@@ -3539,7 +3539,7 @@
                 <w:noProof/>
                 <w:webHidden/>
               </w:rPr>
-              <w:instrText xml:space="preserve"> PAGEREF _Toc21589883 \h </w:instrText>
+              <w:instrText xml:space="preserve"> PAGEREF _Toc21606458 \h </w:instrText>
             </w:r>
             <w:r>
               <w:rPr>
@@ -3559,7 +3559,7 @@
                 <w:noProof/>
                 <w:webHidden/>
               </w:rPr>
-              <w:t>15</w:t>
+              <w:t>19</w:t>
             </w:r>
             <w:r>
               <w:rPr>
@@ -3580,7 +3580,7 @@
               <w:noProof/>
             </w:rPr>
           </w:pPr>
-          <w:hyperlink w:anchor="_Toc21589884" w:history="1">
+          <w:hyperlink w:anchor="_Toc21606459" w:history="1">
             <w:r>
               <w:rPr>
                 <w:rStyle w:val="Hyperlink"/>
@@ -3607,7 +3607,7 @@
                 <w:noProof/>
                 <w:webHidden/>
               </w:rPr>
-              <w:instrText xml:space="preserve"> PAGEREF _Toc21589884 \h </w:instrText>
+              <w:instrText xml:space="preserve"> PAGEREF _Toc21606459 \h </w:instrText>
             </w:r>
             <w:r>
               <w:rPr>
@@ -3627,7 +3627,7 @@
                 <w:noProof/>
                 <w:webHidden/>
               </w:rPr>
-              <w:t>15</w:t>
+              <w:t>19</w:t>
             </w:r>
             <w:r>
               <w:rPr>
@@ -3648,7 +3648,7 @@
               <w:noProof/>
             </w:rPr>
           </w:pPr>
-          <w:hyperlink w:anchor="_Toc21589885" w:history="1">
+          <w:hyperlink w:anchor="_Toc21606460" w:history="1">
             <w:r>
               <w:rPr>
                 <w:rStyle w:val="Hyperlink"/>
@@ -3675,7 +3675,7 @@
                 <w:noProof/>
                 <w:webHidden/>
               </w:rPr>
-              <w:instrText xml:space="preserve"> PAGEREF _Toc21589885 \h </w:instrText>
+              <w:instrText xml:space="preserve"> PAGEREF _Toc21606460 \h </w:instrText>
             </w:r>
             <w:r>
               <w:rPr>
@@ -3695,7 +3695,7 @@
                 <w:noProof/>
                 <w:webHidden/>
               </w:rPr>
-              <w:t>15</w:t>
+              <w:t>19</w:t>
             </w:r>
             <w:r>
               <w:rPr>
@@ -3727,7 +3727,7 @@
       <w:pPr>
         <w:pStyle w:val="Heading1"/>
       </w:pPr>
-      <w:bookmarkStart w:id="3" w:name="_Toc21589838"/>
+      <w:bookmarkStart w:id="3" w:name="_Toc21606413"/>
       <w:r>
         <w:t>API</w:t>
       </w:r>
@@ -3737,7 +3737,7 @@
       <w:pPr>
         <w:pStyle w:val="Heading2"/>
       </w:pPr>
-      <w:bookmarkStart w:id="4" w:name="_Toc21589839"/>
+      <w:bookmarkStart w:id="4" w:name="_Toc21606414"/>
       <w:r>
         <w:t>Introduction</w:t>
       </w:r>
@@ -3758,7 +3758,7 @@
       <w:pPr>
         <w:pStyle w:val="Heading2"/>
       </w:pPr>
-      <w:bookmarkStart w:id="5" w:name="_Toc21589840"/>
+      <w:bookmarkStart w:id="5" w:name="_Toc21606415"/>
       <w:r>
         <w:t>Messages</w:t>
       </w:r>
@@ -3768,7 +3768,7 @@
       <w:pPr>
         <w:pStyle w:val="Heading3"/>
       </w:pPr>
-      <w:bookmarkStart w:id="6" w:name="_Toc21589841"/>
+      <w:bookmarkStart w:id="6" w:name="_Toc21606416"/>
       <w:r>
         <w:t>Enums</w:t>
       </w:r>
@@ -4555,7 +4555,7 @@
       <w:pPr>
         <w:pStyle w:val="Heading3"/>
       </w:pPr>
-      <w:bookmarkStart w:id="7" w:name="_Toc21589842"/>
+      <w:bookmarkStart w:id="7" w:name="_Toc21606417"/>
       <w:r>
         <w:t>Structs</w:t>
       </w:r>
@@ -6668,9 +6668,9 @@
         <w:tblLook w:val="06A0" w:firstRow="1" w:lastRow="0" w:firstColumn="1" w:lastColumn="0" w:noHBand="1" w:noVBand="1"/>
       </w:tblPr>
       <w:tblGrid>
-        <w:gridCol w:w="1610"/>
-        <w:gridCol w:w="2759"/>
-        <w:gridCol w:w="4981"/>
+        <w:gridCol w:w="1650"/>
+        <w:gridCol w:w="2749"/>
+        <w:gridCol w:w="4951"/>
       </w:tblGrid>
       <w:tr>
         <w:tc>
@@ -7061,7 +7061,7 @@
       <w:pPr>
         <w:pStyle w:val="Heading1"/>
       </w:pPr>
-      <w:bookmarkStart w:id="8" w:name="_Toc21589843"/>
+      <w:bookmarkStart w:id="8" w:name="_Toc21606418"/>
       <w:r>
         <w:t>Configuration Files</w:t>
       </w:r>
@@ -7071,7 +7071,7 @@
       <w:pPr>
         <w:pStyle w:val="Heading2"/>
       </w:pPr>
-      <w:bookmarkStart w:id="9" w:name="_Toc21589844"/>
+      <w:bookmarkStart w:id="9" w:name="_Toc21606419"/>
       <w:r>
         <w:t>Introduction</w:t>
       </w:r>
@@ -7086,7 +7086,7 @@
       <w:pPr>
         <w:pStyle w:val="Heading2"/>
       </w:pPr>
-      <w:bookmarkStart w:id="10" w:name="_Toc21589845"/>
+      <w:bookmarkStart w:id="10" w:name="_Toc21606420"/>
       <w:r>
         <w:t>List of Config Files</w:t>
       </w:r>
@@ -7096,7 +7096,7 @@
       <w:pPr>
         <w:pStyle w:val="Heading3"/>
       </w:pPr>
-      <w:bookmarkStart w:id="11" w:name="_Toc21589846"/>
+      <w:bookmarkStart w:id="11" w:name="_Toc21606421"/>
       <w:r>
         <w:t>Bynar JSON</w:t>
       </w:r>
@@ -7989,7 +7989,7 @@
       <w:pPr>
         <w:pStyle w:val="Heading3"/>
       </w:pPr>
-      <w:bookmarkStart w:id="12" w:name="_Toc21589847"/>
+      <w:bookmarkStart w:id="12" w:name="_Toc21606422"/>
       <w:r>
         <w:t>Ceph JSON</w:t>
       </w:r>
@@ -8240,7 +8240,7 @@
       <w:pPr>
         <w:pStyle w:val="Heading3"/>
       </w:pPr>
-      <w:bookmarkStart w:id="14" w:name="_Toc21589848"/>
+      <w:bookmarkStart w:id="14" w:name="_Toc21606423"/>
       <w:r>
         <w:t>Disk-Manager JSON</w:t>
       </w:r>
@@ -8365,7 +8365,7 @@
       <w:pPr>
         <w:pStyle w:val="Heading1"/>
       </w:pPr>
-      <w:bookmarkStart w:id="15" w:name="_Toc21589849"/>
+      <w:bookmarkStart w:id="15" w:name="_Toc21606424"/>
       <w:r>
         <w:t>Backend</w:t>
       </w:r>
@@ -8375,7 +8375,7 @@
       <w:pPr>
         <w:pStyle w:val="Heading2"/>
       </w:pPr>
-      <w:bookmarkStart w:id="16" w:name="_Toc21589850"/>
+      <w:bookmarkStart w:id="16" w:name="_Toc21606425"/>
       <w:r>
         <w:t>Introduction</w:t>
       </w:r>
@@ -8390,7 +8390,7 @@
       <w:pPr>
         <w:pStyle w:val="Heading2"/>
       </w:pPr>
-      <w:bookmarkStart w:id="17" w:name="_Toc21589851"/>
+      <w:bookmarkStart w:id="17" w:name="_Toc21606426"/>
       <w:r>
         <w:t>Backend Module</w:t>
       </w:r>
@@ -8405,7 +8405,7 @@
       <w:pPr>
         <w:pStyle w:val="Heading3"/>
       </w:pPr>
-      <w:bookmarkStart w:id="18" w:name="_Toc21589852"/>
+      <w:bookmarkStart w:id="18" w:name="_Toc21606427"/>
       <w:r>
         <w:t>Enums</w:t>
       </w:r>
@@ -8554,10 +8554,10 @@
         <w:tblLook w:val="06A0" w:firstRow="1" w:lastRow="0" w:firstColumn="1" w:lastColumn="0" w:noHBand="1" w:noVBand="1"/>
       </w:tblPr>
       <w:tblGrid>
-        <w:gridCol w:w="998"/>
-        <w:gridCol w:w="840"/>
-        <w:gridCol w:w="4814"/>
-        <w:gridCol w:w="2698"/>
+        <w:gridCol w:w="1015"/>
+        <w:gridCol w:w="839"/>
+        <w:gridCol w:w="4598"/>
+        <w:gridCol w:w="2898"/>
       </w:tblGrid>
       <w:tr>
         <w:tc>
@@ -8700,7 +8700,7 @@
       <w:pPr>
         <w:pStyle w:val="Heading3"/>
       </w:pPr>
-      <w:bookmarkStart w:id="19" w:name="_Toc21589853"/>
+      <w:bookmarkStart w:id="19" w:name="_Toc21606428"/>
       <w:r>
         <w:t>Interface</w:t>
       </w:r>
@@ -8730,10 +8730,10 @@
         <w:tblLook w:val="06A0" w:firstRow="1" w:lastRow="0" w:firstColumn="1" w:lastColumn="0" w:noHBand="1" w:noVBand="1"/>
       </w:tblPr>
       <w:tblGrid>
-        <w:gridCol w:w="1680"/>
-        <w:gridCol w:w="1750"/>
-        <w:gridCol w:w="4015"/>
-        <w:gridCol w:w="1905"/>
+        <w:gridCol w:w="1679"/>
+        <w:gridCol w:w="1739"/>
+        <w:gridCol w:w="3897"/>
+        <w:gridCol w:w="2035"/>
       </w:tblGrid>
       <w:tr>
         <w:tc>
@@ -9081,10 +9081,10 @@
         <w:tblLook w:val="06A0" w:firstRow="1" w:lastRow="0" w:firstColumn="1" w:lastColumn="0" w:noHBand="1" w:noVBand="1"/>
       </w:tblPr>
       <w:tblGrid>
-        <w:gridCol w:w="1658"/>
-        <w:gridCol w:w="1740"/>
-        <w:gridCol w:w="3783"/>
-        <w:gridCol w:w="2169"/>
+        <w:gridCol w:w="1649"/>
+        <w:gridCol w:w="1742"/>
+        <w:gridCol w:w="3625"/>
+        <w:gridCol w:w="2334"/>
       </w:tblGrid>
       <w:tr>
         <w:tc>
@@ -9247,7 +9247,7 @@
       <w:pPr>
         <w:pStyle w:val="Heading2"/>
       </w:pPr>
-      <w:bookmarkStart w:id="20" w:name="_Toc21589854"/>
+      <w:bookmarkStart w:id="20" w:name="_Toc21606429"/>
       <w:r>
         <w:t>Ceph</w:t>
       </w:r>
@@ -9262,7 +9262,7 @@
       <w:pPr>
         <w:pStyle w:val="Heading3"/>
       </w:pPr>
-      <w:bookmarkStart w:id="21" w:name="_Toc21589855"/>
+      <w:bookmarkStart w:id="21" w:name="_Toc21606430"/>
       <w:r>
         <w:t>Structs</w:t>
       </w:r>
@@ -10458,9 +10458,9 @@
         <w:tblLook w:val="06A0" w:firstRow="1" w:lastRow="0" w:firstColumn="1" w:lastColumn="0" w:noHBand="1" w:noVBand="1"/>
       </w:tblPr>
       <w:tblGrid>
-        <w:gridCol w:w="1635"/>
-        <w:gridCol w:w="2730"/>
-        <w:gridCol w:w="4985"/>
+        <w:gridCol w:w="1651"/>
+        <w:gridCol w:w="2728"/>
+        <w:gridCol w:w="4971"/>
       </w:tblGrid>
       <w:tr>
         <w:tc>
@@ -10922,9 +10922,9 @@
         <w:tblLook w:val="06A0" w:firstRow="1" w:lastRow="0" w:firstColumn="1" w:lastColumn="0" w:noHBand="1" w:noVBand="1"/>
       </w:tblPr>
       <w:tblGrid>
-        <w:gridCol w:w="1622"/>
-        <w:gridCol w:w="2846"/>
-        <w:gridCol w:w="4882"/>
+        <w:gridCol w:w="1676"/>
+        <w:gridCol w:w="2998"/>
+        <w:gridCol w:w="4676"/>
       </w:tblGrid>
       <w:tr>
         <w:tc>
@@ -11127,7 +11127,7 @@
       <w:pPr>
         <w:pStyle w:val="Heading3"/>
       </w:pPr>
-      <w:bookmarkStart w:id="22" w:name="_Toc21589856"/>
+      <w:bookmarkStart w:id="22" w:name="_Toc21606431"/>
       <w:r>
         <w:t>Helper Functions</w:t>
       </w:r>
@@ -11235,7 +11235,46 @@
               <w:rPr>
                 <w:color w:val="5B9BD5" w:themeColor="accent5"/>
               </w:rPr>
-              <w:t>Get_osd_id_from_path</w:t>
+              <w:t>get_osd_id_from_path(path: &amp;Path) -&gt; BynarResult&lt;u64&gt;</w:t>
+            </w:r>
+          </w:p>
+          <w:p>
+            <w:pPr>
+              <w:spacing w:line="259" w:lineRule="auto"/>
+              <w:ind w:firstLine="720"/>
+            </w:pPr>
+            <w:r>
+              <w:t>DESCRIPTION: A fallback function to get the osd id from the mount path.  Note, is not 100% accurate but will work for most cases unless the disk is mounted in the wrong location or is missing the osd id in the path name</w:t>
+            </w:r>
+          </w:p>
+          <w:p>
+            <w:pPr>
+              <w:spacing w:line="259" w:lineRule="auto"/>
+              <w:ind w:firstLine="720"/>
+            </w:pPr>
+            <w:r>
+              <w:t>PARAMETERS: path – the mount path</w:t>
+            </w:r>
+          </w:p>
+          <w:p>
+            <w:pPr>
+              <w:spacing w:line="259" w:lineRule="auto"/>
+              <w:ind w:firstLine="720"/>
+            </w:pPr>
+            <w:r>
+              <w:t>RETURNS: Ok(osd id) on success, Error otherwise</w:t>
+            </w:r>
+          </w:p>
+          <w:p>
+            <w:pPr>
+              <w:spacing w:line="259" w:lineRule="auto"/>
+              <w:ind w:firstLine="720"/>
+              <w:rPr>
+                <w:color w:val="5B9BD5" w:themeColor="accent5"/>
+              </w:rPr>
+            </w:pPr>
+            <w:r>
+              <w:t xml:space="preserve">IMPLEMENTATION: get the last part of the path (file or directory name).  If successful, split the name by ‘-’, and the osd-id SHOULD be the second item in the list created by the split.  If the function was successful return Ok(osd_id) else the function error’d somewhere.  </w:t>
             </w:r>
           </w:p>
         </w:tc>
@@ -11252,6 +11291,51 @@
                 <w:color w:val="5B9BD5" w:themeColor="accent5"/>
               </w:rPr>
             </w:pPr>
+            <w:r>
+              <w:rPr>
+                <w:color w:val="5B9BD5" w:themeColor="accent5"/>
+              </w:rPr>
+              <w:t>get_osd_id(path: &amp;Path, simulate: bool) -&gt; BynarResult&lt;u64&gt;</w:t>
+            </w:r>
+          </w:p>
+          <w:p>
+            <w:pPr>
+              <w:spacing w:line="259" w:lineRule="auto"/>
+              <w:ind w:firstLine="720"/>
+            </w:pPr>
+            <w:r>
+              <w:t>DESCRIPTION: Get the osd id from the whoami file in the osd mount directory</w:t>
+            </w:r>
+          </w:p>
+          <w:p>
+            <w:pPr>
+              <w:spacing w:line="259" w:lineRule="auto"/>
+              <w:ind w:firstLine="720"/>
+            </w:pPr>
+            <w:r>
+              <w:t>PARAMETERS: path – the osd mount directory</w:t>
+            </w:r>
+          </w:p>
+          <w:p>
+            <w:pPr>
+              <w:spacing w:line="259" w:lineRule="auto"/>
+              <w:ind w:firstLine="720"/>
+            </w:pPr>
+            <w:r>
+              <w:t>RETURNS: Ok(osd id) on success, Error otherwise</w:t>
+            </w:r>
+          </w:p>
+          <w:p>
+            <w:pPr>
+              <w:spacing w:line="259" w:lineRule="auto"/>
+              <w:ind w:firstLine="720"/>
+              <w:rPr>
+                <w:color w:val="5B9BD5" w:themeColor="accent5"/>
+              </w:rPr>
+            </w:pPr>
+            <w:r>
+              <w:t>IMPLEMENTATION: make the path to the whoami file, and read the whoami file.  Contained in the whoami file should be the osd_id, so convert that into a u64 and return it.  if the function is successful return Ok(osd_id), else the function error’d somewhere</w:t>
+            </w:r>
           </w:p>
         </w:tc>
       </w:tr>
@@ -11267,6 +11351,87 @@
                 <w:color w:val="5B9BD5" w:themeColor="accent5"/>
               </w:rPr>
             </w:pPr>
+            <w:r>
+              <w:rPr>
+                <w:color w:val="5B9BD5" w:themeColor="accent5"/>
+              </w:rPr>
+              <w:t>save_keyring(osd_id: u64, key: &amp;str, uid: Option&lt;u32&gt;, gid: Option&lt;u32&gt;, simulate: bool) -&gt; BynarResult&lt;()&gt;</w:t>
+            </w:r>
+          </w:p>
+          <w:p>
+            <w:pPr>
+              <w:spacing w:line="259" w:lineRule="auto"/>
+              <w:ind w:firstLine="720"/>
+            </w:pPr>
+            <w:r>
+              <w:t>DESCRIPTION: save a Ceph authentication key to a keyring file (Note: as of now it also overwrites the keyring file every time....)</w:t>
+            </w:r>
+          </w:p>
+          <w:p>
+            <w:pPr>
+              <w:spacing w:line="259" w:lineRule="auto"/>
+              <w:ind w:firstLine="720"/>
+            </w:pPr>
+            <w:r>
+              <w:t>PARAMETERS: osd_id – the osd id</w:t>
+            </w:r>
+          </w:p>
+          <w:p>
+            <w:pPr>
+              <w:spacing w:line="259" w:lineRule="auto"/>
+              <w:ind w:left="1440" w:firstLine="720"/>
+            </w:pPr>
+            <w:r>
+              <w:t>key – the authentication key</w:t>
+            </w:r>
+          </w:p>
+          <w:p>
+            <w:pPr>
+              <w:spacing w:line="259" w:lineRule="auto"/>
+              <w:ind w:left="1440" w:firstLine="720"/>
+            </w:pPr>
+            <w:r>
+              <w:t>uid – the uid of the user who will own the keyring file</w:t>
+            </w:r>
+          </w:p>
+          <w:p>
+            <w:pPr>
+              <w:spacing w:line="259" w:lineRule="auto"/>
+              <w:ind w:left="1440" w:firstLine="720"/>
+            </w:pPr>
+            <w:r>
+              <w:t>gid – the gid of the group that will own the keyring file</w:t>
+            </w:r>
+          </w:p>
+          <w:p>
+            <w:pPr>
+              <w:spacing w:line="259" w:lineRule="auto"/>
+              <w:ind w:left="1440" w:firstLine="720"/>
+            </w:pPr>
+            <w:r>
+              <w:t>simulate – if passed, skip the execution of the function</w:t>
+            </w:r>
+          </w:p>
+          <w:p>
+            <w:pPr>
+              <w:spacing w:line="259" w:lineRule="auto"/>
+              <w:ind w:firstLine="720"/>
+            </w:pPr>
+            <w:r>
+              <w:t>RETURNS: Ok(()) on success, Error otherwise</w:t>
+            </w:r>
+          </w:p>
+          <w:p>
+            <w:pPr>
+              <w:spacing w:line="259" w:lineRule="auto"/>
+              <w:ind w:firstLine="720"/>
+              <w:rPr>
+                <w:color w:val="5B9BD5" w:themeColor="accent5"/>
+              </w:rPr>
+            </w:pPr>
+            <w:r>
+              <w:t xml:space="preserve">IMPLEMENTATION: convert the uid and guid into Uid and Gid types.  Get the path to the base directory  and check if it exists.  If so, create the keyring file and write the key to the created file, and chown it to the uid and gid.  If successful, return Ok(()), otherwise the function error’d out. </w:t>
+            </w:r>
           </w:p>
         </w:tc>
       </w:tr>
@@ -11282,6 +11447,69 @@
                 <w:color w:val="5B9BD5" w:themeColor="accent5"/>
               </w:rPr>
             </w:pPr>
+            <w:r>
+              <w:rPr>
+                <w:color w:val="5B9BD5" w:themeColor="accent5"/>
+              </w:rPr>
+              <w:t>add_osd_to_fstab(device_info: &amp;block_utils::Device, osd_id: u64, simulate: bool) -&gt; BynarResult&lt;()&gt;</w:t>
+            </w:r>
+          </w:p>
+          <w:p>
+            <w:pPr>
+              <w:spacing w:line="259" w:lineRule="auto"/>
+              <w:ind w:firstLine="720"/>
+            </w:pPr>
+            <w:r>
+              <w:t>DESCRIPTION: add the osd to the file systems table (fstab)</w:t>
+            </w:r>
+          </w:p>
+          <w:p>
+            <w:pPr>
+              <w:spacing w:line="259" w:lineRule="auto"/>
+              <w:ind w:firstLine="720"/>
+            </w:pPr>
+            <w:r>
+              <w:t>PARAMETERS: device_info: device information gathered from udev</w:t>
+            </w:r>
+          </w:p>
+          <w:p>
+            <w:pPr>
+              <w:spacing w:line="259" w:lineRule="auto"/>
+              <w:ind w:left="1440" w:firstLine="720"/>
+            </w:pPr>
+            <w:r>
+              <w:t>osd_id – the osd id</w:t>
+            </w:r>
+          </w:p>
+          <w:p>
+            <w:pPr>
+              <w:spacing w:line="259" w:lineRule="auto"/>
+              <w:ind w:left="1440" w:firstLine="720"/>
+            </w:pPr>
+            <w:r>
+              <w:t>simulate – if passed, skip the execution of the function</w:t>
+            </w:r>
+          </w:p>
+          <w:p>
+            <w:pPr>
+              <w:spacing w:line="259" w:lineRule="auto"/>
+              <w:ind w:firstLine="720"/>
+            </w:pPr>
+            <w:r>
+              <w:t>RETURNS: Ok(()) on success, Error otherwise</w:t>
+            </w:r>
+          </w:p>
+          <w:p>
+            <w:pPr>
+              <w:spacing w:line="259" w:lineRule="auto"/>
+              <w:ind w:firstLine="720"/>
+              <w:rPr>
+                <w:color w:val="5B9BD5" w:themeColor="accent5"/>
+              </w:rPr>
+            </w:pPr>
+            <w:r>
+              <w:t xml:space="preserve">IMPLEMENTATION: get the default value of the fstab (default path is /etc/fstab).  Create an entry for the fstab, filling in the attributes: the device id for the fs_spec, the mount point of the osd, the filesystem type, and the mount options, the dump, and fsck_order.  Add the entry to the fstab.  If the function is successful, return Ok(()), else the function error’d somewhere </w:t>
+            </w:r>
           </w:p>
         </w:tc>
       </w:tr>
@@ -11297,6 +11525,51 @@
                 <w:color w:val="5B9BD5" w:themeColor="accent5"/>
               </w:rPr>
             </w:pPr>
+            <w:r>
+              <w:rPr>
+                <w:color w:val="5B9BD5" w:themeColor="accent5"/>
+              </w:rPr>
+              <w:t>partition_in_use(partition_uuid: &amp;uuid::Uuid) -&gt; BynarResult&lt;bool&gt;</w:t>
+            </w:r>
+          </w:p>
+          <w:p>
+            <w:pPr>
+              <w:spacing w:line="259" w:lineRule="auto"/>
+              <w:ind w:firstLine="720"/>
+            </w:pPr>
+            <w:r>
+              <w:t xml:space="preserve">DESCRIPTION: Look through all the /var/lib/ceph/osd/ directories and check if there is a matching partition id to the input id.  </w:t>
+            </w:r>
+          </w:p>
+          <w:p>
+            <w:pPr>
+              <w:spacing w:line="259" w:lineRule="auto"/>
+              <w:ind w:firstLine="720"/>
+            </w:pPr>
+            <w:r>
+              <w:t xml:space="preserve">PARAMETERS: partition_uuid – the uid of the partition to check </w:t>
+            </w:r>
+          </w:p>
+          <w:p>
+            <w:pPr>
+              <w:spacing w:line="259" w:lineRule="auto"/>
+              <w:ind w:firstLine="720"/>
+            </w:pPr>
+            <w:r>
+              <w:t>RETURNS: Ok(partition in use or not) on success, Error otherwise</w:t>
+            </w:r>
+          </w:p>
+          <w:p>
+            <w:pPr>
+              <w:spacing w:line="259" w:lineRule="auto"/>
+              <w:ind w:firstLine="720"/>
+              <w:rPr>
+                <w:color w:val="5B9BD5" w:themeColor="accent5"/>
+              </w:rPr>
+            </w:pPr>
+            <w:r>
+              <w:t>IMPLEMENTATION: for each osd in the system, get the journal symlink and do a sanity check on the journal symlink.  Get the metadata of the symlink and do another sanity check.  resolve the symlink path to get the device and probe it. Get the partition uid from the device and compare to the input path.  If the same, then return Ok(true), if not the same return Ok(false), otherwise it error’d</w:t>
+            </w:r>
           </w:p>
         </w:tc>
       </w:tr>
@@ -11312,16 +11585,924 @@
                 <w:color w:val="5B9BD5" w:themeColor="accent5"/>
               </w:rPr>
             </w:pPr>
+            <w:r>
+              <w:rPr>
+                <w:color w:val="5B9BD5" w:themeColor="accent5"/>
+              </w:rPr>
+              <w:t>systemctl_disable(osd_id: u64, osd_uuid: &amp;uuid::Uuid, simulate: bool) -&gt; BynarResult&lt;()&gt;</w:t>
+            </w:r>
+          </w:p>
+          <w:p>
+            <w:pPr>
+              <w:spacing w:line="259" w:lineRule="auto"/>
+              <w:ind w:firstLine="720"/>
+            </w:pPr>
+            <w:r>
+              <w:t>DESCRIPTION: run the systemctl disable command on an osd</w:t>
+            </w:r>
+          </w:p>
+          <w:p>
+            <w:pPr>
+              <w:spacing w:line="259" w:lineRule="auto"/>
+              <w:ind w:firstLine="720"/>
+            </w:pPr>
+            <w:r>
+              <w:t>PARAMETERS: osd_id – the id of the osd</w:t>
+            </w:r>
+          </w:p>
+          <w:p>
+            <w:pPr>
+              <w:spacing w:line="259" w:lineRule="auto"/>
+              <w:ind w:left="1440" w:firstLine="720"/>
+            </w:pPr>
+            <w:r>
+              <w:t>osd_uuid – the user id? Of the osd</w:t>
+            </w:r>
+          </w:p>
+          <w:p>
+            <w:pPr>
+              <w:spacing w:line="259" w:lineRule="auto"/>
+              <w:ind w:left="1440" w:firstLine="720"/>
+            </w:pPr>
+            <w:r>
+              <w:t>simulate – if passed, skip the execution of the function</w:t>
+            </w:r>
+          </w:p>
+          <w:p>
+            <w:pPr>
+              <w:spacing w:line="259" w:lineRule="auto"/>
+              <w:ind w:firstLine="720"/>
+            </w:pPr>
+            <w:r>
+              <w:t>RETURNS: Ok(()) on success, Error otherwise</w:t>
+            </w:r>
+          </w:p>
+          <w:p>
+            <w:pPr>
+              <w:spacing w:line="259" w:lineRule="auto"/>
+              <w:ind w:firstLine="720"/>
+              <w:rPr>
+                <w:color w:val="5B9BD5" w:themeColor="accent5"/>
+              </w:rPr>
+            </w:pPr>
+            <w:r>
+              <w:t>IMPLEMENTATION: Create the command arguments, and create a new Command to run the systemctl command.  If the command is successful, return Ok(()), else it error’d</w:t>
+            </w:r>
+          </w:p>
+        </w:tc>
+      </w:tr>
+      <w:tr>
+        <w:tc>
+          <w:tcPr>
+            <w:tcW w:w="9350" w:type="dxa"/>
+          </w:tcPr>
+          <w:p>
+            <w:pPr>
+              <w:spacing w:line="259" w:lineRule="auto"/>
+              <w:rPr>
+                <w:color w:val="5B9BD5" w:themeColor="accent5"/>
+              </w:rPr>
+            </w:pPr>
+            <w:r>
+              <w:rPr>
+                <w:color w:val="5B9BD5" w:themeColor="accent5"/>
+              </w:rPr>
+              <w:t>systemctl_enable(osd_id: u64, osd_uuid: &amp;uuid::Uuid, simulate: bool) -&gt; BynarResult&lt;()&gt;</w:t>
+            </w:r>
+          </w:p>
+          <w:p>
+            <w:pPr>
+              <w:spacing w:line="259" w:lineRule="auto"/>
+              <w:ind w:firstLine="720"/>
+            </w:pPr>
+            <w:r>
+              <w:t>DESCRIPTION: run the systemctl enable command on an osd</w:t>
+            </w:r>
+          </w:p>
+          <w:p>
+            <w:pPr>
+              <w:spacing w:line="259" w:lineRule="auto"/>
+              <w:ind w:firstLine="720"/>
+            </w:pPr>
+            <w:r>
+              <w:t>PARAMETERS: osd_id – the id of the osd</w:t>
+            </w:r>
+          </w:p>
+          <w:p>
+            <w:pPr>
+              <w:spacing w:line="259" w:lineRule="auto"/>
+              <w:ind w:left="1440" w:firstLine="720"/>
+            </w:pPr>
+            <w:r>
+              <w:t>osd_uuid – the user id? Of the osd</w:t>
+            </w:r>
+          </w:p>
+          <w:p>
+            <w:pPr>
+              <w:spacing w:line="259" w:lineRule="auto"/>
+              <w:ind w:left="1440" w:firstLine="720"/>
+            </w:pPr>
+            <w:r>
+              <w:t>simulate – if passed, skip the execution of the function</w:t>
+            </w:r>
+          </w:p>
+          <w:p>
+            <w:pPr>
+              <w:spacing w:line="259" w:lineRule="auto"/>
+              <w:ind w:firstLine="720"/>
+            </w:pPr>
+            <w:r>
+              <w:t>RETURNS: Ok(()) on success, Error otherwise</w:t>
+            </w:r>
+          </w:p>
+          <w:p>
+            <w:pPr>
+              <w:spacing w:line="259" w:lineRule="auto"/>
+              <w:ind w:firstLine="720"/>
+            </w:pPr>
+            <w:r>
+              <w:t>IMPLEMENTATION: Create the command arguments, and create a new Command to run the systemctl command.  If the command is successful, return Ok(()), else it error’d</w:t>
+            </w:r>
+          </w:p>
+        </w:tc>
+      </w:tr>
+      <w:tr>
+        <w:tc>
+          <w:tcPr>
+            <w:tcW w:w="9350" w:type="dxa"/>
+          </w:tcPr>
+          <w:p>
+            <w:pPr>
+              <w:spacing w:line="259" w:lineRule="auto"/>
+              <w:rPr>
+                <w:color w:val="5B9BD5" w:themeColor="accent5"/>
+              </w:rPr>
+            </w:pPr>
+            <w:r>
+              <w:rPr>
+                <w:color w:val="5B9BD5" w:themeColor="accent5"/>
+              </w:rPr>
+              <w:t>systemctl_stop(osd_id: u64, simulate: bool) -&gt; BynarResult&lt;()&gt;</w:t>
+            </w:r>
+          </w:p>
+          <w:p>
+            <w:pPr>
+              <w:spacing w:line="259" w:lineRule="auto"/>
+              <w:ind w:firstLine="720"/>
+            </w:pPr>
+            <w:r>
+              <w:t>DESCRIPTION: run the systemctl disable command on an osd</w:t>
+            </w:r>
+          </w:p>
+          <w:p>
+            <w:pPr>
+              <w:spacing w:line="259" w:lineRule="auto"/>
+              <w:ind w:firstLine="720"/>
+            </w:pPr>
+            <w:r>
+              <w:t>PARAMETERS: osd_id – the id of the osd</w:t>
+            </w:r>
+          </w:p>
+          <w:p>
+            <w:pPr>
+              <w:spacing w:line="259" w:lineRule="auto"/>
+              <w:ind w:left="1440" w:firstLine="720"/>
+            </w:pPr>
+            <w:r>
+              <w:t>simulate – if passed, skip the execution of the function</w:t>
+            </w:r>
+          </w:p>
+          <w:p>
+            <w:pPr>
+              <w:spacing w:line="259" w:lineRule="auto"/>
+              <w:ind w:firstLine="720"/>
+            </w:pPr>
+            <w:r>
+              <w:t>RETURNS: Ok(()) on success, Error otherwise</w:t>
+            </w:r>
+          </w:p>
+          <w:p>
+            <w:pPr>
+              <w:spacing w:line="259" w:lineRule="auto"/>
+              <w:ind w:firstLine="720"/>
+            </w:pPr>
+            <w:r>
+              <w:t>IMPLEMENTATION: Create the command arguments, and create a new Command to run the systemctl command.  If the command is successful, return Ok(()), else it error’d</w:t>
+            </w:r>
+          </w:p>
+        </w:tc>
+      </w:tr>
+      <w:tr>
+        <w:tc>
+          <w:tcPr>
+            <w:tcW w:w="9350" w:type="dxa"/>
+          </w:tcPr>
+          <w:p>
+            <w:pPr>
+              <w:spacing w:line="259" w:lineRule="auto"/>
+              <w:rPr>
+                <w:color w:val="5B9BD5" w:themeColor="accent5"/>
+              </w:rPr>
+            </w:pPr>
+            <w:r>
+              <w:rPr>
+                <w:color w:val="5B9BD5" w:themeColor="accent5"/>
+              </w:rPr>
+              <w:t>setup_osd_init(osd_id: u64, osd_uuid: &amp;uuid::Uuid, simulate: bool) -&gt; BynarResult&lt;()&gt;</w:t>
+            </w:r>
+          </w:p>
+          <w:p>
+            <w:pPr>
+              <w:spacing w:line="259" w:lineRule="auto"/>
+              <w:ind w:firstLine="720"/>
+            </w:pPr>
+            <w:r>
+              <w:t>DESCRIPTION: initialize (start) the osd after having prepared the osd (it should be down and in) and be up and in once the function is run successfully</w:t>
+            </w:r>
+          </w:p>
+          <w:p>
+            <w:pPr>
+              <w:spacing w:line="259" w:lineRule="auto"/>
+              <w:ind w:firstLine="720"/>
+            </w:pPr>
+            <w:r>
+              <w:t>PARAMETERS: osd_id – the id of the osd</w:t>
+            </w:r>
+          </w:p>
+          <w:p>
+            <w:pPr>
+              <w:spacing w:line="259" w:lineRule="auto"/>
+              <w:ind w:left="1440" w:firstLine="720"/>
+            </w:pPr>
+            <w:r>
+              <w:t>simulate – if passed, skip the execution of the function</w:t>
+            </w:r>
+          </w:p>
+          <w:p>
+            <w:pPr>
+              <w:spacing w:line="259" w:lineRule="auto"/>
+              <w:ind w:firstLine="720"/>
+            </w:pPr>
+            <w:r>
+              <w:t>RETURNS: Ok(()) on success, Error otherwise</w:t>
+            </w:r>
+          </w:p>
+          <w:p>
+            <w:pPr>
+              <w:spacing w:line="259" w:lineRule="auto"/>
+              <w:ind w:firstLine="720"/>
+            </w:pPr>
+            <w:r>
+              <w:t xml:space="preserve">IMPLEMENTATION: check which daemon is running on the system to use the correct command.   If the daemon is Systemd, use the systemctl command to start the osd and check the output.  If the daemon is Upstart, then use the start command to start the osd and check the output.  If the function is successful Ok(()) is returned, otherwise it error’d out somewhere.  </w:t>
+            </w:r>
+          </w:p>
+        </w:tc>
+      </w:tr>
+      <w:tr>
+        <w:tc>
+          <w:tcPr>
+            <w:tcW w:w="9350" w:type="dxa"/>
+          </w:tcPr>
+          <w:p>
+            <w:pPr>
+              <w:spacing w:line="259" w:lineRule="auto"/>
+              <w:rPr>
+                <w:color w:val="5B9BD5" w:themeColor="accent5"/>
+              </w:rPr>
+            </w:pPr>
+            <w:r>
+              <w:rPr>
+                <w:color w:val="5B9BD5" w:themeColor="accent5"/>
+              </w:rPr>
+              <w:t>settle_udev() -&gt; BynarResult&lt;()&gt;</w:t>
+            </w:r>
+          </w:p>
+          <w:p>
+            <w:pPr>
+              <w:spacing w:line="259" w:lineRule="auto"/>
+              <w:ind w:firstLine="720"/>
+            </w:pPr>
+            <w:r>
+              <w:t>DESCRIPTION: wait for udevd to create device nodes for all detected devices</w:t>
+            </w:r>
+          </w:p>
+          <w:p>
+            <w:pPr>
+              <w:spacing w:line="259" w:lineRule="auto"/>
+              <w:ind w:firstLine="720"/>
+            </w:pPr>
+            <w:r>
+              <w:t>PARAMETERS: NONE</w:t>
+            </w:r>
+          </w:p>
+          <w:p>
+            <w:pPr>
+              <w:spacing w:line="259" w:lineRule="auto"/>
+              <w:ind w:firstLine="720"/>
+            </w:pPr>
+            <w:r>
+              <w:t>RETURNS: Ok(()) on success, Error otherwise</w:t>
+            </w:r>
+          </w:p>
+          <w:p>
+            <w:pPr>
+              <w:spacing w:line="259" w:lineRule="auto"/>
+              <w:ind w:firstLine="720"/>
+            </w:pPr>
+            <w:r>
+              <w:t xml:space="preserve">IMPLEMENTATION: run the udevadm command with the argument “settle”.  If successful, return Ok(()), else error.  </w:t>
+            </w:r>
+          </w:p>
+        </w:tc>
+      </w:tr>
+      <w:tr>
+        <w:tc>
+          <w:tcPr>
+            <w:tcW w:w="9350" w:type="dxa"/>
+          </w:tcPr>
+          <w:p>
+            <w:pPr>
+              <w:spacing w:line="259" w:lineRule="auto"/>
+              <w:rPr>
+                <w:color w:val="5B9BD5" w:themeColor="accent5"/>
+              </w:rPr>
+            </w:pPr>
+            <w:r>
+              <w:rPr>
+                <w:color w:val="5B9BD5" w:themeColor="accent5"/>
+              </w:rPr>
+              <w:t>ceph_mkfs(osd_id: u64, journal: Option&lt;&amp;JournalDevice&gt;, bluestore: bool, monmap: Option&lt;&amp;Path&gt;, osd_data: Option&lt;&amp;Path&gt;, osd_uuid: Option&lt;&amp;uuid::Uuid&gt;, user_id: Option&lt;&amp;str&gt;, group_id: Option&lt;&amp;str&gt;, simulate: bool) -&gt; BynarResult&lt;()&gt;</w:t>
+            </w:r>
+          </w:p>
+          <w:p>
+            <w:pPr>
+              <w:spacing w:line="259" w:lineRule="auto"/>
+              <w:ind w:firstLine="720"/>
+            </w:pPr>
+            <w:r>
+              <w:t>DESCRIPTION: Run ceph-osd –mkfs and return the osd UUID</w:t>
+            </w:r>
+          </w:p>
+          <w:p>
+            <w:pPr>
+              <w:spacing w:line="259" w:lineRule="auto"/>
+              <w:ind w:firstLine="720"/>
+            </w:pPr>
+            <w:r>
+              <w:t>PARAMETERS: osd_id – the id of the osd</w:t>
+            </w:r>
+          </w:p>
+          <w:p>
+            <w:pPr>
+              <w:spacing w:line="259" w:lineRule="auto"/>
+              <w:ind w:left="1440" w:firstLine="720"/>
+            </w:pPr>
+            <w:r>
+              <w:t>journal – a JournalDevice if it is used by the OSD</w:t>
+            </w:r>
+          </w:p>
+          <w:p>
+            <w:pPr>
+              <w:spacing w:line="259" w:lineRule="auto"/>
+              <w:ind w:left="1440" w:firstLine="720"/>
+            </w:pPr>
+            <w:r>
+              <w:t>bluestore – whether the OSD is a bluestore or filestore</w:t>
+            </w:r>
+          </w:p>
+          <w:p>
+            <w:pPr>
+              <w:spacing w:line="259" w:lineRule="auto"/>
+              <w:ind w:left="1440" w:firstLine="720"/>
+            </w:pPr>
+            <w:r>
+              <w:t>monmap – optional path to the monmap</w:t>
+            </w:r>
+          </w:p>
+          <w:p>
+            <w:pPr>
+              <w:spacing w:line="259" w:lineRule="auto"/>
+              <w:ind w:left="1440" w:firstLine="720"/>
+            </w:pPr>
+            <w:r>
+              <w:t>osd_data – optional path to the osd data directory</w:t>
+            </w:r>
+          </w:p>
+          <w:p>
+            <w:pPr>
+              <w:spacing w:line="259" w:lineRule="auto"/>
+              <w:ind w:left="1440" w:firstLine="720"/>
+            </w:pPr>
+            <w:r>
+              <w:t>osd_uuid – optional user id of the osd?</w:t>
+            </w:r>
+          </w:p>
+          <w:p>
+            <w:pPr>
+              <w:spacing w:line="259" w:lineRule="auto"/>
+              <w:ind w:left="1440" w:firstLine="720"/>
+            </w:pPr>
+            <w:r>
+              <w:t>user_id – the optional user id permissions of the OSD</w:t>
+            </w:r>
+          </w:p>
+          <w:p>
+            <w:pPr>
+              <w:spacing w:line="259" w:lineRule="auto"/>
+              <w:ind w:left="1440" w:firstLine="720"/>
+            </w:pPr>
+            <w:r>
+              <w:t>group_id - the optional group id permissions of the OSD</w:t>
+            </w:r>
+          </w:p>
+          <w:p>
+            <w:pPr>
+              <w:spacing w:line="259" w:lineRule="auto"/>
+              <w:ind w:left="1440" w:firstLine="720"/>
+            </w:pPr>
+            <w:r>
+              <w:t>simulate – if passed, skip the execution of the function</w:t>
+            </w:r>
+          </w:p>
+          <w:p>
+            <w:pPr>
+              <w:spacing w:line="259" w:lineRule="auto"/>
+              <w:ind w:firstLine="720"/>
+            </w:pPr>
+            <w:r>
+              <w:t>RETURNS: Ok(()) on success, Error otherwise</w:t>
+            </w:r>
+          </w:p>
+          <w:p>
+            <w:pPr>
+              <w:spacing w:line="259" w:lineRule="auto"/>
+              <w:ind w:firstLine="720"/>
+            </w:pPr>
+            <w:r>
+              <w:t>IMPLEMENTATION: create the arguments to the ceph-osd –mkfs command.  Add more arguments depending on the contents of the input, and run the ceph-osd command.  If successful, return Ok(()), else it error’d</w:t>
+            </w:r>
+          </w:p>
+        </w:tc>
+      </w:tr>
+      <w:tr>
+        <w:tc>
+          <w:tcPr>
+            <w:tcW w:w="9350" w:type="dxa"/>
+          </w:tcPr>
+          <w:p>
+            <w:pPr>
+              <w:spacing w:line="259" w:lineRule="auto"/>
+              <w:rPr>
+                <w:color w:val="5B9BD5" w:themeColor="accent5"/>
+              </w:rPr>
+            </w:pPr>
+            <w:r>
+              <w:rPr>
+                <w:color w:val="5B9BD5" w:themeColor="accent5"/>
+              </w:rPr>
+              <w:t>ceph_bluestore_tool(device: &amp;Path, mount_path: &amp;Path, simulate: bool) -&gt; BynarResult&lt;()&gt;</w:t>
+            </w:r>
+          </w:p>
+          <w:p>
+            <w:pPr>
+              <w:spacing w:line="259" w:lineRule="auto"/>
+              <w:ind w:firstLine="720"/>
+            </w:pPr>
+            <w:r>
+              <w:t>DESCRIPTION: Prime a bluestore osd, generating the content for an osd data directory that can start up a bluestore osd</w:t>
+            </w:r>
+          </w:p>
+          <w:p>
+            <w:pPr>
+              <w:spacing w:line="259" w:lineRule="auto"/>
+              <w:ind w:firstLine="720"/>
+            </w:pPr>
+            <w:r>
+              <w:t>PARAMETERS: device – the path to the osd device</w:t>
+            </w:r>
+          </w:p>
+          <w:p>
+            <w:pPr>
+              <w:spacing w:line="259" w:lineRule="auto"/>
+              <w:ind w:left="1440" w:firstLine="720"/>
+            </w:pPr>
+            <w:r>
+              <w:t>mount_path – the mount path of the osd</w:t>
+            </w:r>
+          </w:p>
+          <w:p>
+            <w:pPr>
+              <w:spacing w:line="259" w:lineRule="auto"/>
+              <w:ind w:left="1440" w:firstLine="720"/>
+            </w:pPr>
+            <w:r>
+              <w:t>simulate – if passed, skip the execution of the function</w:t>
+            </w:r>
+          </w:p>
+          <w:p>
+            <w:pPr>
+              <w:spacing w:line="259" w:lineRule="auto"/>
+              <w:ind w:firstLine="720"/>
+            </w:pPr>
+            <w:r>
+              <w:t>RETURNS: Ok(()) on success, Error otherwise</w:t>
+            </w:r>
+          </w:p>
+          <w:p>
+            <w:pPr>
+              <w:spacing w:line="259" w:lineRule="auto"/>
+              <w:ind w:firstLine="720"/>
+            </w:pPr>
+            <w:r>
+              <w:t>IMPLEMENTATION: create the arguments of the ceph-bluestore-tool command.  Run the command.  If the command is successful, return Ok(()), else it error’d</w:t>
+            </w:r>
+          </w:p>
+        </w:tc>
+      </w:tr>
+      <w:tr>
+        <w:tc>
+          <w:tcPr>
+            <w:tcW w:w="9350" w:type="dxa"/>
+          </w:tcPr>
+          <w:p>
+            <w:pPr>
+              <w:spacing w:line="259" w:lineRule="auto"/>
+              <w:rPr>
+                <w:color w:val="5B9BD5" w:themeColor="accent5"/>
+              </w:rPr>
+            </w:pPr>
+            <w:r>
+              <w:rPr>
+                <w:color w:val="5B9BD5" w:themeColor="accent5"/>
+              </w:rPr>
+              <w:t>create_journal(name: &amp;str, size: u64, path: &amp;Path) -&gt; BynarResult&lt;(u32, uuid::Uuid)&gt;</w:t>
+            </w:r>
+          </w:p>
+          <w:p>
+            <w:pPr>
+              <w:spacing w:line="259" w:lineRule="auto"/>
+              <w:ind w:firstLine="720"/>
+            </w:pPr>
+            <w:r>
+              <w:t>DESCRIPTION: create a new ceph journal on a given device with the name and size in bytes</w:t>
+            </w:r>
+          </w:p>
+          <w:p>
+            <w:pPr>
+              <w:spacing w:line="259" w:lineRule="auto"/>
+              <w:ind w:firstLine="720"/>
+            </w:pPr>
+            <w:r>
+              <w:t>PARAMETERS: name – the name pf the ceph journal</w:t>
+            </w:r>
+          </w:p>
+          <w:p>
+            <w:pPr>
+              <w:spacing w:line="259" w:lineRule="auto"/>
+              <w:ind w:left="1440" w:firstLine="720"/>
+            </w:pPr>
+            <w:r>
+              <w:t>size – the size of the journal in bytes</w:t>
+            </w:r>
+          </w:p>
+          <w:p>
+            <w:pPr>
+              <w:spacing w:line="259" w:lineRule="auto"/>
+              <w:ind w:left="1440" w:firstLine="720"/>
+            </w:pPr>
+            <w:r>
+              <w:t>path – the path of the journal</w:t>
+            </w:r>
+          </w:p>
+          <w:p>
+            <w:pPr>
+              <w:spacing w:line="259" w:lineRule="auto"/>
+              <w:ind w:firstLine="720"/>
+            </w:pPr>
+            <w:r>
+              <w:t>RETURNS: Ok((partition id, partition group id)) on success, Error otherwise</w:t>
+            </w:r>
+          </w:p>
+          <w:p>
+            <w:pPr>
+              <w:spacing w:line="259" w:lineRule="auto"/>
+              <w:ind w:firstLine="720"/>
+            </w:pPr>
+            <w:r>
+              <w:t>IMPLEMENTATION: open the GPT (GUID partition table) in writable mode and inspect the path in the GPT.  Add a new partition to the GPT of type CEPH JOURNAL and write it to the disk.  update the partition cache and read it back into the GPT, then check if the partition was added to the GPT.  If everything runs successfully return Ok(partition id, partition guid), otherwise it error’d</w:t>
+            </w:r>
+          </w:p>
+        </w:tc>
+      </w:tr>
+      <w:tr>
+        <w:tc>
+          <w:tcPr>
+            <w:tcW w:w="9350" w:type="dxa"/>
+          </w:tcPr>
+          <w:p>
+            <w:pPr>
+              <w:spacing w:line="259" w:lineRule="auto"/>
+              <w:rPr>
+                <w:color w:val="5B9BD5" w:themeColor="accent5"/>
+              </w:rPr>
+            </w:pPr>
+            <w:r>
+              <w:rPr>
+                <w:color w:val="5B9BD5" w:themeColor="accent5"/>
+              </w:rPr>
+              <w:t>enough_free_space(device: &amp;Path, size: u64) -&gt; BynarResult&lt;bool&gt;</w:t>
+            </w:r>
+          </w:p>
+          <w:p>
+            <w:pPr>
+              <w:spacing w:line="259" w:lineRule="auto"/>
+              <w:ind w:firstLine="720"/>
+            </w:pPr>
+            <w:r>
+              <w:t>DESCRIPTION: Check if there is enough free space on the disk to fit a partition size request</w:t>
+            </w:r>
+          </w:p>
+          <w:p>
+            <w:pPr>
+              <w:spacing w:line="259" w:lineRule="auto"/>
+              <w:ind w:firstLine="720"/>
+            </w:pPr>
+            <w:r>
+              <w:t>PARAMETERS: device – the path to the osd device</w:t>
+            </w:r>
+          </w:p>
+          <w:p>
+            <w:pPr>
+              <w:spacing w:line="259" w:lineRule="auto"/>
+              <w:ind w:left="1440" w:firstLine="720"/>
+            </w:pPr>
+            <w:r>
+              <w:t>size – the size of the partition request</w:t>
+            </w:r>
+          </w:p>
+          <w:p>
+            <w:pPr>
+              <w:spacing w:line="259" w:lineRule="auto"/>
+              <w:ind w:firstLine="720"/>
+            </w:pPr>
+            <w:r>
+              <w:t>RETURNS: Ok(is there enough space?) on success, Error otherwise</w:t>
+            </w:r>
+          </w:p>
+          <w:p>
+            <w:pPr>
+              <w:spacing w:line="259" w:lineRule="auto"/>
+              <w:ind w:firstLine="720"/>
+            </w:pPr>
+            <w:r>
+              <w:t>IMPLEMENTATION: open the GPT and check the device path.  Find the free sectors on the dish, and for each pair of free sectors, check if there is enough space (if the length of the free sector &gt; the input size).  If the function is successful, return Ok(true) if there is a sector with enough space, Ok(False) if there is no sector with enough space, otherwise there was an error</w:t>
+            </w:r>
+          </w:p>
+        </w:tc>
+      </w:tr>
+      <w:tr>
+        <w:tc>
+          <w:tcPr>
+            <w:tcW w:w="9350" w:type="dxa"/>
+          </w:tcPr>
+          <w:p>
+            <w:pPr>
+              <w:spacing w:line="259" w:lineRule="auto"/>
+              <w:rPr>
+                <w:color w:val="5B9BD5" w:themeColor="accent5"/>
+              </w:rPr>
+            </w:pPr>
+            <w:r>
+              <w:rPr>
+                <w:color w:val="5B9BD5" w:themeColor="accent5"/>
+              </w:rPr>
+              <w:t>evaluate_journal(journal: &amp;JournalDevice, journal_size: u64) -&gt; BynarResult&lt;JournalDevice&gt;</w:t>
+            </w:r>
+          </w:p>
+          <w:p>
+            <w:pPr>
+              <w:spacing w:line="259" w:lineRule="auto"/>
+              <w:ind w:firstLine="720"/>
+            </w:pPr>
+            <w:r>
+              <w:t>DESCRIPTION: Attempt to discover if there is a device in the journal, create journal partition if needed, and return a path to use for the journal</w:t>
+            </w:r>
+          </w:p>
+          <w:p>
+            <w:pPr>
+              <w:spacing w:line="259" w:lineRule="auto"/>
+              <w:ind w:firstLine="720"/>
+            </w:pPr>
+            <w:r>
+              <w:t>PARAMETERS: journal – the journal to evaluate</w:t>
+            </w:r>
+          </w:p>
+          <w:p>
+            <w:pPr>
+              <w:spacing w:line="259" w:lineRule="auto"/>
+              <w:ind w:left="1440" w:firstLine="720"/>
+            </w:pPr>
+            <w:r>
+              <w:t>journal_size – the size of the journal partition</w:t>
+            </w:r>
+          </w:p>
+          <w:p>
+            <w:pPr>
+              <w:spacing w:line="259" w:lineRule="auto"/>
+              <w:ind w:firstLine="720"/>
+            </w:pPr>
+            <w:r>
+              <w:t>RETURNS: Ok(path to journal) on success, Error otherwise</w:t>
+            </w:r>
+          </w:p>
+          <w:p>
+            <w:pPr>
+              <w:spacing w:line="259" w:lineRule="auto"/>
+              <w:ind w:firstLine="720"/>
+            </w:pPr>
+            <w:r>
+              <w:t xml:space="preserve">IMPLEMENTATION: If the journal has a partition id, and a device, check if the partition exists and whether its in use by another osd.  We can check using the GPT table, looping over the partitions to find the requested partition id, and check all the other osd’s for this partition id.  If it is in use or there is no journal partition, create a new partition for the journal and update the number of partitions.  If successful, return Ok(JournalDevice) with the updated partition values, otherwise it error’d somwhere.  </w:t>
+            </w:r>
+          </w:p>
+        </w:tc>
+      </w:tr>
+      <w:tr>
+        <w:tc>
+          <w:tcPr>
+            <w:tcW w:w="9350" w:type="dxa"/>
+          </w:tcPr>
+          <w:p>
+            <w:pPr>
+              <w:spacing w:line="259" w:lineRule="auto"/>
+              <w:rPr>
+                <w:color w:val="5B9BD5" w:themeColor="accent5"/>
+              </w:rPr>
+            </w:pPr>
+            <w:r>
+              <w:rPr>
+                <w:color w:val="5B9BD5" w:themeColor="accent5"/>
+              </w:rPr>
+              <w:t>remove_unused_journals(journals: &amp;[JournalDevice]) -&gt; BynarResult&lt;()&gt;</w:t>
+            </w:r>
+          </w:p>
+          <w:p>
+            <w:pPr>
+              <w:spacing w:line="259" w:lineRule="auto"/>
+              <w:ind w:firstLine="720"/>
+            </w:pPr>
+            <w:r>
+              <w:t>DESCRIPTION: Checks all osd drives on the system against the journals and delets all unused partitions.  Note: unused</w:t>
+            </w:r>
+          </w:p>
+          <w:p>
+            <w:pPr>
+              <w:spacing w:line="259" w:lineRule="auto"/>
+              <w:ind w:firstLine="720"/>
+            </w:pPr>
+            <w:r>
+              <w:t>PARAMETERS: journals – the list of journals</w:t>
+            </w:r>
+          </w:p>
+          <w:p>
+            <w:pPr>
+              <w:spacing w:line="259" w:lineRule="auto"/>
+              <w:ind w:firstLine="720"/>
+            </w:pPr>
+            <w:r>
+              <w:t>RETURNS: Ok(()) on success, Error otherwise</w:t>
+            </w:r>
+          </w:p>
+          <w:p>
+            <w:pPr>
+              <w:spacing w:line="259" w:lineRule="auto"/>
+              <w:ind w:firstLine="720"/>
+            </w:pPr>
+            <w:r>
+              <w:t>IMPLEMENTATION: For each journal in the list, open the GPT and check the disk at the journal device.  get all of the partitions on the disk, and check if each partition is in use.  If not, mark it as unused and save and update the partitions, and write all changes to the disk.  If successful, return Ok(()), otherwise it error’d somewhere</w:t>
+            </w:r>
+          </w:p>
+        </w:tc>
+      </w:tr>
+      <w:tr>
+        <w:tc>
+          <w:tcPr>
+            <w:tcW w:w="9350" w:type="dxa"/>
+          </w:tcPr>
+          <w:p>
+            <w:pPr>
+              <w:spacing w:line="259" w:lineRule="auto"/>
+              <w:rPr>
+                <w:color w:val="5B9BD5" w:themeColor="accent5"/>
+              </w:rPr>
+            </w:pPr>
+            <w:r>
+              <w:rPr>
+                <w:color w:val="5B9BD5" w:themeColor="accent5"/>
+              </w:rPr>
+              <w:t>is_filestore(dev_path: &amp;Path) -&gt; BynarResult&lt;bool&gt;</w:t>
+            </w:r>
+          </w:p>
+          <w:p>
+            <w:pPr>
+              <w:spacing w:line="259" w:lineRule="auto"/>
+              <w:ind w:firstLine="720"/>
+            </w:pPr>
+            <w:r>
+              <w:t>DESCRIPTION: Checks if the specified OSD is a filestore</w:t>
+            </w:r>
+          </w:p>
+          <w:p>
+            <w:pPr>
+              <w:spacing w:line="259" w:lineRule="auto"/>
+              <w:ind w:firstLine="720"/>
+            </w:pPr>
+            <w:r>
+              <w:t>PARAMETERS: dev_path – the device path of the osd</w:t>
+            </w:r>
+          </w:p>
+          <w:p>
+            <w:pPr>
+              <w:spacing w:line="259" w:lineRule="auto"/>
+              <w:ind w:firstLine="720"/>
+            </w:pPr>
+            <w:r>
+              <w:t>RETURNS: Ok(is a filestore?) on success, Error otherwise</w:t>
+            </w:r>
+          </w:p>
+          <w:p>
+            <w:pPr>
+              <w:spacing w:line="259" w:lineRule="auto"/>
+              <w:ind w:firstLine="720"/>
+            </w:pPr>
+            <w:r>
+              <w:t>IMPLEMENTATION: Get the mount point from the device path.  If there isn’t a mountpoint, create a temporary osd mount point and mount the device.  Add type to the path and check if the path exists.  If so, check if the contents of the file contain “filestore”.  If the function is successful and “filestore” type is found, return Ok(true), if successful and “filestore” is NOT found, return Ok(false), else it error’d</w:t>
+            </w:r>
+          </w:p>
+        </w:tc>
+      </w:tr>
+      <w:tr>
+        <w:tc>
+          <w:tcPr>
+            <w:tcW w:w="9350" w:type="dxa"/>
+          </w:tcPr>
+          <w:p>
+            <w:pPr>
+              <w:spacing w:line="259" w:lineRule="auto"/>
+              <w:rPr>
+                <w:color w:val="5B9BD5" w:themeColor="accent5"/>
+              </w:rPr>
+            </w:pPr>
+            <w:r>
+              <w:rPr>
+                <w:color w:val="5B9BD5" w:themeColor="accent5"/>
+              </w:rPr>
+              <w:t>update_partition_cache(device: &amp;Path) -&gt; BynarResult&lt;()&gt;</w:t>
+            </w:r>
+          </w:p>
+          <w:p>
+            <w:pPr>
+              <w:spacing w:line="259" w:lineRule="auto"/>
+              <w:ind w:firstLine="720"/>
+            </w:pPr>
+            <w:r>
+              <w:t>DESCRIPTION: Linux specific ioctl to update the partition table cache</w:t>
+            </w:r>
+          </w:p>
+          <w:p>
+            <w:pPr>
+              <w:spacing w:line="259" w:lineRule="auto"/>
+              <w:ind w:firstLine="720"/>
+            </w:pPr>
+            <w:r>
+              <w:t>PARAMETERS: device – the device path</w:t>
+            </w:r>
+          </w:p>
+          <w:p>
+            <w:pPr>
+              <w:spacing w:line="259" w:lineRule="auto"/>
+              <w:ind w:firstLine="720"/>
+            </w:pPr>
+            <w:r>
+              <w:t>RETURNS: Ok(()) on success, Error otherwise</w:t>
+            </w:r>
+          </w:p>
+          <w:p>
+            <w:pPr>
+              <w:spacing w:line="259" w:lineRule="auto"/>
+              <w:ind w:firstLine="720"/>
+            </w:pPr>
+            <w:r>
+              <w:t>IMPLEMENTATION: Open the device and run blkrrpart.  If successful return Ok(()), else it error’d</w:t>
+            </w:r>
           </w:p>
         </w:tc>
       </w:tr>
     </w:tbl>
-    <w:p/>
     <w:p>
       <w:pPr>
         <w:pStyle w:val="Heading1"/>
       </w:pPr>
-      <w:bookmarkStart w:id="23" w:name="_Toc21589857"/>
+      <w:bookmarkStart w:id="23" w:name="_Toc21606432"/>
       <w:r>
         <w:t>Database Schema</w:t>
       </w:r>
@@ -11331,7 +12512,7 @@
       <w:pPr>
         <w:pStyle w:val="Heading2"/>
       </w:pPr>
-      <w:bookmarkStart w:id="24" w:name="_Toc21589858"/>
+      <w:bookmarkStart w:id="24" w:name="_Toc21606433"/>
       <w:r>
         <w:t>Introduction</w:t>
       </w:r>
@@ -11341,7 +12522,7 @@
       <w:pPr>
         <w:pStyle w:val="Heading2"/>
       </w:pPr>
-      <w:bookmarkStart w:id="25" w:name="_Toc21589859"/>
+      <w:bookmarkStart w:id="25" w:name="_Toc21606434"/>
       <w:r>
         <w:t>Postgres</w:t>
       </w:r>
@@ -11351,7 +12532,7 @@
       <w:pPr>
         <w:pStyle w:val="Heading1"/>
       </w:pPr>
-      <w:bookmarkStart w:id="26" w:name="_Toc21589860"/>
+      <w:bookmarkStart w:id="26" w:name="_Toc21606435"/>
       <w:r>
         <w:t>Database Logging</w:t>
       </w:r>
@@ -11361,7 +12542,7 @@
       <w:pPr>
         <w:pStyle w:val="Heading2"/>
       </w:pPr>
-      <w:bookmarkStart w:id="27" w:name="_Toc21589861"/>
+      <w:bookmarkStart w:id="27" w:name="_Toc21606436"/>
       <w:r>
         <w:t>Introduction</w:t>
       </w:r>
@@ -11371,7 +12552,7 @@
       <w:pPr>
         <w:pStyle w:val="Heading3"/>
       </w:pPr>
-      <w:bookmarkStart w:id="28" w:name="_Toc21589862"/>
+      <w:bookmarkStart w:id="28" w:name="_Toc21606437"/>
       <w:r>
         <w:t>Logging</w:t>
       </w:r>
@@ -11381,7 +12562,7 @@
       <w:pPr>
         <w:pStyle w:val="Heading1"/>
       </w:pPr>
-      <w:bookmarkStart w:id="29" w:name="_Toc21589863"/>
+      <w:bookmarkStart w:id="29" w:name="_Toc21606438"/>
       <w:r>
         <w:t>Helper Functions</w:t>
       </w:r>
@@ -11391,7 +12572,7 @@
       <w:pPr>
         <w:pStyle w:val="Heading2"/>
       </w:pPr>
-      <w:bookmarkStart w:id="30" w:name="_Toc21589864"/>
+      <w:bookmarkStart w:id="30" w:name="_Toc21606439"/>
       <w:r>
         <w:t>Introduction</w:t>
       </w:r>
@@ -11401,7 +12582,7 @@
       <w:pPr>
         <w:pStyle w:val="Heading3"/>
       </w:pPr>
-      <w:bookmarkStart w:id="31" w:name="_Toc21589865"/>
+      <w:bookmarkStart w:id="31" w:name="_Toc21606440"/>
       <w:r>
         <w:t>Error Module</w:t>
       </w:r>
@@ -11411,7 +12592,7 @@
       <w:pPr>
         <w:pStyle w:val="Heading3"/>
       </w:pPr>
-      <w:bookmarkStart w:id="32" w:name="_Toc21589866"/>
+      <w:bookmarkStart w:id="32" w:name="_Toc21606441"/>
       <w:r>
         <w:t>Host Information</w:t>
       </w:r>
@@ -11421,7 +12602,7 @@
       <w:pPr>
         <w:pStyle w:val="Heading3"/>
       </w:pPr>
-      <w:bookmarkStart w:id="33" w:name="_Toc21589867"/>
+      <w:bookmarkStart w:id="33" w:name="_Toc21606442"/>
       <w:r>
         <w:t>Helper Module</w:t>
       </w:r>
@@ -11431,7 +12612,7 @@
       <w:pPr>
         <w:pStyle w:val="Heading1"/>
       </w:pPr>
-      <w:bookmarkStart w:id="34" w:name="_Toc21589868"/>
+      <w:bookmarkStart w:id="34" w:name="_Toc21606443"/>
       <w:r>
         <w:t>Client</w:t>
       </w:r>
@@ -11444,7 +12625,7 @@
       <w:pPr>
         <w:pStyle w:val="Heading2"/>
       </w:pPr>
-      <w:bookmarkStart w:id="35" w:name="_Toc21589869"/>
+      <w:bookmarkStart w:id="35" w:name="_Toc21606444"/>
       <w:r>
         <w:t>Introduction</w:t>
       </w:r>
@@ -11454,7 +12635,7 @@
       <w:pPr>
         <w:pStyle w:val="Heading3"/>
       </w:pPr>
-      <w:bookmarkStart w:id="36" w:name="_Toc21589870"/>
+      <w:bookmarkStart w:id="36" w:name="_Toc21606445"/>
       <w:r>
         <w:t>Client Interface</w:t>
       </w:r>
@@ -11464,7 +12645,7 @@
       <w:pPr>
         <w:pStyle w:val="Heading1"/>
       </w:pPr>
-      <w:bookmarkStart w:id="37" w:name="_Toc21589871"/>
+      <w:bookmarkStart w:id="37" w:name="_Toc21606446"/>
       <w:r>
         <w:t>Support Tickets</w:t>
       </w:r>
@@ -11474,7 +12655,7 @@
       <w:pPr>
         <w:pStyle w:val="Heading2"/>
       </w:pPr>
-      <w:bookmarkStart w:id="38" w:name="_Toc21589872"/>
+      <w:bookmarkStart w:id="38" w:name="_Toc21606447"/>
       <w:r>
         <w:t>Introduction</w:t>
       </w:r>
@@ -11484,7 +12665,7 @@
       <w:pPr>
         <w:pStyle w:val="Heading3"/>
       </w:pPr>
-      <w:bookmarkStart w:id="39" w:name="_Toc21589873"/>
+      <w:bookmarkStart w:id="39" w:name="_Toc21606448"/>
       <w:r>
         <w:t>JIRA Support</w:t>
       </w:r>
@@ -11494,7 +12675,7 @@
       <w:pPr>
         <w:pStyle w:val="Heading1"/>
       </w:pPr>
-      <w:bookmarkStart w:id="40" w:name="_Toc21589874"/>
+      <w:bookmarkStart w:id="40" w:name="_Toc21606449"/>
       <w:r>
         <w:t>Disk Manager</w:t>
       </w:r>
@@ -11504,7 +12685,7 @@
       <w:pPr>
         <w:pStyle w:val="Heading2"/>
       </w:pPr>
-      <w:bookmarkStart w:id="41" w:name="_Toc21589875"/>
+      <w:bookmarkStart w:id="41" w:name="_Toc21606450"/>
       <w:r>
         <w:t>Introduction</w:t>
       </w:r>
@@ -11514,7 +12695,7 @@
       <w:pPr>
         <w:pStyle w:val="Heading3"/>
       </w:pPr>
-      <w:bookmarkStart w:id="42" w:name="_Toc21589876"/>
+      <w:bookmarkStart w:id="42" w:name="_Toc21606451"/>
       <w:r>
         <w:t>Disk Manager</w:t>
       </w:r>
@@ -11524,7 +12705,7 @@
       <w:pPr>
         <w:pStyle w:val="Heading1"/>
       </w:pPr>
-      <w:bookmarkStart w:id="43" w:name="_Toc21589877"/>
+      <w:bookmarkStart w:id="43" w:name="_Toc21606452"/>
       <w:r>
         <w:t>Disk Testing</w:t>
       </w:r>
@@ -11534,7 +12715,7 @@
       <w:pPr>
         <w:pStyle w:val="Heading2"/>
       </w:pPr>
-      <w:bookmarkStart w:id="44" w:name="_Toc21589878"/>
+      <w:bookmarkStart w:id="44" w:name="_Toc21606453"/>
       <w:r>
         <w:t>Introduction</w:t>
       </w:r>
@@ -11544,7 +12725,7 @@
       <w:pPr>
         <w:pStyle w:val="Heading3"/>
       </w:pPr>
-      <w:bookmarkStart w:id="45" w:name="_Toc21589879"/>
+      <w:bookmarkStart w:id="45" w:name="_Toc21606454"/>
       <w:r>
         <w:t>State Machine</w:t>
       </w:r>
@@ -11554,7 +12735,7 @@
       <w:pPr>
         <w:pStyle w:val="Heading1"/>
       </w:pPr>
-      <w:bookmarkStart w:id="46" w:name="_Toc21589880"/>
+      <w:bookmarkStart w:id="46" w:name="_Toc21606455"/>
       <w:r>
         <w:t>Hardware Testing</w:t>
       </w:r>
@@ -11564,7 +12745,7 @@
       <w:pPr>
         <w:pStyle w:val="Heading2"/>
       </w:pPr>
-      <w:bookmarkStart w:id="47" w:name="_Toc21589881"/>
+      <w:bookmarkStart w:id="47" w:name="_Toc21606456"/>
       <w:r>
         <w:t>Introduction</w:t>
       </w:r>
@@ -11574,7 +12755,7 @@
       <w:pPr>
         <w:pStyle w:val="Heading3"/>
       </w:pPr>
-      <w:bookmarkStart w:id="48" w:name="_Toc21589882"/>
+      <w:bookmarkStart w:id="48" w:name="_Toc21606457"/>
       <w:r>
         <w:t>Hardware Tests</w:t>
       </w:r>
@@ -11584,7 +12765,7 @@
       <w:pPr>
         <w:pStyle w:val="Heading1"/>
       </w:pPr>
-      <w:bookmarkStart w:id="49" w:name="_Toc21589883"/>
+      <w:bookmarkStart w:id="49" w:name="_Toc21606458"/>
       <w:r>
         <w:t>Bynar</w:t>
       </w:r>
@@ -11594,7 +12775,7 @@
       <w:pPr>
         <w:pStyle w:val="Heading2"/>
       </w:pPr>
-      <w:bookmarkStart w:id="50" w:name="_Toc21589884"/>
+      <w:bookmarkStart w:id="50" w:name="_Toc21606459"/>
       <w:r>
         <w:t>Introduction</w:t>
       </w:r>
@@ -11604,7 +12785,7 @@
       <w:pPr>
         <w:pStyle w:val="Heading3"/>
       </w:pPr>
-      <w:bookmarkStart w:id="51" w:name="_Toc21589885"/>
+      <w:bookmarkStart w:id="51" w:name="_Toc21606460"/>
       <w:r>
         <w:t>Main Process</w:t>
       </w:r>
@@ -13762,7 +14943,7 @@
 </file>
 
 <file path=customXml/itemProps1.xml><?xml version="1.0" encoding="utf-8"?>
-<ds:datastoreItem xmlns:ds="http://schemas.openxmlformats.org/officeDocument/2006/customXml" ds:itemID="{59678B4C-81CE-4D44-9399-070676AFAE30}">
+<ds:datastoreItem xmlns:ds="http://schemas.openxmlformats.org/officeDocument/2006/customXml" ds:itemID="{B6898403-DC9F-4031-AEAD-E79F2915C40C}">
   <ds:schemaRefs>
     <ds:schemaRef ds:uri="http://schemas.openxmlformats.org/officeDocument/2006/bibliography"/>
   </ds:schemaRefs>

</xml_diff>